<commit_message>
first Android Project with OpenCV
</commit_message>
<xml_diff>
--- a/Bachelorarbeit.docx
+++ b/Bachelorarbeit.docx
@@ -2912,7 +2912,7 @@
           <w:szCs w:val="24"/>
           <w:lang w:eastAsia="en-US"/>
         </w:rPr>
-        <w:instrText>ADDIN CSL_CITATION { "citationItems" : [ { "id" : "ITEM-1", "itemData" : { "author" : [ { "dropping-particle" : "", "family" : "Baldauf", "given" : "Matthias", "non-dropping-particle" : "", "parse-names" : false, "suffix" : "" }, { "dropping-particle" : "", "family" : "Dustdar", "given" : "S", "non-dropping-particle" : "", "parse-names" : false, "suffix" : "" }, { "dropping-particle" : "", "family" : "Rosenberg", "given" : "F", "non-dropping-particle" : "", "parse-names" : false, "suffix" : "" } ], "container-title" : "International Journal of Ad Hoc \u2026", "id" : "ITEM-1", "issue" : "4", "issued" : { "date-parts" : [ [ "2007" ] ] }, "title" : "A survey on context-aware systems", "type" : "article-journal", "volume" : "2" }, "locator" : "263-264", "uris" : [ "http://www.mendeley.com/documents/?uuid=6104ce2d-a21a-43de-a50b-e0c3229ba310" ] } ], "mendeley" : { "previouslyFormattedCitation" : "(Baldauf et al. 2007)" }, "properties" : { "noteIndex" : 0 }, "schema" : "https://github.com/citation-style-language/schema/raw/master/csl-citation.json" }</w:instrText>
+        <w:instrText>ADDIN CSL_CITATION { "citationItems" : [ { "id" : "ITEM-1", "itemData" : { "author" : [ { "dropping-particle" : "", "family" : "Baldauf", "given" : "Matthias", "non-dropping-particle" : "", "parse-names" : false, "suffix" : "" }, { "dropping-particle" : "", "family" : "Dustdar", "given" : "S", "non-dropping-particle" : "", "parse-names" : false, "suffix" : "" }, { "dropping-particle" : "", "family" : "Rosenberg", "given" : "F", "non-dropping-particle" : "", "parse-names" : false, "suffix" : "" } ], "container-title" : "International Journal of Ad Hoc \u2026", "id" : "ITEM-1", "issue" : "4", "issued" : { "date-parts" : [ [ "2007" ] ] }, "title" : "A survey on context-aware systems", "type" : "article-journal", "volume" : "2" }, "locator" : "263-264", "uris" : [ "http://www.mendeley.com/documents/?uuid=6104ce2d-a21a-43de-a50b-e0c3229ba310" ] } ], "mendeley" : { "previouslyFormattedCitation" : "(Baldauf et al. 2007, S. 263\u2013264)" }, "properties" : { "noteIndex" : 0 }, "schema" : "https://github.com/citation-style-language/schema/raw/master/csl-citation.json" }</w:instrText>
       </w:r>
       <w:r>
         <w:rPr>
@@ -2931,7 +2931,7 @@
           <w:szCs w:val="24"/>
           <w:lang w:eastAsia="en-US"/>
         </w:rPr>
-        <w:t>(Baldauf et al. 2007)</w:t>
+        <w:t>(Baldauf et al. 2007, S. 263–264)</w:t>
       </w:r>
       <w:r>
         <w:rPr>
@@ -2982,7 +2982,7 @@
           <w:szCs w:val="24"/>
           <w:lang w:eastAsia="en-US"/>
         </w:rPr>
-        <w:instrText>ADDIN CSL_CITATION { "citationItems" : [ { "id" : "ITEM-1", "itemData" : { "author" : [ { "dropping-particle" : "", "family" : "Baldauf", "given" : "Matthias", "non-dropping-particle" : "", "parse-names" : false, "suffix" : "" }, { "dropping-particle" : "", "family" : "Dustdar", "given" : "S", "non-dropping-particle" : "", "parse-names" : false, "suffix" : "" }, { "dropping-particle" : "", "family" : "Rosenberg", "given" : "F", "non-dropping-particle" : "", "parse-names" : false, "suffix" : "" } ], "container-title" : "International Journal of Ad Hoc \u2026", "id" : "ITEM-1", "issue" : "4", "issued" : { "date-parts" : [ [ "2007" ] ] }, "title" : "A survey on context-aware systems", "type" : "article-journal", "volume" : "2" }, "locator" : "264", "uris" : [ "http://www.mendeley.com/documents/?uuid=6104ce2d-a21a-43de-a50b-e0c3229ba310" ] } ], "mendeley" : { "previouslyFormattedCitation" : "(Baldauf et al. 2007)" }, "properties" : { "noteIndex" : 0 }, "schema" : "https://github.com/citation-style-language/schema/raw/master/csl-citation.json" }</w:instrText>
+        <w:instrText>ADDIN CSL_CITATION { "citationItems" : [ { "id" : "ITEM-1", "itemData" : { "author" : [ { "dropping-particle" : "", "family" : "Baldauf", "given" : "Matthias", "non-dropping-particle" : "", "parse-names" : false, "suffix" : "" }, { "dropping-particle" : "", "family" : "Dustdar", "given" : "S", "non-dropping-particle" : "", "parse-names" : false, "suffix" : "" }, { "dropping-particle" : "", "family" : "Rosenberg", "given" : "F", "non-dropping-particle" : "", "parse-names" : false, "suffix" : "" } ], "container-title" : "International Journal of Ad Hoc \u2026", "id" : "ITEM-1", "issue" : "4", "issued" : { "date-parts" : [ [ "2007" ] ] }, "title" : "A survey on context-aware systems", "type" : "article-journal", "volume" : "2" }, "locator" : "264", "uris" : [ "http://www.mendeley.com/documents/?uuid=6104ce2d-a21a-43de-a50b-e0c3229ba310" ] } ], "mendeley" : { "previouslyFormattedCitation" : "(Baldauf et al. 2007, S. 264)" }, "properties" : { "noteIndex" : 0 }, "schema" : "https://github.com/citation-style-language/schema/raw/master/csl-citation.json" }</w:instrText>
       </w:r>
       <w:r>
         <w:rPr>
@@ -3001,7 +3001,7 @@
           <w:szCs w:val="24"/>
           <w:lang w:eastAsia="en-US"/>
         </w:rPr>
-        <w:t>(Baldauf et al. 2007)</w:t>
+        <w:t>(Baldauf et al. 2007, S. 264)</w:t>
       </w:r>
       <w:r>
         <w:rPr>
@@ -3012,8 +3012,6 @@
         </w:rPr>
         <w:fldChar w:fldCharType="end"/>
       </w:r>
-      <w:bookmarkStart w:id="11" w:name="_GoBack"/>
-      <w:bookmarkEnd w:id="11"/>
     </w:p>
     <w:p>
       <w:pPr>
@@ -3054,7 +3052,7 @@
           <w:szCs w:val="24"/>
           <w:lang w:eastAsia="en-US"/>
         </w:rPr>
-        <w:instrText>ADDIN CSL_CITATION { "citationItems" : [ { "id" : "ITEM-1", "itemData" : { "abstract" : "The use of context is important in interactive applications. It is par- ticularly important for applications where the users context is changing rap- idly, such as in both handheld and ubiquitous computing. In order to better un- derstand how we can use context and facilitate the building of context-aware applications, we need to more fully understand what constitutes a context- aware application and what context is. Towards this goal, we have surveyed existing work in context-aware computing. In this paper, we provide an over- view of the results of this survey and, in particular, definitions and categories of context and context-aware. We conclude with recommendations for how this better understanding of context inform a framework for the development of context-aware applications.", "author" : [ { "dropping-particle" : "", "family" : "Abowd", "given" : "G D", "non-dropping-particle" : "", "parse-names" : false, "suffix" : "" }, { "dropping-particle" : "", "family" : "Dey", "given" : "A K", "non-dropping-particle" : "", "parse-names" : false, "suffix" : "" } ], "container-title" : "CHI 2000 workshop on the what who where when and how of contextawareness", "id" : "ITEM-1", "issued" : { "date-parts" : [ [ "1999" ] ] }, "page" : "1\u20136", "title" : "Towards a better understanding of context and context-awareness", "type" : "article-journal", "volume" : "4" }, "locator" : "3-4", "uris" : [ "http://www.mendeley.com/documents/?uuid=db7a7c7b-a34b-4576-a8b4-941388ac059e" ] } ], "mendeley" : { "previouslyFormattedCitation" : "(Abowd und Dey 1999, S. 1\u20136)" }, "properties" : { "noteIndex" : 0 }, "schema" : "https://github.com/citation-style-language/schema/raw/master/csl-citation.json" }</w:instrText>
+        <w:instrText>ADDIN CSL_CITATION { "citationItems" : [ { "id" : "ITEM-1", "itemData" : { "abstract" : "The use of context is important in interactive applications. It is par- ticularly important for applications where the users context is changing rap- idly, such as in both handheld and ubiquitous computing. In order to better un- derstand how we can use context and facilitate the building of context-aware applications, we need to more fully understand what constitutes a context- aware application and what context is. Towards this goal, we have surveyed existing work in context-aware computing. In this paper, we provide an over- view of the results of this survey and, in particular, definitions and categories of context and context-aware. We conclude with recommendations for how this better understanding of context inform a framework for the development of context-aware applications.", "author" : [ { "dropping-particle" : "", "family" : "Abowd", "given" : "G D", "non-dropping-particle" : "", "parse-names" : false, "suffix" : "" }, { "dropping-particle" : "", "family" : "Dey", "given" : "A K", "non-dropping-particle" : "", "parse-names" : false, "suffix" : "" } ], "container-title" : "CHI 2000 workshop on the what who where when and how of contextawareness", "id" : "ITEM-1", "issued" : { "date-parts" : [ [ "1999" ] ] }, "title" : "Towards a better understanding of context and context-awareness", "type" : "article-journal", "volume" : "4" }, "locator" : "3-4", "uris" : [ "http://www.mendeley.com/documents/?uuid=db7a7c7b-a34b-4576-a8b4-941388ac059e" ] } ], "mendeley" : { "previouslyFormattedCitation" : "(Abowd und Dey 1999, S. 3\u20134)" }, "properties" : { "noteIndex" : 0 }, "schema" : "https://github.com/citation-style-language/schema/raw/master/csl-citation.json" }</w:instrText>
       </w:r>
       <w:r>
         <w:rPr>
@@ -3073,7 +3071,19 @@
           <w:szCs w:val="24"/>
           <w:lang w:eastAsia="en-US"/>
         </w:rPr>
-        <w:t>(Abowd und Dey 1999, S. 1–6)</w:t>
+        <w:t xml:space="preserve">(Abowd und Dey 1999, S. </w:t>
+      </w:r>
+      <w:bookmarkStart w:id="11" w:name="_GoBack"/>
+      <w:bookmarkEnd w:id="11"/>
+      <w:r>
+        <w:rPr>
+          <w:rFonts w:ascii="Times" w:eastAsiaTheme="minorHAnsi" w:hAnsi="Times" w:cs="Times"/>
+          <w:noProof/>
+          <w:sz w:val="24"/>
+          <w:szCs w:val="24"/>
+          <w:lang w:eastAsia="en-US"/>
+        </w:rPr>
+        <w:t>3–4)</w:t>
       </w:r>
       <w:r>
         <w:rPr>
@@ -3195,24 +3205,24 @@
         <w:rPr>
           <w:lang w:val="en-US"/>
         </w:rPr>
+        <w:t>Text Text Text Text Text Text Text Text Text Text Text Text Text Text Text Text Text Text Text Text Text Text Text Text Text Text Text Text Text Text Text Text Text Text Text Text.</w:t>
+      </w:r>
+    </w:p>
+    <w:p>
+      <w:pPr>
+        <w:pStyle w:val="BasicText"/>
+        <w:rPr>
+          <w:lang w:val="en-US"/>
+        </w:rPr>
+      </w:pPr>
+    </w:p>
+    <w:p>
+      <w:pPr>
+        <w:pStyle w:val="berschrift3"/>
+      </w:pPr>
+      <w:bookmarkStart w:id="15" w:name="_Toc275510582"/>
+      <w:r>
         <w:lastRenderedPageBreak/>
-        <w:t>Text Text Text Text Text Text Text Text Text Text Text Text Text Text Text Text Text Text Text Text Text Text Text Text Text Text Text Text Text Text Text Text Text Text Text Text.</w:t>
-      </w:r>
-    </w:p>
-    <w:p>
-      <w:pPr>
-        <w:pStyle w:val="BasicText"/>
-        <w:rPr>
-          <w:lang w:val="en-US"/>
-        </w:rPr>
-      </w:pPr>
-    </w:p>
-    <w:p>
-      <w:pPr>
-        <w:pStyle w:val="berschrift3"/>
-      </w:pPr>
-      <w:bookmarkStart w:id="15" w:name="_Toc275510582"/>
-      <w:r>
         <w:t>Objekt- und Bilderkennung</w:t>
       </w:r>
       <w:bookmarkEnd w:id="15"/>
@@ -3351,51 +3361,25 @@
       <w:r>
         <w:t xml:space="preserve">Abb. </w:t>
       </w:r>
-      <w:r>
-        <w:fldChar w:fldCharType="begin"/>
-      </w:r>
-      <w:r>
-        <w:instrText xml:space="preserve"> STYLEREF 1 \s </w:instrText>
-      </w:r>
-      <w:r>
-        <w:fldChar w:fldCharType="separate"/>
-      </w:r>
-      <w:r>
-        <w:rPr>
-          <w:noProof/>
-        </w:rPr>
-        <w:t>3</w:t>
-      </w:r>
-      <w:r>
-        <w:rPr>
-          <w:noProof/>
-        </w:rPr>
-        <w:fldChar w:fldCharType="end"/>
-      </w:r>
+      <w:fldSimple w:instr=" STYLEREF 1 \s ">
+        <w:r>
+          <w:rPr>
+            <w:noProof/>
+          </w:rPr>
+          <w:t>3</w:t>
+        </w:r>
+      </w:fldSimple>
       <w:r>
         <w:t>.</w:t>
       </w:r>
-      <w:r>
-        <w:fldChar w:fldCharType="begin"/>
-      </w:r>
-      <w:r>
-        <w:instrText xml:space="preserve"> SEQ Abb. \* ARABIC \s 1 </w:instrText>
-      </w:r>
-      <w:r>
-        <w:fldChar w:fldCharType="separate"/>
-      </w:r>
-      <w:r>
-        <w:rPr>
-          <w:noProof/>
-        </w:rPr>
-        <w:t>1</w:t>
-      </w:r>
-      <w:r>
-        <w:rPr>
-          <w:noProof/>
-        </w:rPr>
-        <w:fldChar w:fldCharType="end"/>
-      </w:r>
+      <w:fldSimple w:instr=" SEQ Abb. \* ARABIC \s 1 ">
+        <w:r>
+          <w:rPr>
+            <w:noProof/>
+          </w:rPr>
+          <w:t>1</w:t>
+        </w:r>
+      </w:fldSimple>
       <w:bookmarkEnd w:id="17"/>
       <w:r>
         <w:rPr>
@@ -3503,6 +3487,7 @@
       </w:pPr>
       <w:bookmarkStart w:id="25" w:name="_Toc275510589"/>
       <w:r>
+        <w:lastRenderedPageBreak/>
         <w:t>Einblendung von kontextsensitiven Inhalten auf der Glass</w:t>
       </w:r>
       <w:bookmarkEnd w:id="25"/>
@@ -3836,7 +3821,7 @@
         <w:rPr>
           <w:noProof/>
         </w:rPr>
-        <w:t>21. Oktober 2014</w:t>
+        <w:t>22. Oktober 2014</w:t>
       </w:r>
       <w:r>
         <w:rPr>
@@ -3929,27 +3914,14 @@
     <w:pPr>
       <w:pStyle w:val="Kopfzeile"/>
     </w:pPr>
-    <w:r>
-      <w:fldChar w:fldCharType="begin"/>
-    </w:r>
-    <w:r>
-      <w:instrText xml:space="preserve"> STYLEREF  "Überschrift 1" \t  \* MERGEFORMAT </w:instrText>
-    </w:r>
-    <w:r>
-      <w:fldChar w:fldCharType="separate"/>
-    </w:r>
-    <w:r>
-      <w:rPr>
-        <w:noProof/>
-      </w:rPr>
-      <w:t>Zusammenfassung / Expose</w:t>
-    </w:r>
-    <w:r>
-      <w:rPr>
-        <w:noProof/>
-      </w:rPr>
-      <w:fldChar w:fldCharType="end"/>
-    </w:r>
+    <w:fldSimple w:instr=" STYLEREF  &quot;Überschrift 1&quot; \t  \* MERGEFORMAT ">
+      <w:r>
+        <w:rPr>
+          <w:noProof/>
+        </w:rPr>
+        <w:t>Zusammenfassung / Expose</w:t>
+      </w:r>
+    </w:fldSimple>
     <w:r>
       <w:tab/>
     </w:r>
@@ -4232,27 +4204,14 @@
     <w:pPr>
       <w:pStyle w:val="Kopfzeile"/>
     </w:pPr>
-    <w:r>
-      <w:fldChar w:fldCharType="begin"/>
-    </w:r>
-    <w:r>
-      <w:instrText xml:space="preserve"> STYLEREF  "Überschrift 1" \t  \* MERGEFORMAT </w:instrText>
-    </w:r>
-    <w:r>
-      <w:fldChar w:fldCharType="separate"/>
-    </w:r>
-    <w:r>
-      <w:rPr>
-        <w:noProof/>
-      </w:rPr>
-      <w:t>Symbolverzeichnis</w:t>
-    </w:r>
-    <w:r>
-      <w:rPr>
-        <w:noProof/>
-      </w:rPr>
-      <w:fldChar w:fldCharType="end"/>
-    </w:r>
+    <w:fldSimple w:instr=" STYLEREF  &quot;Überschrift 1&quot; \t  \* MERGEFORMAT ">
+      <w:r>
+        <w:rPr>
+          <w:noProof/>
+        </w:rPr>
+        <w:t>Symbolverzeichnis</w:t>
+      </w:r>
+    </w:fldSimple>
     <w:r>
       <w:tab/>
     </w:r>
@@ -4500,27 +4459,14 @@
     <w:pPr>
       <w:pStyle w:val="Kopfzeile"/>
     </w:pPr>
-    <w:r>
-      <w:fldChar w:fldCharType="begin"/>
-    </w:r>
-    <w:r>
-      <w:instrText xml:space="preserve"> STYLEREF  "Überschrift 1" \t  \* MERGEFORMAT </w:instrText>
-    </w:r>
-    <w:r>
-      <w:fldChar w:fldCharType="separate"/>
-    </w:r>
-    <w:r>
-      <w:rPr>
-        <w:noProof/>
-      </w:rPr>
-      <w:t>Abbildungsverzeichnis</w:t>
-    </w:r>
-    <w:r>
-      <w:rPr>
-        <w:noProof/>
-      </w:rPr>
-      <w:fldChar w:fldCharType="end"/>
-    </w:r>
+    <w:fldSimple w:instr=" STYLEREF  &quot;Überschrift 1&quot; \t  \* MERGEFORMAT ">
+      <w:r>
+        <w:rPr>
+          <w:noProof/>
+        </w:rPr>
+        <w:t>Abbildungsverzeichnis</w:t>
+      </w:r>
+    </w:fldSimple>
     <w:r>
       <w:tab/>
     </w:r>
@@ -4647,27 +4593,14 @@
         <w:tab w:val="right" w:pos="8505"/>
       </w:tabs>
     </w:pPr>
-    <w:r>
-      <w:fldChar w:fldCharType="begin"/>
-    </w:r>
-    <w:r>
-      <w:instrText xml:space="preserve"> STYLEREF  "Überschrift 1" \t  \* MERGEFORMAT </w:instrText>
-    </w:r>
-    <w:r>
-      <w:fldChar w:fldCharType="separate"/>
-    </w:r>
-    <w:r>
-      <w:rPr>
-        <w:noProof/>
-      </w:rPr>
-      <w:t>Kontextsensitivität</w:t>
-    </w:r>
-    <w:r>
-      <w:rPr>
-        <w:noProof/>
-      </w:rPr>
-      <w:fldChar w:fldCharType="end"/>
-    </w:r>
+    <w:fldSimple w:instr=" STYLEREF  &quot;Überschrift 1&quot; \t  \* MERGEFORMAT ">
+      <w:r>
+        <w:rPr>
+          <w:noProof/>
+        </w:rPr>
+        <w:t>Kontextsensitivität</w:t>
+      </w:r>
+    </w:fldSimple>
     <w:r>
       <w:tab/>
     </w:r>
@@ -4687,7 +4620,7 @@
       <w:rPr>
         <w:noProof/>
       </w:rPr>
-      <w:t>2</w:t>
+      <w:t>3</w:t>
     </w:r>
     <w:r>
       <w:fldChar w:fldCharType="end"/>
@@ -8353,7 +8286,7 @@
 </file>
 
 <file path=customXml/itemProps1.xml><?xml version="1.0" encoding="utf-8"?>
-<ds:datastoreItem xmlns:ds="http://schemas.openxmlformats.org/officeDocument/2006/customXml" ds:itemID="{178D8A80-4BF8-1B46-B9C4-11456A77600A}">
+<ds:datastoreItem xmlns:ds="http://schemas.openxmlformats.org/officeDocument/2006/customXml" ds:itemID="{B120EEFD-314A-324E-903F-A22B363781B7}">
   <ds:schemaRefs>
     <ds:schemaRef ds:uri="http://schemas.openxmlformats.org/officeDocument/2006/bibliography"/>
   </ds:schemaRefs>

</xml_diff>

<commit_message>
a few new pdfs and a text for lbs
</commit_message>
<xml_diff>
--- a/Bachelorarbeit.docx
+++ b/Bachelorarbeit.docx
@@ -18,6 +18,9 @@
             <w:jc w:val="left"/>
           </w:pPr>
           <w:r>
+            <w:rPr>
+              <w:noProof/>
+            </w:rPr>
             <mc:AlternateContent>
               <mc:Choice Requires="wps">
                 <w:drawing>
@@ -601,6 +604,9 @@
             </mc:AlternateContent>
           </w:r>
           <w:r>
+            <w:rPr>
+              <w:noProof/>
+            </w:rPr>
             <mc:AlternateContent>
               <mc:Choice Requires="wps">
                 <w:drawing>
@@ -896,7 +902,7 @@
         </w:numPr>
         <w:ind w:left="851" w:hanging="851"/>
       </w:pPr>
-      <w:bookmarkStart w:id="0" w:name="_Toc275875350"/>
+      <w:bookmarkStart w:id="0" w:name="_Toc276195786"/>
       <w:r>
         <w:lastRenderedPageBreak/>
         <w:t>Zusammenfassung / Expose</w:t>
@@ -1152,7 +1158,7 @@
         <w:fldChar w:fldCharType="begin"/>
       </w:r>
       <w:r>
-        <w:instrText xml:space="preserve"> PAGEREF _Toc275875350 \h </w:instrText>
+        <w:instrText xml:space="preserve"> PAGEREF _Toc276195786 \h </w:instrText>
       </w:r>
       <w:r>
         <w:fldChar w:fldCharType="separate"/>
@@ -1183,7 +1189,7 @@
         <w:fldChar w:fldCharType="begin"/>
       </w:r>
       <w:r>
-        <w:instrText xml:space="preserve"> PAGEREF _Toc275875351 \h </w:instrText>
+        <w:instrText xml:space="preserve"> PAGEREF _Toc276195787 \h </w:instrText>
       </w:r>
       <w:r>
         <w:fldChar w:fldCharType="separate"/>
@@ -1214,7 +1220,7 @@
         <w:fldChar w:fldCharType="begin"/>
       </w:r>
       <w:r>
-        <w:instrText xml:space="preserve"> PAGEREF _Toc275875352 \h </w:instrText>
+        <w:instrText xml:space="preserve"> PAGEREF _Toc276195788 \h </w:instrText>
       </w:r>
       <w:r>
         <w:fldChar w:fldCharType="separate"/>
@@ -1245,7 +1251,7 @@
         <w:fldChar w:fldCharType="begin"/>
       </w:r>
       <w:r>
-        <w:instrText xml:space="preserve"> PAGEREF _Toc275875353 \h </w:instrText>
+        <w:instrText xml:space="preserve"> PAGEREF _Toc276195789 \h </w:instrText>
       </w:r>
       <w:r>
         <w:fldChar w:fldCharType="separate"/>
@@ -1276,7 +1282,7 @@
         <w:fldChar w:fldCharType="begin"/>
       </w:r>
       <w:r>
-        <w:instrText xml:space="preserve"> PAGEREF _Toc275875354 \h </w:instrText>
+        <w:instrText xml:space="preserve"> PAGEREF _Toc276195790 \h </w:instrText>
       </w:r>
       <w:r>
         <w:fldChar w:fldCharType="separate"/>
@@ -1321,7 +1327,7 @@
         <w:fldChar w:fldCharType="begin"/>
       </w:r>
       <w:r>
-        <w:instrText xml:space="preserve"> PAGEREF _Toc275875355 \h </w:instrText>
+        <w:instrText xml:space="preserve"> PAGEREF _Toc276195791 \h </w:instrText>
       </w:r>
       <w:r>
         <w:fldChar w:fldCharType="separate"/>
@@ -1366,7 +1372,7 @@
         <w:fldChar w:fldCharType="begin"/>
       </w:r>
       <w:r>
-        <w:instrText xml:space="preserve"> PAGEREF _Toc275875356 \h </w:instrText>
+        <w:instrText xml:space="preserve"> PAGEREF _Toc276195792 \h </w:instrText>
       </w:r>
       <w:r>
         <w:fldChar w:fldCharType="separate"/>
@@ -1411,7 +1417,7 @@
         <w:fldChar w:fldCharType="begin"/>
       </w:r>
       <w:r>
-        <w:instrText xml:space="preserve"> PAGEREF _Toc275875357 \h </w:instrText>
+        <w:instrText xml:space="preserve"> PAGEREF _Toc276195793 \h </w:instrText>
       </w:r>
       <w:r>
         <w:fldChar w:fldCharType="separate"/>
@@ -1456,7 +1462,7 @@
         <w:fldChar w:fldCharType="begin"/>
       </w:r>
       <w:r>
-        <w:instrText xml:space="preserve"> PAGEREF _Toc275875358 \h </w:instrText>
+        <w:instrText xml:space="preserve"> PAGEREF _Toc276195794 \h </w:instrText>
       </w:r>
       <w:r>
         <w:fldChar w:fldCharType="separate"/>
@@ -1492,7 +1498,7 @@
         <w:tab/>
       </w:r>
       <w:r>
-        <w:t>Location Based Services</w:t>
+        <w:t>Location-Based Services</w:t>
       </w:r>
       <w:r>
         <w:tab/>
@@ -1501,7 +1507,7 @@
         <w:fldChar w:fldCharType="begin"/>
       </w:r>
       <w:r>
-        <w:instrText xml:space="preserve"> PAGEREF _Toc275875359 \h </w:instrText>
+        <w:instrText xml:space="preserve"> PAGEREF _Toc276195795 \h </w:instrText>
       </w:r>
       <w:r>
         <w:fldChar w:fldCharType="separate"/>
@@ -1546,13 +1552,13 @@
         <w:fldChar w:fldCharType="begin"/>
       </w:r>
       <w:r>
-        <w:instrText xml:space="preserve"> PAGEREF _Toc275875360 \h </w:instrText>
+        <w:instrText xml:space="preserve"> PAGEREF _Toc276195796 \h </w:instrText>
       </w:r>
       <w:r>
         <w:fldChar w:fldCharType="separate"/>
       </w:r>
       <w:r>
-        <w:t>4</w:t>
+        <w:t>5</w:t>
       </w:r>
       <w:r>
         <w:fldChar w:fldCharType="end"/>
@@ -1591,13 +1597,13 @@
         <w:fldChar w:fldCharType="begin"/>
       </w:r>
       <w:r>
-        <w:instrText xml:space="preserve"> PAGEREF _Toc275875361 \h </w:instrText>
+        <w:instrText xml:space="preserve"> PAGEREF _Toc276195797 \h </w:instrText>
       </w:r>
       <w:r>
         <w:fldChar w:fldCharType="separate"/>
       </w:r>
       <w:r>
-        <w:t>4</w:t>
+        <w:t>5</w:t>
       </w:r>
       <w:r>
         <w:fldChar w:fldCharType="end"/>
@@ -1636,13 +1642,13 @@
         <w:fldChar w:fldCharType="begin"/>
       </w:r>
       <w:r>
-        <w:instrText xml:space="preserve"> PAGEREF _Toc275875362 \h </w:instrText>
+        <w:instrText xml:space="preserve"> PAGEREF _Toc276195798 \h </w:instrText>
       </w:r>
       <w:r>
         <w:fldChar w:fldCharType="separate"/>
       </w:r>
       <w:r>
-        <w:t>4</w:t>
+        <w:t>5</w:t>
       </w:r>
       <w:r>
         <w:fldChar w:fldCharType="end"/>
@@ -1681,13 +1687,13 @@
         <w:fldChar w:fldCharType="begin"/>
       </w:r>
       <w:r>
-        <w:instrText xml:space="preserve"> PAGEREF _Toc275875363 \h </w:instrText>
+        <w:instrText xml:space="preserve"> PAGEREF _Toc276195799 \h </w:instrText>
       </w:r>
       <w:r>
         <w:fldChar w:fldCharType="separate"/>
       </w:r>
       <w:r>
-        <w:t>5</w:t>
+        <w:t>6</w:t>
       </w:r>
       <w:r>
         <w:fldChar w:fldCharType="end"/>
@@ -1726,13 +1732,13 @@
         <w:fldChar w:fldCharType="begin"/>
       </w:r>
       <w:r>
-        <w:instrText xml:space="preserve"> PAGEREF _Toc275875364 \h </w:instrText>
+        <w:instrText xml:space="preserve"> PAGEREF _Toc276195800 \h </w:instrText>
       </w:r>
       <w:r>
         <w:fldChar w:fldCharType="separate"/>
       </w:r>
       <w:r>
-        <w:t>5</w:t>
+        <w:t>6</w:t>
       </w:r>
       <w:r>
         <w:fldChar w:fldCharType="end"/>
@@ -1771,13 +1777,13 @@
         <w:fldChar w:fldCharType="begin"/>
       </w:r>
       <w:r>
-        <w:instrText xml:space="preserve"> PAGEREF _Toc275875365 \h </w:instrText>
+        <w:instrText xml:space="preserve"> PAGEREF _Toc276195801 \h </w:instrText>
       </w:r>
       <w:r>
         <w:fldChar w:fldCharType="separate"/>
       </w:r>
       <w:r>
-        <w:t>5</w:t>
+        <w:t>6</w:t>
       </w:r>
       <w:r>
         <w:fldChar w:fldCharType="end"/>
@@ -1816,13 +1822,13 @@
         <w:fldChar w:fldCharType="begin"/>
       </w:r>
       <w:r>
-        <w:instrText xml:space="preserve"> PAGEREF _Toc275875366 \h </w:instrText>
+        <w:instrText xml:space="preserve"> PAGEREF _Toc276195802 \h </w:instrText>
       </w:r>
       <w:r>
         <w:fldChar w:fldCharType="separate"/>
       </w:r>
       <w:r>
-        <w:t>5</w:t>
+        <w:t>6</w:t>
       </w:r>
       <w:r>
         <w:fldChar w:fldCharType="end"/>
@@ -1861,13 +1867,13 @@
         <w:fldChar w:fldCharType="begin"/>
       </w:r>
       <w:r>
-        <w:instrText xml:space="preserve"> PAGEREF _Toc275875367 \h </w:instrText>
+        <w:instrText xml:space="preserve"> PAGEREF _Toc276195803 \h </w:instrText>
       </w:r>
       <w:r>
         <w:fldChar w:fldCharType="separate"/>
       </w:r>
       <w:r>
-        <w:t>5</w:t>
+        <w:t>6</w:t>
       </w:r>
       <w:r>
         <w:fldChar w:fldCharType="end"/>
@@ -1906,13 +1912,13 @@
         <w:fldChar w:fldCharType="begin"/>
       </w:r>
       <w:r>
-        <w:instrText xml:space="preserve"> PAGEREF _Toc275875368 \h </w:instrText>
+        <w:instrText xml:space="preserve"> PAGEREF _Toc276195804 \h </w:instrText>
       </w:r>
       <w:r>
         <w:fldChar w:fldCharType="separate"/>
       </w:r>
       <w:r>
-        <w:t>6</w:t>
+        <w:t>7</w:t>
       </w:r>
       <w:r>
         <w:fldChar w:fldCharType="end"/>
@@ -1951,13 +1957,13 @@
         <w:fldChar w:fldCharType="begin"/>
       </w:r>
       <w:r>
-        <w:instrText xml:space="preserve"> PAGEREF _Toc275875369 \h </w:instrText>
+        <w:instrText xml:space="preserve"> PAGEREF _Toc276195805 \h </w:instrText>
       </w:r>
       <w:r>
         <w:fldChar w:fldCharType="separate"/>
       </w:r>
       <w:r>
-        <w:t>6</w:t>
+        <w:t>7</w:t>
       </w:r>
       <w:r>
         <w:fldChar w:fldCharType="end"/>
@@ -1996,13 +2002,13 @@
         <w:fldChar w:fldCharType="begin"/>
       </w:r>
       <w:r>
-        <w:instrText xml:space="preserve"> PAGEREF _Toc275875370 \h </w:instrText>
+        <w:instrText xml:space="preserve"> PAGEREF _Toc276195806 \h </w:instrText>
       </w:r>
       <w:r>
         <w:fldChar w:fldCharType="separate"/>
       </w:r>
       <w:r>
-        <w:t>6</w:t>
+        <w:t>7</w:t>
       </w:r>
       <w:r>
         <w:fldChar w:fldCharType="end"/>
@@ -2041,13 +2047,13 @@
         <w:fldChar w:fldCharType="begin"/>
       </w:r>
       <w:r>
-        <w:instrText xml:space="preserve"> PAGEREF _Toc275875371 \h </w:instrText>
+        <w:instrText xml:space="preserve"> PAGEREF _Toc276195807 \h </w:instrText>
       </w:r>
       <w:r>
         <w:fldChar w:fldCharType="separate"/>
       </w:r>
       <w:r>
-        <w:t>6</w:t>
+        <w:t>7</w:t>
       </w:r>
       <w:r>
         <w:fldChar w:fldCharType="end"/>
@@ -2086,13 +2092,13 @@
         <w:fldChar w:fldCharType="begin"/>
       </w:r>
       <w:r>
-        <w:instrText xml:space="preserve"> PAGEREF _Toc275875372 \h </w:instrText>
+        <w:instrText xml:space="preserve"> PAGEREF _Toc276195808 \h </w:instrText>
       </w:r>
       <w:r>
         <w:fldChar w:fldCharType="separate"/>
       </w:r>
       <w:r>
-        <w:t>6</w:t>
+        <w:t>7</w:t>
       </w:r>
       <w:r>
         <w:fldChar w:fldCharType="end"/>
@@ -2131,13 +2137,13 @@
         <w:fldChar w:fldCharType="begin"/>
       </w:r>
       <w:r>
-        <w:instrText xml:space="preserve"> PAGEREF _Toc275875373 \h </w:instrText>
+        <w:instrText xml:space="preserve"> PAGEREF _Toc276195809 \h </w:instrText>
       </w:r>
       <w:r>
         <w:fldChar w:fldCharType="separate"/>
       </w:r>
       <w:r>
-        <w:t>7</w:t>
+        <w:t>8</w:t>
       </w:r>
       <w:r>
         <w:fldChar w:fldCharType="end"/>
@@ -2176,13 +2182,13 @@
         <w:fldChar w:fldCharType="begin"/>
       </w:r>
       <w:r>
-        <w:instrText xml:space="preserve"> PAGEREF _Toc275875374 \h </w:instrText>
+        <w:instrText xml:space="preserve"> PAGEREF _Toc276195810 \h </w:instrText>
       </w:r>
       <w:r>
         <w:fldChar w:fldCharType="separate"/>
       </w:r>
       <w:r>
-        <w:t>7</w:t>
+        <w:t>8</w:t>
       </w:r>
       <w:r>
         <w:fldChar w:fldCharType="end"/>
@@ -2221,13 +2227,13 @@
         <w:fldChar w:fldCharType="begin"/>
       </w:r>
       <w:r>
-        <w:instrText xml:space="preserve"> PAGEREF _Toc275875375 \h </w:instrText>
+        <w:instrText xml:space="preserve"> PAGEREF _Toc276195811 \h </w:instrText>
       </w:r>
       <w:r>
         <w:fldChar w:fldCharType="separate"/>
       </w:r>
       <w:r>
-        <w:t>7</w:t>
+        <w:t>8</w:t>
       </w:r>
       <w:r>
         <w:fldChar w:fldCharType="end"/>
@@ -2266,13 +2272,13 @@
         <w:fldChar w:fldCharType="begin"/>
       </w:r>
       <w:r>
-        <w:instrText xml:space="preserve"> PAGEREF _Toc275875376 \h </w:instrText>
+        <w:instrText xml:space="preserve"> PAGEREF _Toc276195812 \h </w:instrText>
       </w:r>
       <w:r>
         <w:fldChar w:fldCharType="separate"/>
       </w:r>
       <w:r>
-        <w:t>8</w:t>
+        <w:t>9</w:t>
       </w:r>
       <w:r>
         <w:fldChar w:fldCharType="end"/>
@@ -2297,13 +2303,13 @@
         <w:fldChar w:fldCharType="begin"/>
       </w:r>
       <w:r>
-        <w:instrText xml:space="preserve"> PAGEREF _Toc275875377 \h </w:instrText>
+        <w:instrText xml:space="preserve"> PAGEREF _Toc276195813 \h </w:instrText>
       </w:r>
       <w:r>
         <w:fldChar w:fldCharType="separate"/>
       </w:r>
       <w:r>
-        <w:t>9</w:t>
+        <w:t>10</w:t>
       </w:r>
       <w:r>
         <w:fldChar w:fldCharType="end"/>
@@ -2342,13 +2348,13 @@
         <w:fldChar w:fldCharType="begin"/>
       </w:r>
       <w:r>
-        <w:instrText xml:space="preserve"> PAGEREF _Toc275875378 \h </w:instrText>
+        <w:instrText xml:space="preserve"> PAGEREF _Toc276195814 \h </w:instrText>
       </w:r>
       <w:r>
         <w:fldChar w:fldCharType="separate"/>
       </w:r>
       <w:r>
-        <w:t>10</w:t>
+        <w:t>12</w:t>
       </w:r>
       <w:r>
         <w:fldChar w:fldCharType="end"/>
@@ -2387,13 +2393,13 @@
         <w:fldChar w:fldCharType="begin"/>
       </w:r>
       <w:r>
-        <w:instrText xml:space="preserve"> PAGEREF _Toc275875379 \h </w:instrText>
+        <w:instrText xml:space="preserve"> PAGEREF _Toc276195815 \h </w:instrText>
       </w:r>
       <w:r>
         <w:fldChar w:fldCharType="separate"/>
       </w:r>
       <w:r>
-        <w:t>10</w:t>
+        <w:t>12</w:t>
       </w:r>
       <w:r>
         <w:fldChar w:fldCharType="end"/>
@@ -2445,7 +2451,7 @@
           <w:numId w:val="0"/>
         </w:numPr>
       </w:pPr>
-      <w:bookmarkStart w:id="1" w:name="_Toc275875351"/>
+      <w:bookmarkStart w:id="1" w:name="_Toc276195787"/>
       <w:r>
         <w:lastRenderedPageBreak/>
         <w:t>Abbildungsverzeichnis</w:t>
@@ -2521,7 +2527,7 @@
           <w:numId w:val="0"/>
         </w:numPr>
       </w:pPr>
-      <w:bookmarkStart w:id="3" w:name="_Toc275875352"/>
+      <w:bookmarkStart w:id="3" w:name="_Toc276195788"/>
       <w:r>
         <w:lastRenderedPageBreak/>
         <w:t>Tabellenverzeichnis</w:t>
@@ -2631,7 +2637,7 @@
           <w:numId w:val="0"/>
         </w:numPr>
       </w:pPr>
-      <w:bookmarkStart w:id="5" w:name="_Toc275875353"/>
+      <w:bookmarkStart w:id="5" w:name="_Toc276195789"/>
       <w:r>
         <w:lastRenderedPageBreak/>
         <w:t>Abkürzungsverzeichnis</w:t>
@@ -2646,7 +2652,7 @@
           <w:numId w:val="0"/>
         </w:numPr>
       </w:pPr>
-      <w:bookmarkStart w:id="6" w:name="_Toc275875354"/>
+      <w:bookmarkStart w:id="6" w:name="_Toc276195790"/>
       <w:r>
         <w:lastRenderedPageBreak/>
         <w:t>Symbolverzeichnis</w:t>
@@ -2682,7 +2688,7 @@
       <w:pPr>
         <w:pStyle w:val="berschrift1"/>
       </w:pPr>
-      <w:bookmarkStart w:id="7" w:name="_Toc275875355"/>
+      <w:bookmarkStart w:id="7" w:name="_Toc276195791"/>
       <w:r>
         <w:lastRenderedPageBreak/>
         <w:t>Einleitung</w:t>
@@ -2769,12 +2775,10 @@
         <w:pStyle w:val="BasicText"/>
       </w:pPr>
       <w:r>
-        <w:t>Diese Erweiterung in der Wahrnehmung bietet vielzählige Möglichkeiten. Anders als bei bekannten mobilen Geräten bietet die AR-Brille die Chance dem Nutzer zusätzliche Informationen zu dem von ihm Betrachteten zu liefern ohne dabei seine Handlung zu unterbrechen. Es wäre also zum Beisp</w:t>
-      </w:r>
-      <w:bookmarkStart w:id="8" w:name="_GoBack"/>
-      <w:bookmarkEnd w:id="8"/>
-      <w:r>
-        <w:t>iel möglich dringend notwendige Information für den Arbeitsfluss zu integrieren ohne dabei die Arbeit unterbrechen zu müssen.</w:t>
+        <w:t>Diese Erweiterung in der Wahrnehmung bietet vielzählige Möglichkeiten. Anders als bei bekannten mobilen Geräten bietet die AR-Brille die Chance dem Nutzer zusätzliche Informationen zu dem von ihm Betrachteten zu liefern ohne dabei seine Handlung zu unterbrechen. Es wäre also zum Beispiel möglich dringend notwendige Information für den Arbeitsfluss zu integrieren ohne dabei die Arbeit unterbrechen zu müssen.</w:t>
+      </w:r>
+      <w:r>
+        <w:t xml:space="preserve"> </w:t>
       </w:r>
     </w:p>
     <w:p>
@@ -2789,6 +2793,21 @@
       <w:pPr>
         <w:pStyle w:val="BasicText"/>
       </w:pPr>
+      <w:r>
+        <w:t>Diese Arbeit ist ein Teil des Glassroom Projekts welches vom Lehrstuhl für Informat</w:t>
+      </w:r>
+      <w:r>
+        <w:t>i</w:t>
+      </w:r>
+      <w:r>
+        <w:t>onsmanagement und Wirtschaftsinformatik (IMWI) der Universität Osnabrück in K</w:t>
+      </w:r>
+      <w:r>
+        <w:t>o</w:t>
+      </w:r>
+      <w:r>
+        <w:t>operation mit namhaften Partnern durchgeführt wird.</w:t>
+      </w:r>
     </w:p>
     <w:p>
       <w:pPr>
@@ -2797,24 +2816,34 @@
     </w:p>
     <w:p>
       <w:pPr>
+        <w:pStyle w:val="BasicText"/>
+      </w:pPr>
+    </w:p>
+    <w:p>
+      <w:pPr>
+        <w:pStyle w:val="BasicText"/>
+      </w:pPr>
+    </w:p>
+    <w:p>
+      <w:pPr>
         <w:pStyle w:val="berschrift1"/>
       </w:pPr>
-      <w:bookmarkStart w:id="9" w:name="_Toc275875356"/>
+      <w:bookmarkStart w:id="8" w:name="_Toc276195792"/>
       <w:r>
         <w:lastRenderedPageBreak/>
         <w:t>Kontextsensitivität</w:t>
       </w:r>
+      <w:bookmarkEnd w:id="8"/>
+    </w:p>
+    <w:p>
+      <w:pPr>
+        <w:pStyle w:val="berschrift2"/>
+      </w:pPr>
+      <w:bookmarkStart w:id="9" w:name="_Toc276195793"/>
+      <w:r>
+        <w:t>Definition</w:t>
+      </w:r>
       <w:bookmarkEnd w:id="9"/>
-    </w:p>
-    <w:p>
-      <w:pPr>
-        <w:pStyle w:val="berschrift2"/>
-      </w:pPr>
-      <w:bookmarkStart w:id="10" w:name="_Toc275875357"/>
-      <w:r>
-        <w:t>Definition</w:t>
-      </w:r>
-      <w:bookmarkEnd w:id="10"/>
     </w:p>
     <w:p>
       <w:pPr>
@@ -3118,7 +3147,16 @@
           <w:rFonts w:eastAsiaTheme="minorHAnsi"/>
           <w:lang w:eastAsia="en-US"/>
         </w:rPr>
-        <w:t xml:space="preserve"> (bzw. pervasive)</w:t>
+        <w:t xml:space="preserve"> (bzw. pervasive</w:t>
+      </w:r>
+      <w:bookmarkStart w:id="10" w:name="_GoBack"/>
+      <w:bookmarkEnd w:id="10"/>
+      <w:r>
+        <w:rPr>
+          <w:rFonts w:eastAsiaTheme="minorHAnsi"/>
+          <w:lang w:eastAsia="en-US"/>
+        </w:rPr>
+        <w:t>)</w:t>
       </w:r>
       <w:r>
         <w:rPr>
@@ -3248,84 +3286,26 @@
         </w:rPr>
         <w:t>.</w:t>
       </w:r>
-    </w:p>
-    <w:p>
-      <w:pPr>
+      <w:r>
         <w:rPr>
           <w:rFonts w:eastAsiaTheme="minorHAnsi"/>
           <w:lang w:eastAsia="en-US"/>
         </w:rPr>
-      </w:pPr>
+        <w:t xml:space="preserve"> Indulska und Sutton gehen sogar soweit Kontextsensitivität als die Voraussetzung für ein „anywhere, anytime“ Computing zu sehen </w:t>
+      </w:r>
       <w:r>
         <w:rPr>
           <w:rFonts w:eastAsiaTheme="minorHAnsi"/>
           <w:lang w:eastAsia="en-US"/>
         </w:rPr>
-        <w:t xml:space="preserve">Um </w:t>
+        <w:fldChar w:fldCharType="begin" w:fldLock="1"/>
       </w:r>
       <w:r>
         <w:rPr>
           <w:rFonts w:eastAsiaTheme="minorHAnsi"/>
           <w:lang w:eastAsia="en-US"/>
         </w:rPr>
-        <w:t xml:space="preserve">zu einer Definition für Kontextsensitivität zu kommen ist es notwendig zunächst dem Kontext Aufmerksamkeit zu schenken. </w:t>
-      </w:r>
-    </w:p>
-    <w:p>
-      <w:pPr>
-        <w:rPr>
-          <w:rFonts w:eastAsiaTheme="minorHAnsi"/>
-          <w:lang w:eastAsia="en-US"/>
-        </w:rPr>
-      </w:pPr>
-      <w:r>
-        <w:rPr>
-          <w:rFonts w:eastAsiaTheme="minorHAnsi"/>
-          <w:lang w:eastAsia="en-US"/>
-        </w:rPr>
-        <w:t>Die heute in der Wissenschaft weitgehenden anerkannten Definitionen für Kontext, s</w:t>
-      </w:r>
-      <w:r>
-        <w:rPr>
-          <w:rFonts w:eastAsiaTheme="minorHAnsi"/>
-          <w:lang w:eastAsia="en-US"/>
-        </w:rPr>
-        <w:t>o</w:t>
-      </w:r>
-      <w:r>
-        <w:rPr>
-          <w:rFonts w:eastAsiaTheme="minorHAnsi"/>
-          <w:lang w:eastAsia="en-US"/>
-        </w:rPr>
-        <w:t xml:space="preserve">wie Kontextsensitivität kommen von </w:t>
-      </w:r>
-      <w:r>
-        <w:rPr>
-          <w:rFonts w:eastAsiaTheme="minorHAnsi"/>
-          <w:lang w:eastAsia="en-US"/>
-        </w:rPr>
-        <w:t>Abowd und Dey</w:t>
-      </w:r>
-      <w:r>
-        <w:rPr>
-          <w:rFonts w:eastAsiaTheme="minorHAnsi"/>
-          <w:lang w:eastAsia="en-US"/>
-        </w:rPr>
-        <w:t xml:space="preserve"> </w:t>
-      </w:r>
-      <w:r>
-        <w:rPr>
-          <w:rFonts w:eastAsiaTheme="minorHAnsi"/>
-          <w:lang w:eastAsia="en-US"/>
-        </w:rPr>
-        <w:fldChar w:fldCharType="begin" w:fldLock="1"/>
-      </w:r>
-      <w:r>
-        <w:rPr>
-          <w:rFonts w:eastAsiaTheme="minorHAnsi"/>
-          <w:lang w:eastAsia="en-US"/>
-        </w:rPr>
-        <w:instrText>ADDIN CSL_CITATION { "citationItems" : [ { "id" : "ITEM-1", "itemData" : { "DOI" : "10.1007/3-540-48157-5", "ISBN" : "978-3-540-66550-2", "abstract" : "The use of context is important in interactive applications. It is par- ticularly important for applications where the users context is changing rap- idly, such as in both handheld and ubiquitous computing. In order to better un- derstand how we can use context and facilitate the building of context-aware applications, we need to more fully understand what constitutes a context- aware application and what context is. Towards this goal, we have surveyed existing work in context-aware computing. In this paper, we provide an over- view of the results of this survey and, in particular, definitions and categories of context and context-aware. We conclude with recommendations for how this better understanding of context inform a framework for the development of context-aware applications.", "author" : [ { "dropping-particle" : "", "family" : "Abowd", "given" : "Gregory D.", "non-dropping-particle" : "", "parse-names" : false, "suffix" : "" }, { "dropping-particle" : "", "family" : "Dey", "given" : "Anind K.", "non-dropping-particle" : "", "parse-names" : false, "suffix" : "" }, { "dropping-particle" : "", "family" : "Brown", "given" : "Peter J.", "non-dropping-particle" : "", "parse-names" : false, "suffix" : "" }, { "dropping-particle" : "", "family" : "Davies", "given" : "Nigel", "non-dropping-particle" : "", "parse-names" : false, "suffix" : "" }, { "dropping-particle" : "", "family" : "Smith", "given" : "Mark", "non-dropping-particle" : "", "parse-names" : false, "suffix" : "" }, { "dropping-particle" : "", "family" : "Steggles", "given" : "Pete", "non-dropping-particle" : "", "parse-names" : false, "suffix" : "" } ], "collection-title" : "Lecture Notes in Computer Science", "container-title" : "Handheld and ubiquitous computing", "editor" : [ { "dropping-particle" : "", "family" : "Gellersen", "given" : "Hans-W.", "non-dropping-particle" : "", "parse-names" : false, "suffix" : "" } ], "id" : "ITEM-1", "issued" : { "date-parts" : [ [ "1999", "11", "9" ] ] }, "page" : "304-307", "publisher" : "Springer Berlin Heidelberg", "publisher-place" : "Berlin, Heidelberg", "title" : "Towards a better understanding of context and context-awareness", "type" : "chapter", "volume" : "1707" }, "suppress-author" : 1, "uris" : [ "http://www.mendeley.com/documents/?uuid=db7a7c7b-a34b-4576-a8b4-941388ac059e" ] }, { "id" : "ITEM-2", "itemData" : { "DOI" : "10.1109/SURV.2013.042313.00197", "ISSN" : "1553-877X", "abstract" : "As we are moving towards the Internet of Things (IoT), the number of sensors deployed around the world is growing at a rapid pace. Market research has shown a significant growth of sensor deployments over the past decade and has predicted a significant increment of the growth rate in the future. These sensors continuously generate enormous amounts of data. However, in order to add value to raw sensor data we need to understand it. Collection, modelling, reasoning, and distribution of context in relation to sensor data plays critical role in this challenge. Context-aware computing has proven to be successful in understanding sensor data. In this paper, we survey context awareness from an IoT perspective. We present the necessary background by introducing the IoT paradigm and context-aware fundamentals at the beginning. Then we provide an in-depth analysis of context life cycle. We evaluate a subset of projects (50) which represent the majority of research and commercial solutions proposed in the field of context-aware computing conducted over the last decade (2001-2011) based on our own taxonomy. Finally, based on our evaluation, we highlight the lessons to be learnt from the past and some possible directions for future research. The survey addresses a broad range of techniques, methods, models, functionalities, systems, applications, and middleware solutions related to context awareness and IoT. Our goal is not only to analyse, compare and consolidate past research work but also to appreciate their findings and discuss their applicability towards the IoT.", "author" : [ { "dropping-particle" : "", "family" : "Perera", "given" : "Charith", "non-dropping-particle" : "", "parse-names" : false, "suffix" : "" }, { "dropping-particle" : "", "family" : "Zaslavsky", "given" : "Arkady", "non-dropping-particle" : "", "parse-names" : false, "suffix" : "" }, { "dropping-particle" : "", "family" : "Christen", "given" : "Peter", "non-dropping-particle" : "", "parse-names" : false, "suffix" : "" }, { "dropping-particle" : "", "family" : "Georgakopoulos", "given" : "Dimitrios", "non-dropping-particle" : "", "parse-names" : false, "suffix" : "" } ], "container-title" : "IEEE Communications Surveys &amp; Tutorials", "id" : "ITEM-2", "issue" : "1", "issued" : { "date-parts" : [ [ "2014", "1" ] ] }, "page" : "414-454", "shortTitle" : "Communications Surveys &amp; Tutorials, IEEE", "title" : "Context Aware Computing for The Internet of Things: A Survey", "type" : "article-journal", "volume" : "16" }, "locator" : "414", "prefix" : " ", "uris" : [ "http://www.mendeley.com/documents/?uuid=c573c0bb-3d8c-4bad-9b46-9802c4d7e30f" ] } ], "mendeley" : { "previouslyFormattedCitation" : "( 1999; Perera et al. 2014, S. 414)" }, "properties" : { "noteIndex" : 0 }, "schema" : "https://github.com/citation-style-language/schema/raw/master/csl-citation.json" }</w:instrText>
+        <w:instrText>ADDIN CSL_CITATION { "citationItems" : [ { "id" : "ITEM-1", "itemData" : { "author" : [ { "dropping-particle" : "", "family" : "Indulska", "given" : "J", "non-dropping-particle" : "", "parse-names" : false, "suffix" : "" }, { "dropping-particle" : "", "family" : "Sutton", "given" : "P", "non-dropping-particle" : "", "parse-names" : false, "suffix" : "" } ], "container-title" : "Workshop on Wearable, Invisible, Context-Aware, Ambient, Pervasive and Ubiquitous Computing", "id" : "ITEM-1", "issued" : { "date-parts" : [ [ "2003" ] ] }, "page" : "143-151", "publisher" : "Australian Computer Society", "publisher-place" : "Adelaide, Australia", "title" : "Location management in pervasive systems", "type" : "paper-conference" }, "locator" : "1", "suppress-author" : 1, "uris" : [ "http://www.mendeley.com/documents/?uuid=072c6ef8-64d6-4a57-853a-b958fc787961" ] } ], "mendeley" : { "previouslyFormattedCitation" : "( 2003, S. 1)" }, "properties" : { "noteIndex" : 0 }, "schema" : "https://github.com/citation-style-language/schema/raw/master/csl-citation.json" }</w:instrText>
       </w:r>
       <w:r>
         <w:rPr>
@@ -3340,6 +3320,114 @@
           <w:noProof/>
           <w:lang w:eastAsia="en-US"/>
         </w:rPr>
+        <w:t>( 2003, S. 1)</w:t>
+      </w:r>
+      <w:r>
+        <w:rPr>
+          <w:rFonts w:eastAsiaTheme="minorHAnsi"/>
+          <w:lang w:eastAsia="en-US"/>
+        </w:rPr>
+        <w:fldChar w:fldCharType="end"/>
+      </w:r>
+      <w:r>
+        <w:rPr>
+          <w:rFonts w:eastAsiaTheme="minorHAnsi"/>
+          <w:lang w:eastAsia="en-US"/>
+        </w:rPr>
+        <w:t>,</w:t>
+      </w:r>
+    </w:p>
+    <w:p>
+      <w:pPr>
+        <w:rPr>
+          <w:rFonts w:eastAsiaTheme="minorHAnsi"/>
+          <w:lang w:eastAsia="en-US"/>
+        </w:rPr>
+      </w:pPr>
+      <w:r>
+        <w:rPr>
+          <w:rFonts w:eastAsiaTheme="minorHAnsi"/>
+          <w:lang w:eastAsia="en-US"/>
+        </w:rPr>
+        <w:t xml:space="preserve">Um </w:t>
+      </w:r>
+      <w:r>
+        <w:rPr>
+          <w:rFonts w:eastAsiaTheme="minorHAnsi"/>
+          <w:lang w:eastAsia="en-US"/>
+        </w:rPr>
+        <w:t xml:space="preserve">zu einer Definition für Kontextsensitivität zu kommen ist es notwendig zunächst dem Kontext Aufmerksamkeit zu schenken. </w:t>
+      </w:r>
+    </w:p>
+    <w:p>
+      <w:pPr>
+        <w:rPr>
+          <w:rFonts w:eastAsiaTheme="minorHAnsi"/>
+          <w:lang w:eastAsia="en-US"/>
+        </w:rPr>
+      </w:pPr>
+      <w:r>
+        <w:rPr>
+          <w:rFonts w:eastAsiaTheme="minorHAnsi"/>
+          <w:lang w:eastAsia="en-US"/>
+        </w:rPr>
+        <w:t>Die heute in der Wissenschaft weitgehenden anerkannten Definitionen für Kontext, s</w:t>
+      </w:r>
+      <w:r>
+        <w:rPr>
+          <w:rFonts w:eastAsiaTheme="minorHAnsi"/>
+          <w:lang w:eastAsia="en-US"/>
+        </w:rPr>
+        <w:t>o</w:t>
+      </w:r>
+      <w:r>
+        <w:rPr>
+          <w:rFonts w:eastAsiaTheme="minorHAnsi"/>
+          <w:lang w:eastAsia="en-US"/>
+        </w:rPr>
+        <w:t xml:space="preserve">wie Kontextsensitivität kommen von </w:t>
+      </w:r>
+      <w:r>
+        <w:rPr>
+          <w:rFonts w:eastAsiaTheme="minorHAnsi"/>
+          <w:lang w:eastAsia="en-US"/>
+        </w:rPr>
+        <w:t>Abowd und Dey</w:t>
+      </w:r>
+      <w:r>
+        <w:rPr>
+          <w:rFonts w:eastAsiaTheme="minorHAnsi"/>
+          <w:lang w:eastAsia="en-US"/>
+        </w:rPr>
+        <w:t xml:space="preserve"> </w:t>
+      </w:r>
+      <w:r>
+        <w:rPr>
+          <w:rFonts w:eastAsiaTheme="minorHAnsi"/>
+          <w:lang w:eastAsia="en-US"/>
+        </w:rPr>
+        <w:fldChar w:fldCharType="begin" w:fldLock="1"/>
+      </w:r>
+      <w:r>
+        <w:rPr>
+          <w:rFonts w:eastAsiaTheme="minorHAnsi"/>
+          <w:lang w:eastAsia="en-US"/>
+        </w:rPr>
+        <w:instrText>ADDIN CSL_CITATION { "citationItems" : [ { "id" : "ITEM-1", "itemData" : { "DOI" : "10.1007/3-540-48157-5", "ISBN" : "978-3-540-66550-2", "abstract" : "The use of context is important in interactive applications. It is par- ticularly important for applications where the users context is changing rap- idly, such as in both handheld and ubiquitous computing. In order to better un- derstand how we can use context and facilitate the building of context-aware applications, we need to more fully understand what constitutes a context- aware application and what context is. Towards this goal, we have surveyed existing work in context-aware computing. In this paper, we provide an over- view of the results of this survey and, in particular, definitions and categories of context and context-aware. We conclude with recommendations for how this better understanding of context inform a framework for the development of context-aware applications.", "author" : [ { "dropping-particle" : "", "family" : "Abowd", "given" : "Gregory D.", "non-dropping-particle" : "", "parse-names" : false, "suffix" : "" }, { "dropping-particle" : "", "family" : "Dey", "given" : "Anind K.", "non-dropping-particle" : "", "parse-names" : false, "suffix" : "" }, { "dropping-particle" : "", "family" : "Brown", "given" : "Peter J.", "non-dropping-particle" : "", "parse-names" : false, "suffix" : "" }, { "dropping-particle" : "", "family" : "Davies", "given" : "Nigel", "non-dropping-particle" : "", "parse-names" : false, "suffix" : "" }, { "dropping-particle" : "", "family" : "Smith", "given" : "Mark", "non-dropping-particle" : "", "parse-names" : false, "suffix" : "" }, { "dropping-particle" : "", "family" : "Steggles", "given" : "Pete", "non-dropping-particle" : "", "parse-names" : false, "suffix" : "" } ], "collection-title" : "Lecture Notes in Computer Science", "container-title" : "Handheld and ubiquitous computing", "editor" : [ { "dropping-particle" : "", "family" : "Gellersen", "given" : "Hans-W.", "non-dropping-particle" : "", "parse-names" : false, "suffix" : "" } ], "id" : "ITEM-1", "issued" : { "date-parts" : [ [ "1999", "11", "9" ] ] }, "page" : "304-307", "publisher" : "Springer Berlin Heidelberg", "publisher-place" : "Berlin, Heidelberg", "title" : "Towards a better understanding of context and context-awareness", "type" : "chapter", "volume" : "1707" }, "suppress-author" : 1, "uris" : [ "http://www.mendeley.com/documents/?uuid=db7a7c7b-a34b-4576-a8b4-941388ac059e" ] }, { "id" : "ITEM-2", "itemData" : { "DOI" : "10.1109/SURV.2013.042313.00197", "ISSN" : "1553-877X", "abstract" : "As we are moving towards the Internet of Things (IoT), the number of sensors deployed around the world is growing at a rapid pace. Market research has shown a significant growth of sensor deployments over the past decade and has predicted a significant increment of the growth rate in the future. These sensors continuously generate enormous amounts of data. However, in order to add value to raw sensor data we need to understand it. Collection, modelling, reasoning, and distribution of context in relation to sensor data plays critical role in this challenge. Context-aware computing has proven to be successful in understanding sensor data. In this paper, we survey context awareness from an IoT perspective. We present the necessary background by introducing the IoT paradigm and context-aware fundamentals at the beginning. Then we provide an in-depth analysis of context life cycle. We evaluate a subset of projects (50) which represent the majority of research and commercial solutions proposed in the field of context-aware computing conducted over the last decade (2001-2011) based on our own taxonomy. Finally, based on our evaluation, we highlight the lessons to be learnt from the past and some possible directions for future research. The survey addresses a broad range of techniques, methods, models, functionalities, systems, applications, and middleware solutions related to context awareness and IoT. Our goal is not only to analyse, compare and consolidate past research work but also to appreciate their findings and discuss their applicability towards the IoT.", "author" : [ { "dropping-particle" : "", "family" : "Perera", "given" : "Charith", "non-dropping-particle" : "", "parse-names" : false, "suffix" : "" }, { "dropping-particle" : "", "family" : "Zaslavsky", "given" : "Arkady", "non-dropping-particle" : "", "parse-names" : false, "suffix" : "" }, { "dropping-particle" : "", "family" : "Christen", "given" : "Peter", "non-dropping-particle" : "", "parse-names" : false, "suffix" : "" }, { "dropping-particle" : "", "family" : "Georgakopoulos", "given" : "Dimitrios", "non-dropping-particle" : "", "parse-names" : false, "suffix" : "" } ], "container-title" : "IEEE Communications Surveys &amp; Tutorials", "id" : "ITEM-2", "issue" : "1", "issued" : { "date-parts" : [ [ "2014", "1" ] ] }, "page" : "414-454", "shortTitle" : "Communications Surveys &amp; Tutorials, IEEE", "title" : "Context Aware Computing for The Internet of Things: A Survey", "type" : "article-journal", "volume" : "16" }, "locator" : "414", "prefix" : " ", "uris" : [ "http://www.mendeley.com/documents/?uuid=c573c0bb-3d8c-4bad-9b46-9802c4d7e30f" ] } ], "mendeley" : { "previouslyFormattedCitation" : "( 1999; Perera et al. 2014, S. 414)" }, "properties" : { "noteIndex" : 0 }, "schema" : "https://github.com/citation-style-language/schema/raw/master/csl-citation.json" }</w:instrText>
+      </w:r>
+      <w:r>
+        <w:rPr>
+          <w:rFonts w:eastAsiaTheme="minorHAnsi"/>
+          <w:lang w:eastAsia="en-US"/>
+        </w:rPr>
+        <w:fldChar w:fldCharType="separate"/>
+      </w:r>
+      <w:r>
+        <w:rPr>
+          <w:rFonts w:eastAsiaTheme="minorHAnsi"/>
+          <w:noProof/>
+          <w:lang w:eastAsia="en-US"/>
+        </w:rPr>
         <w:t>( 1999; Perera et al. 2014, S. 414)</w:t>
       </w:r>
       <w:r>
@@ -3550,6 +3638,7 @@
         <w:rPr>
           <w:rFonts w:eastAsiaTheme="minorHAnsi"/>
         </w:rPr>
+        <w:lastRenderedPageBreak/>
         <w:t>Zwar gab es auch danach noch Versuch</w:t>
       </w:r>
       <w:r>
@@ -3599,14 +3688,7 @@
         <w:rPr>
           <w:rFonts w:eastAsiaTheme="minorHAnsi"/>
         </w:rPr>
-        <w:t xml:space="preserve">, die meisten wissenschaftlichen Arbeiten zu dem Thema bauen aber auf der </w:t>
-      </w:r>
-      <w:r>
-        <w:rPr>
-          <w:rFonts w:eastAsiaTheme="minorHAnsi"/>
-        </w:rPr>
-        <w:lastRenderedPageBreak/>
-        <w:t xml:space="preserve">oben genannten auf </w:t>
+        <w:t xml:space="preserve">, die meisten wissenschaftlichen Arbeiten zu dem Thema bauen aber auf der oben genannten auf </w:t>
       </w:r>
       <w:r>
         <w:rPr>
@@ -3657,7 +3739,7 @@
       <w:pPr>
         <w:pStyle w:val="berschrift2"/>
       </w:pPr>
-      <w:bookmarkStart w:id="11" w:name="_Toc275875358"/>
+      <w:bookmarkStart w:id="11" w:name="_Toc276195794"/>
       <w:r>
         <w:t>Möglichkeiten der Kontextsensitivität</w:t>
       </w:r>
@@ -3674,234 +3756,6 @@
         <w:t xml:space="preserve">sensitivität um ein enorm vielschichtiges Thema handelt. </w:t>
       </w:r>
     </w:p>
-    <w:p>
-      <w:r>
-        <w:t xml:space="preserve">Baldauf et al. </w:t>
-      </w:r>
-      <w:r>
-        <w:fldChar w:fldCharType="begin" w:fldLock="1"/>
-      </w:r>
-      <w:r>
-        <w:instrText>ADDIN CSL_CITATION { "citationItems" : [ { "id" : "ITEM-1", "itemData" : { "author" : [ { "dropping-particle" : "", "family" : "Baldauf", "given" : "Matthias", "non-dropping-particle" : "", "parse-names" : false, "suffix" : "" }, { "dropping-particle" : "", "family" : "Dustdar", "given" : "Schahram", "non-dropping-particle" : "", "parse-names" : false, "suffix" : "" }, { "dropping-particle" : "", "family" : "Rosenberg", "given" : "Florian", "non-dropping-particle" : "", "parse-names" : false, "suffix" : "" } ], "container-title" : "International Journal of Ad Hoc and Ubiquitous Computing", "id" : "ITEM-1", "issue" : "4", "issued" : { "date-parts" : [ [ "2007" ] ] }, "page" : "263-277", "title" : "A survey on context-aware systems", "type" : "article-journal", "volume" : "2" }, "suppress-author" : 1, "uris" : [ "http://www.mendeley.com/documents/?uuid=6104ce2d-a21a-43de-a50b-e0c3229ba310" ] } ], "mendeley" : { "previouslyFormattedCitation" : "( 2007)" }, "properties" : { "noteIndex" : 0 }, "schema" : "https://github.com/citation-style-language/schema/raw/master/csl-citation.json" }</w:instrText>
-      </w:r>
-      <w:r>
-        <w:fldChar w:fldCharType="separate"/>
-      </w:r>
-      <w:r>
-        <w:rPr>
-          <w:noProof/>
-        </w:rPr>
-        <w:t>( 2007)</w:t>
-      </w:r>
-      <w:r>
-        <w:fldChar w:fldCharType="end"/>
-      </w:r>
-      <w:r>
-        <w:t xml:space="preserve"> und Perera et al. </w:t>
-      </w:r>
-      <w:r>
-        <w:fldChar w:fldCharType="begin" w:fldLock="1"/>
-      </w:r>
-      <w:r>
-        <w:instrText>ADDIN CSL_CITATION { "citationItems" : [ { "id" : "ITEM-1", "itemData" : { "DOI" : "10.1109/SURV.2013.042313.00197", "ISSN" : "1553-877X", "abstract" : "As we are moving towards the Internet of Things (IoT), the number of sensors deployed around the world is growing at a rapid pace. Market research has shown a significant growth of sensor deployments over the past decade and has predicted a significant increment of the growth rate in the future. These sensors continuously generate enormous amounts of data. However, in order to add value to raw sensor data we need to understand it. Collection, modelling, reasoning, and distribution of context in relation to sensor data plays critical role in this challenge. Context-aware computing has proven to be successful in understanding sensor data. In this paper, we survey context awareness from an IoT perspective. We present the necessary background by introducing the IoT paradigm and context-aware fundamentals at the beginning. Then we provide an in-depth analysis of context life cycle. We evaluate a subset of projects (50) which represent the majority of research and commercial solutions proposed in the field of context-aware computing conducted over the last decade (2001-2011) based on our own taxonomy. Finally, based on our evaluation, we highlight the lessons to be learnt from the past and some possible directions for future research. The survey addresses a broad range of techniques, methods, models, functionalities, systems, applications, and middleware solutions related to context awareness and IoT. Our goal is not only to analyse, compare and consolidate past research work but also to appreciate their findings and discuss their applicability towards the IoT.", "author" : [ { "dropping-particle" : "", "family" : "Perera", "given" : "Charith", "non-dropping-particle" : "", "parse-names" : false, "suffix" : "" }, { "dropping-particle" : "", "family" : "Zaslavsky", "given" : "Arkady", "non-dropping-particle" : "", "parse-names" : false, "suffix" : "" }, { "dropping-particle" : "", "family" : "Christen", "given" : "Peter", "non-dropping-particle" : "", "parse-names" : false, "suffix" : "" }, { "dropping-particle" : "", "family" : "Georgakopoulos", "given" : "Dimitrios", "non-dropping-particle" : "", "parse-names" : false, "suffix" : "" } ], "container-title" : "IEEE Communications Surveys &amp; Tutorials", "id" : "ITEM-1", "issue" : "1", "issued" : { "date-parts" : [ [ "2014", "1" ] ] }, "page" : "414-454", "shortTitle" : "Communications Surveys &amp; Tutorials, IEEE", "title" : "Context Aware Computing for The Internet of Things: A Survey", "type" : "article-journal", "volume" : "16" }, "suppress-author" : 1, "uris" : [ "http://www.mendeley.com/documents/?uuid=c573c0bb-3d8c-4bad-9b46-9802c4d7e30f" ] } ], "mendeley" : { "previouslyFormattedCitation" : "( 2014)" }, "properties" : { "noteIndex" : 0 }, "schema" : "https://github.com/citation-style-language/schema/raw/master/csl-citation.json" }</w:instrText>
-      </w:r>
-      <w:r>
-        <w:fldChar w:fldCharType="separate"/>
-      </w:r>
-      <w:r>
-        <w:rPr>
-          <w:noProof/>
-        </w:rPr>
-        <w:t>( 2014)</w:t>
-      </w:r>
-      <w:r>
-        <w:fldChar w:fldCharType="end"/>
-      </w:r>
-      <w:r>
-        <w:t xml:space="preserve"> haben eine Großzahl  wissenschaftl</w:t>
-      </w:r>
-      <w:r>
-        <w:t>i</w:t>
-      </w:r>
-      <w:r>
-        <w:t>cher Arbeiten der letzten zwei Jahrzehnte (1990-2014) analysiert und dabei eine Vi</w:t>
-      </w:r>
-      <w:r>
-        <w:t>e</w:t>
-      </w:r>
-      <w:r>
-        <w:t>lzahl von Kategorisierungsmöglichkeiten für Kontextsensitive Systeme und Applikationen festgehalten. Da eine Eingrenzung und Betrachtung aller den Rahmen dieser Arbeit deutlich sprengen würde wird im folgenden die Kategorisierung nach der Stelle der I</w:t>
-      </w:r>
-      <w:r>
-        <w:t>n</w:t>
-      </w:r>
-      <w:r>
-        <w:t>formationsverarbeitung, sowie die Art des Sensors zur Informationsgewinnung be</w:t>
-      </w:r>
-      <w:r>
-        <w:t>i</w:t>
-      </w:r>
-      <w:r>
-        <w:t>spielhaft betrachtet.</w:t>
-      </w:r>
-    </w:p>
-    <w:p>
-      <w:r>
-        <w:t xml:space="preserve">Chen </w:t>
-      </w:r>
-      <w:r>
-        <w:fldChar w:fldCharType="begin" w:fldLock="1"/>
-      </w:r>
-      <w:r>
-        <w:instrText>ADDIN CSL_CITATION { "citationItems" : [ { "id" : "ITEM-1", "itemData" : { "author" : [ { "dropping-particle" : "", "family" : "Chen", "given" : "HL", "non-dropping-particle" : "", "parse-names" : false, "suffix" : "" } ], "id" : "ITEM-1", "issued" : { "date-parts" : [ [ "2004" ] ] }, "title" : "An intelligent broker architecture for pervasive context-aware systems", "type" : "article-journal" }, "suppress-author" : 1, "uris" : [ "http://www.mendeley.com/documents/?uuid=466bc61a-c98b-4f85-a4ea-f71f726b5dc7" ] } ], "mendeley" : { "previouslyFormattedCitation" : "( 2004)" }, "properties" : { "noteIndex" : 0 }, "schema" : "https://github.com/citation-style-language/schema/raw/master/csl-citation.json" }</w:instrText>
-      </w:r>
-      <w:r>
-        <w:fldChar w:fldCharType="separate"/>
-      </w:r>
-      <w:r>
-        <w:rPr>
-          <w:noProof/>
-        </w:rPr>
-        <w:t>( 2004)</w:t>
-      </w:r>
-      <w:r>
-        <w:fldChar w:fldCharType="end"/>
-      </w:r>
-      <w:r>
-        <w:t xml:space="preserve"> </w:t>
-      </w:r>
-      <w:r>
-        <w:t xml:space="preserve">und </w:t>
-      </w:r>
-      <w:r>
-        <w:fldChar w:fldCharType="begin" w:fldLock="1"/>
-      </w:r>
-      <w:r>
-        <w:instrText>ADDIN CSL_CITATION { "citationItems" : [ { "id" : "ITEM-1", "itemData" : { "author" : [ { "dropping-particle" : "", "family" : "Indulska", "given" : "J", "non-dropping-particle" : "", "parse-names" : false, "suffix" : "" }, { "dropping-particle" : "", "family" : "Sutton", "given" : "P", "non-dropping-particle" : "", "parse-names" : false, "suffix" : "" } ], "container-title" : "Workshop on Wearable, Invisible, Context-Aware, Ambient, Pervasive and Ubiquitous Computing", "id" : "ITEM-1", "issued" : { "date-parts" : [ [ "2003" ] ] }, "page" : "143-151", "publisher" : "Australian Computer Society", "publisher-place" : "Adelaide, Australia", "title" : "Location management in pervasive systems", "type" : "paper-conference" }, "uris" : [ "http://www.mendeley.com/documents/?uuid=072c6ef8-64d6-4a57-853a-b958fc787961" ] } ], "mendeley" : { "previouslyFormattedCitation" : "(Indulska und Sutton 2003)" }, "properties" : { "noteIndex" : 0 }, "schema" : "https://github.com/citation-style-language/schema/raw/master/csl-citation.json" }</w:instrText>
-      </w:r>
-      <w:r>
-        <w:fldChar w:fldCharType="separate"/>
-      </w:r>
-      <w:r>
-        <w:rPr>
-          <w:noProof/>
-        </w:rPr>
-        <w:t>(Indulska und Sutton 2003)</w:t>
-      </w:r>
-      <w:r>
-        <w:fldChar w:fldCharType="end"/>
-      </w:r>
-      <w:r>
-        <w:t xml:space="preserve"> [evtl.] </w:t>
-      </w:r>
-      <w:r>
-        <w:t xml:space="preserve">schlägt daher eine Einteilung der kontextsensitiven Systeme </w:t>
-      </w:r>
-      <w:r>
-        <w:t xml:space="preserve">in drei Kategorien </w:t>
-      </w:r>
-      <w:r>
-        <w:t>vor, die sich besonders in der Verarbe</w:t>
-      </w:r>
-      <w:r>
-        <w:t>i</w:t>
-      </w:r>
-      <w:r>
-        <w:t xml:space="preserve">tung der gewonnen kontextsensitiven Informationen unterscheiden. </w:t>
-      </w:r>
-      <w:r>
-        <w:t>Die drei von ihm vorg</w:t>
-      </w:r>
-      <w:r>
-        <w:t>e</w:t>
-      </w:r>
-      <w:r>
-        <w:t>schlagenen Kategorien sind: „</w:t>
-      </w:r>
-      <w:r>
-        <w:rPr>
-          <w:i/>
-        </w:rPr>
-        <w:t>Direct sensor access</w:t>
-      </w:r>
-      <w:r>
-        <w:t>“</w:t>
-      </w:r>
-      <w:r>
-        <w:t>, „</w:t>
-      </w:r>
-      <w:r>
-        <w:rPr>
-          <w:i/>
-        </w:rPr>
-        <w:t>Middleware infrastructure“</w:t>
-      </w:r>
-      <w:r>
-        <w:t xml:space="preserve"> und „</w:t>
-      </w:r>
-      <w:r>
-        <w:rPr>
-          <w:i/>
-        </w:rPr>
-        <w:t>Context server</w:t>
-      </w:r>
-      <w:r>
-        <w:t xml:space="preserve">“, </w:t>
-      </w:r>
-      <w:r>
-        <w:t>die Verarbeitung der Information geht dabei von direkt im Gerät verankert, über eine Verarbeitung auf implementierten Zwische</w:t>
-      </w:r>
-      <w:r>
-        <w:t>n</w:t>
-      </w:r>
-      <w:r>
-        <w:t>ebenen, aber immer noch im Gerät hin zu einer Client-Server-Struktur, bei der jegliche Verarbeitung auf einem kontaktierten Server stattfi</w:t>
-      </w:r>
-      <w:r>
-        <w:t>n</w:t>
-      </w:r>
-      <w:r>
-        <w:t>det.</w:t>
-      </w:r>
-      <w:r>
-        <w:t xml:space="preserve"> </w:t>
-      </w:r>
-      <w:r>
-        <w:fldChar w:fldCharType="begin" w:fldLock="1"/>
-      </w:r>
-      <w:r>
-        <w:instrText>ADDIN CSL_CITATION { "citationItems" : [ { "id" : "ITEM-1", "itemData" : { "author" : [ { "dropping-particle" : "", "family" : "Baldauf", "given" : "Matthias", "non-dropping-particle" : "", "parse-names" : false, "suffix" : "" }, { "dropping-particle" : "", "family" : "Dustdar", "given" : "Schahram", "non-dropping-particle" : "", "parse-names" : false, "suffix" : "" }, { "dropping-particle" : "", "family" : "Rosenberg", "given" : "Florian", "non-dropping-particle" : "", "parse-names" : false, "suffix" : "" } ], "container-title" : "International Journal of Ad Hoc and Ubiquitous Computing", "id" : "ITEM-1", "issue" : "4", "issued" : { "date-parts" : [ [ "2007" ] ] }, "page" : "263-277", "title" : "A survey on context-aware systems", "type" : "article-journal", "volume" : "2" }, "locator" : "264-265", "uris" : [ "http://www.mendeley.com/documents/?uuid=6104ce2d-a21a-43de-a50b-e0c3229ba310" ] }, { "id" : "ITEM-2", "itemData" : { "DOI" : "10.1109/SURV.2013.042313.00197", "ISSN" : "1553-877X", "abstract" : "As we are moving towards the Internet of Things (IoT), the number of sensors deployed around the world is growing at a rapid pace. Market research has shown a significant growth of sensor deployments over the past decade and has predicted a significant increment of the growth rate in the future. These sensors continuously generate enormous amounts of data. However, in order to add value to raw sensor data we need to understand it. Collection, modelling, reasoning, and distribution of context in relation to sensor data plays critical role in this challenge. Context-aware computing has proven to be successful in understanding sensor data. In this paper, we survey context awareness from an IoT perspective. We present the necessary background by introducing the IoT paradigm and context-aware fundamentals at the beginning. Then we provide an in-depth analysis of context life cycle. We evaluate a subset of projects (50) which represent the majority of research and commercial solutions proposed in the field of context-aware computing conducted over the last decade (2001-2011) based on our own taxonomy. Finally, based on our evaluation, we highlight the lessons to be learnt from the past and some possible directions for future research. The survey addresses a broad range of techniques, methods, models, functionalities, systems, applications, and middleware solutions related to context awareness and IoT. Our goal is not only to analyse, compare and consolidate past research work but also to appreciate their findings and discuss their applicability towards the IoT.", "author" : [ { "dropping-particle" : "", "family" : "Perera", "given" : "Charith", "non-dropping-particle" : "", "parse-names" : false, "suffix" : "" }, { "dropping-particle" : "", "family" : "Zaslavsky", "given" : "Arkady", "non-dropping-particle" : "", "parse-names" : false, "suffix" : "" }, { "dropping-particle" : "", "family" : "Christen", "given" : "Peter", "non-dropping-particle" : "", "parse-names" : false, "suffix" : "" }, { "dropping-particle" : "", "family" : "Georgakopoulos", "given" : "Dimitrios", "non-dropping-particle" : "", "parse-names" : false, "suffix" : "" } ], "container-title" : "IEEE Communications Surveys &amp; Tutorials", "id" : "ITEM-2", "issue" : "1", "issued" : { "date-parts" : [ [ "2014", "1" ] ] }, "page" : "414-454", "shortTitle" : "Communications Surveys &amp; Tutorials, IEEE", "title" : "Context Aware Computing for The Internet of Things: A Survey", "type" : "article-journal", "volume" : "16" }, "locator" : "428", "prefix" : " ", "uris" : [ "http://www.mendeley.com/documents/?uuid=c573c0bb-3d8c-4bad-9b46-9802c4d7e30f" ] } ], "mendeley" : { "previouslyFormattedCitation" : "(Baldauf et al. 2007, S. 264\u2013265; Perera et al. 2014, S. 428)" }, "properties" : { "noteIndex" : 0 }, "schema" : "https://github.com/citation-style-language/schema/raw/master/csl-citation.json" }</w:instrText>
-      </w:r>
-      <w:r>
-        <w:fldChar w:fldCharType="separate"/>
-      </w:r>
-      <w:r>
-        <w:rPr>
-          <w:noProof/>
-        </w:rPr>
-        <w:t>(Baldauf et al. 2007, S. 264–265; Perera et al. 2014, S. 428)</w:t>
-      </w:r>
-      <w:r>
-        <w:fldChar w:fldCharType="end"/>
-      </w:r>
-      <w:r>
-        <w:t>.</w:t>
-      </w:r>
-    </w:p>
-    <w:p>
-      <w:pPr>
-        <w:rPr>
-          <w:i/>
-        </w:rPr>
-      </w:pPr>
-      <w:r>
-        <w:rPr>
-          <w:i/>
-        </w:rPr>
-        <w:t>Die Priorität dieser Arbeit wird dabei insbesondere auf den Kategorien der Middleware infrastructure und der Context server liegen.</w:t>
-      </w:r>
-    </w:p>
-    <w:p/>
     <w:tbl>
       <w:tblPr>
         <w:tblStyle w:val="Tabellenraster"/>
@@ -3924,8 +3778,8 @@
         <w:tblLook w:val="04A0" w:firstRow="1" w:lastRow="0" w:firstColumn="1" w:lastColumn="0" w:noHBand="0" w:noVBand="1"/>
       </w:tblPr>
       <w:tblGrid>
-        <w:gridCol w:w="2126"/>
-        <w:gridCol w:w="6376"/>
+        <w:gridCol w:w="2834"/>
+        <w:gridCol w:w="5668"/>
       </w:tblGrid>
       <w:tr>
         <w:trPr>
@@ -3934,7 +3788,7 @@
         </w:trPr>
         <w:tc>
           <w:tcPr>
-            <w:tcW w:w="2126" w:type="dxa"/>
+            <w:tcW w:w="2834" w:type="dxa"/>
             <w:tcBorders>
               <w:top w:val="single" w:sz="12" w:space="0" w:color="auto"/>
               <w:left w:val="nil"/>
@@ -3961,7 +3815,7 @@
         </w:tc>
         <w:tc>
           <w:tcPr>
-            <w:tcW w:w="6376" w:type="dxa"/>
+            <w:tcW w:w="5668" w:type="dxa"/>
             <w:tcBorders>
               <w:top w:val="single" w:sz="12" w:space="0" w:color="auto"/>
               <w:left w:val="nil"/>
@@ -3981,7 +3835,7 @@
               <w:rPr>
                 <w:rStyle w:val="BasicCharItalic"/>
               </w:rPr>
-              <w:t>Available sensors</w:t>
+              <w:t>Verfügbare Sensoren</w:t>
             </w:r>
           </w:p>
         </w:tc>
@@ -3993,7 +3847,7 @@
         </w:trPr>
         <w:tc>
           <w:tcPr>
-            <w:tcW w:w="2126" w:type="dxa"/>
+            <w:tcW w:w="2834" w:type="dxa"/>
             <w:tcBorders>
               <w:top w:val="single" w:sz="4" w:space="0" w:color="auto"/>
               <w:left w:val="nil"/>
@@ -4004,15 +3858,16 @@
           <w:p>
             <w:pPr>
               <w:spacing w:line="276" w:lineRule="auto"/>
+              <w:jc w:val="left"/>
             </w:pPr>
             <w:r>
-              <w:t>Light</w:t>
+              <w:t>Licht</w:t>
             </w:r>
           </w:p>
         </w:tc>
         <w:tc>
           <w:tcPr>
-            <w:tcW w:w="6376" w:type="dxa"/>
+            <w:tcW w:w="5668" w:type="dxa"/>
             <w:tcBorders>
               <w:top w:val="single" w:sz="4" w:space="0" w:color="auto"/>
               <w:left w:val="nil"/>
@@ -4023,9 +3878,10 @@
           <w:p>
             <w:pPr>
               <w:spacing w:line="276" w:lineRule="auto"/>
+              <w:jc w:val="left"/>
             </w:pPr>
             <w:r>
-              <w:t>Photodiodes, colour sensors, IR and UV-sensors etc.</w:t>
+              <w:t>Fotodioden, Farbsensoren, Infrarot und UV-Sensoren etc.</w:t>
             </w:r>
           </w:p>
         </w:tc>
@@ -4037,7 +3893,7 @@
         </w:trPr>
         <w:tc>
           <w:tcPr>
-            <w:tcW w:w="2126" w:type="dxa"/>
+            <w:tcW w:w="2834" w:type="dxa"/>
             <w:tcBorders>
               <w:top w:val="nil"/>
               <w:left w:val="nil"/>
@@ -4048,15 +3904,16 @@
           <w:p>
             <w:pPr>
               <w:spacing w:line="276" w:lineRule="auto"/>
+              <w:jc w:val="left"/>
             </w:pPr>
             <w:r>
-              <w:t>Visual context</w:t>
+              <w:t>Visueller Kontext</w:t>
             </w:r>
           </w:p>
         </w:tc>
         <w:tc>
           <w:tcPr>
-            <w:tcW w:w="6376" w:type="dxa"/>
+            <w:tcW w:w="5668" w:type="dxa"/>
             <w:tcBorders>
               <w:top w:val="nil"/>
               <w:left w:val="nil"/>
@@ -4067,9 +3924,10 @@
           <w:p>
             <w:pPr>
               <w:spacing w:line="276" w:lineRule="auto"/>
+              <w:jc w:val="left"/>
             </w:pPr>
             <w:r>
-              <w:t>Various cameras</w:t>
+              <w:t>Verschiedene Kameras</w:t>
             </w:r>
           </w:p>
         </w:tc>
@@ -4081,7 +3939,7 @@
         </w:trPr>
         <w:tc>
           <w:tcPr>
-            <w:tcW w:w="2126" w:type="dxa"/>
+            <w:tcW w:w="2834" w:type="dxa"/>
             <w:tcBorders>
               <w:top w:val="nil"/>
               <w:left w:val="nil"/>
@@ -4092,6 +3950,7 @@
           <w:p>
             <w:pPr>
               <w:spacing w:line="276" w:lineRule="auto"/>
+              <w:jc w:val="left"/>
             </w:pPr>
             <w:r>
               <w:t>Audio</w:t>
@@ -4100,7 +3959,7 @@
         </w:tc>
         <w:tc>
           <w:tcPr>
-            <w:tcW w:w="6376" w:type="dxa"/>
+            <w:tcW w:w="5668" w:type="dxa"/>
             <w:tcBorders>
               <w:top w:val="nil"/>
               <w:left w:val="nil"/>
@@ -4111,9 +3970,10 @@
           <w:p>
             <w:pPr>
               <w:spacing w:line="276" w:lineRule="auto"/>
+              <w:jc w:val="left"/>
             </w:pPr>
             <w:r>
-              <w:t>Microphones</w:t>
+              <w:t>Mikrofone</w:t>
             </w:r>
           </w:p>
         </w:tc>
@@ -4125,7 +3985,7 @@
         </w:trPr>
         <w:tc>
           <w:tcPr>
-            <w:tcW w:w="2126" w:type="dxa"/>
+            <w:tcW w:w="2834" w:type="dxa"/>
             <w:tcBorders>
               <w:top w:val="nil"/>
               <w:left w:val="nil"/>
@@ -4136,21 +3996,23 @@
           <w:p>
             <w:pPr>
               <w:spacing w:line="276" w:lineRule="auto"/>
+              <w:ind w:left="708" w:hanging="708"/>
+              <w:jc w:val="left"/>
             </w:pPr>
             <w:r>
-              <w:t>Motion, accelerat</w:t>
+              <w:t>Bewegung, Beschleun</w:t>
             </w:r>
             <w:r>
               <w:t>i</w:t>
             </w:r>
             <w:r>
-              <w:t>on</w:t>
+              <w:t>gung</w:t>
             </w:r>
           </w:p>
         </w:tc>
         <w:tc>
           <w:tcPr>
-            <w:tcW w:w="6376" w:type="dxa"/>
+            <w:tcW w:w="5668" w:type="dxa"/>
             <w:tcBorders>
               <w:top w:val="nil"/>
               <w:left w:val="nil"/>
@@ -4161,15 +4023,16 @@
           <w:p>
             <w:pPr>
               <w:spacing w:line="276" w:lineRule="auto"/>
+              <w:jc w:val="left"/>
             </w:pPr>
             <w:r>
-              <w:t>Mercury switches, angular sensors, accelerometers, motion d</w:t>
+              <w:t>Quecksilberschalter, Neigungssensoren, Beschleun</w:t>
             </w:r>
             <w:r>
-              <w:t>e</w:t>
+              <w:t>i</w:t>
             </w:r>
             <w:r>
-              <w:t>tectors, magnetic fields</w:t>
+              <w:t>gungssensoren, Bewegungssensoren, Magnetfelder</w:t>
             </w:r>
           </w:p>
         </w:tc>
@@ -4181,7 +4044,7 @@
         </w:trPr>
         <w:tc>
           <w:tcPr>
-            <w:tcW w:w="2126" w:type="dxa"/>
+            <w:tcW w:w="2834" w:type="dxa"/>
             <w:tcBorders>
               <w:top w:val="nil"/>
               <w:left w:val="nil"/>
@@ -4192,16 +4055,16 @@
           <w:p>
             <w:pPr>
               <w:spacing w:line="276" w:lineRule="auto"/>
+              <w:jc w:val="left"/>
             </w:pPr>
             <w:r>
-              <w:lastRenderedPageBreak/>
-              <w:t>Location</w:t>
+              <w:t>Ort</w:t>
             </w:r>
           </w:p>
         </w:tc>
         <w:tc>
           <w:tcPr>
-            <w:tcW w:w="6376" w:type="dxa"/>
+            <w:tcW w:w="5668" w:type="dxa"/>
             <w:tcBorders>
               <w:top w:val="nil"/>
               <w:left w:val="nil"/>
@@ -4212,9 +4075,10 @@
           <w:p>
             <w:pPr>
               <w:spacing w:line="276" w:lineRule="auto"/>
+              <w:jc w:val="left"/>
             </w:pPr>
             <w:r>
-              <w:t>Outdoor: Global Positioning System (GPS), Global Sy</w:t>
+              <w:t>Freiluft: Global Positioning System (GPS), Global Sy</w:t>
             </w:r>
             <w:r>
               <w:t>s</w:t>
@@ -4226,7 +4090,7 @@
               <w:t>s</w:t>
             </w:r>
             <w:r>
-              <w:t>tem, etc. [sic!]</w:t>
+              <w:t xml:space="preserve">tem, etc. </w:t>
             </w:r>
           </w:p>
         </w:tc>
@@ -4238,7 +4102,7 @@
         </w:trPr>
         <w:tc>
           <w:tcPr>
-            <w:tcW w:w="2126" w:type="dxa"/>
+            <w:tcW w:w="2834" w:type="dxa"/>
             <w:tcBorders>
               <w:top w:val="nil"/>
               <w:left w:val="nil"/>
@@ -4249,15 +4113,16 @@
           <w:p>
             <w:pPr>
               <w:spacing w:line="276" w:lineRule="auto"/>
+              <w:jc w:val="left"/>
             </w:pPr>
             <w:r>
-              <w:t>Touch</w:t>
+              <w:t>Berührung</w:t>
             </w:r>
           </w:p>
         </w:tc>
         <w:tc>
           <w:tcPr>
-            <w:tcW w:w="6376" w:type="dxa"/>
+            <w:tcW w:w="5668" w:type="dxa"/>
             <w:tcBorders>
               <w:top w:val="nil"/>
               <w:left w:val="nil"/>
@@ -4268,15 +4133,10 @@
           <w:p>
             <w:pPr>
               <w:spacing w:line="276" w:lineRule="auto"/>
+              <w:jc w:val="left"/>
             </w:pPr>
             <w:r>
-              <w:t>Touch sensors implemented in mobile d</w:t>
-            </w:r>
-            <w:r>
-              <w:t>e</w:t>
-            </w:r>
-            <w:r>
-              <w:t>vices</w:t>
+              <w:t>Berührungssensoren [...]</w:t>
             </w:r>
           </w:p>
         </w:tc>
@@ -4288,7 +4148,7 @@
         </w:trPr>
         <w:tc>
           <w:tcPr>
-            <w:tcW w:w="2126" w:type="dxa"/>
+            <w:tcW w:w="2834" w:type="dxa"/>
             <w:tcBorders>
               <w:top w:val="nil"/>
               <w:left w:val="nil"/>
@@ -4299,15 +4159,16 @@
           <w:p>
             <w:pPr>
               <w:spacing w:line="276" w:lineRule="auto"/>
+              <w:jc w:val="left"/>
             </w:pPr>
             <w:r>
-              <w:t>Temperature</w:t>
+              <w:t>Temperatur</w:t>
             </w:r>
           </w:p>
         </w:tc>
         <w:tc>
           <w:tcPr>
-            <w:tcW w:w="6376" w:type="dxa"/>
+            <w:tcW w:w="5668" w:type="dxa"/>
             <w:tcBorders>
               <w:top w:val="nil"/>
               <w:left w:val="nil"/>
@@ -4318,9 +4179,10 @@
           <w:p>
             <w:pPr>
               <w:spacing w:line="276" w:lineRule="auto"/>
+              <w:jc w:val="left"/>
             </w:pPr>
             <w:r>
-              <w:t>Thermometers</w:t>
+              <w:t>Thermometer</w:t>
             </w:r>
           </w:p>
         </w:tc>
@@ -4332,7 +4194,7 @@
         </w:trPr>
         <w:tc>
           <w:tcPr>
-            <w:tcW w:w="2126" w:type="dxa"/>
+            <w:tcW w:w="2834" w:type="dxa"/>
             <w:tcBorders>
               <w:top w:val="nil"/>
               <w:left w:val="nil"/>
@@ -4343,15 +4205,16 @@
           <w:p>
             <w:pPr>
               <w:spacing w:line="276" w:lineRule="auto"/>
+              <w:jc w:val="left"/>
             </w:pPr>
             <w:r>
-              <w:t>Physical attributes</w:t>
+              <w:t>Physische Attribute</w:t>
             </w:r>
           </w:p>
         </w:tc>
         <w:tc>
           <w:tcPr>
-            <w:tcW w:w="6376" w:type="dxa"/>
+            <w:tcW w:w="5668" w:type="dxa"/>
             <w:tcBorders>
               <w:top w:val="nil"/>
               <w:left w:val="nil"/>
@@ -4362,15 +4225,16 @@
           <w:p>
             <w:pPr>
               <w:spacing w:line="276" w:lineRule="auto"/>
+              <w:jc w:val="left"/>
             </w:pPr>
             <w:r>
-              <w:t>Biosensors to measure skin resistance, blood pre</w:t>
+              <w:t>z.B. Biosensoren zur Hautberührungsmessung oder Blu</w:t>
             </w:r>
             <w:r>
-              <w:t>s</w:t>
+              <w:t>t</w:t>
             </w:r>
             <w:r>
-              <w:t>sure</w:t>
+              <w:t>druckmessung</w:t>
             </w:r>
           </w:p>
         </w:tc>
@@ -4420,7 +4284,7 @@
           <w:b w:val="0"/>
         </w:rPr>
         <w:br/>
-        <w:t xml:space="preserve">(übernommen aus </w:t>
+        <w:t xml:space="preserve">(in Anlehnung an </w:t>
       </w:r>
       <w:r>
         <w:rPr>
@@ -4461,6 +4325,243 @@
       </w:r>
       <w:bookmarkEnd w:id="13"/>
     </w:p>
+    <w:p>
+      <w:r>
+        <w:t xml:space="preserve">Baldauf et al. </w:t>
+      </w:r>
+      <w:r>
+        <w:fldChar w:fldCharType="begin" w:fldLock="1"/>
+      </w:r>
+      <w:r>
+        <w:instrText>ADDIN CSL_CITATION { "citationItems" : [ { "id" : "ITEM-1", "itemData" : { "author" : [ { "dropping-particle" : "", "family" : "Baldauf", "given" : "Matthias", "non-dropping-particle" : "", "parse-names" : false, "suffix" : "" }, { "dropping-particle" : "", "family" : "Dustdar", "given" : "Schahram", "non-dropping-particle" : "", "parse-names" : false, "suffix" : "" }, { "dropping-particle" : "", "family" : "Rosenberg", "given" : "Florian", "non-dropping-particle" : "", "parse-names" : false, "suffix" : "" } ], "container-title" : "International Journal of Ad Hoc and Ubiquitous Computing", "id" : "ITEM-1", "issue" : "4", "issued" : { "date-parts" : [ [ "2007" ] ] }, "page" : "263-277", "title" : "A survey on context-aware systems", "type" : "article-journal", "volume" : "2" }, "suppress-author" : 1, "uris" : [ "http://www.mendeley.com/documents/?uuid=6104ce2d-a21a-43de-a50b-e0c3229ba310" ] } ], "mendeley" : { "previouslyFormattedCitation" : "( 2007)" }, "properties" : { "noteIndex" : 0 }, "schema" : "https://github.com/citation-style-language/schema/raw/master/csl-citation.json" }</w:instrText>
+      </w:r>
+      <w:r>
+        <w:fldChar w:fldCharType="separate"/>
+      </w:r>
+      <w:r>
+        <w:rPr>
+          <w:noProof/>
+        </w:rPr>
+        <w:t>( 2007)</w:t>
+      </w:r>
+      <w:r>
+        <w:fldChar w:fldCharType="end"/>
+      </w:r>
+      <w:r>
+        <w:t xml:space="preserve"> und Perera et al. </w:t>
+      </w:r>
+      <w:r>
+        <w:fldChar w:fldCharType="begin" w:fldLock="1"/>
+      </w:r>
+      <w:r>
+        <w:instrText>ADDIN CSL_CITATION { "citationItems" : [ { "id" : "ITEM-1", "itemData" : { "DOI" : "10.1109/SURV.2013.042313.00197", "ISSN" : "1553-877X", "abstract" : "As we are moving towards the Internet of Things (IoT), the number of sensors deployed around the world is growing at a rapid pace. Market research has shown a significant growth of sensor deployments over the past decade and has predicted a significant increment of the growth rate in the future. These sensors continuously generate enormous amounts of data. However, in order to add value to raw sensor data we need to understand it. Collection, modelling, reasoning, and distribution of context in relation to sensor data plays critical role in this challenge. Context-aware computing has proven to be successful in understanding sensor data. In this paper, we survey context awareness from an IoT perspective. We present the necessary background by introducing the IoT paradigm and context-aware fundamentals at the beginning. Then we provide an in-depth analysis of context life cycle. We evaluate a subset of projects (50) which represent the majority of research and commercial solutions proposed in the field of context-aware computing conducted over the last decade (2001-2011) based on our own taxonomy. Finally, based on our evaluation, we highlight the lessons to be learnt from the past and some possible directions for future research. The survey addresses a broad range of techniques, methods, models, functionalities, systems, applications, and middleware solutions related to context awareness and IoT. Our goal is not only to analyse, compare and consolidate past research work but also to appreciate their findings and discuss their applicability towards the IoT.", "author" : [ { "dropping-particle" : "", "family" : "Perera", "given" : "Charith", "non-dropping-particle" : "", "parse-names" : false, "suffix" : "" }, { "dropping-particle" : "", "family" : "Zaslavsky", "given" : "Arkady", "non-dropping-particle" : "", "parse-names" : false, "suffix" : "" }, { "dropping-particle" : "", "family" : "Christen", "given" : "Peter", "non-dropping-particle" : "", "parse-names" : false, "suffix" : "" }, { "dropping-particle" : "", "family" : "Georgakopoulos", "given" : "Dimitrios", "non-dropping-particle" : "", "parse-names" : false, "suffix" : "" } ], "container-title" : "IEEE Communications Surveys &amp; Tutorials", "id" : "ITEM-1", "issue" : "1", "issued" : { "date-parts" : [ [ "2014", "1" ] ] }, "page" : "414-454", "shortTitle" : "Communications Surveys &amp; Tutorials, IEEE", "title" : "Context Aware Computing for The Internet of Things: A Survey", "type" : "article-journal", "volume" : "16" }, "suppress-author" : 1, "uris" : [ "http://www.mendeley.com/documents/?uuid=c573c0bb-3d8c-4bad-9b46-9802c4d7e30f" ] } ], "mendeley" : { "previouslyFormattedCitation" : "( 2014)" }, "properties" : { "noteIndex" : 0 }, "schema" : "https://github.com/citation-style-language/schema/raw/master/csl-citation.json" }</w:instrText>
+      </w:r>
+      <w:r>
+        <w:fldChar w:fldCharType="separate"/>
+      </w:r>
+      <w:r>
+        <w:rPr>
+          <w:noProof/>
+        </w:rPr>
+        <w:t>( 2014)</w:t>
+      </w:r>
+      <w:r>
+        <w:fldChar w:fldCharType="end"/>
+      </w:r>
+      <w:r>
+        <w:t xml:space="preserve"> haben eine Großzahl  wissenschaftlicher Arbeiten der letzten zwei Jahrzehnte (1990-2014) analysiert und dabei eine Vielzahl von Kategorisierungsmöglichkeiten für Kontextsensitive Systeme und Applikationen festgehalten. Da eine Eingrenzung und Betrachtung aller den Rahmen dieser Arbeit deutlich sprengen würde wird im folgenden die Kategorisierung nach der Stelle der I</w:t>
+      </w:r>
+      <w:r>
+        <w:t>n</w:t>
+      </w:r>
+      <w:r>
+        <w:lastRenderedPageBreak/>
+        <w:t>formationsverarbeitung, sowie die Art des Sensors zur Informationsgewinnung be</w:t>
+      </w:r>
+      <w:r>
+        <w:t>i</w:t>
+      </w:r>
+      <w:r>
+        <w:t>spielhaft betrachtet.</w:t>
+      </w:r>
+    </w:p>
+    <w:p>
+      <w:r>
+        <w:t xml:space="preserve">Chen </w:t>
+      </w:r>
+      <w:r>
+        <w:fldChar w:fldCharType="begin" w:fldLock="1"/>
+      </w:r>
+      <w:r>
+        <w:instrText>ADDIN CSL_CITATION { "citationItems" : [ { "id" : "ITEM-1", "itemData" : { "author" : [ { "dropping-particle" : "", "family" : "Chen", "given" : "HL", "non-dropping-particle" : "", "parse-names" : false, "suffix" : "" } ], "id" : "ITEM-1", "issued" : { "date-parts" : [ [ "2004" ] ] }, "title" : "An intelligent broker architecture for pervasive context-aware systems", "type" : "article-journal" }, "suppress-author" : 1, "uris" : [ "http://www.mendeley.com/documents/?uuid=466bc61a-c98b-4f85-a4ea-f71f726b5dc7" ] } ], "mendeley" : { "previouslyFormattedCitation" : "( 2004)" }, "properties" : { "noteIndex" : 0 }, "schema" : "https://github.com/citation-style-language/schema/raw/master/csl-citation.json" }</w:instrText>
+      </w:r>
+      <w:r>
+        <w:fldChar w:fldCharType="separate"/>
+      </w:r>
+      <w:r>
+        <w:rPr>
+          <w:noProof/>
+        </w:rPr>
+        <w:t>( 2004)</w:t>
+      </w:r>
+      <w:r>
+        <w:fldChar w:fldCharType="end"/>
+      </w:r>
+      <w:r>
+        <w:t xml:space="preserve"> </w:t>
+      </w:r>
+      <w:r>
+        <w:t xml:space="preserve">und </w:t>
+      </w:r>
+      <w:r>
+        <w:fldChar w:fldCharType="begin" w:fldLock="1"/>
+      </w:r>
+      <w:r>
+        <w:instrText>ADDIN CSL_CITATION { "citationItems" : [ { "id" : "ITEM-1", "itemData" : { "author" : [ { "dropping-particle" : "", "family" : "Indulska", "given" : "J", "non-dropping-particle" : "", "parse-names" : false, "suffix" : "" }, { "dropping-particle" : "", "family" : "Sutton", "given" : "P", "non-dropping-particle" : "", "parse-names" : false, "suffix" : "" } ], "container-title" : "Workshop on Wearable, Invisible, Context-Aware, Ambient, Pervasive and Ubiquitous Computing", "id" : "ITEM-1", "issued" : { "date-parts" : [ [ "2003" ] ] }, "page" : "143-151", "publisher" : "Australian Computer Society", "publisher-place" : "Adelaide, Australia", "title" : "Location management in pervasive systems", "type" : "paper-conference" }, "uris" : [ "http://www.mendeley.com/documents/?uuid=072c6ef8-64d6-4a57-853a-b958fc787961" ] } ], "mendeley" : { "previouslyFormattedCitation" : "(Indulska und Sutton 2003)" }, "properties" : { "noteIndex" : 0 }, "schema" : "https://github.com/citation-style-language/schema/raw/master/csl-citation.json" }</w:instrText>
+      </w:r>
+      <w:r>
+        <w:fldChar w:fldCharType="separate"/>
+      </w:r>
+      <w:r>
+        <w:rPr>
+          <w:noProof/>
+        </w:rPr>
+        <w:t>(Indulska und Sutton 2003)</w:t>
+      </w:r>
+      <w:r>
+        <w:fldChar w:fldCharType="end"/>
+      </w:r>
+      <w:r>
+        <w:t xml:space="preserve"> [evtl.] </w:t>
+      </w:r>
+      <w:r>
+        <w:t xml:space="preserve">schlägt daher eine Einteilung der kontextsensitiven Systeme </w:t>
+      </w:r>
+      <w:r>
+        <w:t xml:space="preserve">in drei Kategorien </w:t>
+      </w:r>
+      <w:r>
+        <w:t>vor, die sich besonders in der Verarbe</w:t>
+      </w:r>
+      <w:r>
+        <w:t>i</w:t>
+      </w:r>
+      <w:r>
+        <w:t xml:space="preserve">tung der gewonnen kontextsensitiven Informationen unterscheiden. </w:t>
+      </w:r>
+      <w:r>
+        <w:t>Die drei von ihm vorgeschlagenen Kategorien sind: „</w:t>
+      </w:r>
+      <w:r>
+        <w:rPr>
+          <w:i/>
+        </w:rPr>
+        <w:t>Direct sensor access</w:t>
+      </w:r>
+      <w:r>
+        <w:t>“</w:t>
+      </w:r>
+      <w:r>
+        <w:t>, „</w:t>
+      </w:r>
+      <w:r>
+        <w:rPr>
+          <w:i/>
+        </w:rPr>
+        <w:t>Middleware infrastructure“</w:t>
+      </w:r>
+      <w:r>
+        <w:t xml:space="preserve"> und „</w:t>
+      </w:r>
+      <w:r>
+        <w:rPr>
+          <w:i/>
+        </w:rPr>
+        <w:t>Context server</w:t>
+      </w:r>
+      <w:r>
+        <w:t xml:space="preserve">“, </w:t>
+      </w:r>
+      <w:r>
+        <w:t>die Verarbeitung der Information geht dabei von direkt im Gerät verankert, über eine Verarbeitung auf implementierten Zwischenebenen, aber immer noch im Gerät hin zu einer Client-Server-Struktur, bei der jegliche Verarbeitung auf einem kontaktierten Server stattfindet.</w:t>
+      </w:r>
+      <w:r>
+        <w:t xml:space="preserve"> </w:t>
+      </w:r>
+      <w:commentRangeStart w:id="14"/>
+      <w:r>
+        <w:fldChar w:fldCharType="begin" w:fldLock="1"/>
+      </w:r>
+      <w:r>
+        <w:instrText>ADDIN CSL_CITATION { "citationItems" : [ { "id" : "ITEM-1", "itemData" : { "author" : [ { "dropping-particle" : "", "family" : "Baldauf", "given" : "Matthias", "non-dropping-particle" : "", "parse-names" : false, "suffix" : "" }, { "dropping-particle" : "", "family" : "Dustdar", "given" : "Schahram", "non-dropping-particle" : "", "parse-names" : false, "suffix" : "" }, { "dropping-particle" : "", "family" : "Rosenberg", "given" : "Florian", "non-dropping-particle" : "", "parse-names" : false, "suffix" : "" } ], "container-title" : "International Journal of Ad Hoc and Ubiquitous Computing", "id" : "ITEM-1", "issue" : "4", "issued" : { "date-parts" : [ [ "2007" ] ] }, "page" : "263-277", "title" : "A survey on context-aware systems", "type" : "article-journal", "volume" : "2" }, "locator" : "264-265", "uris" : [ "http://www.mendeley.com/documents/?uuid=6104ce2d-a21a-43de-a50b-e0c3229ba310" ] }, { "id" : "ITEM-2", "itemData" : { "DOI" : "10.1109/SURV.2013.042313.00197", "ISSN" : "1553-877X", "abstract" : "As we are moving towards the Internet of Things (IoT), the number of sensors deployed around the world is growing at a rapid pace. Market research has shown a significant growth of sensor deployments over the past decade and has predicted a significant increment of the growth rate in the future. These sensors continuously generate enormous amounts of data. However, in order to add value to raw sensor data we need to understand it. Collection, modelling, reasoning, and distribution of context in relation to sensor data plays critical role in this challenge. Context-aware computing has proven to be successful in understanding sensor data. In this paper, we survey context awareness from an IoT perspective. We present the necessary background by introducing the IoT paradigm and context-aware fundamentals at the beginning. Then we provide an in-depth analysis of context life cycle. We evaluate a subset of projects (50) which represent the majority of research and commercial solutions proposed in the field of context-aware computing conducted over the last decade (2001-2011) based on our own taxonomy. Finally, based on our evaluation, we highlight the lessons to be learnt from the past and some possible directions for future research. The survey addresses a broad range of techniques, methods, models, functionalities, systems, applications, and middleware solutions related to context awareness and IoT. Our goal is not only to analyse, compare and consolidate past research work but also to appreciate their findings and discuss their applicability towards the IoT.", "author" : [ { "dropping-particle" : "", "family" : "Perera", "given" : "Charith", "non-dropping-particle" : "", "parse-names" : false, "suffix" : "" }, { "dropping-particle" : "", "family" : "Zaslavsky", "given" : "Arkady", "non-dropping-particle" : "", "parse-names" : false, "suffix" : "" }, { "dropping-particle" : "", "family" : "Christen", "given" : "Peter", "non-dropping-particle" : "", "parse-names" : false, "suffix" : "" }, { "dropping-particle" : "", "family" : "Georgakopoulos", "given" : "Dimitrios", "non-dropping-particle" : "", "parse-names" : false, "suffix" : "" } ], "container-title" : "IEEE Communications Surveys &amp; Tutorials", "id" : "ITEM-2", "issue" : "1", "issued" : { "date-parts" : [ [ "2014", "1" ] ] }, "page" : "414-454", "shortTitle" : "Communications Surveys &amp; Tutorials, IEEE", "title" : "Context Aware Computing for The Internet of Things: A Survey", "type" : "article-journal", "volume" : "16" }, "locator" : "428", "prefix" : " ", "uris" : [ "http://www.mendeley.com/documents/?uuid=c573c0bb-3d8c-4bad-9b46-9802c4d7e30f" ] } ], "mendeley" : { "previouslyFormattedCitation" : "(Baldauf et al. 2007, S. 264\u2013265; Perera et al. 2014, S. 428)" }, "properties" : { "noteIndex" : 0 }, "schema" : "https://github.com/citation-style-language/schema/raw/master/csl-citation.json" }</w:instrText>
+      </w:r>
+      <w:r>
+        <w:fldChar w:fldCharType="separate"/>
+      </w:r>
+      <w:r>
+        <w:rPr>
+          <w:noProof/>
+        </w:rPr>
+        <w:t>(Baldauf et al. 2007, S. 264–265; Perera et al. 2014, S. 428)</w:t>
+      </w:r>
+      <w:r>
+        <w:fldChar w:fldCharType="end"/>
+      </w:r>
+      <w:commentRangeEnd w:id="14"/>
+      <w:r>
+        <w:rPr>
+          <w:rStyle w:val="Kommentarzeichen"/>
+        </w:rPr>
+        <w:commentReference w:id="14"/>
+      </w:r>
+      <w:r>
+        <w:t>.</w:t>
+      </w:r>
+      <w:r>
+        <w:t xml:space="preserve"> </w:t>
+      </w:r>
+    </w:p>
+    <w:p>
+      <w:r>
+        <w:t xml:space="preserve">Ein weiterer Ansatz ist die Einteilung der kontextsensitiven nach Kontextart Baldauf et al. </w:t>
+      </w:r>
+      <w:r>
+        <w:fldChar w:fldCharType="begin" w:fldLock="1"/>
+      </w:r>
+      <w:r>
+        <w:instrText>ADDIN CSL_CITATION { "citationItems" : [ { "id" : "ITEM-1", "itemData" : { "author" : [ { "dropping-particle" : "", "family" : "Baldauf", "given" : "Matthias", "non-dropping-particle" : "", "parse-names" : false, "suffix" : "" }, { "dropping-particle" : "", "family" : "Dustdar", "given" : "Schahram", "non-dropping-particle" : "", "parse-names" : false, "suffix" : "" }, { "dropping-particle" : "", "family" : "Rosenberg", "given" : "Florian", "non-dropping-particle" : "", "parse-names" : false, "suffix" : "" } ], "container-title" : "International Journal of Ad Hoc and Ubiquitous Computing", "id" : "ITEM-1", "issue" : "4", "issued" : { "date-parts" : [ [ "2007" ] ] }, "page" : "263-277", "title" : "A survey on context-aware systems", "type" : "article-journal", "volume" : "2" }, "locator" : "266", "suppress-author" : 1, "uris" : [ "http://www.mendeley.com/documents/?uuid=6104ce2d-a21a-43de-a50b-e0c3229ba310" ] } ], "mendeley" : { "previouslyFormattedCitation" : "( 2007, S. 266)" }, "properties" : { "noteIndex" : 0 }, "schema" : "https://github.com/citation-style-language/schema/raw/master/csl-citation.json" }</w:instrText>
+      </w:r>
+      <w:r>
+        <w:fldChar w:fldCharType="separate"/>
+      </w:r>
+      <w:r>
+        <w:rPr>
+          <w:noProof/>
+        </w:rPr>
+        <w:t>( 2007, S. 266)</w:t>
+      </w:r>
+      <w:r>
+        <w:fldChar w:fldCharType="end"/>
+      </w:r>
+      <w:r>
+        <w:t>. Im Rahmen dieser Arbeit soll eine Kombination der beiden Kateg</w:t>
+      </w:r>
+      <w:r>
+        <w:t>o</w:t>
+      </w:r>
+      <w:r>
+        <w:t>risierung zum Einsatz kommen. Dabei wird ein besonderer Schwerpunkt auf Middl</w:t>
+      </w:r>
+      <w:r>
+        <w:t>e</w:t>
+      </w:r>
+      <w:r>
+        <w:t xml:space="preserve">ware infrastructure und Context Server und </w:t>
+      </w:r>
+      <w:r>
+        <w:t>auf die visuellen und location basierten Kontextarten gelegt.</w:t>
+      </w:r>
+    </w:p>
     <w:p/>
     <w:p>
       <w:r>
@@ -4485,13 +4586,6 @@
         <w:fldChar w:fldCharType="end"/>
       </w:r>
     </w:p>
-    <w:p/>
-    <w:p/>
-    <w:p>
-      <w:r>
-        <w:t xml:space="preserve">Art der Informationsgewinnung vs. Art der Information </w:t>
-      </w:r>
-    </w:p>
     <w:p>
       <w:pPr>
         <w:pStyle w:val="BasicText"/>
@@ -4501,18 +4595,176 @@
       <w:pPr>
         <w:pStyle w:val="berschrift3"/>
       </w:pPr>
-      <w:bookmarkStart w:id="14" w:name="_Toc275875359"/>
-      <w:r>
-        <w:t>Location Based Services</w:t>
-      </w:r>
-      <w:bookmarkEnd w:id="14"/>
+      <w:bookmarkStart w:id="15" w:name="_Toc276195795"/>
+      <w:r>
+        <w:t>Location-</w:t>
+      </w:r>
+      <w:r>
+        <w:t>Based Services</w:t>
+      </w:r>
+      <w:bookmarkEnd w:id="15"/>
     </w:p>
     <w:p>
       <w:pPr>
         <w:pStyle w:val="BasicText"/>
       </w:pPr>
       <w:r>
-        <w:t>GPS, aGPS</w:t>
+        <w:t xml:space="preserve">Ortsbasierte Dienste (engl. </w:t>
+      </w:r>
+      <w:r>
+        <w:t>Location-</w:t>
+      </w:r>
+      <w:r>
+        <w:t>Based Services</w:t>
+      </w:r>
+      <w:r>
+        <w:t xml:space="preserve">) </w:t>
+      </w:r>
+      <w:r>
+        <w:t>sind unter Normalnutzer von M</w:t>
+      </w:r>
+      <w:r>
+        <w:t>o</w:t>
+      </w:r>
+      <w:r>
+        <w:t>bilen Endgeräten die heute wohl am weit</w:t>
+      </w:r>
+      <w:r>
+        <w:t>esten verbreitet</w:t>
+      </w:r>
+      <w:r>
+        <w:t xml:space="preserve"> und b</w:t>
+      </w:r>
+      <w:r>
+        <w:t>e</w:t>
+      </w:r>
+      <w:r>
+        <w:t>kanntesten</w:t>
+      </w:r>
+      <w:r>
+        <w:t xml:space="preserve"> Dienste unter den kontextsensitiven Anwendungen. Dafür spricht, dass neben einem in den USA r</w:t>
+      </w:r>
+      <w:r>
+        <w:t>e</w:t>
+      </w:r>
+      <w:r>
+        <w:t xml:space="preserve">gistrierten Patent </w:t>
+      </w:r>
+      <w:r>
+        <w:fldChar w:fldCharType="begin" w:fldLock="1"/>
+      </w:r>
+      <w:r>
+        <w:instrText>ADDIN CSL_CITATION { "citationItems" : [ { "id" : "ITEM-1", "itemData" : { "author" : [ { "dropping-particle" : "", "family" : "Portman", "given" : "Eric A.", "non-dropping-particle" : "", "parse-names" : false, "suffix" : "" }, { "dropping-particle" : "", "family" : "Gailey", "given" : "Michael L.", "non-dropping-particle" : "", "parse-names" : false, "suffix" : "" }, { "dropping-particle" : "", "family" : "Holmes", "given" : "Chad S.", "non-dropping-particle" : "", "parse-names" : false, "suffix" : "" }, { "dropping-particle" : "", "family" : "Burgiss", "given" : "Michael J.", "non-dropping-particle" : "", "parse-names" : false, "suffix" : "" }, { "dropping-particle" : "", "family" : "Smith", "given" : "Angela King", "non-dropping-particle" : "", "parse-names" : false, "suffix" : "" }, { "dropping-particle" : "", "family" : "Pitts III", "given" : "Ashton F.", "non-dropping-particle" : "", "parse-names" : false, "suffix" : "" }, { "dropping-particle" : "", "family" : "Dempsen", "given" : "Stephen L.", "non-dropping-particle" : "", "parse-names" : false, "suffix" : "" }, { "dropping-particle" : "", "family" : "Che", "given" : "Vinny Wai-yan", "non-dropping-particle" : "", "parse-names" : false, "suffix" : "" } ], "id" : "ITEM-1", "issue" : "12", "issued" : { "date-parts" : [ [ "2005" ] ] }, "number" : "US 6944447 B2", "publisher-place" : "USA", "title" : "Location-based services", "type" : "patent", "volume" : "2" }, "uris" : [ "http://www.mendeley.com/documents/?uuid=b039671f-1f6a-415e-925b-88675e89a6f7" ] } ], "mendeley" : { "previouslyFormattedCitation" : "(Portman et al. 2005)" }, "properties" : { "noteIndex" : 0 }, "schema" : "https://github.com/citation-style-language/schema/raw/master/csl-citation.json" }</w:instrText>
+      </w:r>
+      <w:r>
+        <w:fldChar w:fldCharType="separate"/>
+      </w:r>
+      <w:r>
+        <w:rPr>
+          <w:noProof/>
+        </w:rPr>
+        <w:t>(Portman et al. 2005)</w:t>
+      </w:r>
+      <w:r>
+        <w:fldChar w:fldCharType="end"/>
+      </w:r>
+      <w:r>
+        <w:t xml:space="preserve"> auch empirische Studien zu der Akzeptanz di</w:t>
+      </w:r>
+      <w:r>
+        <w:t>e</w:t>
+      </w:r>
+      <w:r>
+        <w:t xml:space="preserve">ser Dienste unter Endkunden </w:t>
+      </w:r>
+      <w:r>
+        <w:fldChar w:fldCharType="begin" w:fldLock="1"/>
+      </w:r>
+      <w:r>
+        <w:instrText>ADDIN CSL_CITATION { "citationItems" : [ { "id" : "ITEM-1", "itemData" : { "abstract" : "The present invention discloses a method and system for providing location-based services to a remote terminal that is connected to various types of communication systems. A tailored request for information is generated with the remote terminal. In addition, a geographic indicator associated with the remote terminal is also generated in the preferred embodiment. The tailored request for information and the geographic indicator are transmitted to a location-based application server. A structured response to the tailored request for information is generated with the location-based application server, wherein the structured response is based on the geographic indicator of the remote terminal. The structured response is the transmitted to the remote terminal using one of several different types of communication protocols and/or mediums.", "author" : [ { "dropping-particle" : "", "family" : "K\u00f6lmel", "given" : "Dr. Bernhard", "non-dropping-particle" : "", "parse-names" : false, "suffix" : "" } ], "id" : "ITEM-1", "issued" : { "date-parts" : [ [ "2005", "9", "13" ] ] }, "title" : "Location-based services", "type" : "article" }, "uris" : [ "http://www.mendeley.com/documents/?uuid=e7f1e978-c6aa-4550-8e4d-0938ea7b6591" ] }, { "id" : "ITEM-2", "itemData" : { "DOI" : "10.1145/1325555.1325568", "ISSN" : "00010782", "author" : [ { "dropping-particle" : "", "family" : "Junglas", "given" : "Iris A.", "non-dropping-particle" : "", "parse-names" : false, "suffix" : "" }, { "dropping-particle" : "", "family" : "Watson", "given" : "Richard T.", "non-dropping-particle" : "", "parse-names" : false, "suffix" : "" } ], "container-title" : "Communications of the ACM", "id" : "ITEM-2", "issue" : "3", "issued" : { "date-parts" : [ [ "2008", "3", "1" ] ] }, "page" : "65-69", "publisher" : "ACM", "title" : "Location-based services", "type" : "article-journal", "volume" : "51" }, "prefix" : " ", "uris" : [ "http://www.mendeley.com/documents/?uuid=9f545d14-8470-46ff-935c-44cb9aaf2230" ] } ], "mendeley" : { "previouslyFormattedCitation" : "(K\u00f6lmel 2005; Junglas und Watson 2008)" }, "properties" : { "noteIndex" : 0 }, "schema" : "https://github.com/citation-style-language/schema/raw/master/csl-citation.json" }</w:instrText>
+      </w:r>
+      <w:r>
+        <w:fldChar w:fldCharType="separate"/>
+      </w:r>
+      <w:r>
+        <w:rPr>
+          <w:noProof/>
+        </w:rPr>
+        <w:t>(Kölmel 2005; Junglas und Watson 2008)</w:t>
+      </w:r>
+      <w:r>
+        <w:fldChar w:fldCharType="end"/>
+      </w:r>
+      <w:r>
+        <w:t xml:space="preserve"> zum Thema erschienen sind.</w:t>
+      </w:r>
+      <w:r>
+        <w:t xml:space="preserve"> Zudem fällt auf, dass ein Großteil der Forschung zum Thema aus dem vergangenen Jahrzehnt stammen, was darauf schließen lässt, dass die Technik heute so etabliert ist, dass keine weitere grundlegenden Forschungsarbeiten benötigt werden.</w:t>
+      </w:r>
+      <w:r>
+        <w:t xml:space="preserve"> Neuere Veröffentlichungen beschäftigen sich eher mit der Verknüpfung von bestehe</w:t>
+      </w:r>
+      <w:r>
+        <w:t>n</w:t>
+      </w:r>
+      <w:r>
+        <w:t>den Location-B</w:t>
+      </w:r>
+      <w:r>
+        <w:t xml:space="preserve">ased Services mit weiteren Technologien. </w:t>
+      </w:r>
+      <w:r>
+        <w:fldChar w:fldCharType="begin" w:fldLock="1"/>
+      </w:r>
+      <w:r>
+        <w:instrText>ADDIN CSL_CITATION { "citationItems" : [ { "id" : "ITEM-1", "itemData" : { "author" : [ { "dropping-particle" : "", "family" : "Gao", "given" : "Huiji", "non-dropping-particle" : "", "parse-names" : false, "suffix" : "" }, { "dropping-particle" : "", "family" : "Tang", "given" : "Jiliang", "non-dropping-particle" : "", "parse-names" : false, "suffix" : "" }, { "dropping-particle" : "", "family" : "Liu", "given" : "Huan", "non-dropping-particle" : "", "parse-names" : false, "suffix" : "" } ], "container-title" : "ICWSM", "id" : "ITEM-1", "issued" : { "date-parts" : [ [ "2012" ] ] }, "page" : "114-121", "title" : "Exploring Social-Historical Ties on Location-Based Social Networks", "type" : "paper-conference" }, "uris" : [ "http://www.mendeley.com/documents/?uuid=d9a44125-6cd6-4ff1-9f4f-629a7ae933fe" ] }, { "id" : "ITEM-2", "itemData" : { "DOI" : "10.1145/2020408.2020579", "ISBN" : "9781450308137", "author" : [ { "dropping-particle" : "", "family" : "Cho", "given" : "Eunjoon", "non-dropping-particle" : "", "parse-names" : false, "suffix" : "" }, { "dropping-particle" : "", "family" : "Myers", "given" : "Seth A.", "non-dropping-particle" : "", "parse-names" : false, "suffix" : "" }, { "dropping-particle" : "", "family" : "Leskovec", "given" : "Jure", "non-dropping-particle" : "", "parse-names" : false, "suffix" : "" } ], "container-title" : "Proceedings of the 17th ACM SIGKDD international conference on Knowledge discovery and data mining - KDD '11", "id" : "ITEM-2", "issued" : { "date-parts" : [ [ "2011" ] ] }, "page" : "1082", "publisher" : "ACM Press", "publisher-place" : "New York, New York, USA", "title" : "Friendship and mobility", "type" : "paper-conference" }, "prefix" : " ", "uris" : [ "http://www.mendeley.com/documents/?uuid=7379d678-636d-41aa-912b-bd813d733375" ] } ], "mendeley" : { "previouslyFormattedCitation" : "(Gao et al. 2012; Cho et al. 2011)" }, "properties" : { "noteIndex" : 0 }, "schema" : "https://github.com/citation-style-language/schema/raw/master/csl-citation.json" }</w:instrText>
+      </w:r>
+      <w:r>
+        <w:fldChar w:fldCharType="separate"/>
+      </w:r>
+      <w:r>
+        <w:rPr>
+          <w:noProof/>
+        </w:rPr>
+        <w:t>(Gao et al. 2012; Cho et al. 2011)</w:t>
+      </w:r>
+      <w:r>
+        <w:fldChar w:fldCharType="end"/>
+      </w:r>
+    </w:p>
+    <w:p>
+      <w:pPr>
+        <w:pStyle w:val="Anfhrungszeichen"/>
+      </w:pPr>
+      <w:r>
+        <w:rPr>
+          <w:i w:val="0"/>
+        </w:rPr>
+        <w:t xml:space="preserve">Das UMTS-Forum beschreibt Location-Based Services bereits in seinem 13. Report </w:t>
+      </w:r>
+      <w:r>
+        <w:rPr>
+          <w:i w:val="0"/>
+        </w:rPr>
+        <w:t>von 2001</w:t>
+      </w:r>
+      <w:r>
+        <w:rPr>
+          <w:i w:val="0"/>
+        </w:rPr>
+        <w:t xml:space="preserve"> als einen Service der es Nutzern oder Geräten ermöglicht andere Personen, Fah</w:t>
+      </w:r>
+      <w:r>
+        <w:rPr>
+          <w:i w:val="0"/>
+        </w:rPr>
+        <w:t>r</w:t>
+      </w:r>
+      <w:r>
+        <w:rPr>
+          <w:i w:val="0"/>
+        </w:rPr>
+        <w:t>zeuge, Ressourcen, Dienste oder Maschinen anhand ihrer Personen zu ermitteln. Zudem ermöglicht es den Nutzer seine eigene Position zu ermitteln.</w:t>
       </w:r>
       <w:r>
         <w:t xml:space="preserve"> </w:t>
@@ -4521,30 +4773,118 @@
         <w:fldChar w:fldCharType="begin" w:fldLock="1"/>
       </w:r>
       <w:r>
-        <w:instrText>ADDIN CSL_CITATION { "citationItems" : [ { "id" : "ITEM-1", "itemData" : { "author" : [ { "dropping-particle" : "", "family" : "Indulska", "given" : "J", "non-dropping-particle" : "", "parse-names" : false, "suffix" : "" }, { "dropping-particle" : "", "family" : "Sutton", "given" : "P", "non-dropping-particle" : "", "parse-names" : false, "suffix" : "" } ], "container-title" : "Workshop on Wearable, Invisible, Context-Aware, Ambient, Pervasive and Ubiquitous Computing", "id" : "ITEM-1", "issued" : { "date-parts" : [ [ "2003" ] ] }, "page" : "143-151", "publisher" : "Australian Computer Society", "publisher-place" : "Adelaide, Australia", "title" : "Location management in pervasive systems", "type" : "paper-conference" }, "uris" : [ "http://www.mendeley.com/documents/?uuid=072c6ef8-64d6-4a57-853a-b958fc787961" ] } ], "mendeley" : { "previouslyFormattedCitation" : "(Indulska und Sutton 2003)" }, "properties" : { "noteIndex" : 0 }, "schema" : "https://github.com/citation-style-language/schema/raw/master/csl-citation.json" }</w:instrText>
+        <w:instrText>ADDIN CSL_CITATION { "citationItems" : [ { "id" : "ITEM-1", "itemData" : { "author" : [ { "dropping-particle" : "", "family" : "UMTS Forum", "given" : "", "non-dropping-particle" : "", "parse-names" : false, "suffix" : "" } ], "id" : "ITEM-1", "issue" : "13", "issued" : { "date-parts" : [ [ "2001" ] ] }, "title" : "Report No. 13", "type" : "report" }, "locator" : "35", "uris" : [ "http://www.mendeley.com/documents/?uuid=8be1eb20-0944-47a9-b576-74d0da042451" ] } ], "mendeley" : { "previouslyFormattedCitation" : "(UMTS Forum 2001, S. 35)" }, "properties" : { "noteIndex" : 0 }, "schema" : "https://github.com/citation-style-language/schema/raw/master/csl-citation.json" }</w:instrText>
       </w:r>
       <w:r>
         <w:fldChar w:fldCharType="separate"/>
       </w:r>
       <w:r>
         <w:rPr>
+          <w:i w:val="0"/>
           <w:noProof/>
         </w:rPr>
-        <w:t>(Indulska und Sutton 2003)</w:t>
+        <w:t>(UMTS Forum 2001, S. 35)</w:t>
       </w:r>
       <w:r>
         <w:fldChar w:fldCharType="end"/>
       </w:r>
+      <w:r>
+        <w:t>.</w:t>
+      </w:r>
+    </w:p>
+    <w:p>
+      <w:pPr>
+        <w:pStyle w:val="BasicText"/>
+      </w:pPr>
+      <w:r>
+        <w:t>Diese Lokalisierung geschieht dabei durch v</w:t>
+      </w:r>
+      <w:r>
+        <w:t>erschiedene Techniken</w:t>
+      </w:r>
+      <w:r>
+        <w:t>, die sich sehr in ihrer Funktionsweise unterscheiden.</w:t>
+      </w:r>
+      <w:r>
+        <w:t xml:space="preserve"> </w:t>
+      </w:r>
+      <w:r>
+        <w:t xml:space="preserve">Beispiele hierfür sind zum Beispiel wie bereits in der </w:t>
+      </w:r>
+      <w:r>
+        <w:rPr>
+          <w:rStyle w:val="SchwacherVerweis"/>
+        </w:rPr>
+        <w:t>Tabelle 1.1</w:t>
+      </w:r>
+      <w:r>
+        <w:t xml:space="preserve"> genannt physische Sensoren wie </w:t>
+      </w:r>
+      <w:r>
+        <w:t xml:space="preserve">GSM, </w:t>
+      </w:r>
+      <w:r>
+        <w:t>GPS und aGPS</w:t>
+      </w:r>
+      <w:r>
+        <w:t xml:space="preserve">, aber auch eine Ermittlung anhand von Nutzereingaben oder durch andere Applikationen ist denkbar </w:t>
+      </w:r>
+      <w:r>
+        <w:fldChar w:fldCharType="begin" w:fldLock="1"/>
+      </w:r>
+      <w:r>
+        <w:instrText>ADDIN CSL_CITATION { "citationItems" : [ { "id" : "ITEM-1", "itemData" : { "author" : [ { "dropping-particle" : "", "family" : "Indulska", "given" : "J", "non-dropping-particle" : "", "parse-names" : false, "suffix" : "" }, { "dropping-particle" : "", "family" : "Sutton", "given" : "P", "non-dropping-particle" : "", "parse-names" : false, "suffix" : "" } ], "container-title" : "Workshop on Wearable, Invisible, Context-Aware, Ambient, Pervasive and Ubiquitous Computing", "id" : "ITEM-1", "issued" : { "date-parts" : [ [ "2003" ] ] }, "page" : "143-151", "publisher" : "Australian Computer Society", "publisher-place" : "Adelaide, Australia", "title" : "Location management in pervasive systems", "type" : "paper-conference" }, "locator" : "1", "uris" : [ "http://www.mendeley.com/documents/?uuid=072c6ef8-64d6-4a57-853a-b958fc787961" ] } ], "mendeley" : { "previouslyFormattedCitation" : "(Indulska und Sutton 2003, S. 1)" }, "properties" : { "noteIndex" : 0 }, "schema" : "https://github.com/citation-style-language/schema/raw/master/csl-citation.json" }</w:instrText>
+      </w:r>
+      <w:r>
+        <w:fldChar w:fldCharType="separate"/>
+      </w:r>
+      <w:r>
+        <w:rPr>
+          <w:noProof/>
+        </w:rPr>
+        <w:t>(Indulska und Sutton 2003, S. 1)</w:t>
+      </w:r>
+      <w:r>
+        <w:fldChar w:fldCharType="end"/>
+      </w:r>
+      <w:r>
+        <w:t>.</w:t>
+      </w:r>
+      <w:r>
+        <w:t xml:space="preserve"> Hierbei ist allerdings zu unterscheiden ob die Lokal</w:t>
+      </w:r>
+      <w:r>
+        <w:t>i</w:t>
+      </w:r>
+      <w:r>
+        <w:t>sierung unter freien Himmel und so über Satelliten oder Sendemasten geschehen kann, oder ob sich um eine Lokalisierung in einem Gebäude handelt, wie sie zum Beispiel in Museen denkbar ist (Quelle benötigt).</w:t>
+      </w:r>
+    </w:p>
+    <w:p>
+      <w:pPr>
+        <w:pStyle w:val="BasicText"/>
+      </w:pPr>
+      <w:r>
+        <w:t xml:space="preserve">Verschiedene Beispielanwendungen (siehe extra Abschnitt zum Thema) </w:t>
+      </w:r>
+    </w:p>
+    <w:p>
+      <w:pPr>
+        <w:pStyle w:val="BasicText"/>
+      </w:pPr>
+      <w:r>
+        <w:t>Eine ernsthaft angekommene, kontextsensitive Anwendung mit Potenzial.</w:t>
+      </w:r>
     </w:p>
     <w:p>
       <w:pPr>
         <w:pStyle w:val="berschrift3"/>
       </w:pPr>
-      <w:bookmarkStart w:id="15" w:name="_Toc275875360"/>
+      <w:bookmarkStart w:id="16" w:name="_Toc276195796"/>
       <w:r>
         <w:t>Marker / QR-Codes</w:t>
       </w:r>
-      <w:bookmarkEnd w:id="15"/>
+      <w:bookmarkEnd w:id="16"/>
     </w:p>
     <w:p>
       <w:pPr>
@@ -4558,162 +4898,314 @@
       <w:pPr>
         <w:pStyle w:val="berschrift3"/>
       </w:pPr>
-      <w:bookmarkStart w:id="16" w:name="_Toc275875361"/>
+      <w:bookmarkStart w:id="17" w:name="_Toc276195797"/>
       <w:r>
         <w:t>Objekt- und Bilderkennung</w:t>
       </w:r>
-      <w:bookmarkEnd w:id="16"/>
+      <w:bookmarkEnd w:id="17"/>
     </w:p>
     <w:p>
       <w:pPr>
         <w:pStyle w:val="berschrift2"/>
       </w:pPr>
-      <w:bookmarkStart w:id="17" w:name="_Toc275875362"/>
+      <w:bookmarkStart w:id="18" w:name="_Toc276195798"/>
       <w:r>
         <w:t>Beispiele für existierende kontextsensitive Anwendungen</w:t>
       </w:r>
-      <w:bookmarkEnd w:id="17"/>
+      <w:bookmarkEnd w:id="18"/>
     </w:p>
     <w:p>
       <w:pPr>
         <w:pStyle w:val="BasicText"/>
       </w:pPr>
       <w:r>
-        <w:t xml:space="preserve">Shazam, Foursquare, </w:t>
+        <w:t>Der Markt für kontextsensitive Applikation und Applikationen mit kontextsensitiver Funktion ist heute nicht mehr zu unterschätzen und bei genauerer Betrachtung kann man insbesondere auf dem Markt für Smartphone-Apps (Apps) einiges finden was in die drei oben genannten Anwendungsbereiche fällt.</w:t>
+      </w:r>
+    </w:p>
+    <w:p>
+      <w:pPr>
+        <w:pStyle w:val="BasicText"/>
+      </w:pPr>
+      <w:r>
+        <w:t xml:space="preserve">Location-based Services </w:t>
+      </w:r>
+      <w:r>
+        <w:sym w:font="Wingdings" w:char="F0E0"/>
+      </w:r>
+      <w:r>
+        <w:t xml:space="preserve"> Foursquare</w:t>
+      </w:r>
+    </w:p>
+    <w:p>
+      <w:pPr>
+        <w:pStyle w:val="BasicText"/>
+      </w:pPr>
+      <w:r>
+        <w:t xml:space="preserve">Marker / QR-Codes </w:t>
+      </w:r>
+      <w:r>
+        <w:sym w:font="Wingdings" w:char="F0E0"/>
+      </w:r>
+      <w:r>
+        <w:t xml:space="preserve"> QR Code Scan?</w:t>
+      </w:r>
+    </w:p>
+    <w:p>
+      <w:pPr>
+        <w:pStyle w:val="BasicText"/>
+      </w:pPr>
+      <w:r>
+        <w:t xml:space="preserve">Objekt- und Bilderkennung </w:t>
+      </w:r>
+      <w:r>
+        <w:sym w:font="Wingdings" w:char="F0E0"/>
+      </w:r>
+      <w:r>
+        <w:t xml:space="preserve"> </w:t>
       </w:r>
     </w:p>
     <w:p>
       <w:pPr>
         <w:pStyle w:val="berschrift1"/>
       </w:pPr>
-      <w:bookmarkStart w:id="18" w:name="_Toc275875363"/>
+      <w:bookmarkStart w:id="19" w:name="_Toc276195799"/>
       <w:r>
         <w:lastRenderedPageBreak/>
         <w:t>Google Glass</w:t>
       </w:r>
-      <w:bookmarkEnd w:id="18"/>
+      <w:bookmarkEnd w:id="19"/>
     </w:p>
     <w:p>
       <w:pPr>
         <w:pStyle w:val="berschrift2"/>
       </w:pPr>
-      <w:bookmarkStart w:id="19" w:name="_Toc275875364"/>
+      <w:bookmarkStart w:id="20" w:name="_Toc276195800"/>
       <w:r>
         <w:t>Die Google Glass als Vertreter der Augmented Reality</w:t>
       </w:r>
-      <w:bookmarkEnd w:id="19"/>
+      <w:bookmarkEnd w:id="20"/>
+    </w:p>
+    <w:p>
+      <w:pPr>
+        <w:pStyle w:val="BasicText"/>
+      </w:pPr>
+      <w:r>
+        <w:t>Definition von Augmented Reality und Abgrenzung zu Virtual Reality</w:t>
+      </w:r>
+    </w:p>
+    <w:p>
+      <w:pPr>
+        <w:pStyle w:val="BasicText"/>
+      </w:pPr>
+      <w:r>
+        <w:t>Wie die Google Glass dort reinpasst.</w:t>
+      </w:r>
     </w:p>
     <w:p>
       <w:pPr>
         <w:pStyle w:val="berschrift2"/>
       </w:pPr>
-      <w:bookmarkStart w:id="20" w:name="_Toc275875365"/>
+      <w:bookmarkStart w:id="21" w:name="_Toc276195801"/>
       <w:r>
         <w:t>Spezifikationen und Besonderheiten der Google Glass</w:t>
       </w:r>
-      <w:bookmarkEnd w:id="20"/>
+      <w:bookmarkEnd w:id="21"/>
     </w:p>
     <w:p>
       <w:pPr>
         <w:pStyle w:val="berschrift3"/>
       </w:pPr>
-      <w:bookmarkStart w:id="21" w:name="_Toc275875366"/>
+      <w:bookmarkStart w:id="22" w:name="_Toc276195802"/>
       <w:r>
         <w:t>Hardwarespezifikationen</w:t>
       </w:r>
-      <w:bookmarkEnd w:id="21"/>
+      <w:bookmarkEnd w:id="22"/>
+    </w:p>
+    <w:p>
+      <w:pPr>
+        <w:pStyle w:val="BasicText"/>
+      </w:pPr>
+      <w:r>
+        <w:fldChar w:fldCharType="begin" w:fldLock="1"/>
+      </w:r>
+      <w:r>
+        <w:instrText>ADDIN CSL_CITATION { "citationItems" : [ { "id" : "ITEM-1", "itemData" : { "URL" : "http://www.catwig.com/google-glass-teardown/", "accessed" : { "date-parts" : [ [ "2014", "10", "16" ] ] }, "id" : "ITEM-1", "issued" : { "date-parts" : [ [ "0" ] ] }, "title" : "Google Glass Teardown", "type" : "webpage" }, "uris" : [ "http://www.mendeley.com/documents/?uuid=353886ea-613d-476a-893a-d08922a75066" ] } ], "mendeley" : { "previouslyFormattedCitation" : "(Google Glass Teardown)" }, "properties" : { "noteIndex" : 0 }, "schema" : "https://github.com/citation-style-language/schema/raw/master/csl-citation.json" }</w:instrText>
+      </w:r>
+      <w:r>
+        <w:fldChar w:fldCharType="separate"/>
+      </w:r>
+      <w:r>
+        <w:rPr>
+          <w:noProof/>
+        </w:rPr>
+        <w:t>(Google Glass Teardown)</w:t>
+      </w:r>
+      <w:r>
+        <w:fldChar w:fldCharType="end"/>
+      </w:r>
     </w:p>
     <w:p>
       <w:pPr>
         <w:pStyle w:val="berschrift3"/>
       </w:pPr>
-      <w:bookmarkStart w:id="22" w:name="_Toc275875367"/>
+      <w:bookmarkStart w:id="23" w:name="_Toc276195803"/>
       <w:r>
         <w:t>Softwarespezifikationen</w:t>
       </w:r>
-      <w:bookmarkEnd w:id="22"/>
+      <w:bookmarkEnd w:id="23"/>
+    </w:p>
+    <w:p>
+      <w:pPr>
+        <w:pStyle w:val="BasicText"/>
+      </w:pPr>
+      <w:r>
+        <w:t xml:space="preserve">Android und GDK </w:t>
+      </w:r>
+      <w:r>
+        <w:sym w:font="Wingdings" w:char="F0E0"/>
+      </w:r>
+      <w:r>
+        <w:t xml:space="preserve"> </w:t>
+      </w:r>
+      <w:r>
+        <w:t>Versionsnummern, deprecated Methoden, Live Cards, Cardbui</w:t>
+      </w:r>
+      <w:r>
+        <w:t>l</w:t>
+      </w:r>
+      <w:r>
+        <w:t>der, Besonderheiten.</w:t>
+      </w:r>
     </w:p>
     <w:p>
       <w:pPr>
         <w:pStyle w:val="berschrift1"/>
       </w:pPr>
-      <w:bookmarkStart w:id="23" w:name="_Toc275875368"/>
+      <w:bookmarkStart w:id="24" w:name="_Toc276195804"/>
       <w:r>
         <w:lastRenderedPageBreak/>
         <w:t>Einblendung von kontextsensitiven Inhalten auf der Glass</w:t>
       </w:r>
-      <w:bookmarkEnd w:id="23"/>
+      <w:bookmarkEnd w:id="24"/>
     </w:p>
     <w:p>
       <w:pPr>
         <w:pStyle w:val="berschrift2"/>
       </w:pPr>
-      <w:bookmarkStart w:id="24" w:name="_Toc275875369"/>
+      <w:bookmarkStart w:id="25" w:name="_Toc276195805"/>
       <w:r>
         <w:t>Idee und Funktionsweise der kontextsensitiven Applikation</w:t>
       </w:r>
-      <w:bookmarkEnd w:id="24"/>
+      <w:bookmarkEnd w:id="25"/>
+    </w:p>
+    <w:p>
+      <w:pPr>
+        <w:pStyle w:val="BasicText"/>
+      </w:pPr>
+      <w:r>
+        <w:t>Bringt man die Google Glass als Vertreter eines Geräts der Augmented Reality zusa</w:t>
+      </w:r>
+      <w:r>
+        <w:t>m</w:t>
+      </w:r>
+      <w:r>
+        <w:t>men und Kontextsensitivität zusammen. Fällt offensichtlich der hohe Überschneidung</w:t>
+      </w:r>
+      <w:r>
+        <w:t>s</w:t>
+      </w:r>
+      <w:r>
+        <w:t>grad von Augmented Reality und Kontextsensitivität auf. Selbst kleine, auf der Glass vorinstallierte Anwendungen wie der Kompass erfüllen streng genommen bereits die Anforderungen um als kontextsensitive Applikation akzeptiert werden zu können. Am Beispiel des Kompasses wird anhand der Position des Nutzer über GPS die Himmel</w:t>
+      </w:r>
+      <w:r>
+        <w:t>s</w:t>
+      </w:r>
+      <w:r>
+        <w:t xml:space="preserve">richtungen ermittelt, es werden also Informationen ortsbasiert angezeigt, was der in 2.2.1 angesprochenen Definition eines Location-Based Services genügt. </w:t>
+      </w:r>
+    </w:p>
+    <w:p>
+      <w:pPr>
+        <w:pStyle w:val="BasicText"/>
+      </w:pPr>
+      <w:r>
+        <w:t xml:space="preserve">Warum diese Applikation </w:t>
+      </w:r>
+      <w:r>
+        <w:sym w:font="Wingdings" w:char="F0E0"/>
+      </w:r>
+      <w:r>
+        <w:t xml:space="preserve"> Applikationen der anderen Bereiche existieren schon.</w:t>
+      </w:r>
+    </w:p>
+    <w:p>
+      <w:pPr>
+        <w:pStyle w:val="BasicText"/>
+      </w:pPr>
+      <w:r>
+        <w:t>Idee vorstellen.</w:t>
+      </w:r>
     </w:p>
     <w:p>
       <w:pPr>
         <w:pStyle w:val="berschrift2"/>
       </w:pPr>
-      <w:bookmarkStart w:id="25" w:name="_Toc275875370"/>
+      <w:bookmarkStart w:id="26" w:name="_Toc276195806"/>
       <w:r>
         <w:t>Vorstellung von OpenCV und der verwendeten Algorithmen</w:t>
       </w:r>
-      <w:bookmarkEnd w:id="25"/>
+      <w:bookmarkEnd w:id="26"/>
     </w:p>
     <w:p>
       <w:pPr>
         <w:pStyle w:val="berschrift3"/>
       </w:pPr>
-      <w:bookmarkStart w:id="26" w:name="_Toc275875371"/>
+      <w:bookmarkStart w:id="27" w:name="_Toc276195807"/>
       <w:r>
         <w:t>OpenCV</w:t>
       </w:r>
-      <w:bookmarkEnd w:id="26"/>
+      <w:bookmarkEnd w:id="27"/>
     </w:p>
     <w:p>
       <w:pPr>
         <w:pStyle w:val="berschrift3"/>
       </w:pPr>
-      <w:bookmarkStart w:id="27" w:name="_Toc275875372"/>
+      <w:bookmarkStart w:id="28" w:name="_Toc276195808"/>
       <w:r>
         <w:t>SURF/SIFT/BRISK/FREAK</w:t>
       </w:r>
-      <w:bookmarkEnd w:id="27"/>
+      <w:bookmarkEnd w:id="28"/>
     </w:p>
     <w:p>
       <w:pPr>
         <w:pStyle w:val="berschrift1"/>
       </w:pPr>
-      <w:bookmarkStart w:id="28" w:name="_Toc275875373"/>
+      <w:bookmarkStart w:id="29" w:name="_Toc276195809"/>
       <w:r>
         <w:lastRenderedPageBreak/>
         <w:t>Umsetzung einer kontextsensitiven Applikation mit OpenCV</w:t>
       </w:r>
-      <w:bookmarkEnd w:id="28"/>
+      <w:bookmarkEnd w:id="29"/>
     </w:p>
     <w:p>
       <w:pPr>
         <w:pStyle w:val="berschrift2"/>
       </w:pPr>
-      <w:bookmarkStart w:id="29" w:name="_Toc275875374"/>
+      <w:bookmarkStart w:id="30" w:name="_Toc276195810"/>
       <w:r>
         <w:t>Vorstellung der Implementation / ausgewählter Programmteile</w:t>
       </w:r>
-      <w:bookmarkEnd w:id="29"/>
+      <w:bookmarkEnd w:id="30"/>
     </w:p>
     <w:p>
       <w:pPr>
         <w:pStyle w:val="berschrift2"/>
       </w:pPr>
-      <w:bookmarkStart w:id="30" w:name="_Toc275875375"/>
+      <w:bookmarkStart w:id="31" w:name="_Toc276195811"/>
       <w:r>
         <w:t>Fallstudie / Auswertung der Applikation</w:t>
       </w:r>
-      <w:bookmarkEnd w:id="30"/>
+      <w:bookmarkEnd w:id="31"/>
     </w:p>
     <w:p>
       <w:pPr>
@@ -4724,11 +5216,11 @@
       <w:pPr>
         <w:pStyle w:val="berschrift1"/>
       </w:pPr>
-      <w:bookmarkStart w:id="31" w:name="_Toc275875376"/>
+      <w:bookmarkStart w:id="32" w:name="_Toc276195812"/>
       <w:r>
         <w:t>Fazit und Ausblick</w:t>
       </w:r>
-      <w:bookmarkEnd w:id="31"/>
+      <w:bookmarkEnd w:id="32"/>
     </w:p>
     <w:p>
       <w:pPr>
@@ -4738,22 +5230,22 @@
           <w:numId w:val="0"/>
         </w:numPr>
       </w:pPr>
-      <w:bookmarkStart w:id="32" w:name="Literaturverzeichnis"/>
-      <w:bookmarkStart w:id="33" w:name="_Toc70927232"/>
-      <w:bookmarkStart w:id="34" w:name="_Toc275875377"/>
+      <w:bookmarkStart w:id="33" w:name="Literaturverzeichnis"/>
+      <w:bookmarkStart w:id="34" w:name="_Toc70927232"/>
+      <w:bookmarkStart w:id="35" w:name="_Toc276195813"/>
       <w:r>
         <w:t>Literaturverzeichnis</w:t>
       </w:r>
-      <w:bookmarkEnd w:id="32"/>
       <w:bookmarkEnd w:id="33"/>
       <w:bookmarkEnd w:id="34"/>
-    </w:p>
-    <w:bookmarkStart w:id="35" w:name="_Toc70927233"/>
+      <w:bookmarkEnd w:id="35"/>
+    </w:p>
+    <w:bookmarkStart w:id="36" w:name="_Toc70927233"/>
     <w:p>
       <w:pPr>
         <w:pStyle w:val="StandardWeb"/>
         <w:ind w:left="480" w:hanging="480"/>
-        <w:divId w:val="123236230"/>
+        <w:divId w:val="279918719"/>
         <w:rPr>
           <w:noProof/>
         </w:rPr>
@@ -4787,7 +5279,7 @@
       <w:pPr>
         <w:pStyle w:val="StandardWeb"/>
         <w:ind w:left="480" w:hanging="480"/>
-        <w:divId w:val="123236230"/>
+        <w:divId w:val="279918719"/>
         <w:rPr>
           <w:noProof/>
         </w:rPr>
@@ -4803,7 +5295,7 @@
       <w:pPr>
         <w:pStyle w:val="StandardWeb"/>
         <w:ind w:left="480" w:hanging="480"/>
-        <w:divId w:val="123236230"/>
+        <w:divId w:val="279918719"/>
         <w:rPr>
           <w:noProof/>
         </w:rPr>
@@ -4819,7 +5311,7 @@
       <w:pPr>
         <w:pStyle w:val="StandardWeb"/>
         <w:ind w:left="480" w:hanging="480"/>
-        <w:divId w:val="123236230"/>
+        <w:divId w:val="279918719"/>
         <w:rPr>
           <w:noProof/>
         </w:rPr>
@@ -4835,7 +5327,7 @@
       <w:pPr>
         <w:pStyle w:val="StandardWeb"/>
         <w:ind w:left="480" w:hanging="480"/>
-        <w:divId w:val="123236230"/>
+        <w:divId w:val="279918719"/>
         <w:rPr>
           <w:noProof/>
         </w:rPr>
@@ -4851,7 +5343,7 @@
       <w:pPr>
         <w:pStyle w:val="StandardWeb"/>
         <w:ind w:left="480" w:hanging="480"/>
-        <w:divId w:val="123236230"/>
+        <w:divId w:val="279918719"/>
         <w:rPr>
           <w:noProof/>
         </w:rPr>
@@ -4867,7 +5359,7 @@
       <w:pPr>
         <w:pStyle w:val="StandardWeb"/>
         <w:ind w:left="480" w:hanging="480"/>
-        <w:divId w:val="123236230"/>
+        <w:divId w:val="279918719"/>
         <w:rPr>
           <w:noProof/>
         </w:rPr>
@@ -4876,14 +5368,14 @@
         <w:rPr>
           <w:noProof/>
         </w:rPr>
-        <w:t>Dey, A.K.; Salber, D.; Abowd, G.D.; Futakawa, M. (1999) The Conference Assistant: combining context-awareness with wearable computing. Digest of Papers. Third International Symposium on Wearable Computers. IEEE Comput. Soc, 21–28.</w:t>
+        <w:t>Cho, Eunjoon; Myers, Seth A.; Leskovec, Jure (2011) Friendship and mobility. Proceedings of the 17th ACM SIGKDD international conference on Knowledge discovery and data mining - KDD ’11. New York, New York, USA, ACM Press, 1082.</w:t>
       </w:r>
     </w:p>
     <w:p>
       <w:pPr>
         <w:pStyle w:val="StandardWeb"/>
         <w:ind w:left="480" w:hanging="480"/>
-        <w:divId w:val="123236230"/>
+        <w:divId w:val="279918719"/>
         <w:rPr>
           <w:noProof/>
         </w:rPr>
@@ -4892,14 +5384,14 @@
         <w:rPr>
           <w:noProof/>
         </w:rPr>
-        <w:t>Dey, Anind K. (2001) Understanding and Using Context. Personal and Ubiquitous Computing, 5 (1):4–7.</w:t>
+        <w:t>Dey, A.K.; Salber, D.; Abowd, G.D.; Futakawa, M. (1999) The Conference Assistant: combining context-awareness with wearable computing. Digest of Papers. Third International Symposium on Wearable Computers. IEEE Comput. Soc, 21–28.</w:t>
       </w:r>
     </w:p>
     <w:p>
       <w:pPr>
         <w:pStyle w:val="StandardWeb"/>
         <w:ind w:left="480" w:hanging="480"/>
-        <w:divId w:val="123236230"/>
+        <w:divId w:val="279918719"/>
         <w:rPr>
           <w:noProof/>
         </w:rPr>
@@ -4908,14 +5400,14 @@
         <w:rPr>
           <w:noProof/>
         </w:rPr>
-        <w:t>Indulska, J; Sutton, P (2003) Location management in pervasive systems. Workshop on Wearable, Invisible, Context-Aware, Ambient, Pervasive and Ubiquitous Computing. Adelaide, Australia, Australian Computer Society, 143–151.</w:t>
+        <w:t>Dey, Anind K. (2001) Understanding and Using Context. Personal and Ubiquitous Computing, 5 (1):4–7.</w:t>
       </w:r>
     </w:p>
     <w:p>
       <w:pPr>
         <w:pStyle w:val="StandardWeb"/>
         <w:ind w:left="480" w:hanging="480"/>
-        <w:divId w:val="123236230"/>
+        <w:divId w:val="279918719"/>
         <w:rPr>
           <w:noProof/>
         </w:rPr>
@@ -4924,14 +5416,14 @@
         <w:rPr>
           <w:noProof/>
         </w:rPr>
-        <w:t>Lee, Sangkeun; Chang, Juno; Lee, Sang-goo (2010) Survey and Trend Analysis of Context-Aware Systems. Information-An International Interdisciplinary Journal, 14 (2):527–548.</w:t>
+        <w:t>Gao, Huiji; Tang, Jiliang; Liu, Huan (2012) Exploring Social-Historical Ties on Location-Based Social Networks. ICWSM. 114–121.</w:t>
       </w:r>
     </w:p>
     <w:p>
       <w:pPr>
         <w:pStyle w:val="StandardWeb"/>
         <w:ind w:left="480" w:hanging="480"/>
-        <w:divId w:val="123236230"/>
+        <w:divId w:val="279918719"/>
         <w:rPr>
           <w:noProof/>
         </w:rPr>
@@ -4940,14 +5432,14 @@
         <w:rPr>
           <w:noProof/>
         </w:rPr>
-        <w:t>Leutenegger, Stefan; Chli, Margarita; Siegwart, Roland Y. (2011) BRISK: Binary Robust invariant scalable keypoints. 2011 International Conference on Computer Vision. Ieee, 2548–2555.</w:t>
+        <w:t>Indulska, J; Sutton, P (2003) Location management in pervasive systems. Workshop on Wearable, Invisible, Context-Aware, Ambient, Pervasive and Ubiquitous Computing. Adelaide, Australia, Australian Computer Society, 143–151.</w:t>
       </w:r>
     </w:p>
     <w:p>
       <w:pPr>
         <w:pStyle w:val="StandardWeb"/>
         <w:ind w:left="480" w:hanging="480"/>
-        <w:divId w:val="123236230"/>
+        <w:divId w:val="279918719"/>
         <w:rPr>
           <w:noProof/>
         </w:rPr>
@@ -4956,14 +5448,14 @@
         <w:rPr>
           <w:noProof/>
         </w:rPr>
-        <w:t>opencv dev team OpenCV API Reference — OpenCV 2.4.9.0 Documentation. http://docs.opencv.org/modules/refman.html, abgerufen am 09.10.2014.</w:t>
+        <w:t>Junglas, Iris A.; Watson, Richard T. (2008) Location-based services. Communications of the ACM, 51 (3):65–69.</w:t>
       </w:r>
     </w:p>
     <w:p>
       <w:pPr>
         <w:pStyle w:val="StandardWeb"/>
         <w:ind w:left="480" w:hanging="480"/>
-        <w:divId w:val="123236230"/>
+        <w:divId w:val="279918719"/>
         <w:rPr>
           <w:noProof/>
         </w:rPr>
@@ -4972,14 +5464,14 @@
         <w:rPr>
           <w:noProof/>
         </w:rPr>
-        <w:t>Perera, Charith; Zaslavsky, Arkady; Christen, Peter; Georgakopoulos, Dimitrios (2014) Context Aware Computing for The Internet of Things: A Survey. IEEE Communications Surveys &amp; Tutorials, 16 (1):414–454.</w:t>
+        <w:t xml:space="preserve">Kölmel, Dr. Bernhard (2005) Location-based services. </w:t>
       </w:r>
     </w:p>
     <w:p>
       <w:pPr>
         <w:pStyle w:val="StandardWeb"/>
         <w:ind w:left="480" w:hanging="480"/>
-        <w:divId w:val="123236230"/>
+        <w:divId w:val="279918719"/>
         <w:rPr>
           <w:noProof/>
         </w:rPr>
@@ -4988,14 +5480,14 @@
         <w:rPr>
           <w:noProof/>
         </w:rPr>
-        <w:t>Schilit, B.N.; Theimer, M.M. (1994) Disseminating active map information to mobile hosts. IEEE Network, 8 (5):22–32.</w:t>
+        <w:t>Lee, Sangkeun; Chang, Juno; Lee, Sang-goo (2010) Survey and Trend Analysis of Context-Aware Systems. Information-An International Interdisciplinary Journal, 14 (2):527–548.</w:t>
       </w:r>
     </w:p>
     <w:p>
       <w:pPr>
         <w:pStyle w:val="StandardWeb"/>
         <w:ind w:left="480" w:hanging="480"/>
-        <w:divId w:val="123236230"/>
+        <w:divId w:val="279918719"/>
         <w:rPr>
           <w:noProof/>
         </w:rPr>
@@ -5004,14 +5496,126 @@
         <w:rPr>
           <w:noProof/>
         </w:rPr>
-        <w:t>Want, Roy; Hopper, Andy; Falcão, Veronica; Gibbons, Jonathan (1992) The active badge location system. ACM Transactions on Information Systems, 10 (1):91–102.</w:t>
+        <w:t>Leutenegger, Stefan; Chli, Margarita; Siegwart, Roland Y. (2011) BRISK: Binary Robust invariant scalable keypoints. 2011 International Conference on Computer Vision. Ieee, 2548–2555.</w:t>
       </w:r>
     </w:p>
     <w:p>
       <w:pPr>
         <w:pStyle w:val="StandardWeb"/>
         <w:ind w:left="480" w:hanging="480"/>
-        <w:divId w:val="1783331836"/>
+        <w:divId w:val="279918719"/>
+        <w:rPr>
+          <w:noProof/>
+        </w:rPr>
+      </w:pPr>
+      <w:r>
+        <w:rPr>
+          <w:noProof/>
+        </w:rPr>
+        <w:t>opencv dev team OpenCV API Reference — OpenCV 2.4.9.0 Documentation. http://docs.opencv.org/modules/refman.html, abgerufen am 09.10.2014.</w:t>
+      </w:r>
+    </w:p>
+    <w:p>
+      <w:pPr>
+        <w:pStyle w:val="StandardWeb"/>
+        <w:ind w:left="480" w:hanging="480"/>
+        <w:divId w:val="279918719"/>
+        <w:rPr>
+          <w:noProof/>
+        </w:rPr>
+      </w:pPr>
+      <w:r>
+        <w:rPr>
+          <w:noProof/>
+        </w:rPr>
+        <w:t>Perera, Charith; Zaslavsky, Arkady; Christen, Peter; Georgakopoulos, Dimitrios (2014) Context Aware Computing for The Internet of Things: A Survey. IEEE Communications Surveys &amp; Tutorials, 16 (1):414–454.</w:t>
+      </w:r>
+    </w:p>
+    <w:p>
+      <w:pPr>
+        <w:pStyle w:val="StandardWeb"/>
+        <w:ind w:left="480" w:hanging="480"/>
+        <w:divId w:val="279918719"/>
+        <w:rPr>
+          <w:noProof/>
+        </w:rPr>
+      </w:pPr>
+      <w:r>
+        <w:rPr>
+          <w:noProof/>
+        </w:rPr>
+        <w:t>Portman, Eric A.; Gailey, Michael L.; Holmes, Chad S.; Burgiss, Michael J.; Smith, Angela King; Pitts III, Ashton F.; Dempsen, Stephen L.; Che, Vinny Wai-yan (2005) Location-based services. USA, .</w:t>
+      </w:r>
+    </w:p>
+    <w:p>
+      <w:pPr>
+        <w:pStyle w:val="StandardWeb"/>
+        <w:ind w:left="480" w:hanging="480"/>
+        <w:divId w:val="279918719"/>
+        <w:rPr>
+          <w:noProof/>
+        </w:rPr>
+      </w:pPr>
+      <w:r>
+        <w:rPr>
+          <w:noProof/>
+        </w:rPr>
+        <w:t>Schilit, B.N.; Theimer, M.M. (1994) Disseminating active map information to mobile hosts. IEEE Network, 8 (5):22–32.</w:t>
+      </w:r>
+    </w:p>
+    <w:p>
+      <w:pPr>
+        <w:pStyle w:val="StandardWeb"/>
+        <w:ind w:left="480" w:hanging="480"/>
+        <w:divId w:val="279918719"/>
+        <w:rPr>
+          <w:noProof/>
+        </w:rPr>
+      </w:pPr>
+      <w:r>
+        <w:rPr>
+          <w:noProof/>
+        </w:rPr>
+        <w:t xml:space="preserve">UMTS Forum (2001) Report No. 13. </w:t>
+      </w:r>
+    </w:p>
+    <w:p>
+      <w:pPr>
+        <w:pStyle w:val="StandardWeb"/>
+        <w:ind w:left="480" w:hanging="480"/>
+        <w:divId w:val="279918719"/>
+        <w:rPr>
+          <w:noProof/>
+        </w:rPr>
+      </w:pPr>
+      <w:r>
+        <w:rPr>
+          <w:noProof/>
+        </w:rPr>
+        <w:t>Want, Roy; Hopper, Andy; Falcão, Veronica; Gibbons, Jonathan (1992) The active badge location system. ACM Transactions on Information Systems, 10 (1):91–102.</w:t>
+      </w:r>
+    </w:p>
+    <w:p>
+      <w:pPr>
+        <w:pStyle w:val="StandardWeb"/>
+        <w:ind w:left="480" w:hanging="480"/>
+        <w:divId w:val="279918719"/>
+        <w:rPr>
+          <w:noProof/>
+        </w:rPr>
+      </w:pPr>
+      <w:r>
+        <w:rPr>
+          <w:noProof/>
+        </w:rPr>
+        <w:t>Google Glass Teardown. http://www.catwig.com/google-glass-teardown/, abgerufen am 16.10.2014.</w:t>
+      </w:r>
+    </w:p>
+    <w:p>
+      <w:pPr>
+        <w:pStyle w:val="StandardWeb"/>
+        <w:ind w:left="480" w:hanging="480"/>
+        <w:divId w:val="1282499327"/>
       </w:pPr>
       <w:r>
         <w:rPr>
@@ -5022,17 +5626,17 @@
       <w:r>
         <w:t>Anhang</w:t>
       </w:r>
-      <w:bookmarkEnd w:id="35"/>
+      <w:bookmarkEnd w:id="36"/>
     </w:p>
     <w:p>
       <w:pPr>
         <w:pStyle w:val="berschrift8"/>
       </w:pPr>
-      <w:bookmarkStart w:id="36" w:name="_Toc275875378"/>
+      <w:bookmarkStart w:id="37" w:name="_Toc276195814"/>
       <w:r>
         <w:t>Unterkapitel des Anhangs</w:t>
       </w:r>
-      <w:bookmarkEnd w:id="36"/>
+      <w:bookmarkEnd w:id="37"/>
     </w:p>
     <w:p>
       <w:pPr>
@@ -5054,11 +5658,11 @@
       <w:pPr>
         <w:pStyle w:val="berschrift8"/>
       </w:pPr>
-      <w:bookmarkStart w:id="37" w:name="_Toc275875379"/>
+      <w:bookmarkStart w:id="38" w:name="_Toc276195815"/>
       <w:r>
         <w:t>Zweites Unterkapitel des Anhangs</w:t>
       </w:r>
-      <w:bookmarkEnd w:id="37"/>
+      <w:bookmarkEnd w:id="38"/>
     </w:p>
     <w:p>
       <w:pPr>
@@ -5095,7 +5699,7 @@
       <w:pPr>
         <w:pStyle w:val="BasicText"/>
         <w:sectPr>
-          <w:headerReference w:type="default" r:id="rId14"/>
+          <w:headerReference w:type="default" r:id="rId15"/>
           <w:pgSz w:w="11906" w:h="16838"/>
           <w:pgMar w:top="1701" w:right="1701" w:bottom="1134" w:left="1701" w:header="708" w:footer="708" w:gutter="0"/>
           <w:pgNumType w:start="1"/>
@@ -5159,7 +5763,10 @@
         <w:fldChar w:fldCharType="separate"/>
       </w:r>
       <w:r>
-        <w:t>25. Oktober 2014</w:t>
+        <w:rPr>
+          <w:noProof/>
+        </w:rPr>
+        <w:t>29. Oktober 2014</w:t>
       </w:r>
       <w:r>
         <w:fldChar w:fldCharType="end"/>
@@ -5190,7 +5797,7 @@
       </w:r>
     </w:p>
     <w:sectPr>
-      <w:headerReference w:type="default" r:id="rId15"/>
+      <w:headerReference w:type="default" r:id="rId16"/>
       <w:pgSz w:w="11906" w:h="16838"/>
       <w:pgMar w:top="1701" w:right="1701" w:bottom="1134" w:left="1701" w:header="708" w:footer="708" w:gutter="0"/>
       <w:pgNumType w:start="1"/>
@@ -5199,6 +5806,49 @@
     </w:sectPr>
   </w:body>
 </w:document>
+</file>
+
+<file path=word/comments.xml><?xml version="1.0" encoding="utf-8"?>
+<w:comments xmlns:wpc="http://schemas.microsoft.com/office/word/2010/wordprocessingCanvas" xmlns:mo="http://schemas.microsoft.com/office/mac/office/2008/main" xmlns:mc="http://schemas.openxmlformats.org/markup-compatibility/2006" xmlns:mv="urn:schemas-microsoft-com:mac:vml" xmlns:o="urn:schemas-microsoft-com:office:office" xmlns:r="http://schemas.openxmlformats.org/officeDocument/2006/relationships" xmlns:m="http://schemas.openxmlformats.org/officeDocument/2006/math" xmlns:v="urn:schemas-microsoft-com:vml" xmlns:wp14="http://schemas.microsoft.com/office/word/2010/wordprocessingDrawing" xmlns:wp="http://schemas.openxmlformats.org/drawingml/2006/wordprocessingDrawing" xmlns:w10="urn:schemas-microsoft-com:office:word" xmlns:w="http://schemas.openxmlformats.org/wordprocessingml/2006/main" xmlns:w14="http://schemas.microsoft.com/office/word/2010/wordml" xmlns:wpg="http://schemas.microsoft.com/office/word/2010/wordprocessingGroup" xmlns:wpi="http://schemas.microsoft.com/office/word/2010/wordprocessingInk" xmlns:wne="http://schemas.microsoft.com/office/word/2006/wordml" xmlns:wps="http://schemas.microsoft.com/office/word/2010/wordprocessingShape" mc:Ignorable="w14 wp14">
+  <w:comment w:id="14" w:author="Jannik Hoffjann" w:date="2014-10-28T14:28:00Z" w:initials="JH">
+    <w:p>
+      <w:pPr>
+        <w:rPr>
+          <w:i/>
+        </w:rPr>
+      </w:pPr>
+      <w:r>
+        <w:rPr>
+          <w:rStyle w:val="Kommentarzeichen"/>
+        </w:rPr>
+        <w:annotationRef/>
+      </w:r>
+      <w:r>
+        <w:rPr>
+          <w:i/>
+        </w:rPr>
+        <w:t>Die Priorität dieser Arbeit wird dabei insbesondere auf den Kategorien der Middl</w:t>
+      </w:r>
+      <w:r>
+        <w:rPr>
+          <w:i/>
+        </w:rPr>
+        <w:t>e</w:t>
+      </w:r>
+      <w:r>
+        <w:rPr>
+          <w:i/>
+        </w:rPr>
+        <w:t>ware infrastructure und der Context server liegen.</w:t>
+      </w:r>
+    </w:p>
+    <w:p>
+      <w:pPr>
+        <w:pStyle w:val="Kommentartext"/>
+      </w:pPr>
+    </w:p>
+  </w:comment>
+</w:comments>
 </file>
 
 <file path=word/endnotes.xml><?xml version="1.0" encoding="utf-8"?>
@@ -5933,7 +6583,7 @@
         <w:rPr>
           <w:noProof/>
         </w:rPr>
-        <w:t>Einleitung / Motivation</w:t>
+        <w:t>Kontextsensitivität</w:t>
       </w:r>
     </w:fldSimple>
     <w:r>
@@ -5955,7 +6605,7 @@
       <w:rPr>
         <w:noProof/>
       </w:rPr>
-      <w:t>1</w:t>
+      <w:t>3</w:t>
     </w:r>
     <w:r>
       <w:fldChar w:fldCharType="end"/>
@@ -8284,6 +8934,52 @@
       <w:lang w:eastAsia="de-DE"/>
     </w:rPr>
   </w:style>
+  <w:style w:type="paragraph" w:styleId="Kommentarthema">
+    <w:name w:val="annotation subject"/>
+    <w:basedOn w:val="Kommentartext"/>
+    <w:next w:val="Kommentartext"/>
+    <w:link w:val="KommentarthemaZeichen"/>
+    <w:uiPriority w:val="99"/>
+    <w:semiHidden/>
+    <w:unhideWhenUsed/>
+    <w:rsid w:val="007B43E4"/>
+    <w:pPr>
+      <w:spacing w:after="240"/>
+      <w:jc w:val="both"/>
+    </w:pPr>
+    <w:rPr>
+      <w:b/>
+      <w:bCs/>
+    </w:rPr>
+  </w:style>
+  <w:style w:type="character" w:customStyle="1" w:styleId="KommentarthemaZeichen">
+    <w:name w:val="Kommentarthema Zeichen"/>
+    <w:basedOn w:val="KommentartextZeichen"/>
+    <w:link w:val="Kommentarthema"/>
+    <w:uiPriority w:val="99"/>
+    <w:semiHidden/>
+    <w:rsid w:val="007B43E4"/>
+    <w:rPr>
+      <w:rFonts w:ascii="Times New Roman" w:eastAsia="Times New Roman" w:hAnsi="Times New Roman" w:cs="Times New Roman"/>
+      <w:b/>
+      <w:bCs/>
+      <w:sz w:val="20"/>
+      <w:szCs w:val="20"/>
+      <w:lang w:eastAsia="de-DE"/>
+    </w:rPr>
+  </w:style>
+  <w:style w:type="character" w:styleId="SchwacherVerweis">
+    <w:name w:val="Subtle Reference"/>
+    <w:basedOn w:val="Absatzstandardschriftart"/>
+    <w:uiPriority w:val="31"/>
+    <w:qFormat/>
+    <w:rsid w:val="004F5180"/>
+    <w:rPr>
+      <w:smallCaps/>
+      <w:color w:val="C0504D" w:themeColor="accent2"/>
+      <w:u w:val="single"/>
+    </w:rPr>
+  </w:style>
 </w:styles>
 </file>
 
@@ -9712,6 +10408,52 @@
       <w:sz w:val="24"/>
       <w:szCs w:val="20"/>
       <w:lang w:eastAsia="de-DE"/>
+    </w:rPr>
+  </w:style>
+  <w:style w:type="paragraph" w:styleId="Kommentarthema">
+    <w:name w:val="annotation subject"/>
+    <w:basedOn w:val="Kommentartext"/>
+    <w:next w:val="Kommentartext"/>
+    <w:link w:val="KommentarthemaZeichen"/>
+    <w:uiPriority w:val="99"/>
+    <w:semiHidden/>
+    <w:unhideWhenUsed/>
+    <w:rsid w:val="007B43E4"/>
+    <w:pPr>
+      <w:spacing w:after="240"/>
+      <w:jc w:val="both"/>
+    </w:pPr>
+    <w:rPr>
+      <w:b/>
+      <w:bCs/>
+    </w:rPr>
+  </w:style>
+  <w:style w:type="character" w:customStyle="1" w:styleId="KommentarthemaZeichen">
+    <w:name w:val="Kommentarthema Zeichen"/>
+    <w:basedOn w:val="KommentartextZeichen"/>
+    <w:link w:val="Kommentarthema"/>
+    <w:uiPriority w:val="99"/>
+    <w:semiHidden/>
+    <w:rsid w:val="007B43E4"/>
+    <w:rPr>
+      <w:rFonts w:ascii="Times New Roman" w:eastAsia="Times New Roman" w:hAnsi="Times New Roman" w:cs="Times New Roman"/>
+      <w:b/>
+      <w:bCs/>
+      <w:sz w:val="20"/>
+      <w:szCs w:val="20"/>
+      <w:lang w:eastAsia="de-DE"/>
+    </w:rPr>
+  </w:style>
+  <w:style w:type="character" w:styleId="SchwacherVerweis">
+    <w:name w:val="Subtle Reference"/>
+    <w:basedOn w:val="Absatzstandardschriftart"/>
+    <w:uiPriority w:val="31"/>
+    <w:qFormat/>
+    <w:rsid w:val="004F5180"/>
+    <w:rPr>
+      <w:smallCaps/>
+      <w:color w:val="C0504D" w:themeColor="accent2"/>
+      <w:u w:val="single"/>
     </w:rPr>
   </w:style>
 </w:styles>
@@ -10005,7 +10747,7 @@
 </file>
 
 <file path=customXml/itemProps1.xml><?xml version="1.0" encoding="utf-8"?>
-<ds:datastoreItem xmlns:ds="http://schemas.openxmlformats.org/officeDocument/2006/customXml" ds:itemID="{556D5DAB-1F0D-2247-9604-A10B55C6CFD2}">
+<ds:datastoreItem xmlns:ds="http://schemas.openxmlformats.org/officeDocument/2006/customXml" ds:itemID="{EC4CA31D-9B8A-5846-86E5-0123420A5373}">
   <ds:schemaRefs>
     <ds:schemaRef ds:uri="http://schemas.openxmlformats.org/officeDocument/2006/bibliography"/>
   </ds:schemaRefs>

</xml_diff>

<commit_message>
qr codes + pdfs
</commit_message>
<xml_diff>
--- a/Bachelorarbeit.docx
+++ b/Bachelorarbeit.docx
@@ -902,7 +902,7 @@
         </w:numPr>
         <w:ind w:left="851" w:hanging="851"/>
       </w:pPr>
-      <w:bookmarkStart w:id="0" w:name="_Toc276195786"/>
+      <w:bookmarkStart w:id="0" w:name="_Toc276292528"/>
       <w:r>
         <w:lastRenderedPageBreak/>
         <w:t>Zusammenfassung / Expose</w:t>
@@ -1158,7 +1158,7 @@
         <w:fldChar w:fldCharType="begin"/>
       </w:r>
       <w:r>
-        <w:instrText xml:space="preserve"> PAGEREF _Toc276195786 \h </w:instrText>
+        <w:instrText xml:space="preserve"> PAGEREF _Toc276292528 \h </w:instrText>
       </w:r>
       <w:r>
         <w:fldChar w:fldCharType="separate"/>
@@ -1189,7 +1189,7 @@
         <w:fldChar w:fldCharType="begin"/>
       </w:r>
       <w:r>
-        <w:instrText xml:space="preserve"> PAGEREF _Toc276195787 \h </w:instrText>
+        <w:instrText xml:space="preserve"> PAGEREF _Toc276292529 \h </w:instrText>
       </w:r>
       <w:r>
         <w:fldChar w:fldCharType="separate"/>
@@ -1220,7 +1220,7 @@
         <w:fldChar w:fldCharType="begin"/>
       </w:r>
       <w:r>
-        <w:instrText xml:space="preserve"> PAGEREF _Toc276195788 \h </w:instrText>
+        <w:instrText xml:space="preserve"> PAGEREF _Toc276292530 \h </w:instrText>
       </w:r>
       <w:r>
         <w:fldChar w:fldCharType="separate"/>
@@ -1251,7 +1251,7 @@
         <w:fldChar w:fldCharType="begin"/>
       </w:r>
       <w:r>
-        <w:instrText xml:space="preserve"> PAGEREF _Toc276195789 \h </w:instrText>
+        <w:instrText xml:space="preserve"> PAGEREF _Toc276292531 \h </w:instrText>
       </w:r>
       <w:r>
         <w:fldChar w:fldCharType="separate"/>
@@ -1282,7 +1282,7 @@
         <w:fldChar w:fldCharType="begin"/>
       </w:r>
       <w:r>
-        <w:instrText xml:space="preserve"> PAGEREF _Toc276195790 \h </w:instrText>
+        <w:instrText xml:space="preserve"> PAGEREF _Toc276292532 \h </w:instrText>
       </w:r>
       <w:r>
         <w:fldChar w:fldCharType="separate"/>
@@ -1327,7 +1327,7 @@
         <w:fldChar w:fldCharType="begin"/>
       </w:r>
       <w:r>
-        <w:instrText xml:space="preserve"> PAGEREF _Toc276195791 \h </w:instrText>
+        <w:instrText xml:space="preserve"> PAGEREF _Toc276292533 \h </w:instrText>
       </w:r>
       <w:r>
         <w:fldChar w:fldCharType="separate"/>
@@ -1372,7 +1372,7 @@
         <w:fldChar w:fldCharType="begin"/>
       </w:r>
       <w:r>
-        <w:instrText xml:space="preserve"> PAGEREF _Toc276195792 \h </w:instrText>
+        <w:instrText xml:space="preserve"> PAGEREF _Toc276292534 \h </w:instrText>
       </w:r>
       <w:r>
         <w:fldChar w:fldCharType="separate"/>
@@ -1417,7 +1417,7 @@
         <w:fldChar w:fldCharType="begin"/>
       </w:r>
       <w:r>
-        <w:instrText xml:space="preserve"> PAGEREF _Toc276195793 \h </w:instrText>
+        <w:instrText xml:space="preserve"> PAGEREF _Toc276292535 \h </w:instrText>
       </w:r>
       <w:r>
         <w:fldChar w:fldCharType="separate"/>
@@ -1462,7 +1462,7 @@
         <w:fldChar w:fldCharType="begin"/>
       </w:r>
       <w:r>
-        <w:instrText xml:space="preserve"> PAGEREF _Toc276195794 \h </w:instrText>
+        <w:instrText xml:space="preserve"> PAGEREF _Toc276292536 \h </w:instrText>
       </w:r>
       <w:r>
         <w:fldChar w:fldCharType="separate"/>
@@ -1507,7 +1507,7 @@
         <w:fldChar w:fldCharType="begin"/>
       </w:r>
       <w:r>
-        <w:instrText xml:space="preserve"> PAGEREF _Toc276195795 \h </w:instrText>
+        <w:instrText xml:space="preserve"> PAGEREF _Toc276292537 \h </w:instrText>
       </w:r>
       <w:r>
         <w:fldChar w:fldCharType="separate"/>
@@ -1543,7 +1543,7 @@
         <w:tab/>
       </w:r>
       <w:r>
-        <w:t>Marker / QR-Codes</w:t>
+        <w:t>Marker / QR Codes</w:t>
       </w:r>
       <w:r>
         <w:tab/>
@@ -1552,7 +1552,7 @@
         <w:fldChar w:fldCharType="begin"/>
       </w:r>
       <w:r>
-        <w:instrText xml:space="preserve"> PAGEREF _Toc276195796 \h </w:instrText>
+        <w:instrText xml:space="preserve"> PAGEREF _Toc276292538 \h </w:instrText>
       </w:r>
       <w:r>
         <w:fldChar w:fldCharType="separate"/>
@@ -1597,13 +1597,13 @@
         <w:fldChar w:fldCharType="begin"/>
       </w:r>
       <w:r>
-        <w:instrText xml:space="preserve"> PAGEREF _Toc276195797 \h </w:instrText>
+        <w:instrText xml:space="preserve"> PAGEREF _Toc276292539 \h </w:instrText>
       </w:r>
       <w:r>
         <w:fldChar w:fldCharType="separate"/>
       </w:r>
       <w:r>
-        <w:t>5</w:t>
+        <w:t>6</w:t>
       </w:r>
       <w:r>
         <w:fldChar w:fldCharType="end"/>
@@ -1642,13 +1642,13 @@
         <w:fldChar w:fldCharType="begin"/>
       </w:r>
       <w:r>
-        <w:instrText xml:space="preserve"> PAGEREF _Toc276195798 \h </w:instrText>
+        <w:instrText xml:space="preserve"> PAGEREF _Toc276292540 \h </w:instrText>
       </w:r>
       <w:r>
         <w:fldChar w:fldCharType="separate"/>
       </w:r>
       <w:r>
-        <w:t>5</w:t>
+        <w:t>6</w:t>
       </w:r>
       <w:r>
         <w:fldChar w:fldCharType="end"/>
@@ -1687,13 +1687,13 @@
         <w:fldChar w:fldCharType="begin"/>
       </w:r>
       <w:r>
-        <w:instrText xml:space="preserve"> PAGEREF _Toc276195799 \h </w:instrText>
+        <w:instrText xml:space="preserve"> PAGEREF _Toc276292541 \h </w:instrText>
       </w:r>
       <w:r>
         <w:fldChar w:fldCharType="separate"/>
       </w:r>
       <w:r>
-        <w:t>6</w:t>
+        <w:t>7</w:t>
       </w:r>
       <w:r>
         <w:fldChar w:fldCharType="end"/>
@@ -1732,13 +1732,13 @@
         <w:fldChar w:fldCharType="begin"/>
       </w:r>
       <w:r>
-        <w:instrText xml:space="preserve"> PAGEREF _Toc276195800 \h </w:instrText>
+        <w:instrText xml:space="preserve"> PAGEREF _Toc276292542 \h </w:instrText>
       </w:r>
       <w:r>
         <w:fldChar w:fldCharType="separate"/>
       </w:r>
       <w:r>
-        <w:t>6</w:t>
+        <w:t>7</w:t>
       </w:r>
       <w:r>
         <w:fldChar w:fldCharType="end"/>
@@ -1777,13 +1777,13 @@
         <w:fldChar w:fldCharType="begin"/>
       </w:r>
       <w:r>
-        <w:instrText xml:space="preserve"> PAGEREF _Toc276195801 \h </w:instrText>
+        <w:instrText xml:space="preserve"> PAGEREF _Toc276292543 \h </w:instrText>
       </w:r>
       <w:r>
         <w:fldChar w:fldCharType="separate"/>
       </w:r>
       <w:r>
-        <w:t>6</w:t>
+        <w:t>7</w:t>
       </w:r>
       <w:r>
         <w:fldChar w:fldCharType="end"/>
@@ -1822,13 +1822,13 @@
         <w:fldChar w:fldCharType="begin"/>
       </w:r>
       <w:r>
-        <w:instrText xml:space="preserve"> PAGEREF _Toc276195802 \h </w:instrText>
+        <w:instrText xml:space="preserve"> PAGEREF _Toc276292544 \h </w:instrText>
       </w:r>
       <w:r>
         <w:fldChar w:fldCharType="separate"/>
       </w:r>
       <w:r>
-        <w:t>6</w:t>
+        <w:t>7</w:t>
       </w:r>
       <w:r>
         <w:fldChar w:fldCharType="end"/>
@@ -1867,13 +1867,13 @@
         <w:fldChar w:fldCharType="begin"/>
       </w:r>
       <w:r>
-        <w:instrText xml:space="preserve"> PAGEREF _Toc276195803 \h </w:instrText>
+        <w:instrText xml:space="preserve"> PAGEREF _Toc276292545 \h </w:instrText>
       </w:r>
       <w:r>
         <w:fldChar w:fldCharType="separate"/>
       </w:r>
       <w:r>
-        <w:t>6</w:t>
+        <w:t>7</w:t>
       </w:r>
       <w:r>
         <w:fldChar w:fldCharType="end"/>
@@ -1912,13 +1912,13 @@
         <w:fldChar w:fldCharType="begin"/>
       </w:r>
       <w:r>
-        <w:instrText xml:space="preserve"> PAGEREF _Toc276195804 \h </w:instrText>
+        <w:instrText xml:space="preserve"> PAGEREF _Toc276292546 \h </w:instrText>
       </w:r>
       <w:r>
         <w:fldChar w:fldCharType="separate"/>
       </w:r>
       <w:r>
-        <w:t>7</w:t>
+        <w:t>8</w:t>
       </w:r>
       <w:r>
         <w:fldChar w:fldCharType="end"/>
@@ -1957,13 +1957,13 @@
         <w:fldChar w:fldCharType="begin"/>
       </w:r>
       <w:r>
-        <w:instrText xml:space="preserve"> PAGEREF _Toc276195805 \h </w:instrText>
+        <w:instrText xml:space="preserve"> PAGEREF _Toc276292547 \h </w:instrText>
       </w:r>
       <w:r>
         <w:fldChar w:fldCharType="separate"/>
       </w:r>
       <w:r>
-        <w:t>7</w:t>
+        <w:t>8</w:t>
       </w:r>
       <w:r>
         <w:fldChar w:fldCharType="end"/>
@@ -2002,13 +2002,13 @@
         <w:fldChar w:fldCharType="begin"/>
       </w:r>
       <w:r>
-        <w:instrText xml:space="preserve"> PAGEREF _Toc276195806 \h </w:instrText>
+        <w:instrText xml:space="preserve"> PAGEREF _Toc276292548 \h </w:instrText>
       </w:r>
       <w:r>
         <w:fldChar w:fldCharType="separate"/>
       </w:r>
       <w:r>
-        <w:t>7</w:t>
+        <w:t>8</w:t>
       </w:r>
       <w:r>
         <w:fldChar w:fldCharType="end"/>
@@ -2047,13 +2047,13 @@
         <w:fldChar w:fldCharType="begin"/>
       </w:r>
       <w:r>
-        <w:instrText xml:space="preserve"> PAGEREF _Toc276195807 \h </w:instrText>
+        <w:instrText xml:space="preserve"> PAGEREF _Toc276292549 \h </w:instrText>
       </w:r>
       <w:r>
         <w:fldChar w:fldCharType="separate"/>
       </w:r>
       <w:r>
-        <w:t>7</w:t>
+        <w:t>8</w:t>
       </w:r>
       <w:r>
         <w:fldChar w:fldCharType="end"/>
@@ -2092,13 +2092,13 @@
         <w:fldChar w:fldCharType="begin"/>
       </w:r>
       <w:r>
-        <w:instrText xml:space="preserve"> PAGEREF _Toc276195808 \h </w:instrText>
+        <w:instrText xml:space="preserve"> PAGEREF _Toc276292550 \h </w:instrText>
       </w:r>
       <w:r>
         <w:fldChar w:fldCharType="separate"/>
       </w:r>
       <w:r>
-        <w:t>7</w:t>
+        <w:t>8</w:t>
       </w:r>
       <w:r>
         <w:fldChar w:fldCharType="end"/>
@@ -2137,13 +2137,13 @@
         <w:fldChar w:fldCharType="begin"/>
       </w:r>
       <w:r>
-        <w:instrText xml:space="preserve"> PAGEREF _Toc276195809 \h </w:instrText>
+        <w:instrText xml:space="preserve"> PAGEREF _Toc276292551 \h </w:instrText>
       </w:r>
       <w:r>
         <w:fldChar w:fldCharType="separate"/>
       </w:r>
       <w:r>
-        <w:t>8</w:t>
+        <w:t>9</w:t>
       </w:r>
       <w:r>
         <w:fldChar w:fldCharType="end"/>
@@ -2182,13 +2182,13 @@
         <w:fldChar w:fldCharType="begin"/>
       </w:r>
       <w:r>
-        <w:instrText xml:space="preserve"> PAGEREF _Toc276195810 \h </w:instrText>
+        <w:instrText xml:space="preserve"> PAGEREF _Toc276292552 \h </w:instrText>
       </w:r>
       <w:r>
         <w:fldChar w:fldCharType="separate"/>
       </w:r>
       <w:r>
-        <w:t>8</w:t>
+        <w:t>9</w:t>
       </w:r>
       <w:r>
         <w:fldChar w:fldCharType="end"/>
@@ -2227,13 +2227,13 @@
         <w:fldChar w:fldCharType="begin"/>
       </w:r>
       <w:r>
-        <w:instrText xml:space="preserve"> PAGEREF _Toc276195811 \h </w:instrText>
+        <w:instrText xml:space="preserve"> PAGEREF _Toc276292553 \h </w:instrText>
       </w:r>
       <w:r>
         <w:fldChar w:fldCharType="separate"/>
       </w:r>
       <w:r>
-        <w:t>8</w:t>
+        <w:t>9</w:t>
       </w:r>
       <w:r>
         <w:fldChar w:fldCharType="end"/>
@@ -2272,13 +2272,13 @@
         <w:fldChar w:fldCharType="begin"/>
       </w:r>
       <w:r>
-        <w:instrText xml:space="preserve"> PAGEREF _Toc276195812 \h </w:instrText>
+        <w:instrText xml:space="preserve"> PAGEREF _Toc276292554 \h </w:instrText>
       </w:r>
       <w:r>
         <w:fldChar w:fldCharType="separate"/>
       </w:r>
       <w:r>
-        <w:t>9</w:t>
+        <w:t>10</w:t>
       </w:r>
       <w:r>
         <w:fldChar w:fldCharType="end"/>
@@ -2303,13 +2303,13 @@
         <w:fldChar w:fldCharType="begin"/>
       </w:r>
       <w:r>
-        <w:instrText xml:space="preserve"> PAGEREF _Toc276195813 \h </w:instrText>
+        <w:instrText xml:space="preserve"> PAGEREF _Toc276292555 \h </w:instrText>
       </w:r>
       <w:r>
         <w:fldChar w:fldCharType="separate"/>
       </w:r>
       <w:r>
-        <w:t>10</w:t>
+        <w:t>11</w:t>
       </w:r>
       <w:r>
         <w:fldChar w:fldCharType="end"/>
@@ -2348,13 +2348,13 @@
         <w:fldChar w:fldCharType="begin"/>
       </w:r>
       <w:r>
-        <w:instrText xml:space="preserve"> PAGEREF _Toc276195814 \h </w:instrText>
+        <w:instrText xml:space="preserve"> PAGEREF _Toc276292556 \h </w:instrText>
       </w:r>
       <w:r>
         <w:fldChar w:fldCharType="separate"/>
       </w:r>
       <w:r>
-        <w:t>12</w:t>
+        <w:t>13</w:t>
       </w:r>
       <w:r>
         <w:fldChar w:fldCharType="end"/>
@@ -2393,13 +2393,13 @@
         <w:fldChar w:fldCharType="begin"/>
       </w:r>
       <w:r>
-        <w:instrText xml:space="preserve"> PAGEREF _Toc276195815 \h </w:instrText>
+        <w:instrText xml:space="preserve"> PAGEREF _Toc276292557 \h </w:instrText>
       </w:r>
       <w:r>
         <w:fldChar w:fldCharType="separate"/>
       </w:r>
       <w:r>
-        <w:t>12</w:t>
+        <w:t>13</w:t>
       </w:r>
       <w:r>
         <w:fldChar w:fldCharType="end"/>
@@ -2451,7 +2451,7 @@
           <w:numId w:val="0"/>
         </w:numPr>
       </w:pPr>
-      <w:bookmarkStart w:id="1" w:name="_Toc276195787"/>
+      <w:bookmarkStart w:id="1" w:name="_Toc276292529"/>
       <w:r>
         <w:lastRenderedPageBreak/>
         <w:t>Abbildungsverzeichnis</w:t>
@@ -2462,10 +2462,14 @@
     <w:p>
       <w:pPr>
         <w:pStyle w:val="Abbildungsverzeichnis"/>
+        <w:tabs>
+          <w:tab w:val="left" w:pos="1073"/>
+        </w:tabs>
         <w:rPr>
           <w:rFonts w:asciiTheme="minorHAnsi" w:eastAsiaTheme="minorEastAsia" w:hAnsiTheme="minorHAnsi" w:cstheme="minorBidi"/>
-          <w:sz w:val="22"/>
-          <w:szCs w:val="22"/>
+          <w:noProof/>
+          <w:szCs w:val="24"/>
+          <w:lang w:eastAsia="ja-JP"/>
         </w:rPr>
       </w:pPr>
       <w:r>
@@ -2478,35 +2482,65 @@
         <w:fldChar w:fldCharType="separate"/>
       </w:r>
       <w:r>
-        <w:t>Abb. 3.1</w:t>
+        <w:rPr>
+          <w:noProof/>
+        </w:rPr>
+        <w:t>Abb. 2.1</w:t>
       </w:r>
       <w:r>
         <w:rPr>
           <w:rFonts w:asciiTheme="minorHAnsi" w:eastAsiaTheme="minorEastAsia" w:hAnsiTheme="minorHAnsi" w:cstheme="minorBidi"/>
-          <w:sz w:val="22"/>
-          <w:szCs w:val="22"/>
+          <w:noProof/>
+          <w:szCs w:val="24"/>
+          <w:lang w:eastAsia="ja-JP"/>
         </w:rPr>
         <w:tab/>
       </w:r>
       <w:r>
-        <w:t>Einfügen von Zeichnungen aus Microsoft Visio</w:t>
-      </w:r>
-      <w:r>
+        <w:rPr>
+          <w:noProof/>
+        </w:rPr>
+        <w:t>QR Code für den Titel dieser Arbeit</w:t>
+      </w:r>
+      <w:r>
+        <w:rPr>
+          <w:noProof/>
+        </w:rPr>
         <w:tab/>
       </w:r>
       <w:r>
+        <w:rPr>
+          <w:noProof/>
+        </w:rPr>
         <w:fldChar w:fldCharType="begin"/>
       </w:r>
       <w:r>
-        <w:instrText xml:space="preserve"> PAGEREF _Toc305486701 \h </w:instrText>
-      </w:r>
-      <w:r>
+        <w:rPr>
+          <w:noProof/>
+        </w:rPr>
+        <w:instrText xml:space="preserve"> PAGEREF _Toc276290134 \h </w:instrText>
+      </w:r>
+      <w:r>
+        <w:rPr>
+          <w:noProof/>
+        </w:rPr>
+      </w:r>
+      <w:r>
+        <w:rPr>
+          <w:noProof/>
+        </w:rPr>
         <w:fldChar w:fldCharType="separate"/>
       </w:r>
       <w:r>
-        <w:t>4</w:t>
-      </w:r>
-      <w:r>
+        <w:rPr>
+          <w:noProof/>
+        </w:rPr>
+        <w:t>5</w:t>
+      </w:r>
+      <w:r>
+        <w:rPr>
+          <w:noProof/>
+        </w:rPr>
         <w:fldChar w:fldCharType="end"/>
       </w:r>
     </w:p>
@@ -2527,7 +2561,7 @@
           <w:numId w:val="0"/>
         </w:numPr>
       </w:pPr>
-      <w:bookmarkStart w:id="3" w:name="_Toc276195788"/>
+      <w:bookmarkStart w:id="3" w:name="_Toc276292530"/>
       <w:r>
         <w:lastRenderedPageBreak/>
         <w:t>Tabellenverzeichnis</w:t>
@@ -2637,12 +2671,82 @@
           <w:numId w:val="0"/>
         </w:numPr>
       </w:pPr>
-      <w:bookmarkStart w:id="5" w:name="_Toc276195789"/>
+      <w:bookmarkStart w:id="5" w:name="_Toc276292531"/>
       <w:r>
         <w:lastRenderedPageBreak/>
         <w:t>Abkürzungsverzeichnis</w:t>
       </w:r>
       <w:bookmarkEnd w:id="5"/>
+    </w:p>
+    <w:p>
+      <w:pPr>
+        <w:pStyle w:val="BasicText"/>
+      </w:pPr>
+      <w:r>
+        <w:t>aGPS</w:t>
+      </w:r>
+      <w:r>
+        <w:tab/>
+      </w:r>
+      <w:r>
+        <w:tab/>
+        <w:t>assisted Global Positioning System</w:t>
+      </w:r>
+    </w:p>
+    <w:p>
+      <w:pPr>
+        <w:pStyle w:val="BasicText"/>
+      </w:pPr>
+      <w:r>
+        <w:t>GPS</w:t>
+      </w:r>
+      <w:r>
+        <w:tab/>
+      </w:r>
+      <w:r>
+        <w:tab/>
+        <w:t>Global Positioning System</w:t>
+      </w:r>
+    </w:p>
+    <w:p>
+      <w:pPr>
+        <w:pStyle w:val="BasicText"/>
+      </w:pPr>
+      <w:r>
+        <w:t>GSM</w:t>
+      </w:r>
+      <w:r>
+        <w:tab/>
+      </w:r>
+      <w:r>
+        <w:tab/>
+        <w:t>Global System for Mobile Communications</w:t>
+      </w:r>
+    </w:p>
+    <w:p>
+      <w:pPr>
+        <w:pStyle w:val="BasicText"/>
+      </w:pPr>
+      <w:r>
+        <w:t xml:space="preserve">QR </w:t>
+      </w:r>
+      <w:r>
+        <w:tab/>
+      </w:r>
+      <w:r>
+        <w:tab/>
+        <w:t>Quick Response</w:t>
+      </w:r>
+    </w:p>
+    <w:p>
+      <w:pPr>
+        <w:pStyle w:val="BasicText"/>
+      </w:pPr>
+    </w:p>
+    <w:p>
+      <w:pPr>
+        <w:pStyle w:val="BasicText"/>
+      </w:pPr>
     </w:p>
     <w:p>
       <w:pPr>
@@ -2652,7 +2756,7 @@
           <w:numId w:val="0"/>
         </w:numPr>
       </w:pPr>
-      <w:bookmarkStart w:id="6" w:name="_Toc276195790"/>
+      <w:bookmarkStart w:id="6" w:name="_Toc276292532"/>
       <w:r>
         <w:lastRenderedPageBreak/>
         <w:t>Symbolverzeichnis</w:t>
@@ -2688,7 +2792,7 @@
       <w:pPr>
         <w:pStyle w:val="berschrift1"/>
       </w:pPr>
-      <w:bookmarkStart w:id="7" w:name="_Toc276195791"/>
+      <w:bookmarkStart w:id="7" w:name="_Toc276292533"/>
       <w:r>
         <w:lastRenderedPageBreak/>
         <w:t>Einleitung</w:t>
@@ -2828,7 +2932,7 @@
       <w:pPr>
         <w:pStyle w:val="berschrift1"/>
       </w:pPr>
-      <w:bookmarkStart w:id="8" w:name="_Toc276195792"/>
+      <w:bookmarkStart w:id="8" w:name="_Toc276292534"/>
       <w:r>
         <w:lastRenderedPageBreak/>
         <w:t>Kontextsensitivität</w:t>
@@ -2839,7 +2943,7 @@
       <w:pPr>
         <w:pStyle w:val="berschrift2"/>
       </w:pPr>
-      <w:bookmarkStart w:id="9" w:name="_Toc276195793"/>
+      <w:bookmarkStart w:id="9" w:name="_Toc276292535"/>
       <w:r>
         <w:t>Definition</w:t>
       </w:r>
@@ -3147,16 +3251,7 @@
           <w:rFonts w:eastAsiaTheme="minorHAnsi"/>
           <w:lang w:eastAsia="en-US"/>
         </w:rPr>
-        <w:t xml:space="preserve"> (bzw. pervasive</w:t>
-      </w:r>
-      <w:bookmarkStart w:id="10" w:name="_GoBack"/>
-      <w:bookmarkEnd w:id="10"/>
-      <w:r>
-        <w:rPr>
-          <w:rFonts w:eastAsiaTheme="minorHAnsi"/>
-          <w:lang w:eastAsia="en-US"/>
-        </w:rPr>
-        <w:t>)</w:t>
+        <w:t xml:space="preserve"> (bzw. pervasive)</w:t>
       </w:r>
       <w:r>
         <w:rPr>
@@ -3739,11 +3834,11 @@
       <w:pPr>
         <w:pStyle w:val="berschrift2"/>
       </w:pPr>
-      <w:bookmarkStart w:id="11" w:name="_Toc276195794"/>
+      <w:bookmarkStart w:id="10" w:name="_Toc276292536"/>
       <w:r>
         <w:t>Möglichkeiten der Kontextsensitivität</w:t>
       </w:r>
-      <w:bookmarkEnd w:id="11"/>
+      <w:bookmarkEnd w:id="10"/>
     </w:p>
     <w:p>
       <w:r>
@@ -4247,8 +4342,8 @@
           <w:b w:val="0"/>
         </w:rPr>
       </w:pPr>
-      <w:bookmarkStart w:id="12" w:name="_Ref305486587"/>
-      <w:bookmarkStart w:id="13" w:name="_Toc275874378"/>
+      <w:bookmarkStart w:id="11" w:name="_Ref305486587"/>
+      <w:bookmarkStart w:id="12" w:name="_Toc275874378"/>
       <w:r>
         <w:t xml:space="preserve">Tab. </w:t>
       </w:r>
@@ -4266,7 +4361,7 @@
           <w:t>1</w:t>
         </w:r>
       </w:fldSimple>
-      <w:bookmarkEnd w:id="12"/>
+      <w:bookmarkEnd w:id="11"/>
       <w:r>
         <w:rPr>
           <w:b w:val="0"/>
@@ -4323,7 +4418,7 @@
         </w:rPr>
         <w:t xml:space="preserve"> )</w:t>
       </w:r>
-      <w:bookmarkEnd w:id="13"/>
+      <w:bookmarkEnd w:id="12"/>
     </w:p>
     <w:p>
       <w:r>
@@ -4376,24 +4471,127 @@
       </w:r>
       <w:r>
         <w:lastRenderedPageBreak/>
-        <w:t>formationsverarbeitung, sowie die Art des Sensors zur Informationsgewinnung be</w:t>
+        <w:t>formationsverarbeitung</w:t>
+      </w:r>
+      <w:r>
+        <w:t xml:space="preserve"> sowie die Art des Sensors zur Informationsgewinnung beispie</w:t>
+      </w:r>
+      <w:r>
+        <w:t>l</w:t>
+      </w:r>
+      <w:r>
+        <w:t>haft betrachtet.</w:t>
+      </w:r>
+    </w:p>
+    <w:p>
+      <w:r>
+        <w:t xml:space="preserve">Chen </w:t>
+      </w:r>
+      <w:r>
+        <w:fldChar w:fldCharType="begin" w:fldLock="1"/>
+      </w:r>
+      <w:r>
+        <w:instrText>ADDIN CSL_CITATION { "citationItems" : [ { "id" : "ITEM-1", "itemData" : { "author" : [ { "dropping-particle" : "", "family" : "Chen", "given" : "HL", "non-dropping-particle" : "", "parse-names" : false, "suffix" : "" } ], "id" : "ITEM-1", "issued" : { "date-parts" : [ [ "2004" ] ] }, "publisher" : "University of Maryland", "title" : "An intelligent broker architecture for pervasive context-aware systems", "type" : "thesis" }, "suppress-author" : 1, "uris" : [ "http://www.mendeley.com/documents/?uuid=466bc61a-c98b-4f85-a4ea-f71f726b5dc7" ] } ], "mendeley" : { "previouslyFormattedCitation" : "( 2004)" }, "properties" : { "noteIndex" : 0 }, "schema" : "https://github.com/citation-style-language/schema/raw/master/csl-citation.json" }</w:instrText>
+      </w:r>
+      <w:r>
+        <w:fldChar w:fldCharType="separate"/>
+      </w:r>
+      <w:r>
+        <w:rPr>
+          <w:noProof/>
+        </w:rPr>
+        <w:t>( 2004)</w:t>
+      </w:r>
+      <w:r>
+        <w:fldChar w:fldCharType="end"/>
+      </w:r>
+      <w:r>
+        <w:t xml:space="preserve"> </w:t>
+      </w:r>
+      <w:r>
+        <w:t xml:space="preserve">und </w:t>
+      </w:r>
+      <w:r>
+        <w:fldChar w:fldCharType="begin" w:fldLock="1"/>
+      </w:r>
+      <w:r>
+        <w:instrText>ADDIN CSL_CITATION { "citationItems" : [ { "id" : "ITEM-1", "itemData" : { "author" : [ { "dropping-particle" : "", "family" : "Indulska", "given" : "J", "non-dropping-particle" : "", "parse-names" : false, "suffix" : "" }, { "dropping-particle" : "", "family" : "Sutton", "given" : "P", "non-dropping-particle" : "", "parse-names" : false, "suffix" : "" } ], "container-title" : "Workshop on Wearable, Invisible, Context-Aware, Ambient, Pervasive and Ubiquitous Computing", "id" : "ITEM-1", "issued" : { "date-parts" : [ [ "2003" ] ] }, "page" : "143-151", "publisher" : "Australian Computer Society", "publisher-place" : "Adelaide, Australia", "title" : "Location management in pervasive systems", "type" : "paper-conference" }, "uris" : [ "http://www.mendeley.com/documents/?uuid=072c6ef8-64d6-4a57-853a-b958fc787961" ] } ], "mendeley" : { "previouslyFormattedCitation" : "(Indulska und Sutton 2003)" }, "properties" : { "noteIndex" : 0 }, "schema" : "https://github.com/citation-style-language/schema/raw/master/csl-citation.json" }</w:instrText>
+      </w:r>
+      <w:r>
+        <w:fldChar w:fldCharType="separate"/>
+      </w:r>
+      <w:r>
+        <w:rPr>
+          <w:noProof/>
+        </w:rPr>
+        <w:t>(Indulska und Sutton 2003)</w:t>
+      </w:r>
+      <w:r>
+        <w:fldChar w:fldCharType="end"/>
+      </w:r>
+      <w:r>
+        <w:t xml:space="preserve"> [evtl.] </w:t>
+      </w:r>
+      <w:r>
+        <w:t xml:space="preserve">schlägt daher eine Einteilung der kontextsensitiven Systeme </w:t>
+      </w:r>
+      <w:r>
+        <w:t xml:space="preserve">in drei Kategorien </w:t>
+      </w:r>
+      <w:r>
+        <w:t>vor, die sich besonders in der Verarbe</w:t>
       </w:r>
       <w:r>
         <w:t>i</w:t>
       </w:r>
       <w:r>
-        <w:t>spielhaft betrachtet.</w:t>
-      </w:r>
-    </w:p>
-    <w:p>
-      <w:r>
-        <w:t xml:space="preserve">Chen </w:t>
-      </w:r>
+        <w:t xml:space="preserve">tung der gewonnen kontextsensitiven Informationen unterscheiden. </w:t>
+      </w:r>
+      <w:r>
+        <w:t>Die drei von ihm vorgeschlagenen Kategorien sind: „</w:t>
+      </w:r>
+      <w:r>
+        <w:rPr>
+          <w:i/>
+        </w:rPr>
+        <w:t>Direct sensor access</w:t>
+      </w:r>
+      <w:r>
+        <w:t>“</w:t>
+      </w:r>
+      <w:r>
+        <w:t>, „</w:t>
+      </w:r>
+      <w:r>
+        <w:rPr>
+          <w:i/>
+        </w:rPr>
+        <w:t>Middleware infrastructure“</w:t>
+      </w:r>
+      <w:r>
+        <w:t xml:space="preserve"> und „</w:t>
+      </w:r>
+      <w:r>
+        <w:rPr>
+          <w:i/>
+        </w:rPr>
+        <w:t>Context server</w:t>
+      </w:r>
+      <w:r>
+        <w:t xml:space="preserve">“, </w:t>
+      </w:r>
+      <w:r>
+        <w:t>die Verarbeitung der Information geht dabei von direkt im Gerät verankert, über eine Verarbeitung auf implementierten Zwischenebenen, aber immer noch im Gerät hin zu einer Client-Server-Struktur, bei der jegliche Verarbeitung auf einem kontaktierten Server stattfindet.</w:t>
+      </w:r>
+      <w:r>
+        <w:t xml:space="preserve"> </w:t>
+      </w:r>
+      <w:commentRangeStart w:id="13"/>
       <w:r>
         <w:fldChar w:fldCharType="begin" w:fldLock="1"/>
       </w:r>
       <w:r>
-        <w:instrText>ADDIN CSL_CITATION { "citationItems" : [ { "id" : "ITEM-1", "itemData" : { "author" : [ { "dropping-particle" : "", "family" : "Chen", "given" : "HL", "non-dropping-particle" : "", "parse-names" : false, "suffix" : "" } ], "id" : "ITEM-1", "issued" : { "date-parts" : [ [ "2004" ] ] }, "title" : "An intelligent broker architecture for pervasive context-aware systems", "type" : "article-journal" }, "suppress-author" : 1, "uris" : [ "http://www.mendeley.com/documents/?uuid=466bc61a-c98b-4f85-a4ea-f71f726b5dc7" ] } ], "mendeley" : { "previouslyFormattedCitation" : "( 2004)" }, "properties" : { "noteIndex" : 0 }, "schema" : "https://github.com/citation-style-language/schema/raw/master/csl-citation.json" }</w:instrText>
+        <w:instrText>ADDIN CSL_CITATION { "citationItems" : [ { "id" : "ITEM-1", "itemData" : { "author" : [ { "dropping-particle" : "", "family" : "Baldauf", "given" : "Matthias", "non-dropping-particle" : "", "parse-names" : false, "suffix" : "" }, { "dropping-particle" : "", "family" : "Dustdar", "given" : "Schahram", "non-dropping-particle" : "", "parse-names" : false, "suffix" : "" }, { "dropping-particle" : "", "family" : "Rosenberg", "given" : "Florian", "non-dropping-particle" : "", "parse-names" : false, "suffix" : "" } ], "container-title" : "International Journal of Ad Hoc and Ubiquitous Computing", "id" : "ITEM-1", "issue" : "4", "issued" : { "date-parts" : [ [ "2007" ] ] }, "page" : "263-277", "title" : "A survey on context-aware systems", "type" : "article-journal", "volume" : "2" }, "locator" : "264-265", "uris" : [ "http://www.mendeley.com/documents/?uuid=6104ce2d-a21a-43de-a50b-e0c3229ba310" ] }, { "id" : "ITEM-2", "itemData" : { "DOI" : "10.1109/SURV.2013.042313.00197", "ISSN" : "1553-877X", "abstract" : "As we are moving towards the Internet of Things (IoT), the number of sensors deployed around the world is growing at a rapid pace. Market research has shown a significant growth of sensor deployments over the past decade and has predicted a significant increment of the growth rate in the future. These sensors continuously generate enormous amounts of data. However, in order to add value to raw sensor data we need to understand it. Collection, modelling, reasoning, and distribution of context in relation to sensor data plays critical role in this challenge. Context-aware computing has proven to be successful in understanding sensor data. In this paper, we survey context awareness from an IoT perspective. We present the necessary background by introducing the IoT paradigm and context-aware fundamentals at the beginning. Then we provide an in-depth analysis of context life cycle. We evaluate a subset of projects (50) which represent the majority of research and commercial solutions proposed in the field of context-aware computing conducted over the last decade (2001-2011) based on our own taxonomy. Finally, based on our evaluation, we highlight the lessons to be learnt from the past and some possible directions for future research. The survey addresses a broad range of techniques, methods, models, functionalities, systems, applications, and middleware solutions related to context awareness and IoT. Our goal is not only to analyse, compare and consolidate past research work but also to appreciate their findings and discuss their applicability towards the IoT.", "author" : [ { "dropping-particle" : "", "family" : "Perera", "given" : "Charith", "non-dropping-particle" : "", "parse-names" : false, "suffix" : "" }, { "dropping-particle" : "", "family" : "Zaslavsky", "given" : "Arkady", "non-dropping-particle" : "", "parse-names" : false, "suffix" : "" }, { "dropping-particle" : "", "family" : "Christen", "given" : "Peter", "non-dropping-particle" : "", "parse-names" : false, "suffix" : "" }, { "dropping-particle" : "", "family" : "Georgakopoulos", "given" : "Dimitrios", "non-dropping-particle" : "", "parse-names" : false, "suffix" : "" } ], "container-title" : "IEEE Communications Surveys &amp; Tutorials", "id" : "ITEM-2", "issue" : "1", "issued" : { "date-parts" : [ [ "2014", "1" ] ] }, "page" : "414-454", "shortTitle" : "Communications Surveys &amp; Tutorials, IEEE", "title" : "Context Aware Computing for The Internet of Things: A Survey", "type" : "article-journal", "volume" : "16" }, "locator" : "428", "prefix" : " ", "uris" : [ "http://www.mendeley.com/documents/?uuid=c573c0bb-3d8c-4bad-9b46-9802c4d7e30f" ] } ], "mendeley" : { "previouslyFormattedCitation" : "(Baldauf et al. 2007, S. 264\u2013265; Perera et al. 2014, S. 428)" }, "properties" : { "noteIndex" : 0 }, "schema" : "https://github.com/citation-style-language/schema/raw/master/csl-citation.json" }</w:instrText>
       </w:r>
       <w:r>
         <w:fldChar w:fldCharType="separate"/>
@@ -4402,22 +4600,67 @@
         <w:rPr>
           <w:noProof/>
         </w:rPr>
-        <w:t>( 2004)</w:t>
+        <w:t>(Baldauf et al. 2007, S. 264–265; Perera et al. 2014, S. 428)</w:t>
       </w:r>
       <w:r>
         <w:fldChar w:fldCharType="end"/>
       </w:r>
+      <w:commentRangeEnd w:id="13"/>
+      <w:r>
+        <w:rPr>
+          <w:rStyle w:val="Kommentarzeichen"/>
+        </w:rPr>
+        <w:commentReference w:id="13"/>
+      </w:r>
+      <w:r>
+        <w:t>.</w:t>
+      </w:r>
       <w:r>
         <w:t xml:space="preserve"> </w:t>
       </w:r>
-      <w:r>
-        <w:t xml:space="preserve">und </w:t>
+    </w:p>
+    <w:p>
+      <w:r>
+        <w:t>Ein weiterer Ansatz ist die Einteilung der kontextsensitiven</w:t>
+      </w:r>
+      <w:r>
+        <w:t xml:space="preserve"> Systeme</w:t>
+      </w:r>
+      <w:r>
+        <w:t xml:space="preserve"> nach Kontextart</w:t>
+      </w:r>
+      <w:r>
+        <w:t xml:space="preserve"> und den zugehörigen Sensoren</w:t>
+      </w:r>
+      <w:r>
+        <w:t xml:space="preserve"> </w:t>
+      </w:r>
+      <w:r>
+        <w:t>(Tabelle 1.1)</w:t>
+      </w:r>
+      <w:r>
+        <w:t>.</w:t>
+      </w:r>
+      <w:r>
+        <w:t xml:space="preserve"> Die Idee hierhinter ist dass verschiedene Umwelteinwirkungen und Kontexte durch verschiedene Sensoren wahrgenommen we</w:t>
+      </w:r>
+      <w:r>
+        <w:t>r</w:t>
+      </w:r>
+      <w:r>
+        <w:t>den können. So kann ein Lichtsensor genutzt werden um zu bestimmen, ob es hell oder dunkel ist, eine Uhr kann dem Gerät die Zeit mitteilen und eine GPS-Sensor den Stan</w:t>
+      </w:r>
+      <w:r>
+        <w:t>d</w:t>
+      </w:r>
+      <w:r>
+        <w:t xml:space="preserve">ort auf der Welt. Weiterführen lassen sich diese Informationen dann verknüpfen um so sehr genaue Ergebnisse zu liefern. </w:t>
       </w:r>
       <w:r>
         <w:fldChar w:fldCharType="begin" w:fldLock="1"/>
       </w:r>
       <w:r>
-        <w:instrText>ADDIN CSL_CITATION { "citationItems" : [ { "id" : "ITEM-1", "itemData" : { "author" : [ { "dropping-particle" : "", "family" : "Indulska", "given" : "J", "non-dropping-particle" : "", "parse-names" : false, "suffix" : "" }, { "dropping-particle" : "", "family" : "Sutton", "given" : "P", "non-dropping-particle" : "", "parse-names" : false, "suffix" : "" } ], "container-title" : "Workshop on Wearable, Invisible, Context-Aware, Ambient, Pervasive and Ubiquitous Computing", "id" : "ITEM-1", "issued" : { "date-parts" : [ [ "2003" ] ] }, "page" : "143-151", "publisher" : "Australian Computer Society", "publisher-place" : "Adelaide, Australia", "title" : "Location management in pervasive systems", "type" : "paper-conference" }, "uris" : [ "http://www.mendeley.com/documents/?uuid=072c6ef8-64d6-4a57-853a-b958fc787961" ] } ], "mendeley" : { "previouslyFormattedCitation" : "(Indulska und Sutton 2003)" }, "properties" : { "noteIndex" : 0 }, "schema" : "https://github.com/citation-style-language/schema/raw/master/csl-citation.json" }</w:instrText>
+        <w:instrText>ADDIN CSL_CITATION { "citationItems" : [ { "id" : "ITEM-1", "itemData" : { "DOI" : "10.1109/98.944006", "ISSN" : "1070-9916", "author" : [ { "dropping-particle" : "", "family" : "Schmidt", "given" : "A", "non-dropping-particle" : "", "parse-names" : false, "suffix" : "" }, { "dropping-particle" : "", "family" : "Laerhoven", "given" : "K.", "non-dropping-particle" : "van", "parse-names" : false, "suffix" : "" } ], "container-title" : "IEEE Personal Communications", "id" : "ITEM-1", "issue" : "4", "issued" : { "date-parts" : [ [ "2001", "8" ] ] }, "page" : "66-71", "title" : "How to build smart appliances?", "type" : "article-journal", "volume" : "8" }, "locator" : "67-68", "uris" : [ "http://www.mendeley.com/documents/?uuid=69a5c2d8-0231-44f1-a361-9809c17837c1" ] } ], "mendeley" : { "previouslyFormattedCitation" : "(Schmidt und van Laerhoven 2001, S. 67\u201368)" }, "properties" : { "noteIndex" : 0 }, "schema" : "https://github.com/citation-style-language/schema/raw/master/csl-citation.json" }</w:instrText>
       </w:r>
       <w:r>
         <w:fldChar w:fldCharType="separate"/>
@@ -4426,74 +4669,606 @@
         <w:rPr>
           <w:noProof/>
         </w:rPr>
-        <w:t>(Indulska und Sutton 2003)</w:t>
+        <w:t>(Schmidt und van Laerhoven 2001, S. 67–68)</w:t>
       </w:r>
       <w:r>
         <w:fldChar w:fldCharType="end"/>
       </w:r>
       <w:r>
-        <w:t xml:space="preserve"> [evtl.] </w:t>
-      </w:r>
-      <w:r>
-        <w:t xml:space="preserve">schlägt daher eine Einteilung der kontextsensitiven Systeme </w:t>
-      </w:r>
-      <w:r>
-        <w:t xml:space="preserve">in drei Kategorien </w:t>
-      </w:r>
-      <w:r>
-        <w:t>vor, die sich besonders in der Verarbe</w:t>
+        <w:t xml:space="preserve"> </w:t>
+      </w:r>
+    </w:p>
+    <w:p>
+      <w:r>
+        <w:t>Im Rahmen dieser Arbeit soll eine Kombination der beiden Kategorisierung</w:t>
+      </w:r>
+      <w:r>
+        <w:t>en</w:t>
+      </w:r>
+      <w:r>
+        <w:t xml:space="preserve"> zum Ei</w:t>
+      </w:r>
+      <w:r>
+        <w:t>n</w:t>
+      </w:r>
+      <w:r>
+        <w:t>satz kommen. Dabei wird ein besonderer Schwerpunkt auf Middleware infrastru</w:t>
+      </w:r>
+      <w:r>
+        <w:t>c</w:t>
+      </w:r>
+      <w:r>
+        <w:t xml:space="preserve">ture und Context Server und </w:t>
+      </w:r>
+      <w:r>
+        <w:t>auf die visue</w:t>
+      </w:r>
+      <w:r>
+        <w:t>l</w:t>
+      </w:r>
+      <w:r>
+        <w:t>len und ortsbasierten</w:t>
+      </w:r>
+      <w:r>
+        <w:t xml:space="preserve"> Kontextarten gelegt.</w:t>
+      </w:r>
+    </w:p>
+    <w:p>
+      <w:r>
+        <w:t>(</w:t>
+      </w:r>
+      <w:r>
+        <w:t xml:space="preserve">Sensortypen Vergleich. </w:t>
+      </w:r>
+      <w:r>
+        <w:fldChar w:fldCharType="begin" w:fldLock="1"/>
+      </w:r>
+      <w:r>
+        <w:instrText>ADDIN CSL_CITATION { "citationItems" : [ { "id" : "ITEM-1", "itemData" : { "author" : [ { "dropping-particle" : "", "family" : "Baldauf", "given" : "Matthias", "non-dropping-particle" : "", "parse-names" : false, "suffix" : "" }, { "dropping-particle" : "", "family" : "Dustdar", "given" : "Schahram", "non-dropping-particle" : "", "parse-names" : false, "suffix" : "" }, { "dropping-particle" : "", "family" : "Rosenberg", "given" : "Florian", "non-dropping-particle" : "", "parse-names" : false, "suffix" : "" } ], "container-title" : "International Journal of Ad Hoc and Ubiquitous Computing", "id" : "ITEM-1", "issue" : "4", "issued" : { "date-parts" : [ [ "2007" ] ] }, "page" : "263-277", "title" : "A survey on context-aware systems", "type" : "article-journal", "volume" : "2" }, "locator" : "266", "uris" : [ "http://www.mendeley.com/documents/?uuid=6104ce2d-a21a-43de-a50b-e0c3229ba310" ] }, { "id" : "ITEM-2", "itemData" : { "DOI" : "10.1109/SURV.2013.042313.00197", "ISSN" : "1553-877X", "abstract" : "As we are moving towards the Internet of Things (IoT), the number of sensors deployed around the world is growing at a rapid pace. Market research has shown a significant growth of sensor deployments over the past decade and has predicted a significant increment of the growth rate in the future. These sensors continuously generate enormous amounts of data. However, in order to add value to raw sensor data we need to understand it. Collection, modelling, reasoning, and distribution of context in relation to sensor data plays critical role in this challenge. Context-aware computing has proven to be successful in understanding sensor data. In this paper, we survey context awareness from an IoT perspective. We present the necessary background by introducing the IoT paradigm and context-aware fundamentals at the beginning. Then we provide an in-depth analysis of context life cycle. We evaluate a subset of projects (50) which represent the majority of research and commercial solutions proposed in the field of context-aware computing conducted over the last decade (2001-2011) based on our own taxonomy. Finally, based on our evaluation, we highlight the lessons to be learnt from the past and some possible directions for future research. The survey addresses a broad range of techniques, methods, models, functionalities, systems, applications, and middleware solutions related to context awareness and IoT. Our goal is not only to analyse, compare and consolidate past research work but also to appreciate their findings and discuss their applicability towards the IoT.", "author" : [ { "dropping-particle" : "", "family" : "Perera", "given" : "Charith", "non-dropping-particle" : "", "parse-names" : false, "suffix" : "" }, { "dropping-particle" : "", "family" : "Zaslavsky", "given" : "Arkady", "non-dropping-particle" : "", "parse-names" : false, "suffix" : "" }, { "dropping-particle" : "", "family" : "Christen", "given" : "Peter", "non-dropping-particle" : "", "parse-names" : false, "suffix" : "" }, { "dropping-particle" : "", "family" : "Georgakopoulos", "given" : "Dimitrios", "non-dropping-particle" : "", "parse-names" : false, "suffix" : "" } ], "container-title" : "IEEE Communications Surveys &amp; Tutorials", "id" : "ITEM-2", "issue" : "1", "issued" : { "date-parts" : [ [ "2014", "1" ] ] }, "page" : "414-454", "shortTitle" : "Communications Surveys &amp; Tutorials, IEEE", "title" : "Context Aware Computing for The Internet of Things: A Survey", "type" : "article-journal", "volume" : "16" }, "locator" : "428", "prefix" : " ", "uris" : [ "http://www.mendeley.com/documents/?uuid=c573c0bb-3d8c-4bad-9b46-9802c4d7e30f" ] } ], "mendeley" : { "previouslyFormattedCitation" : "(Baldauf et al. 2007, S. 266; Perera et al. 2014, S. 428)" }, "properties" : { "noteIndex" : 0 }, "schema" : "https://github.com/citation-style-language/schema/raw/master/csl-citation.json" }</w:instrText>
+      </w:r>
+      <w:r>
+        <w:fldChar w:fldCharType="separate"/>
+      </w:r>
+      <w:r>
+        <w:rPr>
+          <w:noProof/>
+        </w:rPr>
+        <w:t>(Baldauf et al. 2007, S. 266; Perera et al. 2014, S. 428)</w:t>
+      </w:r>
+      <w:r>
+        <w:fldChar w:fldCharType="end"/>
+      </w:r>
+      <w:r>
+        <w:t>)</w:t>
+      </w:r>
+    </w:p>
+    <w:p>
+      <w:pPr>
+        <w:pStyle w:val="BasicText"/>
+      </w:pPr>
+    </w:p>
+    <w:p>
+      <w:pPr>
+        <w:pStyle w:val="berschrift3"/>
+      </w:pPr>
+      <w:bookmarkStart w:id="14" w:name="_Toc276292537"/>
+      <w:r>
+        <w:t>Location-</w:t>
+      </w:r>
+      <w:r>
+        <w:t>Based Services</w:t>
+      </w:r>
+      <w:bookmarkEnd w:id="14"/>
+    </w:p>
+    <w:p>
+      <w:pPr>
+        <w:pStyle w:val="BasicText"/>
+      </w:pPr>
+      <w:r>
+        <w:t xml:space="preserve">Ortsbasierte Dienste (engl. </w:t>
+      </w:r>
+      <w:r>
+        <w:t>Location-</w:t>
+      </w:r>
+      <w:r>
+        <w:t>Based Services</w:t>
+      </w:r>
+      <w:r>
+        <w:t xml:space="preserve">) </w:t>
+      </w:r>
+      <w:r>
+        <w:t>sind unter Normalnutzer von M</w:t>
+      </w:r>
+      <w:r>
+        <w:t>o</w:t>
+      </w:r>
+      <w:r>
+        <w:t>bilen Endgeräten die heute wohl am weit</w:t>
+      </w:r>
+      <w:r>
+        <w:t>esten verbreitet</w:t>
+      </w:r>
+      <w:r>
+        <w:t xml:space="preserve"> und bekanntesten</w:t>
+      </w:r>
+      <w:r>
+        <w:t xml:space="preserve"> </w:t>
+      </w:r>
+      <w:r>
+        <w:t>Beispiele</w:t>
+      </w:r>
+      <w:r>
+        <w:t xml:space="preserve"> u</w:t>
+      </w:r>
+      <w:r>
+        <w:t>n</w:t>
+      </w:r>
+      <w:r>
+        <w:t xml:space="preserve">ter den kontextsensitiven Anwendungen. Dafür spricht, dass neben einem in den USA registrierten Patent </w:t>
+      </w:r>
+      <w:r>
+        <w:fldChar w:fldCharType="begin" w:fldLock="1"/>
+      </w:r>
+      <w:r>
+        <w:instrText>ADDIN CSL_CITATION { "citationItems" : [ { "id" : "ITEM-1", "itemData" : { "author" : [ { "dropping-particle" : "", "family" : "Portman", "given" : "Eric A.", "non-dropping-particle" : "", "parse-names" : false, "suffix" : "" }, { "dropping-particle" : "", "family" : "Gailey", "given" : "Michael L.", "non-dropping-particle" : "", "parse-names" : false, "suffix" : "" }, { "dropping-particle" : "", "family" : "Holmes", "given" : "Chad S.", "non-dropping-particle" : "", "parse-names" : false, "suffix" : "" }, { "dropping-particle" : "", "family" : "Burgiss", "given" : "Michael J.", "non-dropping-particle" : "", "parse-names" : false, "suffix" : "" }, { "dropping-particle" : "", "family" : "Smith", "given" : "Angela King", "non-dropping-particle" : "", "parse-names" : false, "suffix" : "" }, { "dropping-particle" : "", "family" : "Pitts III", "given" : "Ashton F.", "non-dropping-particle" : "", "parse-names" : false, "suffix" : "" }, { "dropping-particle" : "", "family" : "Dempsen", "given" : "Stephen L.", "non-dropping-particle" : "", "parse-names" : false, "suffix" : "" }, { "dropping-particle" : "", "family" : "Che", "given" : "Vinny Wai-yan", "non-dropping-particle" : "", "parse-names" : false, "suffix" : "" } ], "id" : "ITEM-1", "issue" : "12", "issued" : { "date-parts" : [ [ "2005" ] ] }, "number" : "US 6944447 B2", "publisher-place" : "USA", "title" : "Location-based services", "type" : "patent", "volume" : "2" }, "uris" : [ "http://www.mendeley.com/documents/?uuid=b039671f-1f6a-415e-925b-88675e89a6f7" ] } ], "mendeley" : { "previouslyFormattedCitation" : "(Portman et al. 2005)" }, "properties" : { "noteIndex" : 0 }, "schema" : "https://github.com/citation-style-language/schema/raw/master/csl-citation.json" }</w:instrText>
+      </w:r>
+      <w:r>
+        <w:fldChar w:fldCharType="separate"/>
+      </w:r>
+      <w:r>
+        <w:rPr>
+          <w:noProof/>
+        </w:rPr>
+        <w:t>(Portman et al. 2005)</w:t>
+      </w:r>
+      <w:r>
+        <w:fldChar w:fldCharType="end"/>
+      </w:r>
+      <w:r>
+        <w:t xml:space="preserve"> auch empirische Studien zu der Akzeptanz di</w:t>
+      </w:r>
+      <w:r>
+        <w:t>e</w:t>
+      </w:r>
+      <w:r>
+        <w:t xml:space="preserve">ser Dienste unter Endkunden </w:t>
+      </w:r>
+      <w:r>
+        <w:fldChar w:fldCharType="begin" w:fldLock="1"/>
+      </w:r>
+      <w:r>
+        <w:instrText>ADDIN CSL_CITATION { "citationItems" : [ { "id" : "ITEM-1", "itemData" : { "abstract" : "The present invention discloses a method and system for providing location-based services to a remote terminal that is connected to various types of communication systems. A tailored request for information is generated with the remote terminal. In addition, a geographic indicator associated with the remote terminal is also generated in the preferred embodiment. The tailored request for information and the geographic indicator are transmitted to a location-based application server. A structured response to the tailored request for information is generated with the location-based application server, wherein the structured response is based on the geographic indicator of the remote terminal. The structured response is the transmitted to the remote terminal using one of several different types of communication protocols and/or mediums.", "author" : [ { "dropping-particle" : "", "family" : "K\u00f6lmel", "given" : "Dr. Bernhard", "non-dropping-particle" : "", "parse-names" : false, "suffix" : "" } ], "id" : "ITEM-1", "issued" : { "date-parts" : [ [ "2005", "9", "13" ] ] }, "title" : "Location-based services", "type" : "article" }, "uris" : [ "http://www.mendeley.com/documents/?uuid=e7f1e978-c6aa-4550-8e4d-0938ea7b6591" ] }, { "id" : "ITEM-2", "itemData" : { "DOI" : "10.1145/1325555.1325568", "ISSN" : "00010782", "author" : [ { "dropping-particle" : "", "family" : "Junglas", "given" : "Iris A.", "non-dropping-particle" : "", "parse-names" : false, "suffix" : "" }, { "dropping-particle" : "", "family" : "Watson", "given" : "Richard T.", "non-dropping-particle" : "", "parse-names" : false, "suffix" : "" } ], "container-title" : "Communications of the ACM", "id" : "ITEM-2", "issue" : "3", "issued" : { "date-parts" : [ [ "2008", "3", "1" ] ] }, "page" : "65-69", "publisher" : "ACM", "title" : "Location-based services", "type" : "article-journal", "volume" : "51" }, "prefix" : " ", "uris" : [ "http://www.mendeley.com/documents/?uuid=9f545d14-8470-46ff-935c-44cb9aaf2230" ] } ], "mendeley" : { "previouslyFormattedCitation" : "(K\u00f6lmel 2005; Junglas und Watson 2008)" }, "properties" : { "noteIndex" : 0 }, "schema" : "https://github.com/citation-style-language/schema/raw/master/csl-citation.json" }</w:instrText>
+      </w:r>
+      <w:r>
+        <w:fldChar w:fldCharType="separate"/>
+      </w:r>
+      <w:r>
+        <w:rPr>
+          <w:noProof/>
+        </w:rPr>
+        <w:t>(Kölmel 2005; Junglas und Watson 2008)</w:t>
+      </w:r>
+      <w:r>
+        <w:fldChar w:fldCharType="end"/>
+      </w:r>
+      <w:r>
+        <w:t xml:space="preserve"> zum Thema erschienen sind.</w:t>
+      </w:r>
+      <w:r>
+        <w:t xml:space="preserve"> Zudem fällt auf, dass ein Großteil der Forschung zum Thema aus dem vergangenen Jahrzehnt stammen, was darauf schließen lässt, dass die Technik heute so etabliert ist, dass keine weitere grundlegenden Forschungsarbeiten benötigt werden.</w:t>
+      </w:r>
+      <w:r>
+        <w:t xml:space="preserve"> Neuere Veröffentlichungen beschäftigen sich eher mit der Verknüpfung von bestehe</w:t>
+      </w:r>
+      <w:r>
+        <w:t>n</w:t>
+      </w:r>
+      <w:r>
+        <w:lastRenderedPageBreak/>
+        <w:t>den Location-B</w:t>
+      </w:r>
+      <w:r>
+        <w:t xml:space="preserve">ased Services mit weiteren Technologien. </w:t>
+      </w:r>
+      <w:r>
+        <w:fldChar w:fldCharType="begin" w:fldLock="1"/>
+      </w:r>
+      <w:r>
+        <w:instrText>ADDIN CSL_CITATION { "citationItems" : [ { "id" : "ITEM-1", "itemData" : { "author" : [ { "dropping-particle" : "", "family" : "Gao", "given" : "Huiji", "non-dropping-particle" : "", "parse-names" : false, "suffix" : "" }, { "dropping-particle" : "", "family" : "Tang", "given" : "Jiliang", "non-dropping-particle" : "", "parse-names" : false, "suffix" : "" }, { "dropping-particle" : "", "family" : "Liu", "given" : "Huan", "non-dropping-particle" : "", "parse-names" : false, "suffix" : "" } ], "container-title" : "ICWSM", "id" : "ITEM-1", "issued" : { "date-parts" : [ [ "2012" ] ] }, "page" : "114-121", "title" : "Exploring Social-Historical Ties on Location-Based Social Networks", "type" : "paper-conference" }, "uris" : [ "http://www.mendeley.com/documents/?uuid=d9a44125-6cd6-4ff1-9f4f-629a7ae933fe" ] }, { "id" : "ITEM-2", "itemData" : { "DOI" : "10.1145/2020408.2020579", "ISBN" : "9781450308137", "author" : [ { "dropping-particle" : "", "family" : "Cho", "given" : "Eunjoon", "non-dropping-particle" : "", "parse-names" : false, "suffix" : "" }, { "dropping-particle" : "", "family" : "Myers", "given" : "Seth A.", "non-dropping-particle" : "", "parse-names" : false, "suffix" : "" }, { "dropping-particle" : "", "family" : "Leskovec", "given" : "Jure", "non-dropping-particle" : "", "parse-names" : false, "suffix" : "" } ], "container-title" : "Proceedings of the 17th ACM SIGKDD international conference on Knowledge discovery and data mining - KDD '11", "id" : "ITEM-2", "issued" : { "date-parts" : [ [ "2011" ] ] }, "page" : "1082", "publisher" : "ACM Press", "publisher-place" : "New York, New York, USA", "title" : "Friendship and mobility", "type" : "paper-conference" }, "prefix" : " ", "uris" : [ "http://www.mendeley.com/documents/?uuid=7379d678-636d-41aa-912b-bd813d733375" ] } ], "mendeley" : { "previouslyFormattedCitation" : "(Gao et al. 2012; Cho et al. 2011)" }, "properties" : { "noteIndex" : 0 }, "schema" : "https://github.com/citation-style-language/schema/raw/master/csl-citation.json" }</w:instrText>
+      </w:r>
+      <w:r>
+        <w:fldChar w:fldCharType="separate"/>
+      </w:r>
+      <w:r>
+        <w:rPr>
+          <w:noProof/>
+        </w:rPr>
+        <w:t>(Gao et al. 2012; Cho et al. 2011)</w:t>
+      </w:r>
+      <w:r>
+        <w:fldChar w:fldCharType="end"/>
+      </w:r>
+    </w:p>
+    <w:p>
+      <w:pPr>
+        <w:pStyle w:val="Anfhrungszeichen"/>
+      </w:pPr>
+      <w:r>
+        <w:rPr>
+          <w:i w:val="0"/>
+        </w:rPr>
+        <w:t xml:space="preserve">Das UMTS-Forum beschreibt Location-Based Services bereits in seinem 13. Report </w:t>
+      </w:r>
+      <w:r>
+        <w:rPr>
+          <w:i w:val="0"/>
+        </w:rPr>
+        <w:t>von 2001</w:t>
+      </w:r>
+      <w:r>
+        <w:rPr>
+          <w:i w:val="0"/>
+        </w:rPr>
+        <w:t xml:space="preserve"> als einen Service der es Nutzern oder Geräten ermöglicht andere Personen, Fah</w:t>
+      </w:r>
+      <w:r>
+        <w:rPr>
+          <w:i w:val="0"/>
+        </w:rPr>
+        <w:t>r</w:t>
+      </w:r>
+      <w:r>
+        <w:rPr>
+          <w:i w:val="0"/>
+        </w:rPr>
+        <w:t>zeuge, Ressourcen, Dienste oder Maschinen anhand ihrer Personen zu ermitteln. Zudem ermöglicht es den Nutzer seine eigene Position zu ermitteln.</w:t>
+      </w:r>
+      <w:r>
+        <w:t xml:space="preserve"> </w:t>
+      </w:r>
+      <w:r>
+        <w:fldChar w:fldCharType="begin" w:fldLock="1"/>
+      </w:r>
+      <w:r>
+        <w:instrText>ADDIN CSL_CITATION { "citationItems" : [ { "id" : "ITEM-1", "itemData" : { "author" : [ { "dropping-particle" : "", "family" : "UMTS Forum", "given" : "", "non-dropping-particle" : "", "parse-names" : false, "suffix" : "" } ], "id" : "ITEM-1", "issue" : "13", "issued" : { "date-parts" : [ [ "2001" ] ] }, "title" : "Report No. 13", "type" : "report" }, "locator" : "35", "uris" : [ "http://www.mendeley.com/documents/?uuid=8be1eb20-0944-47a9-b576-74d0da042451" ] } ], "mendeley" : { "previouslyFormattedCitation" : "(UMTS Forum 2001, S. 35)" }, "properties" : { "noteIndex" : 0 }, "schema" : "https://github.com/citation-style-language/schema/raw/master/csl-citation.json" }</w:instrText>
+      </w:r>
+      <w:r>
+        <w:fldChar w:fldCharType="separate"/>
+      </w:r>
+      <w:r>
+        <w:rPr>
+          <w:i w:val="0"/>
+          <w:noProof/>
+        </w:rPr>
+        <w:t>(UMTS Forum 2001, S. 35)</w:t>
+      </w:r>
+      <w:r>
+        <w:fldChar w:fldCharType="end"/>
+      </w:r>
+      <w:r>
+        <w:t>.</w:t>
+      </w:r>
+    </w:p>
+    <w:p>
+      <w:pPr>
+        <w:pStyle w:val="BasicText"/>
+      </w:pPr>
+      <w:r>
+        <w:t>Diese Lokalisierung geschieht dabei durch v</w:t>
+      </w:r>
+      <w:r>
+        <w:t>erschiedene Techniken</w:t>
+      </w:r>
+      <w:r>
+        <w:t>, die sich sehr in ihrer Funktionsweise unterscheiden.</w:t>
+      </w:r>
+      <w:r>
+        <w:t xml:space="preserve"> </w:t>
+      </w:r>
+      <w:r>
+        <w:t xml:space="preserve">Beispiele hierfür sind zum Beispiel wie bereits in der </w:t>
+      </w:r>
+      <w:r>
+        <w:rPr>
+          <w:rStyle w:val="SchwacherVerweis"/>
+        </w:rPr>
+        <w:t>Tabelle 1.1</w:t>
+      </w:r>
+      <w:r>
+        <w:t xml:space="preserve"> genannt physische Sensoren wie </w:t>
+      </w:r>
+      <w:r>
+        <w:t xml:space="preserve">GSM, </w:t>
+      </w:r>
+      <w:r>
+        <w:t>GPS und aGPS</w:t>
+      </w:r>
+      <w:r>
+        <w:t xml:space="preserve">, aber auch eine Ermittlung anhand von Nutzereingaben oder durch andere Applikationen ist denkbar </w:t>
+      </w:r>
+      <w:r>
+        <w:fldChar w:fldCharType="begin" w:fldLock="1"/>
+      </w:r>
+      <w:r>
+        <w:instrText>ADDIN CSL_CITATION { "citationItems" : [ { "id" : "ITEM-1", "itemData" : { "author" : [ { "dropping-particle" : "", "family" : "Indulska", "given" : "J", "non-dropping-particle" : "", "parse-names" : false, "suffix" : "" }, { "dropping-particle" : "", "family" : "Sutton", "given" : "P", "non-dropping-particle" : "", "parse-names" : false, "suffix" : "" } ], "container-title" : "Workshop on Wearable, Invisible, Context-Aware, Ambient, Pervasive and Ubiquitous Computing", "id" : "ITEM-1", "issued" : { "date-parts" : [ [ "2003" ] ] }, "page" : "143-151", "publisher" : "Australian Computer Society", "publisher-place" : "Adelaide, Australia", "title" : "Location management in pervasive systems", "type" : "paper-conference" }, "locator" : "1", "uris" : [ "http://www.mendeley.com/documents/?uuid=072c6ef8-64d6-4a57-853a-b958fc787961" ] } ], "mendeley" : { "previouslyFormattedCitation" : "(Indulska und Sutton 2003, S. 1)" }, "properties" : { "noteIndex" : 0 }, "schema" : "https://github.com/citation-style-language/schema/raw/master/csl-citation.json" }</w:instrText>
+      </w:r>
+      <w:r>
+        <w:fldChar w:fldCharType="separate"/>
+      </w:r>
+      <w:r>
+        <w:rPr>
+          <w:noProof/>
+        </w:rPr>
+        <w:t>(Indulska und Sutton 2003, S. 1)</w:t>
+      </w:r>
+      <w:r>
+        <w:fldChar w:fldCharType="end"/>
+      </w:r>
+      <w:r>
+        <w:t>.</w:t>
+      </w:r>
+      <w:r>
+        <w:t xml:space="preserve"> Hierbei ist allerdings zu unterscheiden ob die Lokal</w:t>
       </w:r>
       <w:r>
         <w:t>i</w:t>
       </w:r>
       <w:r>
-        <w:t xml:space="preserve">tung der gewonnen kontextsensitiven Informationen unterscheiden. </w:t>
-      </w:r>
-      <w:r>
-        <w:t>Die drei von ihm vorgeschlagenen Kategorien sind: „</w:t>
-      </w:r>
-      <w:r>
-        <w:rPr>
-          <w:i/>
-        </w:rPr>
-        <w:t>Direct sensor access</w:t>
-      </w:r>
-      <w:r>
-        <w:t>“</w:t>
-      </w:r>
-      <w:r>
-        <w:t>, „</w:t>
-      </w:r>
-      <w:r>
-        <w:rPr>
-          <w:i/>
-        </w:rPr>
-        <w:t>Middleware infrastructure“</w:t>
-      </w:r>
-      <w:r>
-        <w:t xml:space="preserve"> und „</w:t>
-      </w:r>
-      <w:r>
-        <w:rPr>
-          <w:i/>
-        </w:rPr>
-        <w:t>Context server</w:t>
-      </w:r>
-      <w:r>
-        <w:t xml:space="preserve">“, </w:t>
-      </w:r>
-      <w:r>
-        <w:t>die Verarbeitung der Information geht dabei von direkt im Gerät verankert, über eine Verarbeitung auf implementierten Zwischenebenen, aber immer noch im Gerät hin zu einer Client-Server-Struktur, bei der jegliche Verarbeitung auf einem kontaktierten Server stattfindet.</w:t>
+        <w:t>sierung unter freien Himmel und so über Satelliten oder Sendemasten geschehen kann, oder ob sich um eine Lokalisierung in einem Gebäude handelt, wie sie zum Beispiel in Museen denkbar ist (Quelle benötigt).</w:t>
       </w:r>
       <w:r>
         <w:t xml:space="preserve"> </w:t>
       </w:r>
-      <w:commentRangeStart w:id="14"/>
+    </w:p>
+    <w:p>
+      <w:pPr>
+        <w:pStyle w:val="BasicText"/>
+      </w:pPr>
+      <w:r>
+        <w:t>Bei Location-Based Services handelt s</w:t>
+      </w:r>
+    </w:p>
+    <w:p>
+      <w:pPr>
+        <w:pStyle w:val="berschrift3"/>
+      </w:pPr>
+      <w:bookmarkStart w:id="15" w:name="_Toc276292538"/>
+      <w:r>
+        <w:t xml:space="preserve">Marker / QR </w:t>
+      </w:r>
+      <w:r>
+        <w:t>Codes</w:t>
+      </w:r>
+      <w:bookmarkEnd w:id="15"/>
+    </w:p>
+    <w:p>
+      <w:pPr>
+        <w:pStyle w:val="Beschriftung"/>
+        <w:keepNext/>
+      </w:pPr>
+      <w:r>
+        <w:rPr>
+          <w:noProof/>
+        </w:rPr>
+        <w:drawing>
+          <wp:inline distT="0" distB="0" distL="0" distR="0" wp14:anchorId="0FD14119" wp14:editId="2E8E82FF">
+            <wp:extent cx="1489075" cy="1489075"/>
+            <wp:effectExtent l="0" t="0" r="9525" b="9525"/>
+            <wp:docPr id="7" name="Bild 7" descr="HDD:Jannik:Downloads:qr_code_989113695.gif"/>
+            <wp:cNvGraphicFramePr>
+              <a:graphicFrameLocks xmlns:a="http://schemas.openxmlformats.org/drawingml/2006/main" noChangeAspect="1"/>
+            </wp:cNvGraphicFramePr>
+            <a:graphic xmlns:a="http://schemas.openxmlformats.org/drawingml/2006/main">
+              <a:graphicData uri="http://schemas.openxmlformats.org/drawingml/2006/picture">
+                <pic:pic xmlns:pic="http://schemas.openxmlformats.org/drawingml/2006/picture">
+                  <pic:nvPicPr>
+                    <pic:cNvPr id="0" name="Picture 1" descr="HDD:Jannik:Downloads:qr_code_989113695.gif"/>
+                    <pic:cNvPicPr>
+                      <a:picLocks noChangeAspect="1" noChangeArrowheads="1"/>
+                    </pic:cNvPicPr>
+                  </pic:nvPicPr>
+                  <pic:blipFill>
+                    <a:blip r:embed="rId15">
+                      <a:extLst>
+                        <a:ext uri="{28A0092B-C50C-407E-A947-70E740481C1C}">
+                          <a14:useLocalDpi xmlns:a14="http://schemas.microsoft.com/office/drawing/2010/main" val="0"/>
+                        </a:ext>
+                      </a:extLst>
+                    </a:blip>
+                    <a:srcRect/>
+                    <a:stretch>
+                      <a:fillRect/>
+                    </a:stretch>
+                  </pic:blipFill>
+                  <pic:spPr bwMode="auto">
+                    <a:xfrm>
+                      <a:off x="0" y="0"/>
+                      <a:ext cx="1489075" cy="1489075"/>
+                    </a:xfrm>
+                    <a:prstGeom prst="rect">
+                      <a:avLst/>
+                    </a:prstGeom>
+                    <a:noFill/>
+                    <a:ln>
+                      <a:noFill/>
+                    </a:ln>
+                    <a:extLst>
+                      <a:ext uri="{FAA26D3D-D897-4be2-8F04-BA451C77F1D7}">
+                        <ma14:placeholderFlag xmlns:ma14="http://schemas.microsoft.com/office/mac/drawingml/2011/main"/>
+                      </a:ext>
+                    </a:extLst>
+                  </pic:spPr>
+                </pic:pic>
+              </a:graphicData>
+            </a:graphic>
+          </wp:inline>
+        </w:drawing>
+      </w:r>
+    </w:p>
+    <w:p>
+      <w:pPr>
+        <w:pStyle w:val="Beschriftung"/>
+        <w:rPr>
+          <w:b w:val="0"/>
+        </w:rPr>
+      </w:pPr>
+      <w:bookmarkStart w:id="16" w:name="_Ref295840185"/>
+      <w:bookmarkStart w:id="17" w:name="_Toc300656931"/>
+      <w:bookmarkStart w:id="18" w:name="_Toc305486701"/>
+      <w:bookmarkStart w:id="19" w:name="_Toc276290134"/>
+      <w:r>
+        <w:t xml:space="preserve">Abb. </w:t>
+      </w:r>
+      <w:fldSimple w:instr=" STYLEREF 1 \s ">
+        <w:r>
+          <w:rPr>
+            <w:noProof/>
+          </w:rPr>
+          <w:t>2</w:t>
+        </w:r>
+      </w:fldSimple>
+      <w:r>
+        <w:t>.</w:t>
+      </w:r>
+      <w:fldSimple w:instr=" SEQ Abb. \* ARABIC \s 1 ">
+        <w:r>
+          <w:rPr>
+            <w:noProof/>
+          </w:rPr>
+          <w:t>1</w:t>
+        </w:r>
+      </w:fldSimple>
+      <w:bookmarkEnd w:id="16"/>
+      <w:r>
+        <w:rPr>
+          <w:b w:val="0"/>
+        </w:rPr>
+        <w:tab/>
+      </w:r>
+      <w:bookmarkEnd w:id="17"/>
+      <w:bookmarkEnd w:id="18"/>
+      <w:r>
+        <w:rPr>
+          <w:b w:val="0"/>
+        </w:rPr>
+        <w:t>QR Code für den Titel dieser Arbeit</w:t>
+      </w:r>
+      <w:bookmarkEnd w:id="19"/>
+    </w:p>
+    <w:p>
+      <w:pPr>
+        <w:pStyle w:val="BasicText"/>
+      </w:pPr>
+      <w:r>
+        <w:t>Als spezielle Art der visuellen Kontextsensitivität sollten Ide</w:t>
+      </w:r>
+      <w:r>
+        <w:t>n</w:t>
+      </w:r>
+      <w:r>
+        <w:t>tifizierung von Objekten</w:t>
+      </w:r>
+      <w:r>
+        <w:t xml:space="preserve"> und Orten</w:t>
+      </w:r>
+      <w:r>
+        <w:t xml:space="preserve"> anhand von Markern gesehen werden. Die dafür am häufigsten </w:t>
+      </w:r>
+      <w:r>
+        <w:t>genutzt Mö</w:t>
+      </w:r>
+      <w:r>
+        <w:t>g</w:t>
+      </w:r>
+      <w:r>
+        <w:t xml:space="preserve">lichkeit sind die QR (Quick Response) </w:t>
+      </w:r>
+      <w:r>
+        <w:t>Codes</w:t>
+      </w:r>
+      <w:r>
+        <w:t xml:space="preserve"> (Quelle benötigt)</w:t>
+      </w:r>
+      <w:r>
+        <w:t>.</w:t>
+      </w:r>
+    </w:p>
+    <w:p>
+      <w:pPr>
+        <w:pStyle w:val="BasicText"/>
+      </w:pPr>
+      <w:r>
+        <w:t>QR</w:t>
+      </w:r>
+      <w:r>
+        <w:t xml:space="preserve"> </w:t>
+      </w:r>
+      <w:r>
+        <w:t>Cod</w:t>
+      </w:r>
+      <w:r>
+        <w:t>es sind zweidimensionale matrixbasierte Barc</w:t>
+      </w:r>
+      <w:r>
+        <w:t>odes die Information sowohl ve</w:t>
+      </w:r>
+      <w:r>
+        <w:t>r</w:t>
+      </w:r>
+      <w:r>
+        <w:t>tikaler als auch in horizontaler Richtung enthalten. Sie wurden entwickelt um schnell Inform</w:t>
+      </w:r>
+      <w:r>
+        <w:t>a</w:t>
+      </w:r>
+      <w:r>
+        <w:t>tionen durch geeignete Scannersoftware auszulesen und diese dem Nutzer zur Verfügung zu stellen</w:t>
+      </w:r>
+      <w:r>
+        <w:t>.</w:t>
+      </w:r>
+      <w:r>
+        <w:t xml:space="preserve">  Im Gegensatz zu</w:t>
+      </w:r>
+      <w:r>
+        <w:t xml:space="preserve"> eindimensionale </w:t>
+      </w:r>
+      <w:r>
+        <w:t>Barcodes</w:t>
+      </w:r>
+      <w:r>
+        <w:t>, wie man sie zum Beispiel aus dem Einzelhandel kennt,</w:t>
+      </w:r>
+      <w:r>
+        <w:t xml:space="preserve"> haben sie dabei ein stark gesteigertes Speiche</w:t>
+      </w:r>
+      <w:r>
+        <w:t>r</w:t>
+      </w:r>
+      <w:r>
+        <w:lastRenderedPageBreak/>
+        <w:t xml:space="preserve">vermögen und es </w:t>
+      </w:r>
+      <w:r>
+        <w:t xml:space="preserve">ist </w:t>
+      </w:r>
+      <w:r>
+        <w:t>nicht möglich die Codes mit dem menschlichen Auge nachzuvol</w:t>
+      </w:r>
+      <w:r>
+        <w:t>l</w:t>
+      </w:r>
+      <w:r>
+        <w:t>ziehen</w:t>
+      </w:r>
+      <w:r>
+        <w:t xml:space="preserve"> </w:t>
+      </w:r>
       <w:r>
         <w:fldChar w:fldCharType="begin" w:fldLock="1"/>
       </w:r>
       <w:r>
-        <w:instrText>ADDIN CSL_CITATION { "citationItems" : [ { "id" : "ITEM-1", "itemData" : { "author" : [ { "dropping-particle" : "", "family" : "Baldauf", "given" : "Matthias", "non-dropping-particle" : "", "parse-names" : false, "suffix" : "" }, { "dropping-particle" : "", "family" : "Dustdar", "given" : "Schahram", "non-dropping-particle" : "", "parse-names" : false, "suffix" : "" }, { "dropping-particle" : "", "family" : "Rosenberg", "given" : "Florian", "non-dropping-particle" : "", "parse-names" : false, "suffix" : "" } ], "container-title" : "International Journal of Ad Hoc and Ubiquitous Computing", "id" : "ITEM-1", "issue" : "4", "issued" : { "date-parts" : [ [ "2007" ] ] }, "page" : "263-277", "title" : "A survey on context-aware systems", "type" : "article-journal", "volume" : "2" }, "locator" : "264-265", "uris" : [ "http://www.mendeley.com/documents/?uuid=6104ce2d-a21a-43de-a50b-e0c3229ba310" ] }, { "id" : "ITEM-2", "itemData" : { "DOI" : "10.1109/SURV.2013.042313.00197", "ISSN" : "1553-877X", "abstract" : "As we are moving towards the Internet of Things (IoT), the number of sensors deployed around the world is growing at a rapid pace. Market research has shown a significant growth of sensor deployments over the past decade and has predicted a significant increment of the growth rate in the future. These sensors continuously generate enormous amounts of data. However, in order to add value to raw sensor data we need to understand it. Collection, modelling, reasoning, and distribution of context in relation to sensor data plays critical role in this challenge. Context-aware computing has proven to be successful in understanding sensor data. In this paper, we survey context awareness from an IoT perspective. We present the necessary background by introducing the IoT paradigm and context-aware fundamentals at the beginning. Then we provide an in-depth analysis of context life cycle. We evaluate a subset of projects (50) which represent the majority of research and commercial solutions proposed in the field of context-aware computing conducted over the last decade (2001-2011) based on our own taxonomy. Finally, based on our evaluation, we highlight the lessons to be learnt from the past and some possible directions for future research. The survey addresses a broad range of techniques, methods, models, functionalities, systems, applications, and middleware solutions related to context awareness and IoT. Our goal is not only to analyse, compare and consolidate past research work but also to appreciate their findings and discuss their applicability towards the IoT.", "author" : [ { "dropping-particle" : "", "family" : "Perera", "given" : "Charith", "non-dropping-particle" : "", "parse-names" : false, "suffix" : "" }, { "dropping-particle" : "", "family" : "Zaslavsky", "given" : "Arkady", "non-dropping-particle" : "", "parse-names" : false, "suffix" : "" }, { "dropping-particle" : "", "family" : "Christen", "given" : "Peter", "non-dropping-particle" : "", "parse-names" : false, "suffix" : "" }, { "dropping-particle" : "", "family" : "Georgakopoulos", "given" : "Dimitrios", "non-dropping-particle" : "", "parse-names" : false, "suffix" : "" } ], "container-title" : "IEEE Communications Surveys &amp; Tutorials", "id" : "ITEM-2", "issue" : "1", "issued" : { "date-parts" : [ [ "2014", "1" ] ] }, "page" : "414-454", "shortTitle" : "Communications Surveys &amp; Tutorials, IEEE", "title" : "Context Aware Computing for The Internet of Things: A Survey", "type" : "article-journal", "volume" : "16" }, "locator" : "428", "prefix" : " ", "uris" : [ "http://www.mendeley.com/documents/?uuid=c573c0bb-3d8c-4bad-9b46-9802c4d7e30f" ] } ], "mendeley" : { "previouslyFormattedCitation" : "(Baldauf et al. 2007, S. 264\u2013265; Perera et al. 2014, S. 428)" }, "properties" : { "noteIndex" : 0 }, "schema" : "https://github.com/citation-style-language/schema/raw/master/csl-citation.json" }</w:instrText>
+        <w:instrText>ADDIN CSL_CITATION { "citationItems" : [ { "id" : "ITEM-1", "itemData" : { "DOI" : "10.1145/1296843.1296887", "ISBN" : "9781595935731", "author" : [ { "dropping-particle" : "", "family" : "Chang", "given" : "Yao-Jen", "non-dropping-particle" : "", "parse-names" : false, "suffix" : "" }, { "dropping-particle" : "", "family" : "Tsai", "given" : "Shih-Kai", "non-dropping-particle" : "", "parse-names" : false, "suffix" : "" }, { "dropping-particle" : "", "family" : "Chang", "given" : "Yao-Sheng", "non-dropping-particle" : "", "parse-names" : false, "suffix" : "" }, { "dropping-particle" : "", "family" : "Wang", "given" : "Tsen-Yung", "non-dropping-particle" : "", "parse-names" : false, "suffix" : "" } ], "container-title" : "Proceedings of the 9th international ACM SIGACCESS conference on Computers and accessibility - Assets '07", "id" : "ITEM-1", "issued" : { "date-parts" : [ [ "2007" ] ] }, "page" : "231", "publisher" : "ACM Press", "publisher-place" : "New York, New York, USA", "title" : "A novel wayfinding system based on geo-coded qr codes for individuals with cognitive impairments", "type" : "paper-conference" }, "locator" : "231", "uris" : [ "http://www.mendeley.com/documents/?uuid=0f8d773f-467c-4af9-af84-2d89c240fdf9" ] }, { "id" : "ITEM-2", "itemData" : { "DOI" : "10.1109/ICCGI.2008.25", "ISBN" : "9780769532752", "author" : [ { "dropping-particle" : "", "family" : "Rouillard", "given" : "Jos\u00e9", "non-dropping-particle" : "", "parse-names" : false, "suffix" : "" } ], "container-title" : "2008 The Third International Multi-Conference on Computing in the Global Information Technology (iccgi 2008)", "id" : "ITEM-2", "issued" : { "date-parts" : [ [ "2008", "7" ] ] }, "page" : "50-55", "publisher" : "Ieee", "title" : "Contextual QR Codes", "type" : "article-journal" }, "locator" : "52", "prefix" : " ", "uris" : [ "http://www.mendeley.com/documents/?uuid=2dff7963-d2f5-4abc-bb1a-f3f6ad742460" ] } ], "mendeley" : { "previouslyFormattedCitation" : "(Chang et al. 2007, S. 231; Rouillard 2008, S. 52)" }, "properties" : { "noteIndex" : 0 }, "schema" : "https://github.com/citation-style-language/schema/raw/master/csl-citation.json" }</w:instrText>
       </w:r>
       <w:r>
         <w:fldChar w:fldCharType="separate"/>
@@ -4502,17 +5277,126 @@
         <w:rPr>
           <w:noProof/>
         </w:rPr>
-        <w:t>(Baldauf et al. 2007, S. 264–265; Perera et al. 2014, S. 428)</w:t>
+        <w:t>(Chang et al. 2007, S. 231; Rouillard 2008, S. 52)</w:t>
       </w:r>
       <w:r>
         <w:fldChar w:fldCharType="end"/>
       </w:r>
-      <w:commentRangeEnd w:id="14"/>
-      <w:r>
-        <w:rPr>
-          <w:rStyle w:val="Kommentarzeichen"/>
-        </w:rPr>
-        <w:commentReference w:id="14"/>
+      <w:r>
+        <w:t xml:space="preserve">. </w:t>
+      </w:r>
+    </w:p>
+    <w:p>
+      <w:pPr>
+        <w:pStyle w:val="BasicText"/>
+      </w:pPr>
+      <w:r>
+        <w:t>QR</w:t>
+      </w:r>
+      <w:r>
+        <w:t xml:space="preserve"> Codes wurden 1994 von dem japanischen Unternehmen Denso-Wave entwickelt. Es existieren 40 verschiedene Versionen des QR Codes die sich vor allem in ihrer Größe und dadurch in ihre</w:t>
+      </w:r>
+      <w:r>
+        <w:t>m Speichervolumen, aber auch in ihrer Lesbarkeit trotz teilweiser Beschädigung.</w:t>
+      </w:r>
+      <w:r>
+        <w:t xml:space="preserve"> </w:t>
+      </w:r>
+      <w:r>
+        <w:fldChar w:fldCharType="begin" w:fldLock="1"/>
+      </w:r>
+      <w:r>
+        <w:instrText>ADDIN CSL_CITATION { "citationItems" : [ { "id" : "ITEM-1", "itemData" : { "URL" : "http://www.qrcode.com/en/index.html", "accessed" : { "date-parts" : [ [ "2014", "10", "16" ] ] }, "id" : "ITEM-1", "issued" : { "date-parts" : [ [ "0" ] ] }, "title" : "QRcode.com\uff5cDENSO WAVE", "type" : "webpage" }, "uris" : [ "http://www.mendeley.com/documents/?uuid=123baa2c-02c7-4550-b5e8-da5e7f063fb6" ] } ], "mendeley" : { "previouslyFormattedCitation" : "(QRcode.com\uff5cDENSO WAVE)" }, "properties" : { "noteIndex" : 0 }, "schema" : "https://github.com/citation-style-language/schema/raw/master/csl-citation.json" }</w:instrText>
+      </w:r>
+      <w:r>
+        <w:fldChar w:fldCharType="separate"/>
+      </w:r>
+      <w:r>
+        <w:rPr>
+          <w:noProof/>
+        </w:rPr>
+        <w:t>(QRcode.com</w:t>
+      </w:r>
+      <w:r>
+        <w:rPr>
+          <w:rFonts w:ascii="Baoli SC Regular" w:hAnsi="Baoli SC Regular" w:cs="Baoli SC Regular"/>
+          <w:noProof/>
+        </w:rPr>
+        <w:t>｜</w:t>
+      </w:r>
+      <w:r>
+        <w:rPr>
+          <w:noProof/>
+        </w:rPr>
+        <w:t>DENSO WAVE)</w:t>
+      </w:r>
+      <w:r>
+        <w:fldChar w:fldCharType="end"/>
+      </w:r>
+    </w:p>
+    <w:p>
+      <w:pPr>
+        <w:pStyle w:val="BasicText"/>
+      </w:pPr>
+      <w:r>
+        <w:t>QR Codes finden heute vielerlei Anwendung. Sie sind in der Werbung, auf Visitenka</w:t>
+      </w:r>
+      <w:r>
+        <w:t>r</w:t>
+      </w:r>
+      <w:r>
+        <w:t>ten, an öffentlichen Orten oder einfach in ihrer ursprünglichen Bestimmung der Indus</w:t>
+      </w:r>
+      <w:r>
+        <w:t>t</w:t>
+      </w:r>
+      <w:r>
+        <w:t>rie aufzufinden. Aber immer haben sie den Nutzen Objekte oder Orte zu identifizieren und weitere kontextsensitive Informationen zum Gescannten anzuzeigen. Sei es die I</w:t>
+      </w:r>
+      <w:r>
+        <w:t>n</w:t>
+      </w:r>
+      <w:r>
+        <w:t>ternetseite eines Unternehmens in der Werbung, oder aber ein informativer Text über ein Ausstellungsstück in einem Museum.</w:t>
+      </w:r>
+      <w:r>
+        <w:t xml:space="preserve"> Zusätzlich ist es möglich die vom QR-Code zur Verfügung gestellte Information mit weiter</w:t>
+      </w:r>
+      <w:r>
+        <w:t>e</w:t>
+      </w:r>
+      <w:r>
+        <w:t>n Sensoren des Geräts festgestellte I</w:t>
+      </w:r>
+      <w:r>
+        <w:t>n</w:t>
+      </w:r>
+      <w:r>
+        <w:t>formationen zu verknüpfen, um so ein ganzheitliches kontextsensitives System zu erre</w:t>
+      </w:r>
+      <w:r>
+        <w:t>i</w:t>
+      </w:r>
+      <w:r>
+        <w:t xml:space="preserve">chen. </w:t>
+      </w:r>
+      <w:r>
+        <w:fldChar w:fldCharType="begin" w:fldLock="1"/>
+      </w:r>
+      <w:r>
+        <w:instrText>ADDIN CSL_CITATION { "citationItems" : [ { "id" : "ITEM-1", "itemData" : { "DOI" : "10.1109/ICCGI.2008.25", "ISBN" : "9780769532752", "author" : [ { "dropping-particle" : "", "family" : "Rouillard", "given" : "Jos\u00e9", "non-dropping-particle" : "", "parse-names" : false, "suffix" : "" } ], "container-title" : "2008 The Third International Multi-Conference on Computing in the Global Information Technology (iccgi 2008)", "id" : "ITEM-1", "issued" : { "date-parts" : [ [ "2008", "7" ] ] }, "page" : "50-55", "publisher" : "Ieee", "title" : "Contextual QR Codes", "type" : "article-journal" }, "locator" : "52-53", "uris" : [ "http://www.mendeley.com/documents/?uuid=2dff7963-d2f5-4abc-bb1a-f3f6ad742460" ] } ], "mendeley" : { "previouslyFormattedCitation" : "(Rouillard 2008, S. 52\u201353)" }, "properties" : { "noteIndex" : 0 }, "schema" : "https://github.com/citation-style-language/schema/raw/master/csl-citation.json" }</w:instrText>
+      </w:r>
+      <w:r>
+        <w:fldChar w:fldCharType="separate"/>
+      </w:r>
+      <w:r>
+        <w:rPr>
+          <w:noProof/>
+        </w:rPr>
+        <w:t>(Rouillard 2008, S. 52–53)</w:t>
+      </w:r>
+      <w:r>
+        <w:fldChar w:fldCharType="end"/>
       </w:r>
       <w:r>
         <w:t>.</w:t>
@@ -4522,468 +5406,98 @@
       </w:r>
     </w:p>
     <w:p>
-      <w:r>
-        <w:t xml:space="preserve">Ein weiterer Ansatz ist die Einteilung der kontextsensitiven nach Kontextart Baldauf et al. </w:t>
-      </w:r>
-      <w:r>
-        <w:fldChar w:fldCharType="begin" w:fldLock="1"/>
-      </w:r>
-      <w:r>
-        <w:instrText>ADDIN CSL_CITATION { "citationItems" : [ { "id" : "ITEM-1", "itemData" : { "author" : [ { "dropping-particle" : "", "family" : "Baldauf", "given" : "Matthias", "non-dropping-particle" : "", "parse-names" : false, "suffix" : "" }, { "dropping-particle" : "", "family" : "Dustdar", "given" : "Schahram", "non-dropping-particle" : "", "parse-names" : false, "suffix" : "" }, { "dropping-particle" : "", "family" : "Rosenberg", "given" : "Florian", "non-dropping-particle" : "", "parse-names" : false, "suffix" : "" } ], "container-title" : "International Journal of Ad Hoc and Ubiquitous Computing", "id" : "ITEM-1", "issue" : "4", "issued" : { "date-parts" : [ [ "2007" ] ] }, "page" : "263-277", "title" : "A survey on context-aware systems", "type" : "article-journal", "volume" : "2" }, "locator" : "266", "suppress-author" : 1, "uris" : [ "http://www.mendeley.com/documents/?uuid=6104ce2d-a21a-43de-a50b-e0c3229ba310" ] } ], "mendeley" : { "previouslyFormattedCitation" : "( 2007, S. 266)" }, "properties" : { "noteIndex" : 0 }, "schema" : "https://github.com/citation-style-language/schema/raw/master/csl-citation.json" }</w:instrText>
-      </w:r>
-      <w:r>
-        <w:fldChar w:fldCharType="separate"/>
-      </w:r>
-      <w:r>
-        <w:rPr>
-          <w:noProof/>
-        </w:rPr>
-        <w:t>( 2007, S. 266)</w:t>
-      </w:r>
-      <w:r>
-        <w:fldChar w:fldCharType="end"/>
-      </w:r>
-      <w:r>
-        <w:t>. Im Rahmen dieser Arbeit soll eine Kombination der beiden Kateg</w:t>
-      </w:r>
-      <w:r>
-        <w:t>o</w:t>
-      </w:r>
-      <w:r>
-        <w:t>risierung zum Einsatz kommen. Dabei wird ein besonderer Schwerpunkt auf Middl</w:t>
-      </w:r>
-      <w:r>
-        <w:t>e</w:t>
-      </w:r>
-      <w:r>
-        <w:t xml:space="preserve">ware infrastructure und Context Server und </w:t>
-      </w:r>
-      <w:r>
-        <w:t>auf die visuellen und location basierten Kontextarten gelegt.</w:t>
-      </w:r>
-    </w:p>
-    <w:p/>
-    <w:p>
-      <w:r>
-        <w:t xml:space="preserve">Sensortypen Vergleich. </w:t>
-      </w:r>
-      <w:r>
-        <w:fldChar w:fldCharType="begin" w:fldLock="1"/>
-      </w:r>
-      <w:r>
-        <w:instrText>ADDIN CSL_CITATION { "citationItems" : [ { "id" : "ITEM-1", "itemData" : { "author" : [ { "dropping-particle" : "", "family" : "Baldauf", "given" : "Matthias", "non-dropping-particle" : "", "parse-names" : false, "suffix" : "" }, { "dropping-particle" : "", "family" : "Dustdar", "given" : "Schahram", "non-dropping-particle" : "", "parse-names" : false, "suffix" : "" }, { "dropping-particle" : "", "family" : "Rosenberg", "given" : "Florian", "non-dropping-particle" : "", "parse-names" : false, "suffix" : "" } ], "container-title" : "International Journal of Ad Hoc and Ubiquitous Computing", "id" : "ITEM-1", "issue" : "4", "issued" : { "date-parts" : [ [ "2007" ] ] }, "page" : "263-277", "title" : "A survey on context-aware systems", "type" : "article-journal", "volume" : "2" }, "locator" : "266", "uris" : [ "http://www.mendeley.com/documents/?uuid=6104ce2d-a21a-43de-a50b-e0c3229ba310" ] }, { "id" : "ITEM-2", "itemData" : { "DOI" : "10.1109/SURV.2013.042313.00197", "ISSN" : "1553-877X", "abstract" : "As we are moving towards the Internet of Things (IoT), the number of sensors deployed around the world is growing at a rapid pace. Market research has shown a significant growth of sensor deployments over the past decade and has predicted a significant increment of the growth rate in the future. These sensors continuously generate enormous amounts of data. However, in order to add value to raw sensor data we need to understand it. Collection, modelling, reasoning, and distribution of context in relation to sensor data plays critical role in this challenge. Context-aware computing has proven to be successful in understanding sensor data. In this paper, we survey context awareness from an IoT perspective. We present the necessary background by introducing the IoT paradigm and context-aware fundamentals at the beginning. Then we provide an in-depth analysis of context life cycle. We evaluate a subset of projects (50) which represent the majority of research and commercial solutions proposed in the field of context-aware computing conducted over the last decade (2001-2011) based on our own taxonomy. Finally, based on our evaluation, we highlight the lessons to be learnt from the past and some possible directions for future research. The survey addresses a broad range of techniques, methods, models, functionalities, systems, applications, and middleware solutions related to context awareness and IoT. Our goal is not only to analyse, compare and consolidate past research work but also to appreciate their findings and discuss their applicability towards the IoT.", "author" : [ { "dropping-particle" : "", "family" : "Perera", "given" : "Charith", "non-dropping-particle" : "", "parse-names" : false, "suffix" : "" }, { "dropping-particle" : "", "family" : "Zaslavsky", "given" : "Arkady", "non-dropping-particle" : "", "parse-names" : false, "suffix" : "" }, { "dropping-particle" : "", "family" : "Christen", "given" : "Peter", "non-dropping-particle" : "", "parse-names" : false, "suffix" : "" }, { "dropping-particle" : "", "family" : "Georgakopoulos", "given" : "Dimitrios", "non-dropping-particle" : "", "parse-names" : false, "suffix" : "" } ], "container-title" : "IEEE Communications Surveys &amp; Tutorials", "id" : "ITEM-2", "issue" : "1", "issued" : { "date-parts" : [ [ "2014", "1" ] ] }, "page" : "414-454", "shortTitle" : "Communications Surveys &amp; Tutorials, IEEE", "title" : "Context Aware Computing for The Internet of Things: A Survey", "type" : "article-journal", "volume" : "16" }, "locator" : "428", "prefix" : " ", "uris" : [ "http://www.mendeley.com/documents/?uuid=c573c0bb-3d8c-4bad-9b46-9802c4d7e30f" ] } ], "mendeley" : { "previouslyFormattedCitation" : "(Baldauf et al. 2007, S. 266; Perera et al. 2014, S. 428)" }, "properties" : { "noteIndex" : 0 }, "schema" : "https://github.com/citation-style-language/schema/raw/master/csl-citation.json" }</w:instrText>
-      </w:r>
-      <w:r>
-        <w:fldChar w:fldCharType="separate"/>
-      </w:r>
-      <w:r>
-        <w:rPr>
-          <w:noProof/>
-        </w:rPr>
-        <w:t>(Baldauf et al. 2007, S. 266; Perera et al. 2014, S. 428)</w:t>
-      </w:r>
-      <w:r>
-        <w:fldChar w:fldCharType="end"/>
-      </w:r>
+      <w:pPr>
+        <w:pStyle w:val="berschrift3"/>
+      </w:pPr>
+      <w:bookmarkStart w:id="20" w:name="_Toc276292539"/>
+      <w:r>
+        <w:t>Objekt- und Bilderkennung</w:t>
+      </w:r>
+      <w:bookmarkEnd w:id="20"/>
+    </w:p>
+    <w:p>
+      <w:pPr>
+        <w:pStyle w:val="berschrift2"/>
+      </w:pPr>
+      <w:bookmarkStart w:id="21" w:name="_Toc276292540"/>
+      <w:r>
+        <w:t>Beispiele für existierende kontextsensitive Anwendungen</w:t>
+      </w:r>
+      <w:bookmarkEnd w:id="21"/>
     </w:p>
     <w:p>
       <w:pPr>
         <w:pStyle w:val="BasicText"/>
       </w:pPr>
-    </w:p>
-    <w:p>
-      <w:pPr>
-        <w:pStyle w:val="berschrift3"/>
-      </w:pPr>
-      <w:bookmarkStart w:id="15" w:name="_Toc276195795"/>
-      <w:r>
-        <w:t>Location-</w:t>
-      </w:r>
-      <w:r>
-        <w:t>Based Services</w:t>
-      </w:r>
-      <w:bookmarkEnd w:id="15"/>
+      <w:r>
+        <w:t>Der Markt für kontextsensitive Applikation und Applikationen mit kontextsensitiver Funktion ist heute nicht mehr zu unterschätzen und bei genauerer Betrachtung kann man insbesondere auf dem Markt für Smartphone-Apps (Apps) einiges finden was in die drei oben genannten Anwendungsbereiche fällt.</w:t>
+      </w:r>
     </w:p>
     <w:p>
       <w:pPr>
         <w:pStyle w:val="BasicText"/>
       </w:pPr>
       <w:r>
-        <w:t xml:space="preserve">Ortsbasierte Dienste (engl. </w:t>
-      </w:r>
-      <w:r>
-        <w:t>Location-</w:t>
-      </w:r>
-      <w:r>
-        <w:t>Based Services</w:t>
-      </w:r>
-      <w:r>
-        <w:t xml:space="preserve">) </w:t>
-      </w:r>
-      <w:r>
-        <w:t>sind unter Normalnutzer von M</w:t>
-      </w:r>
-      <w:r>
-        <w:t>o</w:t>
-      </w:r>
-      <w:r>
-        <w:t>bilen Endgeräten die heute wohl am weit</w:t>
-      </w:r>
-      <w:r>
-        <w:t>esten verbreitet</w:t>
-      </w:r>
-      <w:r>
-        <w:t xml:space="preserve"> und b</w:t>
-      </w:r>
-      <w:r>
-        <w:t>e</w:t>
-      </w:r>
-      <w:r>
-        <w:t>kanntesten</w:t>
-      </w:r>
-      <w:r>
-        <w:t xml:space="preserve"> Dienste unter den kontextsensitiven Anwendungen. Dafür spricht, dass neben einem in den USA r</w:t>
-      </w:r>
-      <w:r>
-        <w:t>e</w:t>
-      </w:r>
-      <w:r>
-        <w:t xml:space="preserve">gistrierten Patent </w:t>
-      </w:r>
-      <w:r>
-        <w:fldChar w:fldCharType="begin" w:fldLock="1"/>
-      </w:r>
-      <w:r>
-        <w:instrText>ADDIN CSL_CITATION { "citationItems" : [ { "id" : "ITEM-1", "itemData" : { "author" : [ { "dropping-particle" : "", "family" : "Portman", "given" : "Eric A.", "non-dropping-particle" : "", "parse-names" : false, "suffix" : "" }, { "dropping-particle" : "", "family" : "Gailey", "given" : "Michael L.", "non-dropping-particle" : "", "parse-names" : false, "suffix" : "" }, { "dropping-particle" : "", "family" : "Holmes", "given" : "Chad S.", "non-dropping-particle" : "", "parse-names" : false, "suffix" : "" }, { "dropping-particle" : "", "family" : "Burgiss", "given" : "Michael J.", "non-dropping-particle" : "", "parse-names" : false, "suffix" : "" }, { "dropping-particle" : "", "family" : "Smith", "given" : "Angela King", "non-dropping-particle" : "", "parse-names" : false, "suffix" : "" }, { "dropping-particle" : "", "family" : "Pitts III", "given" : "Ashton F.", "non-dropping-particle" : "", "parse-names" : false, "suffix" : "" }, { "dropping-particle" : "", "family" : "Dempsen", "given" : "Stephen L.", "non-dropping-particle" : "", "parse-names" : false, "suffix" : "" }, { "dropping-particle" : "", "family" : "Che", "given" : "Vinny Wai-yan", "non-dropping-particle" : "", "parse-names" : false, "suffix" : "" } ], "id" : "ITEM-1", "issue" : "12", "issued" : { "date-parts" : [ [ "2005" ] ] }, "number" : "US 6944447 B2", "publisher-place" : "USA", "title" : "Location-based services", "type" : "patent", "volume" : "2" }, "uris" : [ "http://www.mendeley.com/documents/?uuid=b039671f-1f6a-415e-925b-88675e89a6f7" ] } ], "mendeley" : { "previouslyFormattedCitation" : "(Portman et al. 2005)" }, "properties" : { "noteIndex" : 0 }, "schema" : "https://github.com/citation-style-language/schema/raw/master/csl-citation.json" }</w:instrText>
-      </w:r>
-      <w:r>
-        <w:fldChar w:fldCharType="separate"/>
-      </w:r>
-      <w:r>
-        <w:rPr>
-          <w:noProof/>
-        </w:rPr>
-        <w:t>(Portman et al. 2005)</w:t>
-      </w:r>
-      <w:r>
-        <w:fldChar w:fldCharType="end"/>
-      </w:r>
-      <w:r>
-        <w:t xml:space="preserve"> auch empirische Studien zu der Akzeptanz di</w:t>
-      </w:r>
-      <w:r>
-        <w:t>e</w:t>
-      </w:r>
-      <w:r>
-        <w:t xml:space="preserve">ser Dienste unter Endkunden </w:t>
-      </w:r>
-      <w:r>
-        <w:fldChar w:fldCharType="begin" w:fldLock="1"/>
-      </w:r>
-      <w:r>
-        <w:instrText>ADDIN CSL_CITATION { "citationItems" : [ { "id" : "ITEM-1", "itemData" : { "abstract" : "The present invention discloses a method and system for providing location-based services to a remote terminal that is connected to various types of communication systems. A tailored request for information is generated with the remote terminal. In addition, a geographic indicator associated with the remote terminal is also generated in the preferred embodiment. The tailored request for information and the geographic indicator are transmitted to a location-based application server. A structured response to the tailored request for information is generated with the location-based application server, wherein the structured response is based on the geographic indicator of the remote terminal. The structured response is the transmitted to the remote terminal using one of several different types of communication protocols and/or mediums.", "author" : [ { "dropping-particle" : "", "family" : "K\u00f6lmel", "given" : "Dr. Bernhard", "non-dropping-particle" : "", "parse-names" : false, "suffix" : "" } ], "id" : "ITEM-1", "issued" : { "date-parts" : [ [ "2005", "9", "13" ] ] }, "title" : "Location-based services", "type" : "article" }, "uris" : [ "http://www.mendeley.com/documents/?uuid=e7f1e978-c6aa-4550-8e4d-0938ea7b6591" ] }, { "id" : "ITEM-2", "itemData" : { "DOI" : "10.1145/1325555.1325568", "ISSN" : "00010782", "author" : [ { "dropping-particle" : "", "family" : "Junglas", "given" : "Iris A.", "non-dropping-particle" : "", "parse-names" : false, "suffix" : "" }, { "dropping-particle" : "", "family" : "Watson", "given" : "Richard T.", "non-dropping-particle" : "", "parse-names" : false, "suffix" : "" } ], "container-title" : "Communications of the ACM", "id" : "ITEM-2", "issue" : "3", "issued" : { "date-parts" : [ [ "2008", "3", "1" ] ] }, "page" : "65-69", "publisher" : "ACM", "title" : "Location-based services", "type" : "article-journal", "volume" : "51" }, "prefix" : " ", "uris" : [ "http://www.mendeley.com/documents/?uuid=9f545d14-8470-46ff-935c-44cb9aaf2230" ] } ], "mendeley" : { "previouslyFormattedCitation" : "(K\u00f6lmel 2005; Junglas und Watson 2008)" }, "properties" : { "noteIndex" : 0 }, "schema" : "https://github.com/citation-style-language/schema/raw/master/csl-citation.json" }</w:instrText>
-      </w:r>
-      <w:r>
-        <w:fldChar w:fldCharType="separate"/>
-      </w:r>
-      <w:r>
-        <w:rPr>
-          <w:noProof/>
-        </w:rPr>
-        <w:t>(Kölmel 2005; Junglas und Watson 2008)</w:t>
-      </w:r>
-      <w:r>
-        <w:fldChar w:fldCharType="end"/>
-      </w:r>
-      <w:r>
-        <w:t xml:space="preserve"> zum Thema erschienen sind.</w:t>
-      </w:r>
-      <w:r>
-        <w:t xml:space="preserve"> Zudem fällt auf, dass ein Großteil der Forschung zum Thema aus dem vergangenen Jahrzehnt stammen, was darauf schließen lässt, dass die Technik heute so etabliert ist, dass keine weitere grundlegenden Forschungsarbeiten benötigt werden.</w:t>
-      </w:r>
-      <w:r>
-        <w:t xml:space="preserve"> Neuere Veröffentlichungen beschäftigen sich eher mit der Verknüpfung von bestehe</w:t>
-      </w:r>
-      <w:r>
-        <w:t>n</w:t>
-      </w:r>
-      <w:r>
-        <w:t>den Location-B</w:t>
-      </w:r>
-      <w:r>
-        <w:t xml:space="preserve">ased Services mit weiteren Technologien. </w:t>
-      </w:r>
-      <w:r>
-        <w:fldChar w:fldCharType="begin" w:fldLock="1"/>
-      </w:r>
-      <w:r>
-        <w:instrText>ADDIN CSL_CITATION { "citationItems" : [ { "id" : "ITEM-1", "itemData" : { "author" : [ { "dropping-particle" : "", "family" : "Gao", "given" : "Huiji", "non-dropping-particle" : "", "parse-names" : false, "suffix" : "" }, { "dropping-particle" : "", "family" : "Tang", "given" : "Jiliang", "non-dropping-particle" : "", "parse-names" : false, "suffix" : "" }, { "dropping-particle" : "", "family" : "Liu", "given" : "Huan", "non-dropping-particle" : "", "parse-names" : false, "suffix" : "" } ], "container-title" : "ICWSM", "id" : "ITEM-1", "issued" : { "date-parts" : [ [ "2012" ] ] }, "page" : "114-121", "title" : "Exploring Social-Historical Ties on Location-Based Social Networks", "type" : "paper-conference" }, "uris" : [ "http://www.mendeley.com/documents/?uuid=d9a44125-6cd6-4ff1-9f4f-629a7ae933fe" ] }, { "id" : "ITEM-2", "itemData" : { "DOI" : "10.1145/2020408.2020579", "ISBN" : "9781450308137", "author" : [ { "dropping-particle" : "", "family" : "Cho", "given" : "Eunjoon", "non-dropping-particle" : "", "parse-names" : false, "suffix" : "" }, { "dropping-particle" : "", "family" : "Myers", "given" : "Seth A.", "non-dropping-particle" : "", "parse-names" : false, "suffix" : "" }, { "dropping-particle" : "", "family" : "Leskovec", "given" : "Jure", "non-dropping-particle" : "", "parse-names" : false, "suffix" : "" } ], "container-title" : "Proceedings of the 17th ACM SIGKDD international conference on Knowledge discovery and data mining - KDD '11", "id" : "ITEM-2", "issued" : { "date-parts" : [ [ "2011" ] ] }, "page" : "1082", "publisher" : "ACM Press", "publisher-place" : "New York, New York, USA", "title" : "Friendship and mobility", "type" : "paper-conference" }, "prefix" : " ", "uris" : [ "http://www.mendeley.com/documents/?uuid=7379d678-636d-41aa-912b-bd813d733375" ] } ], "mendeley" : { "previouslyFormattedCitation" : "(Gao et al. 2012; Cho et al. 2011)" }, "properties" : { "noteIndex" : 0 }, "schema" : "https://github.com/citation-style-language/schema/raw/master/csl-citation.json" }</w:instrText>
-      </w:r>
-      <w:r>
-        <w:fldChar w:fldCharType="separate"/>
-      </w:r>
-      <w:r>
-        <w:rPr>
-          <w:noProof/>
-        </w:rPr>
-        <w:t>(Gao et al. 2012; Cho et al. 2011)</w:t>
-      </w:r>
-      <w:r>
-        <w:fldChar w:fldCharType="end"/>
-      </w:r>
-    </w:p>
-    <w:p>
-      <w:pPr>
-        <w:pStyle w:val="Anfhrungszeichen"/>
-      </w:pPr>
-      <w:r>
-        <w:rPr>
-          <w:i w:val="0"/>
-        </w:rPr>
-        <w:t xml:space="preserve">Das UMTS-Forum beschreibt Location-Based Services bereits in seinem 13. Report </w:t>
-      </w:r>
-      <w:r>
-        <w:rPr>
-          <w:i w:val="0"/>
-        </w:rPr>
-        <w:t>von 2001</w:t>
-      </w:r>
-      <w:r>
-        <w:rPr>
-          <w:i w:val="0"/>
-        </w:rPr>
-        <w:t xml:space="preserve"> als einen Service der es Nutzern oder Geräten ermöglicht andere Personen, Fah</w:t>
-      </w:r>
-      <w:r>
-        <w:rPr>
-          <w:i w:val="0"/>
-        </w:rPr>
-        <w:t>r</w:t>
-      </w:r>
-      <w:r>
-        <w:rPr>
-          <w:i w:val="0"/>
-        </w:rPr>
-        <w:t>zeuge, Ressourcen, Dienste oder Maschinen anhand ihrer Personen zu ermitteln. Zudem ermöglicht es den Nutzer seine eigene Position zu ermitteln.</w:t>
+        <w:t xml:space="preserve">Location-based Services </w:t>
+      </w:r>
+      <w:r>
+        <w:sym w:font="Wingdings" w:char="F0E0"/>
+      </w:r>
+      <w:r>
+        <w:t xml:space="preserve"> Foursquare</w:t>
+      </w:r>
+    </w:p>
+    <w:p>
+      <w:pPr>
+        <w:pStyle w:val="BasicText"/>
+      </w:pPr>
+      <w:r>
+        <w:t xml:space="preserve">Marker / QR-Codes </w:t>
+      </w:r>
+      <w:r>
+        <w:sym w:font="Wingdings" w:char="F0E0"/>
+      </w:r>
+      <w:r>
+        <w:t xml:space="preserve"> QR Code Scan?</w:t>
+      </w:r>
+    </w:p>
+    <w:p>
+      <w:pPr>
+        <w:pStyle w:val="BasicText"/>
+      </w:pPr>
+      <w:r>
+        <w:t xml:space="preserve">Objekt- und Bilderkennung </w:t>
+      </w:r>
+      <w:r>
+        <w:sym w:font="Wingdings" w:char="F0E0"/>
       </w:r>
       <w:r>
         <w:t xml:space="preserve"> </w:t>
       </w:r>
       <w:r>
-        <w:fldChar w:fldCharType="begin" w:fldLock="1"/>
-      </w:r>
-      <w:r>
-        <w:instrText>ADDIN CSL_CITATION { "citationItems" : [ { "id" : "ITEM-1", "itemData" : { "author" : [ { "dropping-particle" : "", "family" : "UMTS Forum", "given" : "", "non-dropping-particle" : "", "parse-names" : false, "suffix" : "" } ], "id" : "ITEM-1", "issue" : "13", "issued" : { "date-parts" : [ [ "2001" ] ] }, "title" : "Report No. 13", "type" : "report" }, "locator" : "35", "uris" : [ "http://www.mendeley.com/documents/?uuid=8be1eb20-0944-47a9-b576-74d0da042451" ] } ], "mendeley" : { "previouslyFormattedCitation" : "(UMTS Forum 2001, S. 35)" }, "properties" : { "noteIndex" : 0 }, "schema" : "https://github.com/citation-style-language/schema/raw/master/csl-citation.json" }</w:instrText>
-      </w:r>
-      <w:r>
-        <w:fldChar w:fldCharType="separate"/>
-      </w:r>
-      <w:r>
-        <w:rPr>
-          <w:i w:val="0"/>
-          <w:noProof/>
-        </w:rPr>
-        <w:t>(UMTS Forum 2001, S. 35)</w:t>
-      </w:r>
-      <w:r>
-        <w:fldChar w:fldCharType="end"/>
-      </w:r>
-      <w:r>
-        <w:t>.</w:t>
-      </w:r>
-    </w:p>
-    <w:p>
-      <w:pPr>
-        <w:pStyle w:val="BasicText"/>
-      </w:pPr>
-      <w:r>
-        <w:t>Diese Lokalisierung geschieht dabei durch v</w:t>
-      </w:r>
-      <w:r>
-        <w:t>erschiedene Techniken</w:t>
-      </w:r>
-      <w:r>
-        <w:t>, die sich sehr in ihrer Funktionsweise unterscheiden.</w:t>
-      </w:r>
-      <w:r>
-        <w:t xml:space="preserve"> </w:t>
-      </w:r>
-      <w:r>
-        <w:t xml:space="preserve">Beispiele hierfür sind zum Beispiel wie bereits in der </w:t>
-      </w:r>
-      <w:r>
-        <w:rPr>
-          <w:rStyle w:val="SchwacherVerweis"/>
-        </w:rPr>
-        <w:t>Tabelle 1.1</w:t>
-      </w:r>
-      <w:r>
-        <w:t xml:space="preserve"> genannt physische Sensoren wie </w:t>
-      </w:r>
-      <w:r>
-        <w:t xml:space="preserve">GSM, </w:t>
-      </w:r>
-      <w:r>
-        <w:t>GPS und aGPS</w:t>
-      </w:r>
-      <w:r>
-        <w:t xml:space="preserve">, aber auch eine Ermittlung anhand von Nutzereingaben oder durch andere Applikationen ist denkbar </w:t>
-      </w:r>
-      <w:r>
-        <w:fldChar w:fldCharType="begin" w:fldLock="1"/>
-      </w:r>
-      <w:r>
-        <w:instrText>ADDIN CSL_CITATION { "citationItems" : [ { "id" : "ITEM-1", "itemData" : { "author" : [ { "dropping-particle" : "", "family" : "Indulska", "given" : "J", "non-dropping-particle" : "", "parse-names" : false, "suffix" : "" }, { "dropping-particle" : "", "family" : "Sutton", "given" : "P", "non-dropping-particle" : "", "parse-names" : false, "suffix" : "" } ], "container-title" : "Workshop on Wearable, Invisible, Context-Aware, Ambient, Pervasive and Ubiquitous Computing", "id" : "ITEM-1", "issued" : { "date-parts" : [ [ "2003" ] ] }, "page" : "143-151", "publisher" : "Australian Computer Society", "publisher-place" : "Adelaide, Australia", "title" : "Location management in pervasive systems", "type" : "paper-conference" }, "locator" : "1", "uris" : [ "http://www.mendeley.com/documents/?uuid=072c6ef8-64d6-4a57-853a-b958fc787961" ] } ], "mendeley" : { "previouslyFormattedCitation" : "(Indulska und Sutton 2003, S. 1)" }, "properties" : { "noteIndex" : 0 }, "schema" : "https://github.com/citation-style-language/schema/raw/master/csl-citation.json" }</w:instrText>
-      </w:r>
-      <w:r>
-        <w:fldChar w:fldCharType="separate"/>
-      </w:r>
-      <w:r>
-        <w:rPr>
-          <w:noProof/>
-        </w:rPr>
-        <w:t>(Indulska und Sutton 2003, S. 1)</w:t>
-      </w:r>
-      <w:r>
-        <w:fldChar w:fldCharType="end"/>
-      </w:r>
-      <w:r>
-        <w:t>.</w:t>
-      </w:r>
-      <w:r>
-        <w:t xml:space="preserve"> Hierbei ist allerdings zu unterscheiden ob die Lokal</w:t>
-      </w:r>
-      <w:r>
-        <w:t>i</w:t>
-      </w:r>
-      <w:r>
-        <w:t>sierung unter freien Himmel und so über Satelliten oder Sendemasten geschehen kann, oder ob sich um eine Lokalisierung in einem Gebäude handelt, wie sie zum Beispiel in Museen denkbar ist (Quelle benötigt).</w:t>
-      </w:r>
-    </w:p>
-    <w:p>
-      <w:pPr>
-        <w:pStyle w:val="BasicText"/>
-      </w:pPr>
-      <w:r>
-        <w:t xml:space="preserve">Verschiedene Beispielanwendungen (siehe extra Abschnitt zum Thema) </w:t>
-      </w:r>
-    </w:p>
-    <w:p>
-      <w:pPr>
-        <w:pStyle w:val="BasicText"/>
-      </w:pPr>
-      <w:r>
-        <w:t>Eine ernsthaft angekommene, kontextsensitive Anwendung mit Potenzial.</w:t>
-      </w:r>
-    </w:p>
-    <w:p>
-      <w:pPr>
-        <w:pStyle w:val="berschrift3"/>
-      </w:pPr>
-      <w:bookmarkStart w:id="16" w:name="_Toc276195796"/>
-      <w:r>
-        <w:t>Marker / QR-Codes</w:t>
-      </w:r>
-      <w:bookmarkEnd w:id="16"/>
-    </w:p>
-    <w:p>
-      <w:pPr>
-        <w:pStyle w:val="BasicText"/>
-      </w:pPr>
-      <w:r>
-        <w:t>Barcodes, QR-Codes</w:t>
-      </w:r>
-    </w:p>
-    <w:p>
-      <w:pPr>
-        <w:pStyle w:val="berschrift3"/>
-      </w:pPr>
-      <w:bookmarkStart w:id="17" w:name="_Toc276195797"/>
-      <w:r>
-        <w:t>Objekt- und Bilderkennung</w:t>
-      </w:r>
-      <w:bookmarkEnd w:id="17"/>
-    </w:p>
-    <w:p>
-      <w:pPr>
-        <w:pStyle w:val="berschrift2"/>
-      </w:pPr>
-      <w:bookmarkStart w:id="18" w:name="_Toc276195798"/>
-      <w:r>
-        <w:t>Beispiele für existierende kontextsensitive Anwendungen</w:t>
-      </w:r>
-      <w:bookmarkEnd w:id="18"/>
-    </w:p>
-    <w:p>
-      <w:pPr>
-        <w:pStyle w:val="BasicText"/>
-      </w:pPr>
-      <w:r>
-        <w:t>Der Markt für kontextsensitive Applikation und Applikationen mit kontextsensitiver Funktion ist heute nicht mehr zu unterschätzen und bei genauerer Betrachtung kann man insbesondere auf dem Markt für Smartphone-Apps (Apps) einiges finden was in die drei oben genannten Anwendungsbereiche fällt.</w:t>
-      </w:r>
-    </w:p>
-    <w:p>
-      <w:pPr>
-        <w:pStyle w:val="BasicText"/>
-      </w:pPr>
-      <w:r>
-        <w:t xml:space="preserve">Location-based Services </w:t>
-      </w:r>
-      <w:r>
-        <w:sym w:font="Wingdings" w:char="F0E0"/>
-      </w:r>
-      <w:r>
-        <w:t xml:space="preserve"> Foursquare</w:t>
-      </w:r>
-    </w:p>
-    <w:p>
-      <w:pPr>
-        <w:pStyle w:val="BasicText"/>
-      </w:pPr>
-      <w:r>
-        <w:t xml:space="preserve">Marker / QR-Codes </w:t>
-      </w:r>
-      <w:r>
-        <w:sym w:font="Wingdings" w:char="F0E0"/>
-      </w:r>
-      <w:r>
-        <w:t xml:space="preserve"> QR Code Scan?</w:t>
-      </w:r>
-    </w:p>
-    <w:p>
-      <w:pPr>
-        <w:pStyle w:val="BasicText"/>
-      </w:pPr>
-      <w:r>
-        <w:t xml:space="preserve">Objekt- und Bilderkennung </w:t>
-      </w:r>
-      <w:r>
-        <w:sym w:font="Wingdings" w:char="F0E0"/>
-      </w:r>
-      <w:r>
-        <w:t xml:space="preserve"> </w:t>
+        <w:t>Google Goggles</w:t>
       </w:r>
     </w:p>
     <w:p>
       <w:pPr>
         <w:pStyle w:val="berschrift1"/>
       </w:pPr>
-      <w:bookmarkStart w:id="19" w:name="_Toc276195799"/>
+      <w:bookmarkStart w:id="22" w:name="_Toc276292541"/>
       <w:r>
         <w:lastRenderedPageBreak/>
         <w:t>Google Glass</w:t>
       </w:r>
-      <w:bookmarkEnd w:id="19"/>
+      <w:bookmarkEnd w:id="22"/>
     </w:p>
     <w:p>
       <w:pPr>
         <w:pStyle w:val="berschrift2"/>
       </w:pPr>
-      <w:bookmarkStart w:id="20" w:name="_Toc276195800"/>
+      <w:bookmarkStart w:id="23" w:name="_Toc276292542"/>
       <w:r>
         <w:t>Die Google Glass als Vertreter der Augmented Reality</w:t>
       </w:r>
-      <w:bookmarkEnd w:id="20"/>
+      <w:bookmarkEnd w:id="23"/>
     </w:p>
     <w:p>
       <w:pPr>
@@ -5005,21 +5519,21 @@
       <w:pPr>
         <w:pStyle w:val="berschrift2"/>
       </w:pPr>
-      <w:bookmarkStart w:id="21" w:name="_Toc276195801"/>
+      <w:bookmarkStart w:id="24" w:name="_Toc276292543"/>
       <w:r>
         <w:t>Spezifikationen und Besonderheiten der Google Glass</w:t>
       </w:r>
-      <w:bookmarkEnd w:id="21"/>
+      <w:bookmarkEnd w:id="24"/>
     </w:p>
     <w:p>
       <w:pPr>
         <w:pStyle w:val="berschrift3"/>
       </w:pPr>
-      <w:bookmarkStart w:id="22" w:name="_Toc276195802"/>
+      <w:bookmarkStart w:id="25" w:name="_Toc276292544"/>
       <w:r>
         <w:t>Hardwarespezifikationen</w:t>
       </w:r>
-      <w:bookmarkEnd w:id="22"/>
+      <w:bookmarkEnd w:id="25"/>
     </w:p>
     <w:p>
       <w:pPr>
@@ -5048,11 +5562,11 @@
       <w:pPr>
         <w:pStyle w:val="berschrift3"/>
       </w:pPr>
-      <w:bookmarkStart w:id="23" w:name="_Toc276195803"/>
+      <w:bookmarkStart w:id="26" w:name="_Toc276292545"/>
       <w:r>
         <w:t>Softwarespezifikationen</w:t>
       </w:r>
-      <w:bookmarkEnd w:id="23"/>
+      <w:bookmarkEnd w:id="26"/>
     </w:p>
     <w:p>
       <w:pPr>
@@ -5081,22 +5595,22 @@
       <w:pPr>
         <w:pStyle w:val="berschrift1"/>
       </w:pPr>
-      <w:bookmarkStart w:id="24" w:name="_Toc276195804"/>
+      <w:bookmarkStart w:id="27" w:name="_Toc276292546"/>
       <w:r>
         <w:lastRenderedPageBreak/>
         <w:t>Einblendung von kontextsensitiven Inhalten auf der Glass</w:t>
       </w:r>
-      <w:bookmarkEnd w:id="24"/>
+      <w:bookmarkEnd w:id="27"/>
     </w:p>
     <w:p>
       <w:pPr>
         <w:pStyle w:val="berschrift2"/>
       </w:pPr>
-      <w:bookmarkStart w:id="25" w:name="_Toc276195805"/>
+      <w:bookmarkStart w:id="28" w:name="_Toc276292547"/>
       <w:r>
         <w:t>Idee und Funktionsweise der kontextsensitiven Applikation</w:t>
       </w:r>
-      <w:bookmarkEnd w:id="25"/>
+      <w:bookmarkEnd w:id="28"/>
     </w:p>
     <w:p>
       <w:pPr>
@@ -5121,7 +5635,25 @@
         <w:t>s</w:t>
       </w:r>
       <w:r>
-        <w:t xml:space="preserve">richtungen ermittelt, es werden also Informationen ortsbasiert angezeigt, was der in 2.2.1 angesprochenen Definition eines Location-Based Services genügt. </w:t>
+        <w:t xml:space="preserve">richtungen ermittelt, es werden also Informationen ortsbasiert angezeigt, </w:t>
+      </w:r>
+      <w:r>
+        <w:t xml:space="preserve">sowohl </w:t>
+      </w:r>
+      <w:r>
+        <w:t>was der in 2.2.1 angesprochenen Definition eines Location-Based Services</w:t>
+      </w:r>
+      <w:r>
+        <w:t>, als auch der in 2.1 genannten eines Kontextsensitiven Systems</w:t>
+      </w:r>
+      <w:r>
+        <w:t xml:space="preserve"> g</w:t>
+      </w:r>
+      <w:r>
+        <w:t>e</w:t>
+      </w:r>
+      <w:r>
+        <w:t xml:space="preserve">nügt. </w:t>
       </w:r>
     </w:p>
     <w:p>
@@ -5129,6 +5661,14 @@
         <w:pStyle w:val="BasicText"/>
       </w:pPr>
       <w:r>
+        <w:t xml:space="preserve">Auch einige von freien Entwicklern veröffentlichte Anwendungen gehen den Weg der Kontextsensitivität und entwickelten bereits Apps... </w:t>
+      </w:r>
+    </w:p>
+    <w:p>
+      <w:pPr>
+        <w:pStyle w:val="BasicText"/>
+      </w:pPr>
+      <w:r>
         <w:t xml:space="preserve">Warum diese Applikation </w:t>
       </w:r>
       <w:r>
@@ -5148,64 +5688,113 @@
     </w:p>
     <w:p>
       <w:pPr>
+        <w:pStyle w:val="BasicText"/>
+      </w:pPr>
+      <w:r>
+        <w:t>Die Idee der Applikation entstand direkt aus dem angeschlossenen Forschungsprojekt Glassroom. Durch Nutzung einer AR-Brille, in diesem Fall der Google Glass, soll es ermöglicht werden</w:t>
+      </w:r>
+    </w:p>
+    <w:p>
+      <w:pPr>
         <w:pStyle w:val="berschrift2"/>
       </w:pPr>
-      <w:bookmarkStart w:id="26" w:name="_Toc276195806"/>
+      <w:bookmarkStart w:id="29" w:name="_Toc276292548"/>
       <w:r>
         <w:t>Vorstellung von OpenCV und der verwendeten Algorithmen</w:t>
       </w:r>
-      <w:bookmarkEnd w:id="26"/>
+      <w:bookmarkEnd w:id="29"/>
     </w:p>
     <w:p>
       <w:pPr>
         <w:pStyle w:val="berschrift3"/>
       </w:pPr>
-      <w:bookmarkStart w:id="27" w:name="_Toc276195807"/>
+      <w:bookmarkStart w:id="30" w:name="_Toc276292549"/>
       <w:r>
         <w:t>OpenCV</w:t>
       </w:r>
-      <w:bookmarkEnd w:id="27"/>
+      <w:bookmarkEnd w:id="30"/>
+    </w:p>
+    <w:p>
+      <w:pPr>
+        <w:pStyle w:val="BasicText"/>
+      </w:pPr>
+      <w:r>
+        <w:t>OpenCV vorstellen, was ist es, was kann es, warum existiert es.</w:t>
+      </w:r>
+    </w:p>
+    <w:p>
+      <w:pPr>
+        <w:pStyle w:val="BasicText"/>
+      </w:pPr>
+      <w:r>
+        <w:fldChar w:fldCharType="begin" w:fldLock="1"/>
+      </w:r>
+      <w:r>
+        <w:instrText>ADDIN CSL_CITATION { "citationItems" : [ { "id" : "ITEM-1", "itemData" : { "ISBN" : "978-0-596-51613-0.", "author" : [ { "dropping-particle" : "", "family" : "Bradski", "given" : "Gary", "non-dropping-particle" : "", "parse-names" : false, "suffix" : "" }, { "dropping-particle" : "", "family" : "Kaehler", "given" : "Adrian", "non-dropping-particle" : "", "parse-names" : false, "suffix" : "" } ], "edition" : "1", "editor" : [ { "dropping-particle" : "", "family" : "Loukides", "given" : "Mike", "non-dropping-particle" : "", "parse-names" : false, "suffix" : "" } ], "id" : "ITEM-1", "issued" : { "date-parts" : [ [ "2008" ] ] }, "publisher" : "O'Reilly, Inc", "publisher-place" : "Sebastopol, CA", "title" : "Learning OpenCV Computer Vision with the OpenCV Library", "type" : "book" }, "uris" : [ "http://www.mendeley.com/documents/?uuid=81b038eb-7d0c-4bc0-8968-5705735f6ef7" ] } ], "mendeley" : { "previouslyFormattedCitation" : "(Bradski und Kaehler 2008)" }, "properties" : { "noteIndex" : 0 }, "schema" : "https://github.com/citation-style-language/schema/raw/master/csl-citation.json" }</w:instrText>
+      </w:r>
+      <w:r>
+        <w:fldChar w:fldCharType="separate"/>
+      </w:r>
+      <w:r>
+        <w:rPr>
+          <w:noProof/>
+        </w:rPr>
+        <w:t>(Bradski und Kaehler 2008)</w:t>
+      </w:r>
+      <w:r>
+        <w:fldChar w:fldCharType="end"/>
+      </w:r>
+      <w:bookmarkStart w:id="31" w:name="_GoBack"/>
+      <w:bookmarkEnd w:id="31"/>
     </w:p>
     <w:p>
       <w:pPr>
         <w:pStyle w:val="berschrift3"/>
       </w:pPr>
-      <w:bookmarkStart w:id="28" w:name="_Toc276195808"/>
+      <w:bookmarkStart w:id="32" w:name="_Toc276292550"/>
       <w:r>
         <w:t>SURF/SIFT/BRISK/FREAK</w:t>
       </w:r>
-      <w:bookmarkEnd w:id="28"/>
+      <w:bookmarkEnd w:id="32"/>
+    </w:p>
+    <w:p>
+      <w:pPr>
+        <w:pStyle w:val="BasicText"/>
+      </w:pPr>
+      <w:r>
+        <w:t>Wissenschaftliche Arbeit zu Surf, Sift, Brisk und Freak. Wie sie grob funktionieren, warum welches genutzt wurde etc.</w:t>
+      </w:r>
     </w:p>
     <w:p>
       <w:pPr>
         <w:pStyle w:val="berschrift1"/>
       </w:pPr>
-      <w:bookmarkStart w:id="29" w:name="_Toc276195809"/>
+      <w:bookmarkStart w:id="33" w:name="_Toc276292551"/>
       <w:r>
         <w:lastRenderedPageBreak/>
         <w:t>Umsetzung einer kontextsensitiven Applikation mit OpenCV</w:t>
       </w:r>
-      <w:bookmarkEnd w:id="29"/>
+      <w:bookmarkEnd w:id="33"/>
     </w:p>
     <w:p>
       <w:pPr>
         <w:pStyle w:val="berschrift2"/>
       </w:pPr>
-      <w:bookmarkStart w:id="30" w:name="_Toc276195810"/>
+      <w:bookmarkStart w:id="34" w:name="_Toc276292552"/>
       <w:r>
         <w:t>Vorstellung der Implementation / ausgewählter Programmteile</w:t>
       </w:r>
-      <w:bookmarkEnd w:id="30"/>
+      <w:bookmarkEnd w:id="34"/>
     </w:p>
     <w:p>
       <w:pPr>
         <w:pStyle w:val="berschrift2"/>
       </w:pPr>
-      <w:bookmarkStart w:id="31" w:name="_Toc276195811"/>
+      <w:bookmarkStart w:id="35" w:name="_Toc276292553"/>
       <w:r>
         <w:t>Fallstudie / Auswertung der Applikation</w:t>
       </w:r>
-      <w:bookmarkEnd w:id="31"/>
+      <w:bookmarkEnd w:id="35"/>
     </w:p>
     <w:p>
       <w:pPr>
@@ -5216,11 +5805,12 @@
       <w:pPr>
         <w:pStyle w:val="berschrift1"/>
       </w:pPr>
-      <w:bookmarkStart w:id="32" w:name="_Toc276195812"/>
-      <w:r>
+      <w:bookmarkStart w:id="36" w:name="_Toc276292554"/>
+      <w:r>
+        <w:lastRenderedPageBreak/>
         <w:t>Fazit und Ausblick</w:t>
       </w:r>
-      <w:bookmarkEnd w:id="32"/>
+      <w:bookmarkEnd w:id="36"/>
     </w:p>
     <w:p>
       <w:pPr>
@@ -5230,22 +5820,23 @@
           <w:numId w:val="0"/>
         </w:numPr>
       </w:pPr>
-      <w:bookmarkStart w:id="33" w:name="Literaturverzeichnis"/>
-      <w:bookmarkStart w:id="34" w:name="_Toc70927232"/>
-      <w:bookmarkStart w:id="35" w:name="_Toc276195813"/>
-      <w:r>
+      <w:bookmarkStart w:id="37" w:name="Literaturverzeichnis"/>
+      <w:bookmarkStart w:id="38" w:name="_Toc70927232"/>
+      <w:bookmarkStart w:id="39" w:name="_Toc276292555"/>
+      <w:r>
+        <w:lastRenderedPageBreak/>
         <w:t>Literaturverzeichnis</w:t>
       </w:r>
-      <w:bookmarkEnd w:id="33"/>
-      <w:bookmarkEnd w:id="34"/>
-      <w:bookmarkEnd w:id="35"/>
-    </w:p>
-    <w:bookmarkStart w:id="36" w:name="_Toc70927233"/>
+      <w:bookmarkEnd w:id="37"/>
+      <w:bookmarkEnd w:id="38"/>
+      <w:bookmarkEnd w:id="39"/>
+    </w:p>
+    <w:bookmarkStart w:id="40" w:name="_Toc70927233"/>
     <w:p>
       <w:pPr>
         <w:pStyle w:val="StandardWeb"/>
         <w:ind w:left="480" w:hanging="480"/>
-        <w:divId w:val="279918719"/>
+        <w:divId w:val="178157134"/>
         <w:rPr>
           <w:noProof/>
         </w:rPr>
@@ -5279,7 +5870,7 @@
       <w:pPr>
         <w:pStyle w:val="StandardWeb"/>
         <w:ind w:left="480" w:hanging="480"/>
-        <w:divId w:val="279918719"/>
+        <w:divId w:val="178157134"/>
         <w:rPr>
           <w:noProof/>
         </w:rPr>
@@ -5295,7 +5886,7 @@
       <w:pPr>
         <w:pStyle w:val="StandardWeb"/>
         <w:ind w:left="480" w:hanging="480"/>
-        <w:divId w:val="279918719"/>
+        <w:divId w:val="178157134"/>
         <w:rPr>
           <w:noProof/>
         </w:rPr>
@@ -5311,7 +5902,7 @@
       <w:pPr>
         <w:pStyle w:val="StandardWeb"/>
         <w:ind w:left="480" w:hanging="480"/>
-        <w:divId w:val="279918719"/>
+        <w:divId w:val="178157134"/>
         <w:rPr>
           <w:noProof/>
         </w:rPr>
@@ -5327,7 +5918,7 @@
       <w:pPr>
         <w:pStyle w:val="StandardWeb"/>
         <w:ind w:left="480" w:hanging="480"/>
-        <w:divId w:val="279918719"/>
+        <w:divId w:val="178157134"/>
         <w:rPr>
           <w:noProof/>
         </w:rPr>
@@ -5343,279 +5934,385 @@
       <w:pPr>
         <w:pStyle w:val="StandardWeb"/>
         <w:ind w:left="480" w:hanging="480"/>
-        <w:divId w:val="279918719"/>
-        <w:rPr>
-          <w:noProof/>
-        </w:rPr>
-      </w:pPr>
-      <w:r>
-        <w:rPr>
-          <w:noProof/>
-        </w:rPr>
-        <w:t>Chen, HL (2004) An intelligent broker architecture for pervasive context-aware systems. .</w:t>
+        <w:divId w:val="178157134"/>
+        <w:rPr>
+          <w:noProof/>
+        </w:rPr>
+      </w:pPr>
+      <w:r>
+        <w:rPr>
+          <w:noProof/>
+        </w:rPr>
+        <w:t>Bradski, Gary; Kaehler, Adrian (2008) Learning OpenCV Computer Vision with the OpenCV Library. 1. Auflage, Sebastopol, CA, O’Reilly, Inc.</w:t>
       </w:r>
     </w:p>
     <w:p>
       <w:pPr>
         <w:pStyle w:val="StandardWeb"/>
         <w:ind w:left="480" w:hanging="480"/>
-        <w:divId w:val="279918719"/>
-        <w:rPr>
-          <w:noProof/>
-        </w:rPr>
-      </w:pPr>
-      <w:r>
-        <w:rPr>
-          <w:noProof/>
-        </w:rPr>
-        <w:t>Cho, Eunjoon; Myers, Seth A.; Leskovec, Jure (2011) Friendship and mobility. Proceedings of the 17th ACM SIGKDD international conference on Knowledge discovery and data mining - KDD ’11. New York, New York, USA, ACM Press, 1082.</w:t>
+        <w:divId w:val="178157134"/>
+        <w:rPr>
+          <w:noProof/>
+        </w:rPr>
+      </w:pPr>
+      <w:r>
+        <w:rPr>
+          <w:noProof/>
+        </w:rPr>
+        <w:t>Chang, Yao-Jen; Tsai, Shih-Kai; Chang, Yao-Sheng; Wang, Tsen-Yung (2007) A novel wayfinding system based on geo-coded qr codes for individuals with cognitive impairments. Proceedings of the 9th international ACM SIGACCESS conference on Computers and accessibility - Assets ’07. New York, New York, USA, ACM Press, 231.</w:t>
       </w:r>
     </w:p>
     <w:p>
       <w:pPr>
         <w:pStyle w:val="StandardWeb"/>
         <w:ind w:left="480" w:hanging="480"/>
-        <w:divId w:val="279918719"/>
-        <w:rPr>
-          <w:noProof/>
-        </w:rPr>
-      </w:pPr>
-      <w:r>
-        <w:rPr>
-          <w:noProof/>
-        </w:rPr>
-        <w:t>Dey, A.K.; Salber, D.; Abowd, G.D.; Futakawa, M. (1999) The Conference Assistant: combining context-awareness with wearable computing. Digest of Papers. Third International Symposium on Wearable Computers. IEEE Comput. Soc, 21–28.</w:t>
+        <w:divId w:val="178157134"/>
+        <w:rPr>
+          <w:noProof/>
+        </w:rPr>
+      </w:pPr>
+      <w:r>
+        <w:rPr>
+          <w:noProof/>
+        </w:rPr>
+        <w:t>Chen, HL (2004) An intelligent broker architecture for pervasive context-aware systems. University of Maryland, .</w:t>
       </w:r>
     </w:p>
     <w:p>
       <w:pPr>
         <w:pStyle w:val="StandardWeb"/>
         <w:ind w:left="480" w:hanging="480"/>
-        <w:divId w:val="279918719"/>
-        <w:rPr>
-          <w:noProof/>
-        </w:rPr>
-      </w:pPr>
-      <w:r>
-        <w:rPr>
-          <w:noProof/>
-        </w:rPr>
-        <w:t>Dey, Anind K. (2001) Understanding and Using Context. Personal and Ubiquitous Computing, 5 (1):4–7.</w:t>
+        <w:divId w:val="178157134"/>
+        <w:rPr>
+          <w:noProof/>
+        </w:rPr>
+      </w:pPr>
+      <w:r>
+        <w:rPr>
+          <w:noProof/>
+        </w:rPr>
+        <w:t>Cho, Eunjoon; Myers, Seth A.; Leskovec, Jure (2011) Friendship and mobility. Proceedings of the 17th ACM SIGKDD international conference on Knowledge discovery and data mining - KDD ’11. New York, New York, USA, ACM Press, 1082.</w:t>
       </w:r>
     </w:p>
     <w:p>
       <w:pPr>
         <w:pStyle w:val="StandardWeb"/>
         <w:ind w:left="480" w:hanging="480"/>
-        <w:divId w:val="279918719"/>
-        <w:rPr>
-          <w:noProof/>
-        </w:rPr>
-      </w:pPr>
-      <w:r>
-        <w:rPr>
-          <w:noProof/>
-        </w:rPr>
-        <w:t>Gao, Huiji; Tang, Jiliang; Liu, Huan (2012) Exploring Social-Historical Ties on Location-Based Social Networks. ICWSM. 114–121.</w:t>
+        <w:divId w:val="178157134"/>
+        <w:rPr>
+          <w:noProof/>
+        </w:rPr>
+      </w:pPr>
+      <w:r>
+        <w:rPr>
+          <w:noProof/>
+        </w:rPr>
+        <w:lastRenderedPageBreak/>
+        <w:t>Dey, A.K.; Salber, D.; Abowd, G.D.; Futakawa, M. (1999) The Conference Assistant: combining context-awareness with wearable computing. Digest of Papers. Third International Symposium on Wearable Computers. IEEE Comput. Soc, 21–28.</w:t>
       </w:r>
     </w:p>
     <w:p>
       <w:pPr>
         <w:pStyle w:val="StandardWeb"/>
         <w:ind w:left="480" w:hanging="480"/>
-        <w:divId w:val="279918719"/>
-        <w:rPr>
-          <w:noProof/>
-        </w:rPr>
-      </w:pPr>
-      <w:r>
-        <w:rPr>
-          <w:noProof/>
-        </w:rPr>
-        <w:t>Indulska, J; Sutton, P (2003) Location management in pervasive systems. Workshop on Wearable, Invisible, Context-Aware, Ambient, Pervasive and Ubiquitous Computing. Adelaide, Australia, Australian Computer Society, 143–151.</w:t>
+        <w:divId w:val="178157134"/>
+        <w:rPr>
+          <w:noProof/>
+        </w:rPr>
+      </w:pPr>
+      <w:r>
+        <w:rPr>
+          <w:noProof/>
+        </w:rPr>
+        <w:t>Dey, Anind K. (2001) Understanding and Using Context. Personal and Ubiquitous Computing, 5 (1):4–7.</w:t>
       </w:r>
     </w:p>
     <w:p>
       <w:pPr>
         <w:pStyle w:val="StandardWeb"/>
         <w:ind w:left="480" w:hanging="480"/>
-        <w:divId w:val="279918719"/>
-        <w:rPr>
-          <w:noProof/>
-        </w:rPr>
-      </w:pPr>
-      <w:r>
-        <w:rPr>
-          <w:noProof/>
-        </w:rPr>
-        <w:t>Junglas, Iris A.; Watson, Richard T. (2008) Location-based services. Communications of the ACM, 51 (3):65–69.</w:t>
+        <w:divId w:val="178157134"/>
+        <w:rPr>
+          <w:noProof/>
+        </w:rPr>
+      </w:pPr>
+      <w:r>
+        <w:rPr>
+          <w:noProof/>
+        </w:rPr>
+        <w:t>Gao, Huiji; Tang, Jiliang; Liu, Huan (2012) Exploring Social-Historical Ties on Location-Based Social Networks. ICWSM. 114–121.</w:t>
       </w:r>
     </w:p>
     <w:p>
       <w:pPr>
         <w:pStyle w:val="StandardWeb"/>
         <w:ind w:left="480" w:hanging="480"/>
-        <w:divId w:val="279918719"/>
-        <w:rPr>
-          <w:noProof/>
-        </w:rPr>
-      </w:pPr>
-      <w:r>
-        <w:rPr>
-          <w:noProof/>
-        </w:rPr>
-        <w:t xml:space="preserve">Kölmel, Dr. Bernhard (2005) Location-based services. </w:t>
+        <w:divId w:val="178157134"/>
+        <w:rPr>
+          <w:noProof/>
+        </w:rPr>
+      </w:pPr>
+      <w:r>
+        <w:rPr>
+          <w:noProof/>
+        </w:rPr>
+        <w:t>Indulska, J; Sutton, P (2003) Location management in pervasive systems. Workshop on Wearable, Invisible, Context-Aware, Ambient, Pervasive and Ubiquitous Computing. Adelaide, Australia, Australian Computer Society, 143–151.</w:t>
       </w:r>
     </w:p>
     <w:p>
       <w:pPr>
         <w:pStyle w:val="StandardWeb"/>
         <w:ind w:left="480" w:hanging="480"/>
-        <w:divId w:val="279918719"/>
-        <w:rPr>
-          <w:noProof/>
-        </w:rPr>
-      </w:pPr>
-      <w:r>
-        <w:rPr>
-          <w:noProof/>
-        </w:rPr>
-        <w:t>Lee, Sangkeun; Chang, Juno; Lee, Sang-goo (2010) Survey and Trend Analysis of Context-Aware Systems. Information-An International Interdisciplinary Journal, 14 (2):527–548.</w:t>
+        <w:divId w:val="178157134"/>
+        <w:rPr>
+          <w:noProof/>
+        </w:rPr>
+      </w:pPr>
+      <w:r>
+        <w:rPr>
+          <w:noProof/>
+        </w:rPr>
+        <w:t>Junglas, Iris A.; Watson, Richard T. (2008) Location-based services. Communications of the ACM, 51 (3):65–69.</w:t>
       </w:r>
     </w:p>
     <w:p>
       <w:pPr>
         <w:pStyle w:val="StandardWeb"/>
         <w:ind w:left="480" w:hanging="480"/>
-        <w:divId w:val="279918719"/>
-        <w:rPr>
-          <w:noProof/>
-        </w:rPr>
-      </w:pPr>
-      <w:r>
-        <w:rPr>
-          <w:noProof/>
-        </w:rPr>
-        <w:t>Leutenegger, Stefan; Chli, Margarita; Siegwart, Roland Y. (2011) BRISK: Binary Robust invariant scalable keypoints. 2011 International Conference on Computer Vision. Ieee, 2548–2555.</w:t>
+        <w:divId w:val="178157134"/>
+        <w:rPr>
+          <w:noProof/>
+        </w:rPr>
+      </w:pPr>
+      <w:r>
+        <w:rPr>
+          <w:noProof/>
+        </w:rPr>
+        <w:t xml:space="preserve">Kölmel, Dr. Bernhard (2005) Location-based services. </w:t>
       </w:r>
     </w:p>
     <w:p>
       <w:pPr>
         <w:pStyle w:val="StandardWeb"/>
         <w:ind w:left="480" w:hanging="480"/>
-        <w:divId w:val="279918719"/>
-        <w:rPr>
-          <w:noProof/>
-        </w:rPr>
-      </w:pPr>
-      <w:r>
-        <w:rPr>
-          <w:noProof/>
-        </w:rPr>
-        <w:t>opencv dev team OpenCV API Reference — OpenCV 2.4.9.0 Documentation. http://docs.opencv.org/modules/refman.html, abgerufen am 09.10.2014.</w:t>
+        <w:divId w:val="178157134"/>
+        <w:rPr>
+          <w:noProof/>
+        </w:rPr>
+      </w:pPr>
+      <w:r>
+        <w:rPr>
+          <w:noProof/>
+        </w:rPr>
+        <w:t>Lee, Sangkeun; Chang, Juno; Lee, Sang-goo (2010) Survey and Trend Analysis of Context-Aware Systems. Information-An International Interdisciplinary Journal, 14 (2):527–548.</w:t>
       </w:r>
     </w:p>
     <w:p>
       <w:pPr>
         <w:pStyle w:val="StandardWeb"/>
         <w:ind w:left="480" w:hanging="480"/>
-        <w:divId w:val="279918719"/>
-        <w:rPr>
-          <w:noProof/>
-        </w:rPr>
-      </w:pPr>
-      <w:r>
-        <w:rPr>
-          <w:noProof/>
-        </w:rPr>
-        <w:t>Perera, Charith; Zaslavsky, Arkady; Christen, Peter; Georgakopoulos, Dimitrios (2014) Context Aware Computing for The Internet of Things: A Survey. IEEE Communications Surveys &amp; Tutorials, 16 (1):414–454.</w:t>
+        <w:divId w:val="178157134"/>
+        <w:rPr>
+          <w:noProof/>
+        </w:rPr>
+      </w:pPr>
+      <w:r>
+        <w:rPr>
+          <w:noProof/>
+        </w:rPr>
+        <w:t>Leutenegger, Stefan; Chli, Margarita; Siegwart, Roland Y. (2011) BRISK: Binary Robust invariant scalable keypoints. 2011 International Conference on Computer V</w:t>
+      </w:r>
+      <w:r>
+        <w:rPr>
+          <w:noProof/>
+        </w:rPr>
+        <w:t>i</w:t>
+      </w:r>
+      <w:r>
+        <w:rPr>
+          <w:noProof/>
+        </w:rPr>
+        <w:t>sion. Ieee, 2548–2555.</w:t>
       </w:r>
     </w:p>
     <w:p>
       <w:pPr>
         <w:pStyle w:val="StandardWeb"/>
         <w:ind w:left="480" w:hanging="480"/>
-        <w:divId w:val="279918719"/>
-        <w:rPr>
-          <w:noProof/>
-        </w:rPr>
-      </w:pPr>
-      <w:r>
-        <w:rPr>
-          <w:noProof/>
-        </w:rPr>
-        <w:t>Portman, Eric A.; Gailey, Michael L.; Holmes, Chad S.; Burgiss, Michael J.; Smith, Angela King; Pitts III, Ashton F.; Dempsen, Stephen L.; Che, Vinny Wai-yan (2005) Location-based services. USA, .</w:t>
+        <w:divId w:val="178157134"/>
+        <w:rPr>
+          <w:noProof/>
+        </w:rPr>
+      </w:pPr>
+      <w:r>
+        <w:rPr>
+          <w:noProof/>
+        </w:rPr>
+        <w:t>opencv dev team OpenCV API Reference — OpenCV 2.4.9.0 Documentation. http://docs.opencv.org/modules/refman.html, abgerufen am 09.10.2014.</w:t>
       </w:r>
     </w:p>
     <w:p>
       <w:pPr>
         <w:pStyle w:val="StandardWeb"/>
         <w:ind w:left="480" w:hanging="480"/>
-        <w:divId w:val="279918719"/>
-        <w:rPr>
-          <w:noProof/>
-        </w:rPr>
-      </w:pPr>
-      <w:r>
-        <w:rPr>
-          <w:noProof/>
-        </w:rPr>
-        <w:t>Schilit, B.N.; Theimer, M.M. (1994) Disseminating active map information to mobile hosts. IEEE Network, 8 (5):22–32.</w:t>
+        <w:divId w:val="178157134"/>
+        <w:rPr>
+          <w:noProof/>
+        </w:rPr>
+      </w:pPr>
+      <w:r>
+        <w:rPr>
+          <w:noProof/>
+        </w:rPr>
+        <w:t>Perera, Charith; Zaslavsky, Arkady; Christen, Peter; Georgakopoulos, Dimitrios (2014) Context Aware Computing for The Internet of Things: A Survey. IEEE Communications Surveys &amp; Tutorials, 16 (1):414–454.</w:t>
       </w:r>
     </w:p>
     <w:p>
       <w:pPr>
         <w:pStyle w:val="StandardWeb"/>
         <w:ind w:left="480" w:hanging="480"/>
-        <w:divId w:val="279918719"/>
-        <w:rPr>
-          <w:noProof/>
-        </w:rPr>
-      </w:pPr>
-      <w:r>
-        <w:rPr>
-          <w:noProof/>
-        </w:rPr>
-        <w:t xml:space="preserve">UMTS Forum (2001) Report No. 13. </w:t>
+        <w:divId w:val="178157134"/>
+        <w:rPr>
+          <w:noProof/>
+        </w:rPr>
+      </w:pPr>
+      <w:r>
+        <w:rPr>
+          <w:noProof/>
+        </w:rPr>
+        <w:t>Portman, Eric A.; Gailey, Michael L.; Holmes, Chad S.; Burgiss, Michael J.; Smith, Angela King; Pitts III, Ashton F.; Dempsen, Stephen L.; Che, Vinny Wai-yan (2005) Location-based services. USA, .</w:t>
       </w:r>
     </w:p>
     <w:p>
       <w:pPr>
         <w:pStyle w:val="StandardWeb"/>
         <w:ind w:left="480" w:hanging="480"/>
-        <w:divId w:val="279918719"/>
-        <w:rPr>
-          <w:noProof/>
-        </w:rPr>
-      </w:pPr>
-      <w:r>
-        <w:rPr>
-          <w:noProof/>
-        </w:rPr>
-        <w:t>Want, Roy; Hopper, Andy; Falcão, Veronica; Gibbons, Jonathan (1992) The active badge location system. ACM Transactions on Information Systems, 10 (1):91–102.</w:t>
+        <w:divId w:val="178157134"/>
+        <w:rPr>
+          <w:noProof/>
+        </w:rPr>
+      </w:pPr>
+      <w:r>
+        <w:rPr>
+          <w:noProof/>
+        </w:rPr>
+        <w:t>Rouillard, José (2008) Contextual QR Codes. 2008 The Third International Multi-Conference on Computing in the Global Information Technology (iccgi 2008), :50–55.</w:t>
       </w:r>
     </w:p>
     <w:p>
       <w:pPr>
         <w:pStyle w:val="StandardWeb"/>
         <w:ind w:left="480" w:hanging="480"/>
-        <w:divId w:val="279918719"/>
-        <w:rPr>
-          <w:noProof/>
-        </w:rPr>
-      </w:pPr>
-      <w:r>
-        <w:rPr>
-          <w:noProof/>
-        </w:rPr>
-        <w:t>Google Glass Teardown. http://www.catwig.com/google-glass-teardown/, abgerufen am 16.10.2014.</w:t>
+        <w:divId w:val="178157134"/>
+        <w:rPr>
+          <w:noProof/>
+        </w:rPr>
+      </w:pPr>
+      <w:r>
+        <w:rPr>
+          <w:noProof/>
+        </w:rPr>
+        <w:lastRenderedPageBreak/>
+        <w:t>Schilit, B.N.; Theimer, M.M. (1994) Disseminating active map information to mobile hosts. IEEE Network, 8 (5):22–32.</w:t>
       </w:r>
     </w:p>
     <w:p>
       <w:pPr>
         <w:pStyle w:val="StandardWeb"/>
         <w:ind w:left="480" w:hanging="480"/>
-        <w:divId w:val="1282499327"/>
+        <w:divId w:val="178157134"/>
+        <w:rPr>
+          <w:noProof/>
+        </w:rPr>
+      </w:pPr>
+      <w:r>
+        <w:rPr>
+          <w:noProof/>
+        </w:rPr>
+        <w:t>Schmidt, A; Laerhoven, K. van (2001) How to build smart appliances? IEEE Personal Communications, 8 (4):66–71.</w:t>
+      </w:r>
+    </w:p>
+    <w:p>
+      <w:pPr>
+        <w:pStyle w:val="StandardWeb"/>
+        <w:ind w:left="480" w:hanging="480"/>
+        <w:divId w:val="178157134"/>
+        <w:rPr>
+          <w:noProof/>
+        </w:rPr>
+      </w:pPr>
+      <w:r>
+        <w:rPr>
+          <w:noProof/>
+        </w:rPr>
+        <w:t xml:space="preserve">UMTS Forum (2001) Report No. 13. </w:t>
+      </w:r>
+    </w:p>
+    <w:p>
+      <w:pPr>
+        <w:pStyle w:val="StandardWeb"/>
+        <w:ind w:left="480" w:hanging="480"/>
+        <w:divId w:val="178157134"/>
+        <w:rPr>
+          <w:noProof/>
+        </w:rPr>
+      </w:pPr>
+      <w:r>
+        <w:rPr>
+          <w:noProof/>
+        </w:rPr>
+        <w:t>Want, Roy; Hopper, Andy; Falcão, Veronica; Gibbons, Jonathan (1992) The active badge location system. ACM Transactions on Information Systems, 10 (1):91–102.</w:t>
+      </w:r>
+    </w:p>
+    <w:p>
+      <w:pPr>
+        <w:pStyle w:val="StandardWeb"/>
+        <w:ind w:left="480" w:hanging="480"/>
+        <w:divId w:val="178157134"/>
+        <w:rPr>
+          <w:noProof/>
+        </w:rPr>
+      </w:pPr>
+      <w:r>
+        <w:rPr>
+          <w:noProof/>
+        </w:rPr>
+        <w:t>QRcode.com</w:t>
+      </w:r>
+      <w:r>
+        <w:rPr>
+          <w:noProof/>
+        </w:rPr>
+        <w:t>｜</w:t>
+      </w:r>
+      <w:r>
+        <w:rPr>
+          <w:noProof/>
+        </w:rPr>
+        <w:t>DENSO WAVE. http://www.qrcode.com/en/index.html, abgerufen am 16.10.2014.</w:t>
+      </w:r>
+    </w:p>
+    <w:p>
+      <w:pPr>
+        <w:pStyle w:val="StandardWeb"/>
+        <w:ind w:left="480" w:hanging="480"/>
+        <w:divId w:val="178157134"/>
+        <w:rPr>
+          <w:noProof/>
+        </w:rPr>
+      </w:pPr>
+      <w:r>
+        <w:rPr>
+          <w:noProof/>
+        </w:rPr>
+        <w:t>Google Glass Teardown. http://www.catwig.com/google-glass-teardown/, abgerufen am 16.10.2014.</w:t>
+      </w:r>
+    </w:p>
+    <w:p>
+      <w:pPr>
+        <w:pStyle w:val="StandardWeb"/>
+        <w:ind w:left="480" w:hanging="480"/>
+        <w:divId w:val="177013939"/>
       </w:pPr>
       <w:r>
         <w:rPr>
@@ -5626,17 +6323,17 @@
       <w:r>
         <w:t>Anhang</w:t>
       </w:r>
-      <w:bookmarkEnd w:id="36"/>
+      <w:bookmarkEnd w:id="40"/>
     </w:p>
     <w:p>
       <w:pPr>
         <w:pStyle w:val="berschrift8"/>
       </w:pPr>
-      <w:bookmarkStart w:id="37" w:name="_Toc276195814"/>
+      <w:bookmarkStart w:id="41" w:name="_Toc276292556"/>
       <w:r>
         <w:t>Unterkapitel des Anhangs</w:t>
       </w:r>
-      <w:bookmarkEnd w:id="37"/>
+      <w:bookmarkEnd w:id="41"/>
     </w:p>
     <w:p>
       <w:pPr>
@@ -5658,11 +6355,11 @@
       <w:pPr>
         <w:pStyle w:val="berschrift8"/>
       </w:pPr>
-      <w:bookmarkStart w:id="38" w:name="_Toc276195815"/>
+      <w:bookmarkStart w:id="42" w:name="_Toc276292557"/>
       <w:r>
         <w:t>Zweites Unterkapitel des Anhangs</w:t>
       </w:r>
-      <w:bookmarkEnd w:id="38"/>
+      <w:bookmarkEnd w:id="42"/>
     </w:p>
     <w:p>
       <w:pPr>
@@ -5699,7 +6396,7 @@
       <w:pPr>
         <w:pStyle w:val="BasicText"/>
         <w:sectPr>
-          <w:headerReference w:type="default" r:id="rId15"/>
+          <w:headerReference w:type="default" r:id="rId16"/>
           <w:pgSz w:w="11906" w:h="16838"/>
           <w:pgMar w:top="1701" w:right="1701" w:bottom="1134" w:left="1701" w:header="708" w:footer="708" w:gutter="0"/>
           <w:pgNumType w:start="1"/>
@@ -5797,7 +6494,7 @@
       </w:r>
     </w:p>
     <w:sectPr>
-      <w:headerReference w:type="default" r:id="rId16"/>
+      <w:headerReference w:type="default" r:id="rId17"/>
       <w:pgSz w:w="11906" w:h="16838"/>
       <w:pgMar w:top="1701" w:right="1701" w:bottom="1134" w:left="1701" w:header="708" w:footer="708" w:gutter="0"/>
       <w:pgNumType w:start="1"/>
@@ -5810,7 +6507,7 @@
 
 <file path=word/comments.xml><?xml version="1.0" encoding="utf-8"?>
 <w:comments xmlns:wpc="http://schemas.microsoft.com/office/word/2010/wordprocessingCanvas" xmlns:mo="http://schemas.microsoft.com/office/mac/office/2008/main" xmlns:mc="http://schemas.openxmlformats.org/markup-compatibility/2006" xmlns:mv="urn:schemas-microsoft-com:mac:vml" xmlns:o="urn:schemas-microsoft-com:office:office" xmlns:r="http://schemas.openxmlformats.org/officeDocument/2006/relationships" xmlns:m="http://schemas.openxmlformats.org/officeDocument/2006/math" xmlns:v="urn:schemas-microsoft-com:vml" xmlns:wp14="http://schemas.microsoft.com/office/word/2010/wordprocessingDrawing" xmlns:wp="http://schemas.openxmlformats.org/drawingml/2006/wordprocessingDrawing" xmlns:w10="urn:schemas-microsoft-com:office:word" xmlns:w="http://schemas.openxmlformats.org/wordprocessingml/2006/main" xmlns:w14="http://schemas.microsoft.com/office/word/2010/wordml" xmlns:wpg="http://schemas.microsoft.com/office/word/2010/wordprocessingGroup" xmlns:wpi="http://schemas.microsoft.com/office/word/2010/wordprocessingInk" xmlns:wne="http://schemas.microsoft.com/office/word/2006/wordml" xmlns:wps="http://schemas.microsoft.com/office/word/2010/wordprocessingShape" mc:Ignorable="w14 wp14">
-  <w:comment w:id="14" w:author="Jannik Hoffjann" w:date="2014-10-28T14:28:00Z" w:initials="JH">
+  <w:comment w:id="13" w:author="Jannik Hoffjann" w:date="2014-10-28T14:28:00Z" w:initials="JH">
     <w:p>
       <w:pPr>
         <w:rPr>
@@ -6583,7 +7280,7 @@
         <w:rPr>
           <w:noProof/>
         </w:rPr>
-        <w:t>Kontextsensitivität</w:t>
+        <w:t>Literaturverzeichnis</w:t>
       </w:r>
     </w:fldSimple>
     <w:r>
@@ -6605,7 +7302,7 @@
       <w:rPr>
         <w:noProof/>
       </w:rPr>
-      <w:t>3</w:t>
+      <w:t>13</w:t>
     </w:r>
     <w:r>
       <w:fldChar w:fldCharType="end"/>
@@ -10747,7 +11444,7 @@
 </file>
 
 <file path=customXml/itemProps1.xml><?xml version="1.0" encoding="utf-8"?>
-<ds:datastoreItem xmlns:ds="http://schemas.openxmlformats.org/officeDocument/2006/customXml" ds:itemID="{EC4CA31D-9B8A-5846-86E5-0123420A5373}">
+<ds:datastoreItem xmlns:ds="http://schemas.openxmlformats.org/officeDocument/2006/customXml" ds:itemID="{753DEB99-D559-2C41-AC67-EE811613CE4B}">
   <ds:schemaRefs>
     <ds:schemaRef ds:uri="http://schemas.openxmlformats.org/officeDocument/2006/bibliography"/>
   </ds:schemaRefs>

</xml_diff>

<commit_message>
let's do some writing
</commit_message>
<xml_diff>
--- a/Bachelorarbeit.docx
+++ b/Bachelorarbeit.docx
@@ -10,6 +10,7 @@
           <w:docPartUnique/>
         </w:docPartObj>
       </w:sdtPr>
+      <w:sdtEndPr/>
       <w:sdtContent>
         <w:p/>
         <w:p>
@@ -920,7 +921,19 @@
         <w:t>e</w:t>
       </w:r>
       <w:r>
-        <w:t xml:space="preserve">dene Möglichkeiten der Kontextsensitivität erörtert werden und ihren Nutzbarkeit auf dem Bereich der tragbaren Geräte erfragt werden. </w:t>
+        <w:t>dene Möglichkeiten der Kontextsensitivität</w:t>
+      </w:r>
+      <w:r>
+        <w:t xml:space="preserve"> (engl. Context-Awareness)</w:t>
+      </w:r>
+      <w:r>
+        <w:t xml:space="preserve"> erörtert werden und i</w:t>
+      </w:r>
+      <w:r>
+        <w:t>h</w:t>
+      </w:r>
+      <w:r>
+        <w:t xml:space="preserve">ren Nutzbarkeit auf dem Bereich der tragbaren Geräte erfragt werden. </w:t>
       </w:r>
     </w:p>
     <w:p>
@@ -2500,6 +2513,82 @@
         <w:rPr>
           <w:noProof/>
         </w:rPr>
+        <w:t>Foursquare auf iOS 8</w:t>
+      </w:r>
+      <w:r>
+        <w:rPr>
+          <w:noProof/>
+        </w:rPr>
+        <w:tab/>
+      </w:r>
+      <w:r>
+        <w:rPr>
+          <w:noProof/>
+        </w:rPr>
+        <w:fldChar w:fldCharType="begin"/>
+      </w:r>
+      <w:r>
+        <w:rPr>
+          <w:noProof/>
+        </w:rPr>
+        <w:instrText xml:space="preserve"> PAGEREF _Toc278010680 \h </w:instrText>
+      </w:r>
+      <w:r>
+        <w:rPr>
+          <w:noProof/>
+        </w:rPr>
+      </w:r>
+      <w:r>
+        <w:rPr>
+          <w:noProof/>
+        </w:rPr>
+        <w:fldChar w:fldCharType="separate"/>
+      </w:r>
+      <w:r>
+        <w:rPr>
+          <w:noProof/>
+        </w:rPr>
+        <w:t>5</w:t>
+      </w:r>
+      <w:r>
+        <w:rPr>
+          <w:noProof/>
+        </w:rPr>
+        <w:fldChar w:fldCharType="end"/>
+      </w:r>
+    </w:p>
+    <w:p>
+      <w:pPr>
+        <w:pStyle w:val="Abbildungsverzeichnis"/>
+        <w:tabs>
+          <w:tab w:val="left" w:pos="1073"/>
+        </w:tabs>
+        <w:rPr>
+          <w:rFonts w:asciiTheme="minorHAnsi" w:eastAsiaTheme="minorEastAsia" w:hAnsiTheme="minorHAnsi" w:cstheme="minorBidi"/>
+          <w:noProof/>
+          <w:szCs w:val="24"/>
+          <w:lang w:eastAsia="ja-JP"/>
+        </w:rPr>
+      </w:pPr>
+      <w:r>
+        <w:rPr>
+          <w:noProof/>
+        </w:rPr>
+        <w:t>Abb. 2.1</w:t>
+      </w:r>
+      <w:r>
+        <w:rPr>
+          <w:rFonts w:asciiTheme="minorHAnsi" w:eastAsiaTheme="minorEastAsia" w:hAnsiTheme="minorHAnsi" w:cstheme="minorBidi"/>
+          <w:noProof/>
+          <w:szCs w:val="24"/>
+          <w:lang w:eastAsia="ja-JP"/>
+        </w:rPr>
+        <w:tab/>
+      </w:r>
+      <w:r>
+        <w:rPr>
+          <w:noProof/>
+        </w:rPr>
         <w:t>QR Code für den Titel dieser Arbeit</w:t>
       </w:r>
       <w:r>
@@ -2518,7 +2607,7 @@
         <w:rPr>
           <w:noProof/>
         </w:rPr>
-        <w:instrText xml:space="preserve"> PAGEREF _Toc276290134 \h </w:instrText>
+        <w:instrText xml:space="preserve"> PAGEREF _Toc278010681 \h </w:instrText>
       </w:r>
       <w:r>
         <w:rPr>
@@ -2535,7 +2624,7 @@
         <w:rPr>
           <w:noProof/>
         </w:rPr>
-        <w:t>5</w:t>
+        <w:t>6</w:t>
       </w:r>
       <w:r>
         <w:rPr>
@@ -4095,13 +4184,7 @@
               <w:jc w:val="left"/>
             </w:pPr>
             <w:r>
-              <w:t>Bewegung, Beschleun</w:t>
-            </w:r>
-            <w:r>
-              <w:t>i</w:t>
-            </w:r>
-            <w:r>
-              <w:t>gung</w:t>
+              <w:t>Bewegung, Beschleunigung</w:t>
             </w:r>
           </w:p>
         </w:tc>
@@ -4179,13 +4262,7 @@
               <w:t>s</w:t>
             </w:r>
             <w:r>
-              <w:t>tem for Mobile Communications (GSM); Indoor: Active Badge sy</w:t>
-            </w:r>
-            <w:r>
-              <w:t>s</w:t>
-            </w:r>
-            <w:r>
-              <w:t xml:space="preserve">tem, etc. </w:t>
+              <w:t xml:space="preserve">tem for Mobile Communications (GSM); Indoor: Active Badge system, etc. </w:t>
             </w:r>
           </w:p>
         </w:tc>
@@ -4353,14 +4430,27 @@
       <w:r>
         <w:t>.</w:t>
       </w:r>
-      <w:fldSimple w:instr=" SEQ Tab. \* ARABIC \s 1 ">
-        <w:r>
-          <w:rPr>
-            <w:noProof/>
-          </w:rPr>
-          <w:t>1</w:t>
-        </w:r>
-      </w:fldSimple>
+      <w:r>
+        <w:fldChar w:fldCharType="begin"/>
+      </w:r>
+      <w:r>
+        <w:instrText xml:space="preserve"> SEQ Tab. \* ARABIC \s 1 </w:instrText>
+      </w:r>
+      <w:r>
+        <w:fldChar w:fldCharType="separate"/>
+      </w:r>
+      <w:r>
+        <w:rPr>
+          <w:noProof/>
+        </w:rPr>
+        <w:t>1</w:t>
+      </w:r>
+      <w:r>
+        <w:rPr>
+          <w:noProof/>
+        </w:rPr>
+        <w:fldChar w:fldCharType="end"/>
+      </w:r>
       <w:bookmarkEnd w:id="11"/>
       <w:r>
         <w:rPr>
@@ -4692,19 +4782,10 @@
         <w:t>n</w:t>
       </w:r>
       <w:r>
-        <w:t>satz kommen. Dabei wird ein besonderer Schwerpunkt auf Middleware infrastru</w:t>
-      </w:r>
-      <w:r>
-        <w:t>c</w:t>
-      </w:r>
-      <w:r>
-        <w:t xml:space="preserve">ture und Context Server und </w:t>
-      </w:r>
-      <w:r>
-        <w:t>auf die visue</w:t>
-      </w:r>
-      <w:r>
-        <w:t>l</w:t>
+        <w:t xml:space="preserve">satz kommen. Dabei wird ein besonderer Schwerpunkt auf Middleware infrastructure und Context Server und </w:t>
+      </w:r>
+      <w:r>
+        <w:t>auf die visuel</w:t>
       </w:r>
       <w:r>
         <w:t>len und ortsbasierten</w:t>
@@ -4753,6 +4834,7 @@
       </w:pPr>
       <w:bookmarkStart w:id="14" w:name="_Toc276292537"/>
       <w:r>
+        <w:lastRenderedPageBreak/>
         <w:t>Location-</w:t>
       </w:r>
       <w:r>
@@ -4762,6 +4844,119 @@
     </w:p>
     <w:p>
       <w:pPr>
+        <w:pStyle w:val="Beschriftung"/>
+      </w:pPr>
+      <w:r>
+        <w:rPr>
+          <w:noProof/>
+        </w:rPr>
+        <w:drawing>
+          <wp:inline distT="0" distB="0" distL="0" distR="0" wp14:anchorId="74AA5AC0" wp14:editId="00774BC9">
+            <wp:extent cx="1511608" cy="2682875"/>
+            <wp:effectExtent l="0" t="0" r="12700" b="9525"/>
+            <wp:docPr id="8" name="Bild 8" descr="HDD:Jannik:Library:Containers:com.apple.mail:Data:Library:Mail Downloads:ADC22A19-02B6-45AE-9D9D-80A8D1949C87:IMG_6595.PNG"/>
+            <wp:cNvGraphicFramePr>
+              <a:graphicFrameLocks xmlns:a="http://schemas.openxmlformats.org/drawingml/2006/main" noChangeAspect="1"/>
+            </wp:cNvGraphicFramePr>
+            <a:graphic xmlns:a="http://schemas.openxmlformats.org/drawingml/2006/main">
+              <a:graphicData uri="http://schemas.openxmlformats.org/drawingml/2006/picture">
+                <pic:pic xmlns:pic="http://schemas.openxmlformats.org/drawingml/2006/picture">
+                  <pic:nvPicPr>
+                    <pic:cNvPr id="0" name="Picture 1" descr="HDD:Jannik:Library:Containers:com.apple.mail:Data:Library:Mail Downloads:ADC22A19-02B6-45AE-9D9D-80A8D1949C87:IMG_6595.PNG"/>
+                    <pic:cNvPicPr>
+                      <a:picLocks noChangeAspect="1" noChangeArrowheads="1"/>
+                    </pic:cNvPicPr>
+                  </pic:nvPicPr>
+                  <pic:blipFill>
+                    <a:blip r:embed="rId15">
+                      <a:extLst>
+                        <a:ext uri="{28A0092B-C50C-407E-A947-70E740481C1C}">
+                          <a14:useLocalDpi xmlns:a14="http://schemas.microsoft.com/office/drawing/2010/main" val="0"/>
+                        </a:ext>
+                      </a:extLst>
+                    </a:blip>
+                    <a:srcRect/>
+                    <a:stretch>
+                      <a:fillRect/>
+                    </a:stretch>
+                  </pic:blipFill>
+                  <pic:spPr bwMode="auto">
+                    <a:xfrm>
+                      <a:off x="0" y="0"/>
+                      <a:ext cx="1511949" cy="2683480"/>
+                    </a:xfrm>
+                    <a:prstGeom prst="rect">
+                      <a:avLst/>
+                    </a:prstGeom>
+                    <a:noFill/>
+                    <a:ln>
+                      <a:noFill/>
+                    </a:ln>
+                  </pic:spPr>
+                </pic:pic>
+              </a:graphicData>
+            </a:graphic>
+          </wp:inline>
+        </w:drawing>
+      </w:r>
+    </w:p>
+    <w:p>
+      <w:pPr>
+        <w:pStyle w:val="Beschriftung"/>
+      </w:pPr>
+      <w:bookmarkStart w:id="15" w:name="_Toc278010680"/>
+      <w:r>
+        <w:t xml:space="preserve">Abb. </w:t>
+      </w:r>
+      <w:r>
+        <w:fldChar w:fldCharType="begin"/>
+      </w:r>
+      <w:r>
+        <w:instrText xml:space="preserve"> STYLEREF 1 \s </w:instrText>
+      </w:r>
+      <w:r>
+        <w:fldChar w:fldCharType="separate"/>
+      </w:r>
+      <w:r>
+        <w:t>2</w:t>
+      </w:r>
+      <w:r>
+        <w:fldChar w:fldCharType="end"/>
+      </w:r>
+      <w:r>
+        <w:t>.</w:t>
+      </w:r>
+      <w:r>
+        <w:fldChar w:fldCharType="begin"/>
+      </w:r>
+      <w:r>
+        <w:instrText xml:space="preserve"> SEQ Abb. \* ARABIC \s 1 </w:instrText>
+      </w:r>
+      <w:r>
+        <w:fldChar w:fldCharType="separate"/>
+      </w:r>
+      <w:r>
+        <w:t>1</w:t>
+      </w:r>
+      <w:r>
+        <w:fldChar w:fldCharType="end"/>
+      </w:r>
+      <w:r>
+        <w:rPr>
+          <w:b w:val="0"/>
+        </w:rPr>
+        <w:tab/>
+      </w:r>
+      <w:r>
+        <w:rPr>
+          <w:b w:val="0"/>
+        </w:rPr>
+        <w:t>Foursquare auf iOS 8</w:t>
+      </w:r>
+      <w:bookmarkEnd w:id="15"/>
+    </w:p>
+    <w:p>
+      <w:pPr>
         <w:pStyle w:val="BasicText"/>
       </w:pPr>
       <w:r>
@@ -4798,13 +4993,43 @@
         <w:t>Beispiele</w:t>
       </w:r>
       <w:r>
-        <w:t xml:space="preserve"> u</w:t>
-      </w:r>
-      <w:r>
-        <w:t>n</w:t>
-      </w:r>
-      <w:r>
-        <w:t xml:space="preserve">ter den kontextsensitiven Anwendungen. Dafür spricht, dass neben einem in den USA registrierten Patent </w:t>
+        <w:t xml:space="preserve"> unter den kontextsensitiven Anwendungen.</w:t>
+      </w:r>
+      <w:r>
+        <w:t xml:space="preserve"> Namhafte Anbieter solcher Dienste sind unter anderem </w:t>
+      </w:r>
+      <w:commentRangeStart w:id="16"/>
+      <w:r>
+        <w:t>Foursquare</w:t>
+      </w:r>
+      <w:commentRangeEnd w:id="16"/>
+      <w:r>
+        <w:rPr>
+          <w:rStyle w:val="Kommentarzeichen"/>
+        </w:rPr>
+        <w:commentReference w:id="16"/>
+      </w:r>
+      <w:r>
+        <w:t xml:space="preserve"> und </w:t>
+      </w:r>
+      <w:commentRangeStart w:id="17"/>
+      <w:r>
+        <w:t xml:space="preserve">Yelp. </w:t>
+      </w:r>
+      <w:commentRangeEnd w:id="17"/>
+      <w:r>
+        <w:rPr>
+          <w:rStyle w:val="Kommentarzeichen"/>
+        </w:rPr>
+        <w:commentReference w:id="17"/>
+      </w:r>
+    </w:p>
+    <w:p>
+      <w:pPr>
+        <w:pStyle w:val="BasicText"/>
+      </w:pPr>
+      <w:r>
+        <w:t xml:space="preserve">spricht, dass neben einem in den USA registrierten Patent </w:t>
       </w:r>
       <w:r>
         <w:fldChar w:fldCharType="begin" w:fldLock="1"/>
@@ -4825,13 +5050,7 @@
         <w:fldChar w:fldCharType="end"/>
       </w:r>
       <w:r>
-        <w:t xml:space="preserve"> auch empirische Studien zu der Akzeptanz di</w:t>
-      </w:r>
-      <w:r>
-        <w:t>e</w:t>
-      </w:r>
-      <w:r>
-        <w:t xml:space="preserve">ser Dienste unter Endkunden </w:t>
+        <w:t xml:space="preserve"> auch empirische Studien zu der Akzeptanz dieser Dienste unter Endkunden </w:t>
       </w:r>
       <w:r>
         <w:fldChar w:fldCharType="begin" w:fldLock="1"/>
@@ -4855,20 +5074,28 @@
         <w:t xml:space="preserve"> zum Thema erschienen sind.</w:t>
       </w:r>
       <w:r>
-        <w:t xml:space="preserve"> Zudem fällt auf, dass ein Großteil der Forschung zum Thema aus dem vergangenen Jahrzehnt stammen, was darauf schließen lässt, dass die Technik heute so etabliert ist, dass keine weitere grundlegenden Forschungsarbeiten benötigt werden.</w:t>
-      </w:r>
-      <w:r>
-        <w:t xml:space="preserve"> Neuere Veröffentlichungen beschäftigen sich eher mit der Verknüpfung von bestehe</w:t>
-      </w:r>
-      <w:r>
-        <w:t>n</w:t>
-      </w:r>
-      <w:r>
-        <w:lastRenderedPageBreak/>
+        <w:t xml:space="preserve"> Zudem fällt auf, dass ein Gro</w:t>
+      </w:r>
+      <w:r>
+        <w:t>ß</w:t>
+      </w:r>
+      <w:r>
+        <w:t>teil der Forschung zum Thema aus dem vergangenen Jahrzehnt stammen, was darauf schließen lässt, dass die Technik heute so etabliert ist, dass keine weitere grundlegenden Forschungsarbeiten benötigt werden.</w:t>
+      </w:r>
+      <w:r>
+        <w:t xml:space="preserve"> Neuere Veröffentlichungen beschäftigen sich eher mit der Verknüpfung von bestehen</w:t>
+      </w:r>
+      <w:r>
         <w:t>den Location-B</w:t>
       </w:r>
       <w:r>
-        <w:t xml:space="preserve">ased Services mit weiteren Technologien. </w:t>
+        <w:t>ased Services mit weiteren Technol</w:t>
+      </w:r>
+      <w:r>
+        <w:t>o</w:t>
+      </w:r>
+      <w:r>
+        <w:t xml:space="preserve">gien. </w:t>
       </w:r>
       <w:r>
         <w:fldChar w:fldCharType="begin" w:fldLock="1"/>
@@ -4987,6 +5214,7 @@
         <w:t xml:space="preserve">, aber auch eine Ermittlung anhand von Nutzereingaben oder durch andere Applikationen ist denkbar </w:t>
       </w:r>
       <w:r>
+        <w:lastRenderedPageBreak/>
         <w:fldChar w:fldCharType="begin" w:fldLock="1"/>
       </w:r>
       <w:r>
@@ -5032,14 +5260,14 @@
       <w:pPr>
         <w:pStyle w:val="berschrift3"/>
       </w:pPr>
-      <w:bookmarkStart w:id="15" w:name="_Toc276292538"/>
+      <w:bookmarkStart w:id="18" w:name="_Toc276292538"/>
       <w:r>
         <w:t xml:space="preserve">Marker / QR </w:t>
       </w:r>
       <w:r>
         <w:t>Codes</w:t>
       </w:r>
-      <w:bookmarkEnd w:id="15"/>
+      <w:bookmarkEnd w:id="18"/>
     </w:p>
     <w:p>
       <w:pPr>
@@ -5068,7 +5296,7 @@
                     </pic:cNvPicPr>
                   </pic:nvPicPr>
                   <pic:blipFill>
-                    <a:blip r:embed="rId15">
+                    <a:blip r:embed="rId16">
                       <a:extLst>
                         <a:ext uri="{28A0092B-C50C-407E-A947-70E740481C1C}">
                           <a14:useLocalDpi xmlns:a14="http://schemas.microsoft.com/office/drawing/2010/main" val="0"/>
@@ -5112,61 +5340,69 @@
           <w:b w:val="0"/>
         </w:rPr>
       </w:pPr>
-      <w:bookmarkStart w:id="16" w:name="_Ref295840185"/>
-      <w:bookmarkStart w:id="17" w:name="_Toc300656931"/>
-      <w:bookmarkStart w:id="18" w:name="_Toc305486701"/>
-      <w:bookmarkStart w:id="19" w:name="_Toc276290134"/>
+      <w:bookmarkStart w:id="19" w:name="_Ref295840185"/>
+      <w:bookmarkStart w:id="20" w:name="_Toc300656931"/>
+      <w:bookmarkStart w:id="21" w:name="_Toc305486701"/>
+      <w:bookmarkStart w:id="22" w:name="_Toc278010681"/>
       <w:r>
         <w:t xml:space="preserve">Abb. </w:t>
       </w:r>
-      <w:fldSimple w:instr=" STYLEREF 1 \s ">
-        <w:r>
-          <w:rPr>
-            <w:noProof/>
-          </w:rPr>
-          <w:t>2</w:t>
-        </w:r>
-      </w:fldSimple>
+      <w:r>
+        <w:fldChar w:fldCharType="begin"/>
+      </w:r>
+      <w:r>
+        <w:instrText xml:space="preserve"> STYLEREF 1 \s </w:instrText>
+      </w:r>
+      <w:r>
+        <w:fldChar w:fldCharType="separate"/>
+      </w:r>
+      <w:r>
+        <w:t>2</w:t>
+      </w:r>
+      <w:r>
+        <w:fldChar w:fldCharType="end"/>
+      </w:r>
       <w:r>
         <w:t>.</w:t>
       </w:r>
-      <w:fldSimple w:instr=" SEQ Abb. \* ARABIC \s 1 ">
-        <w:r>
-          <w:rPr>
-            <w:noProof/>
-          </w:rPr>
-          <w:t>1</w:t>
-        </w:r>
-      </w:fldSimple>
-      <w:bookmarkEnd w:id="16"/>
+      <w:r>
+        <w:fldChar w:fldCharType="begin"/>
+      </w:r>
+      <w:r>
+        <w:instrText xml:space="preserve"> SEQ Abb. \* ARABIC \s 1 </w:instrText>
+      </w:r>
+      <w:r>
+        <w:fldChar w:fldCharType="separate"/>
+      </w:r>
+      <w:r>
+        <w:t>1</w:t>
+      </w:r>
+      <w:r>
+        <w:fldChar w:fldCharType="end"/>
+      </w:r>
+      <w:bookmarkEnd w:id="19"/>
       <w:r>
         <w:rPr>
           <w:b w:val="0"/>
         </w:rPr>
         <w:tab/>
       </w:r>
-      <w:bookmarkEnd w:id="17"/>
-      <w:bookmarkEnd w:id="18"/>
+      <w:bookmarkEnd w:id="20"/>
+      <w:bookmarkEnd w:id="21"/>
       <w:r>
         <w:rPr>
           <w:b w:val="0"/>
         </w:rPr>
         <w:t>QR Code für den Titel dieser Arbeit</w:t>
       </w:r>
-      <w:bookmarkEnd w:id="19"/>
+      <w:bookmarkEnd w:id="22"/>
     </w:p>
     <w:p>
       <w:pPr>
         <w:pStyle w:val="BasicText"/>
       </w:pPr>
       <w:r>
-        <w:t>Als spezielle Art der visuellen Kontextsensitivität sollten Ide</w:t>
-      </w:r>
-      <w:r>
-        <w:t>n</w:t>
-      </w:r>
-      <w:r>
-        <w:t>tifizierung von Objekten</w:t>
+        <w:t>Als spezielle Art der visuellen Kontextsensitivität sollten Identifizierung von Objekten</w:t>
       </w:r>
       <w:r>
         <w:t xml:space="preserve"> und Orten</w:t>
@@ -5216,13 +5452,7 @@
         <w:t>r</w:t>
       </w:r>
       <w:r>
-        <w:t>tikaler als auch in horizontaler Richtung enthalten. Sie wurden entwickelt um schnell Inform</w:t>
-      </w:r>
-      <w:r>
-        <w:t>a</w:t>
-      </w:r>
-      <w:r>
-        <w:t>tionen durch geeignete Scannersoftware auszulesen und diese dem Nutzer zur Verfügung zu stellen</w:t>
+        <w:t>tikaler als auch in horizontaler Richtung enthalten. Sie wurden entwickelt um schnell Informationen durch geeignete Scannersoftware auszulesen und diese dem Nutzer zur Verfügung zu stellen</w:t>
       </w:r>
       <w:r>
         <w:t>.</w:t>
@@ -5246,7 +5476,6 @@
         <w:t>r</w:t>
       </w:r>
       <w:r>
-        <w:lastRenderedPageBreak/>
         <w:t xml:space="preserve">vermögen und es </w:t>
       </w:r>
       <w:r>
@@ -5357,7 +5586,11 @@
         <w:t>n</w:t>
       </w:r>
       <w:r>
-        <w:t>ternetseite eines Unternehmens in der Werbung, oder aber ein informativer Text über ein Ausstellungsstück in einem Museum.</w:t>
+        <w:t xml:space="preserve">ternetseite eines Unternehmens in der Werbung, oder aber ein informativer Text über </w:t>
+      </w:r>
+      <w:r>
+        <w:lastRenderedPageBreak/>
+        <w:t>ein Ausstellungsstück in einem Museum.</w:t>
       </w:r>
       <w:r>
         <w:t xml:space="preserve"> Zusätzlich ist es möglich die vom QR-Code zur Verfügung gestellte Information mit weiter</w:t>
@@ -5409,28 +5642,74 @@
       <w:pPr>
         <w:pStyle w:val="berschrift3"/>
       </w:pPr>
-      <w:bookmarkStart w:id="20" w:name="_Toc276292539"/>
+      <w:bookmarkStart w:id="23" w:name="_Toc276292539"/>
       <w:r>
         <w:t>Objekt- und Bilderkennung</w:t>
       </w:r>
-      <w:bookmarkEnd w:id="20"/>
+      <w:bookmarkEnd w:id="23"/>
+    </w:p>
+    <w:p>
+      <w:pPr>
+        <w:pStyle w:val="BasicText"/>
+        <w:rPr>
+          <w:b/>
+          <w:kern w:val="28"/>
+        </w:rPr>
+      </w:pPr>
+      <w:r>
+        <w:t xml:space="preserve">Im Bereich der Objekt- und Bilderkennung wird im Gegensatz zu den beiden vorher genannten Bereichen der kontextsensitiven Anwendungen insbesondere im Bereich der </w:t>
+      </w:r>
+      <w:r>
+        <w:t>Applikationen für den Konsumentenmarkt die Auswahl sehr dünn.</w:t>
+      </w:r>
+      <w:r>
+        <w:t xml:space="preserve"> Zwar gab es einige Ansätze wie beispielsweise Google </w:t>
+      </w:r>
+      <w:commentRangeStart w:id="24"/>
+      <w:r>
+        <w:t>Goggles</w:t>
+      </w:r>
+      <w:commentRangeEnd w:id="24"/>
+      <w:r>
+        <w:rPr>
+          <w:rStyle w:val="Kommentarzeichen"/>
+        </w:rPr>
+        <w:commentReference w:id="24"/>
+      </w:r>
+      <w:r>
+        <w:t>. Aber wirklich nutzenswerte Ansätze gab es hier in der Vergangenheit eher weniger.</w:t>
+      </w:r>
+      <w:bookmarkStart w:id="25" w:name="_Toc276292541"/>
+    </w:p>
+    <w:p>
+      <w:pPr>
+        <w:pStyle w:val="berschrift1"/>
+      </w:pPr>
+      <w:r>
+        <w:lastRenderedPageBreak/>
+        <w:t xml:space="preserve"> </w:t>
+      </w:r>
+      <w:r>
+        <w:t>Google Glass</w:t>
+      </w:r>
+      <w:bookmarkEnd w:id="25"/>
     </w:p>
     <w:p>
       <w:pPr>
         <w:pStyle w:val="berschrift2"/>
       </w:pPr>
-      <w:bookmarkStart w:id="21" w:name="_Toc276292540"/>
-      <w:r>
-        <w:t>Beispiele für existierende kontextsensitive Anwendungen</w:t>
-      </w:r>
-      <w:bookmarkEnd w:id="21"/>
+      <w:bookmarkStart w:id="26" w:name="_Toc276292542"/>
+      <w:r>
+        <w:t>Die Google Glass als Vertreter der Augmented Reality</w:t>
+      </w:r>
+      <w:bookmarkEnd w:id="26"/>
     </w:p>
     <w:p>
       <w:pPr>
         <w:pStyle w:val="BasicText"/>
       </w:pPr>
       <w:r>
-        <w:t>Der Markt für kontextsensitive Applikation und Applikationen mit kontextsensitiver Funktion ist heute nicht mehr zu unterschätzen und bei genauerer Betrachtung kann man insbesondere auf dem Markt für Smartphone-Apps (Apps) einiges finden was in die drei oben genannten Anwendungsbereiche fällt.</w:t>
+        <w:t>Definition von Augmented Reality und Abgrenzung zu Virtual Reality</w:t>
       </w:r>
     </w:p>
     <w:p>
@@ -5438,27 +5717,170 @@
         <w:pStyle w:val="BasicText"/>
       </w:pPr>
       <w:r>
-        <w:t xml:space="preserve">Location-based Services </w:t>
+        <w:t>Wie die Google Glass dort reinpasst.</w:t>
+      </w:r>
+    </w:p>
+    <w:p>
+      <w:pPr>
+        <w:pStyle w:val="berschrift2"/>
+      </w:pPr>
+      <w:bookmarkStart w:id="27" w:name="_Toc276292543"/>
+      <w:r>
+        <w:t>Spezifikationen und Besonderheiten der Google Glass</w:t>
+      </w:r>
+      <w:bookmarkEnd w:id="27"/>
+    </w:p>
+    <w:p>
+      <w:pPr>
+        <w:pStyle w:val="berschrift3"/>
+      </w:pPr>
+      <w:bookmarkStart w:id="28" w:name="_Toc276292544"/>
+      <w:r>
+        <w:t>Hardwarespezifikationen</w:t>
+      </w:r>
+      <w:bookmarkEnd w:id="28"/>
+    </w:p>
+    <w:p>
+      <w:pPr>
+        <w:pStyle w:val="BasicText"/>
+      </w:pPr>
+      <w:r>
+        <w:fldChar w:fldCharType="begin" w:fldLock="1"/>
+      </w:r>
+      <w:r>
+        <w:instrText>ADDIN CSL_CITATION { "citationItems" : [ { "id" : "ITEM-1", "itemData" : { "URL" : "http://www.catwig.com/google-glass-teardown/", "accessed" : { "date-parts" : [ [ "2014", "10", "16" ] ] }, "id" : "ITEM-1", "issued" : { "date-parts" : [ [ "0" ] ] }, "title" : "Google Glass Teardown", "type" : "webpage" }, "uris" : [ "http://www.mendeley.com/documents/?uuid=353886ea-613d-476a-893a-d08922a75066" ] } ], "mendeley" : { "previouslyFormattedCitation" : "(Google Glass Teardown)" }, "properties" : { "noteIndex" : 0 }, "schema" : "https://github.com/citation-style-language/schema/raw/master/csl-citation.json" }</w:instrText>
+      </w:r>
+      <w:r>
+        <w:fldChar w:fldCharType="separate"/>
+      </w:r>
+      <w:r>
+        <w:rPr>
+          <w:noProof/>
+        </w:rPr>
+        <w:t>(Google Glass Teardown)</w:t>
+      </w:r>
+      <w:r>
+        <w:fldChar w:fldCharType="end"/>
+      </w:r>
+    </w:p>
+    <w:p>
+      <w:pPr>
+        <w:pStyle w:val="berschrift3"/>
+      </w:pPr>
+      <w:bookmarkStart w:id="29" w:name="_Toc276292545"/>
+      <w:r>
+        <w:t>Softwarespezifikationen</w:t>
+      </w:r>
+      <w:bookmarkEnd w:id="29"/>
+    </w:p>
+    <w:p>
+      <w:pPr>
+        <w:pStyle w:val="BasicText"/>
+      </w:pPr>
+      <w:r>
+        <w:t xml:space="preserve">Android und GDK </w:t>
       </w:r>
       <w:r>
         <w:sym w:font="Wingdings" w:char="F0E0"/>
       </w:r>
       <w:r>
-        <w:t xml:space="preserve"> Foursquare</w:t>
-      </w:r>
+        <w:t xml:space="preserve"> </w:t>
+      </w:r>
+      <w:r>
+        <w:t>Versionsnummern, deprecated Methoden, Live Cards, Cardbui</w:t>
+      </w:r>
+      <w:r>
+        <w:t>l</w:t>
+      </w:r>
+      <w:r>
+        <w:t>der, Besonderheiten.</w:t>
+      </w:r>
+    </w:p>
+    <w:p>
+      <w:pPr>
+        <w:pStyle w:val="berschrift1"/>
+      </w:pPr>
+      <w:bookmarkStart w:id="30" w:name="_Toc276292546"/>
+      <w:r>
+        <w:lastRenderedPageBreak/>
+        <w:t xml:space="preserve">Einblendung von kontextsensitiven Inhalten auf der </w:t>
+      </w:r>
+      <w:r>
+        <w:t xml:space="preserve">Google </w:t>
+      </w:r>
+      <w:r>
+        <w:t>Glass</w:t>
+      </w:r>
+      <w:bookmarkEnd w:id="30"/>
+    </w:p>
+    <w:p>
+      <w:pPr>
+        <w:pStyle w:val="berschrift2"/>
+      </w:pPr>
+      <w:bookmarkStart w:id="31" w:name="_Toc276292547"/>
+      <w:r>
+        <w:t>Idee und Funktionsweise der kontextsensitiven Applikation</w:t>
+      </w:r>
+      <w:bookmarkEnd w:id="31"/>
     </w:p>
     <w:p>
       <w:pPr>
         <w:pStyle w:val="BasicText"/>
       </w:pPr>
       <w:r>
-        <w:t xml:space="preserve">Marker / QR-Codes </w:t>
+        <w:t>Bringt man die Google Glass als Vertreter eines Geräts der Augmented Reality zusa</w:t>
+      </w:r>
+      <w:r>
+        <w:t>m</w:t>
+      </w:r>
+      <w:r>
+        <w:t>men und Kontextsensitivität zusammen. Fällt offensichtlich der hohe Überschneidung</w:t>
+      </w:r>
+      <w:r>
+        <w:t>s</w:t>
+      </w:r>
+      <w:r>
+        <w:t>grad von Augmented Reality und Kontextsensitivität auf. Selbst kleine, auf der Glass vorinstallierte Anwendungen wie der Kompass erfüllen streng genommen bereits die Anforderungen um als kontextsensitive Applikation akzeptiert werden zu können. Am Beispiel des Kompasses wird anhand der Position des Nutzer über GPS die Himmel</w:t>
+      </w:r>
+      <w:r>
+        <w:t>s</w:t>
+      </w:r>
+      <w:r>
+        <w:t xml:space="preserve">richtungen ermittelt, es werden also Informationen ortsbasiert angezeigt, </w:t>
+      </w:r>
+      <w:r>
+        <w:t xml:space="preserve">sowohl </w:t>
+      </w:r>
+      <w:r>
+        <w:t>was der in 2.2.1 angesprochenen Definition eines Location-Based Services</w:t>
+      </w:r>
+      <w:r>
+        <w:t>, als auch der in 2.1 genannten eines Kontextsensitiven Systems</w:t>
+      </w:r>
+      <w:r>
+        <w:t xml:space="preserve"> genügt. </w:t>
+      </w:r>
+    </w:p>
+    <w:p>
+      <w:pPr>
+        <w:pStyle w:val="BasicText"/>
+      </w:pPr>
+      <w:r>
+        <w:t xml:space="preserve">Auch einige von freien Entwicklern veröffentlichte Anwendungen gehen den Weg der Kontextsensitivität und entwickelten bereits Apps... </w:t>
+      </w:r>
+    </w:p>
+    <w:p>
+      <w:pPr>
+        <w:pStyle w:val="BasicText"/>
+      </w:pPr>
+      <w:r>
+        <w:t xml:space="preserve">Warum diese Applikation </w:t>
       </w:r>
       <w:r>
         <w:sym w:font="Wingdings" w:char="F0E0"/>
       </w:r>
       <w:r>
-        <w:t xml:space="preserve"> QR Code Scan?</w:t>
+        <w:t xml:space="preserve"> Applikationen der anderen Bereiche existieren schon.</w:t>
       </w:r>
     </w:p>
     <w:p>
@@ -5466,335 +5888,1163 @@
         <w:pStyle w:val="BasicText"/>
       </w:pPr>
       <w:r>
-        <w:t xml:space="preserve">Objekt- und Bilderkennung </w:t>
-      </w:r>
-      <w:r>
-        <w:sym w:font="Wingdings" w:char="F0E0"/>
-      </w:r>
-      <w:r>
-        <w:t xml:space="preserve"> </w:t>
-      </w:r>
-      <w:r>
-        <w:t>Google Goggles</w:t>
+        <w:t>Idee vorstellen.</w:t>
+      </w:r>
+    </w:p>
+    <w:p>
+      <w:pPr>
+        <w:pStyle w:val="BasicText"/>
+      </w:pPr>
+      <w:r>
+        <w:t xml:space="preserve">Die Idee der Applikation entstand direkt aus dem angeschlossenen Forschungsprojekt Glassroom. Durch Nutzung einer AR-Brille, in diesem Fall der Google Glass, soll es </w:t>
+      </w:r>
+      <w:r>
+        <w:t xml:space="preserve">einem Mitarbeiter im technischen Kundendienst </w:t>
+      </w:r>
+      <w:r>
+        <w:t>ermöglicht werden</w:t>
+      </w:r>
+      <w:r>
+        <w:t xml:space="preserve"> allein durch Inte</w:t>
+      </w:r>
+      <w:r>
+        <w:t>r</w:t>
+      </w:r>
+      <w:r>
+        <w:t xml:space="preserve">aktion mit der AR-Brille zusätzliche Information zu der vor ihm liegenden Aufgabe </w:t>
+      </w:r>
+      <w:r>
+        <w:t>und den ihm eventuell bisher unbekannten Komponenten zu erhalten. Durch einfaches Fot</w:t>
+      </w:r>
+      <w:r>
+        <w:t>o</w:t>
+      </w:r>
+      <w:r>
+        <w:t>grafieren mit der Brille soll ermöglicht werden zusätzliche Informationen zu bereits bekannten Objekten anzubieten und diese dem Nutzer über Texteinblendung zur Verf</w:t>
+      </w:r>
+      <w:r>
+        <w:t>ü</w:t>
+      </w:r>
+      <w:r>
+        <w:t>gung zu stellen.</w:t>
+      </w:r>
+    </w:p>
+    <w:p>
+      <w:pPr>
+        <w:pStyle w:val="BasicText"/>
+      </w:pPr>
+      <w:r>
+        <w:t>Die Brille schickt dafür das Foto an einen Server auf dem</w:t>
+      </w:r>
+      <w:r>
+        <w:t xml:space="preserve"> die</w:t>
+      </w:r>
+      <w:r>
+        <w:t xml:space="preserve"> Übereinstimmung des Bildes mit </w:t>
+      </w:r>
+      <w:r>
+        <w:t>allen</w:t>
+      </w:r>
+      <w:r>
+        <w:t xml:space="preserve"> bereits bekannten Bildern ermittelt wird. Bei Erfolg werden die Info</w:t>
+      </w:r>
+      <w:r>
+        <w:t>r</w:t>
+      </w:r>
+      <w:r>
+        <w:t>mationen zu dem am besten übereinstimmenden Bild an die Google Glass zurückgese</w:t>
+      </w:r>
+      <w:r>
+        <w:t>n</w:t>
+      </w:r>
+      <w:r>
+        <w:t>det. Erreicht der Matchingprozess mit keinem der bekannten Bilder eine vorher festg</w:t>
+      </w:r>
+      <w:r>
+        <w:t>e</w:t>
+      </w:r>
+      <w:r>
+        <w:t>legte Akzeptanzgrenze wird der Prozess abgebrochen und dem Nutzer eine entspr</w:t>
+      </w:r>
+      <w:r>
+        <w:t>e</w:t>
+      </w:r>
+      <w:r>
+        <w:t>chende Fehlermeldung angezeigt.</w:t>
+      </w:r>
+    </w:p>
+    <w:p>
+      <w:pPr>
+        <w:pStyle w:val="BasicText"/>
+      </w:pPr>
+      <w:r>
+        <w:t xml:space="preserve">Die Vorteile der Bildverarbeitung auf Serverseite sind </w:t>
+      </w:r>
+      <w:commentRangeStart w:id="32"/>
+      <w:r>
+        <w:t>umfangreich</w:t>
+      </w:r>
+      <w:commentRangeEnd w:id="32"/>
+      <w:r>
+        <w:rPr>
+          <w:rStyle w:val="Kommentarzeichen"/>
+        </w:rPr>
+        <w:commentReference w:id="32"/>
+      </w:r>
+      <w:r>
+        <w:t xml:space="preserve">. </w:t>
+      </w:r>
+    </w:p>
+    <w:p>
+      <w:pPr>
+        <w:pStyle w:val="berschrift2"/>
+      </w:pPr>
+      <w:bookmarkStart w:id="33" w:name="_Toc276292548"/>
+      <w:r>
+        <w:lastRenderedPageBreak/>
+        <w:t>Vorstellung von OpenCV und der verwendeten Algorithmen</w:t>
+      </w:r>
+      <w:bookmarkEnd w:id="33"/>
+    </w:p>
+    <w:p>
+      <w:pPr>
+        <w:pStyle w:val="berschrift3"/>
+      </w:pPr>
+      <w:r>
+        <w:t>OpenCV</w:t>
+      </w:r>
+    </w:p>
+    <w:p>
+      <w:pPr>
+        <w:pStyle w:val="BasicText"/>
+      </w:pPr>
+      <w:r>
+        <w:t xml:space="preserve">Zur </w:t>
+      </w:r>
+      <w:r>
+        <w:t>Implementation der Kernlogik der</w:t>
+      </w:r>
+      <w:r>
+        <w:t xml:space="preserve"> Applikation wurde </w:t>
+      </w:r>
+      <w:r>
+        <w:t>OpenCV</w:t>
+      </w:r>
+      <w:r>
+        <w:t xml:space="preserve"> beziehungsweise der Wrapper JavaCV von Samuel </w:t>
+      </w:r>
+      <w:commentRangeStart w:id="34"/>
+      <w:r>
+        <w:t>Audet</w:t>
+      </w:r>
+      <w:commentRangeEnd w:id="34"/>
+      <w:r>
+        <w:rPr>
+          <w:rStyle w:val="Kommentarzeichen"/>
+        </w:rPr>
+        <w:commentReference w:id="34"/>
+      </w:r>
+      <w:r>
+        <w:t xml:space="preserve">  genutzt. </w:t>
+      </w:r>
+    </w:p>
+    <w:p>
+      <w:pPr>
+        <w:pStyle w:val="BasicText"/>
+      </w:pPr>
+      <w:r>
+        <w:fldChar w:fldCharType="begin" w:fldLock="1"/>
+      </w:r>
+      <w:r>
+        <w:instrText>ADDIN CSL_CITATION { "citationItems" : [ { "id" : "ITEM-1", "itemData" : { "ISBN" : "978-0-596-51613-0.", "author" : [ { "dropping-particle" : "", "family" : "Bradski", "given" : "Gary", "non-dropping-particle" : "", "parse-names" : false, "suffix" : "" }, { "dropping-particle" : "", "family" : "Kaehler", "given" : "Adrian", "non-dropping-particle" : "", "parse-names" : false, "suffix" : "" } ], "edition" : "1", "editor" : [ { "dropping-particle" : "", "family" : "Loukides", "given" : "Mike", "non-dropping-particle" : "", "parse-names" : false, "suffix" : "" } ], "id" : "ITEM-1", "issued" : { "date-parts" : [ [ "2008" ] ] }, "publisher" : "O'Reilly, Inc", "publisher-place" : "Sebastopol, CA", "title" : "Learning OpenCV Computer Vision with the OpenCV Library", "type" : "book" }, "uris" : [ "http://www.mendeley.com/documents/?uuid=81b038eb-7d0c-4bc0-8968-5705735f6ef7" ] } ], "mendeley" : { "previouslyFormattedCitation" : "(Bradski und Kaehler 2008)" }, "properties" : { "noteIndex" : 0 }, "schema" : "https://github.com/citation-style-language/schema/raw/master/csl-citation.json" }</w:instrText>
+      </w:r>
+      <w:r>
+        <w:fldChar w:fldCharType="separate"/>
+      </w:r>
+      <w:r>
+        <w:rPr>
+          <w:noProof/>
+        </w:rPr>
+        <w:t>(Bradski und Kaehler 2008)</w:t>
+      </w:r>
+      <w:r>
+        <w:fldChar w:fldCharType="end"/>
+      </w:r>
+    </w:p>
+    <w:p>
+      <w:pPr>
+        <w:pStyle w:val="berschrift3"/>
+      </w:pPr>
+      <w:bookmarkStart w:id="35" w:name="_Toc276292550"/>
+      <w:r>
+        <w:t>SURF</w:t>
+      </w:r>
+      <w:bookmarkEnd w:id="35"/>
+      <w:r>
+        <w:t xml:space="preserve"> &amp; Nearest Neighbo</w:t>
+      </w:r>
+      <w:bookmarkStart w:id="36" w:name="_GoBack"/>
+      <w:bookmarkEnd w:id="36"/>
+      <w:r>
+        <w:t>r Matching</w:t>
+      </w:r>
+    </w:p>
+    <w:p>
+      <w:pPr>
+        <w:pStyle w:val="BasicText"/>
+      </w:pPr>
+      <w:r>
+        <w:t>Wissenschaftliche Arbeit zu Surf, Sift, Brisk und Freak. Wie sie grob funktionieren, warum welches genutzt wurde etc.</w:t>
       </w:r>
     </w:p>
     <w:p>
       <w:pPr>
         <w:pStyle w:val="berschrift1"/>
       </w:pPr>
-      <w:bookmarkStart w:id="22" w:name="_Toc276292541"/>
-      <w:r>
-        <w:lastRenderedPageBreak/>
-        <w:t>Google Glass</w:t>
-      </w:r>
-      <w:bookmarkEnd w:id="22"/>
-    </w:p>
-    <w:p>
-      <w:pPr>
-        <w:pStyle w:val="berschrift2"/>
-      </w:pPr>
-      <w:bookmarkStart w:id="23" w:name="_Toc276292542"/>
-      <w:r>
-        <w:t>Die Google Glass als Vertreter der Augmented Reality</w:t>
-      </w:r>
-      <w:bookmarkEnd w:id="23"/>
-    </w:p>
-    <w:p>
-      <w:pPr>
-        <w:pStyle w:val="BasicText"/>
-      </w:pPr>
-      <w:r>
-        <w:t>Definition von Augmented Reality und Abgrenzung zu Virtual Reality</w:t>
-      </w:r>
-    </w:p>
-    <w:p>
-      <w:pPr>
-        <w:pStyle w:val="BasicText"/>
-      </w:pPr>
-      <w:r>
-        <w:t>Wie die Google Glass dort reinpasst.</w:t>
-      </w:r>
-    </w:p>
-    <w:p>
-      <w:pPr>
-        <w:pStyle w:val="berschrift2"/>
-      </w:pPr>
-      <w:bookmarkStart w:id="24" w:name="_Toc276292543"/>
-      <w:r>
-        <w:t>Spezifikationen und Besonderheiten der Google Glass</w:t>
-      </w:r>
-      <w:bookmarkEnd w:id="24"/>
-    </w:p>
-    <w:p>
-      <w:pPr>
-        <w:pStyle w:val="berschrift3"/>
-      </w:pPr>
-      <w:bookmarkStart w:id="25" w:name="_Toc276292544"/>
-      <w:r>
-        <w:t>Hardwarespezifikationen</w:t>
-      </w:r>
-      <w:bookmarkEnd w:id="25"/>
-    </w:p>
-    <w:p>
-      <w:pPr>
-        <w:pStyle w:val="BasicText"/>
-      </w:pPr>
-      <w:r>
-        <w:fldChar w:fldCharType="begin" w:fldLock="1"/>
-      </w:r>
-      <w:r>
-        <w:instrText>ADDIN CSL_CITATION { "citationItems" : [ { "id" : "ITEM-1", "itemData" : { "URL" : "http://www.catwig.com/google-glass-teardown/", "accessed" : { "date-parts" : [ [ "2014", "10", "16" ] ] }, "id" : "ITEM-1", "issued" : { "date-parts" : [ [ "0" ] ] }, "title" : "Google Glass Teardown", "type" : "webpage" }, "uris" : [ "http://www.mendeley.com/documents/?uuid=353886ea-613d-476a-893a-d08922a75066" ] } ], "mendeley" : { "previouslyFormattedCitation" : "(Google Glass Teardown)" }, "properties" : { "noteIndex" : 0 }, "schema" : "https://github.com/citation-style-language/schema/raw/master/csl-citation.json" }</w:instrText>
-      </w:r>
-      <w:r>
-        <w:fldChar w:fldCharType="separate"/>
-      </w:r>
-      <w:r>
-        <w:rPr>
-          <w:noProof/>
-        </w:rPr>
-        <w:t>(Google Glass Teardown)</w:t>
-      </w:r>
-      <w:r>
-        <w:fldChar w:fldCharType="end"/>
-      </w:r>
-    </w:p>
-    <w:p>
-      <w:pPr>
-        <w:pStyle w:val="berschrift3"/>
-      </w:pPr>
-      <w:bookmarkStart w:id="26" w:name="_Toc276292545"/>
-      <w:r>
-        <w:t>Softwarespezifikationen</w:t>
-      </w:r>
-      <w:bookmarkEnd w:id="26"/>
-    </w:p>
-    <w:p>
-      <w:pPr>
-        <w:pStyle w:val="BasicText"/>
-      </w:pPr>
-      <w:r>
-        <w:t xml:space="preserve">Android und GDK </w:t>
-      </w:r>
-      <w:r>
-        <w:sym w:font="Wingdings" w:char="F0E0"/>
-      </w:r>
-      <w:r>
-        <w:t xml:space="preserve"> </w:t>
-      </w:r>
-      <w:r>
-        <w:t>Versionsnummern, deprecated Methoden, Live Cards, Cardbui</w:t>
-      </w:r>
-      <w:r>
-        <w:t>l</w:t>
-      </w:r>
-      <w:r>
-        <w:t>der, Besonderheiten.</w:t>
-      </w:r>
-    </w:p>
-    <w:p>
-      <w:pPr>
-        <w:pStyle w:val="berschrift1"/>
-      </w:pPr>
-      <w:bookmarkStart w:id="27" w:name="_Toc276292546"/>
-      <w:r>
-        <w:lastRenderedPageBreak/>
-        <w:t>Einblendung von kontextsensitiven Inhalten auf der Glass</w:t>
-      </w:r>
-      <w:bookmarkEnd w:id="27"/>
-    </w:p>
-    <w:p>
-      <w:pPr>
-        <w:pStyle w:val="berschrift2"/>
-      </w:pPr>
-      <w:bookmarkStart w:id="28" w:name="_Toc276292547"/>
-      <w:r>
-        <w:t>Idee und Funktionsweise der kontextsensitiven Applikation</w:t>
-      </w:r>
-      <w:bookmarkEnd w:id="28"/>
-    </w:p>
-    <w:p>
-      <w:pPr>
-        <w:pStyle w:val="BasicText"/>
-      </w:pPr>
-      <w:r>
-        <w:t>Bringt man die Google Glass als Vertreter eines Geräts der Augmented Reality zusa</w:t>
-      </w:r>
-      <w:r>
-        <w:t>m</w:t>
-      </w:r>
-      <w:r>
-        <w:t>men und Kontextsensitivität zusammen. Fällt offensichtlich der hohe Überschneidung</w:t>
-      </w:r>
-      <w:r>
-        <w:t>s</w:t>
-      </w:r>
-      <w:r>
-        <w:t>grad von Augmented Reality und Kontextsensitivität auf. Selbst kleine, auf der Glass vorinstallierte Anwendungen wie der Kompass erfüllen streng genommen bereits die Anforderungen um als kontextsensitive Applikation akzeptiert werden zu können. Am Beispiel des Kompasses wird anhand der Position des Nutzer über GPS die Himmel</w:t>
-      </w:r>
-      <w:r>
-        <w:t>s</w:t>
-      </w:r>
-      <w:r>
-        <w:t xml:space="preserve">richtungen ermittelt, es werden also Informationen ortsbasiert angezeigt, </w:t>
-      </w:r>
-      <w:r>
-        <w:t xml:space="preserve">sowohl </w:t>
-      </w:r>
-      <w:r>
-        <w:t>was der in 2.2.1 angesprochenen Definition eines Location-Based Services</w:t>
-      </w:r>
-      <w:r>
-        <w:t>, als auch der in 2.1 genannten eines Kontextsensitiven Systems</w:t>
-      </w:r>
-      <w:r>
-        <w:t xml:space="preserve"> g</w:t>
-      </w:r>
-      <w:r>
-        <w:t>e</w:t>
-      </w:r>
-      <w:r>
-        <w:t xml:space="preserve">nügt. </w:t>
-      </w:r>
-    </w:p>
-    <w:p>
-      <w:pPr>
-        <w:pStyle w:val="BasicText"/>
-      </w:pPr>
-      <w:r>
-        <w:t xml:space="preserve">Auch einige von freien Entwicklern veröffentlichte Anwendungen gehen den Weg der Kontextsensitivität und entwickelten bereits Apps... </w:t>
-      </w:r>
-    </w:p>
-    <w:p>
-      <w:pPr>
-        <w:pStyle w:val="BasicText"/>
-      </w:pPr>
-      <w:r>
-        <w:t xml:space="preserve">Warum diese Applikation </w:t>
-      </w:r>
-      <w:r>
-        <w:sym w:font="Wingdings" w:char="F0E0"/>
-      </w:r>
-      <w:r>
-        <w:t xml:space="preserve"> Applikationen der anderen Bereiche existieren schon.</w:t>
-      </w:r>
-    </w:p>
-    <w:p>
-      <w:pPr>
-        <w:pStyle w:val="BasicText"/>
-      </w:pPr>
-      <w:r>
-        <w:t>Idee vorstellen.</w:t>
-      </w:r>
-    </w:p>
-    <w:p>
-      <w:pPr>
-        <w:pStyle w:val="BasicText"/>
-      </w:pPr>
-      <w:r>
-        <w:t>Die Idee der Applikation entstand direkt aus dem angeschlossenen Forschungsprojekt Glassroom. Durch Nutzung einer AR-Brille, in diesem Fall der Google Glass, soll es ermöglicht werden</w:t>
-      </w:r>
-    </w:p>
-    <w:p>
-      <w:pPr>
-        <w:pStyle w:val="berschrift2"/>
-      </w:pPr>
-      <w:bookmarkStart w:id="29" w:name="_Toc276292548"/>
-      <w:r>
-        <w:t>Vorstellung von OpenCV und der verwendeten Algorithmen</w:t>
-      </w:r>
-      <w:bookmarkEnd w:id="29"/>
-    </w:p>
-    <w:p>
-      <w:pPr>
-        <w:pStyle w:val="berschrift3"/>
-      </w:pPr>
-      <w:bookmarkStart w:id="30" w:name="_Toc276292549"/>
-      <w:r>
-        <w:t>OpenCV</w:t>
-      </w:r>
-      <w:bookmarkEnd w:id="30"/>
-    </w:p>
-    <w:p>
-      <w:pPr>
-        <w:pStyle w:val="BasicText"/>
-      </w:pPr>
-      <w:r>
-        <w:t>OpenCV vorstellen, was ist es, was kann es, warum existiert es.</w:t>
-      </w:r>
-    </w:p>
-    <w:p>
-      <w:pPr>
-        <w:pStyle w:val="BasicText"/>
-      </w:pPr>
-      <w:r>
-        <w:fldChar w:fldCharType="begin" w:fldLock="1"/>
-      </w:r>
-      <w:r>
-        <w:instrText>ADDIN CSL_CITATION { "citationItems" : [ { "id" : "ITEM-1", "itemData" : { "ISBN" : "978-0-596-51613-0.", "author" : [ { "dropping-particle" : "", "family" : "Bradski", "given" : "Gary", "non-dropping-particle" : "", "parse-names" : false, "suffix" : "" }, { "dropping-particle" : "", "family" : "Kaehler", "given" : "Adrian", "non-dropping-particle" : "", "parse-names" : false, "suffix" : "" } ], "edition" : "1", "editor" : [ { "dropping-particle" : "", "family" : "Loukides", "given" : "Mike", "non-dropping-particle" : "", "parse-names" : false, "suffix" : "" } ], "id" : "ITEM-1", "issued" : { "date-parts" : [ [ "2008" ] ] }, "publisher" : "O'Reilly, Inc", "publisher-place" : "Sebastopol, CA", "title" : "Learning OpenCV Computer Vision with the OpenCV Library", "type" : "book" }, "uris" : [ "http://www.mendeley.com/documents/?uuid=81b038eb-7d0c-4bc0-8968-5705735f6ef7" ] } ], "mendeley" : { "previouslyFormattedCitation" : "(Bradski und Kaehler 2008)" }, "properties" : { "noteIndex" : 0 }, "schema" : "https://github.com/citation-style-language/schema/raw/master/csl-citation.json" }</w:instrText>
-      </w:r>
-      <w:r>
-        <w:fldChar w:fldCharType="separate"/>
-      </w:r>
-      <w:r>
-        <w:rPr>
-          <w:noProof/>
-        </w:rPr>
-        <w:t>(Bradski und Kaehler 2008)</w:t>
-      </w:r>
-      <w:r>
-        <w:fldChar w:fldCharType="end"/>
-      </w:r>
-      <w:bookmarkStart w:id="31" w:name="_GoBack"/>
-      <w:bookmarkEnd w:id="31"/>
-    </w:p>
-    <w:p>
-      <w:pPr>
-        <w:pStyle w:val="berschrift3"/>
-      </w:pPr>
-      <w:bookmarkStart w:id="32" w:name="_Toc276292550"/>
-      <w:r>
-        <w:t>SURF/SIFT/BRISK/FREAK</w:t>
-      </w:r>
-      <w:bookmarkEnd w:id="32"/>
-    </w:p>
-    <w:p>
-      <w:pPr>
-        <w:pStyle w:val="BasicText"/>
-      </w:pPr>
-      <w:r>
-        <w:t>Wissenschaftliche Arbeit zu Surf, Sift, Brisk und Freak. Wie sie grob funktionieren, warum welches genutzt wurde etc.</w:t>
-      </w:r>
-    </w:p>
-    <w:p>
-      <w:pPr>
-        <w:pStyle w:val="berschrift1"/>
-      </w:pPr>
-      <w:bookmarkStart w:id="33" w:name="_Toc276292551"/>
+      <w:bookmarkStart w:id="37" w:name="_Toc276292551"/>
       <w:r>
         <w:lastRenderedPageBreak/>
         <w:t>Umsetzung einer kontextsensitiven Applikation mit OpenCV</w:t>
       </w:r>
-      <w:bookmarkEnd w:id="33"/>
+      <w:bookmarkEnd w:id="37"/>
     </w:p>
     <w:p>
       <w:pPr>
         <w:pStyle w:val="berschrift2"/>
       </w:pPr>
-      <w:bookmarkStart w:id="34" w:name="_Toc276292552"/>
+      <w:bookmarkStart w:id="38" w:name="_Toc276292552"/>
       <w:r>
         <w:t>Vorstellung der Implementation / ausgewählter Programmteile</w:t>
       </w:r>
-      <w:bookmarkEnd w:id="34"/>
+      <w:bookmarkEnd w:id="38"/>
+    </w:p>
+    <w:p>
+      <w:pPr>
+        <w:pStyle w:val="Code"/>
+        <w:rPr>
+          <w:sz w:val="18"/>
+          <w:szCs w:val="18"/>
+        </w:rPr>
+      </w:pPr>
+      <w:r>
+        <w:rPr>
+          <w:b/>
+          <w:sz w:val="18"/>
+          <w:szCs w:val="18"/>
+        </w:rPr>
+        <w:t>private</w:t>
+      </w:r>
+      <w:r>
+        <w:rPr>
+          <w:sz w:val="18"/>
+          <w:szCs w:val="18"/>
+        </w:rPr>
+        <w:t xml:space="preserve"> ArrayList&lt;opencv_features2d.DMatch&gt; getGoodMatches</w:t>
+      </w:r>
+    </w:p>
+    <w:p>
+      <w:pPr>
+        <w:pStyle w:val="Code"/>
+        <w:rPr>
+          <w:sz w:val="18"/>
+          <w:szCs w:val="18"/>
+        </w:rPr>
+      </w:pPr>
+      <w:r>
+        <w:rPr>
+          <w:sz w:val="18"/>
+          <w:szCs w:val="18"/>
+        </w:rPr>
+        <w:t xml:space="preserve">(opencv_features2d.DMatchVectorVector matches) </w:t>
+      </w:r>
+      <w:r>
+        <w:rPr>
+          <w:color w:val="6B006D"/>
+          <w:sz w:val="18"/>
+          <w:szCs w:val="18"/>
+        </w:rPr>
+        <w:t>{</w:t>
+      </w:r>
+      <w:r>
+        <w:rPr>
+          <w:sz w:val="18"/>
+          <w:szCs w:val="18"/>
+        </w:rPr>
+        <w:t xml:space="preserve">        </w:t>
+      </w:r>
+    </w:p>
+    <w:p>
+      <w:pPr>
+        <w:pStyle w:val="Code"/>
+        <w:rPr>
+          <w:sz w:val="18"/>
+          <w:szCs w:val="18"/>
+        </w:rPr>
+      </w:pPr>
+      <w:r>
+        <w:rPr>
+          <w:sz w:val="18"/>
+          <w:szCs w:val="18"/>
+        </w:rPr>
+        <w:t xml:space="preserve">    ArrayList</w:t>
+      </w:r>
+      <w:r>
+        <w:rPr>
+          <w:color w:val="6D6F24"/>
+          <w:sz w:val="18"/>
+          <w:szCs w:val="18"/>
+        </w:rPr>
+        <w:t>&lt;</w:t>
+      </w:r>
+      <w:r>
+        <w:rPr>
+          <w:sz w:val="18"/>
+          <w:szCs w:val="18"/>
+        </w:rPr>
+        <w:t>opencv_features2d</w:t>
+      </w:r>
+      <w:r>
+        <w:rPr>
+          <w:color w:val="6D6F24"/>
+          <w:sz w:val="18"/>
+          <w:szCs w:val="18"/>
+        </w:rPr>
+        <w:t>.</w:t>
+      </w:r>
+      <w:r>
+        <w:rPr>
+          <w:sz w:val="18"/>
+          <w:szCs w:val="18"/>
+        </w:rPr>
+        <w:t>DMatch</w:t>
+      </w:r>
+      <w:r>
+        <w:rPr>
+          <w:color w:val="6D6F24"/>
+          <w:sz w:val="18"/>
+          <w:szCs w:val="18"/>
+        </w:rPr>
+        <w:t>&gt;</w:t>
+      </w:r>
+      <w:r>
+        <w:rPr>
+          <w:sz w:val="18"/>
+          <w:szCs w:val="18"/>
+        </w:rPr>
+        <w:t xml:space="preserve"> goodMatches </w:t>
+      </w:r>
+      <w:r>
+        <w:rPr>
+          <w:color w:val="6D6F24"/>
+          <w:sz w:val="18"/>
+          <w:szCs w:val="18"/>
+        </w:rPr>
+        <w:t>=</w:t>
+      </w:r>
+      <w:r>
+        <w:rPr>
+          <w:sz w:val="18"/>
+          <w:szCs w:val="18"/>
+        </w:rPr>
+        <w:t xml:space="preserve"> </w:t>
+      </w:r>
+      <w:r>
+        <w:rPr>
+          <w:b/>
+          <w:sz w:val="18"/>
+          <w:szCs w:val="18"/>
+        </w:rPr>
+        <w:t>new</w:t>
+      </w:r>
+      <w:r>
+        <w:rPr>
+          <w:sz w:val="18"/>
+          <w:szCs w:val="18"/>
+        </w:rPr>
+        <w:t xml:space="preserve"> Arra</w:t>
+      </w:r>
+      <w:r>
+        <w:rPr>
+          <w:sz w:val="18"/>
+          <w:szCs w:val="18"/>
+        </w:rPr>
+        <w:t>y</w:t>
+      </w:r>
+      <w:r>
+        <w:rPr>
+          <w:sz w:val="18"/>
+          <w:szCs w:val="18"/>
+        </w:rPr>
+        <w:t>List</w:t>
+      </w:r>
+      <w:r>
+        <w:rPr>
+          <w:color w:val="6D6F24"/>
+          <w:sz w:val="18"/>
+          <w:szCs w:val="18"/>
+        </w:rPr>
+        <w:t>&lt;</w:t>
+      </w:r>
+      <w:r>
+        <w:rPr>
+          <w:sz w:val="18"/>
+          <w:szCs w:val="18"/>
+        </w:rPr>
+        <w:t>opencv_features2d</w:t>
+      </w:r>
+      <w:r>
+        <w:rPr>
+          <w:color w:val="6D6F24"/>
+          <w:sz w:val="18"/>
+          <w:szCs w:val="18"/>
+        </w:rPr>
+        <w:t>.</w:t>
+      </w:r>
+      <w:r>
+        <w:rPr>
+          <w:sz w:val="18"/>
+          <w:szCs w:val="18"/>
+        </w:rPr>
+        <w:t>DMatch</w:t>
+      </w:r>
+      <w:r>
+        <w:rPr>
+          <w:color w:val="6D6F24"/>
+          <w:sz w:val="18"/>
+          <w:szCs w:val="18"/>
+        </w:rPr>
+        <w:t>&gt;()</w:t>
+      </w:r>
+      <w:r>
+        <w:rPr>
+          <w:color w:val="6B006D"/>
+          <w:sz w:val="18"/>
+          <w:szCs w:val="18"/>
+        </w:rPr>
+        <w:t>;</w:t>
+      </w:r>
+      <w:r>
+        <w:rPr>
+          <w:sz w:val="18"/>
+          <w:szCs w:val="18"/>
+        </w:rPr>
+        <w:t xml:space="preserve">        </w:t>
+      </w:r>
+    </w:p>
+    <w:p>
+      <w:pPr>
+        <w:pStyle w:val="Code"/>
+        <w:rPr>
+          <w:sz w:val="18"/>
+          <w:szCs w:val="18"/>
+        </w:rPr>
+      </w:pPr>
+      <w:r>
+        <w:rPr>
+          <w:sz w:val="18"/>
+          <w:szCs w:val="18"/>
+        </w:rPr>
+        <w:t xml:space="preserve">    </w:t>
+      </w:r>
+      <w:r>
+        <w:rPr>
+          <w:b/>
+          <w:sz w:val="18"/>
+          <w:szCs w:val="18"/>
+        </w:rPr>
+        <w:t>for</w:t>
+      </w:r>
+      <w:r>
+        <w:rPr>
+          <w:sz w:val="18"/>
+          <w:szCs w:val="18"/>
+        </w:rPr>
+        <w:t xml:space="preserve"> </w:t>
+      </w:r>
+      <w:r>
+        <w:rPr>
+          <w:color w:val="6D6F24"/>
+          <w:sz w:val="18"/>
+          <w:szCs w:val="18"/>
+        </w:rPr>
+        <w:t>(</w:t>
+      </w:r>
+      <w:r>
+        <w:rPr>
+          <w:color w:val="AB6464"/>
+          <w:sz w:val="18"/>
+          <w:szCs w:val="18"/>
+        </w:rPr>
+        <w:t>int</w:t>
+      </w:r>
+      <w:r>
+        <w:rPr>
+          <w:sz w:val="18"/>
+          <w:szCs w:val="18"/>
+        </w:rPr>
+        <w:t xml:space="preserve"> j </w:t>
+      </w:r>
+      <w:r>
+        <w:rPr>
+          <w:color w:val="6D6F24"/>
+          <w:sz w:val="18"/>
+          <w:szCs w:val="18"/>
+        </w:rPr>
+        <w:t>=</w:t>
+      </w:r>
+      <w:r>
+        <w:rPr>
+          <w:sz w:val="18"/>
+          <w:szCs w:val="18"/>
+        </w:rPr>
+        <w:t xml:space="preserve"> </w:t>
+      </w:r>
+      <w:r>
+        <w:rPr>
+          <w:color w:val="107D02"/>
+          <w:sz w:val="18"/>
+          <w:szCs w:val="18"/>
+        </w:rPr>
+        <w:t>0</w:t>
+      </w:r>
+      <w:r>
+        <w:rPr>
+          <w:color w:val="6B006D"/>
+          <w:sz w:val="18"/>
+          <w:szCs w:val="18"/>
+        </w:rPr>
+        <w:t>;</w:t>
+      </w:r>
+      <w:r>
+        <w:rPr>
+          <w:sz w:val="18"/>
+          <w:szCs w:val="18"/>
+        </w:rPr>
+        <w:t xml:space="preserve"> j </w:t>
+      </w:r>
+      <w:r>
+        <w:rPr>
+          <w:color w:val="6D6F24"/>
+          <w:sz w:val="18"/>
+          <w:szCs w:val="18"/>
+        </w:rPr>
+        <w:t>&lt;</w:t>
+      </w:r>
+      <w:r>
+        <w:rPr>
+          <w:sz w:val="18"/>
+          <w:szCs w:val="18"/>
+        </w:rPr>
+        <w:t xml:space="preserve"> matches</w:t>
+      </w:r>
+      <w:r>
+        <w:rPr>
+          <w:color w:val="6D6F24"/>
+          <w:sz w:val="18"/>
+          <w:szCs w:val="18"/>
+        </w:rPr>
+        <w:t>.</w:t>
+      </w:r>
+      <w:r>
+        <w:rPr>
+          <w:sz w:val="18"/>
+          <w:szCs w:val="18"/>
+        </w:rPr>
+        <w:t>size</w:t>
+      </w:r>
+      <w:r>
+        <w:rPr>
+          <w:color w:val="6D6F24"/>
+          <w:sz w:val="18"/>
+          <w:szCs w:val="18"/>
+        </w:rPr>
+        <w:t>()</w:t>
+      </w:r>
+      <w:r>
+        <w:rPr>
+          <w:color w:val="6B006D"/>
+          <w:sz w:val="18"/>
+          <w:szCs w:val="18"/>
+        </w:rPr>
+        <w:t>;</w:t>
+      </w:r>
+      <w:r>
+        <w:rPr>
+          <w:sz w:val="18"/>
+          <w:szCs w:val="18"/>
+        </w:rPr>
+        <w:t xml:space="preserve"> j</w:t>
+      </w:r>
+      <w:r>
+        <w:rPr>
+          <w:color w:val="6D6F24"/>
+          <w:sz w:val="18"/>
+          <w:szCs w:val="18"/>
+        </w:rPr>
+        <w:t>++)</w:t>
+      </w:r>
+      <w:r>
+        <w:rPr>
+          <w:sz w:val="18"/>
+          <w:szCs w:val="18"/>
+        </w:rPr>
+        <w:t xml:space="preserve"> </w:t>
+      </w:r>
+      <w:r>
+        <w:rPr>
+          <w:color w:val="6B006D"/>
+          <w:sz w:val="18"/>
+          <w:szCs w:val="18"/>
+        </w:rPr>
+        <w:t>{</w:t>
+      </w:r>
+      <w:r>
+        <w:rPr>
+          <w:sz w:val="18"/>
+          <w:szCs w:val="18"/>
+        </w:rPr>
+        <w:t xml:space="preserve">            </w:t>
+      </w:r>
+    </w:p>
+    <w:p>
+      <w:pPr>
+        <w:pStyle w:val="Code"/>
+        <w:rPr>
+          <w:sz w:val="18"/>
+          <w:szCs w:val="18"/>
+        </w:rPr>
+      </w:pPr>
+      <w:r>
+        <w:rPr>
+          <w:sz w:val="18"/>
+          <w:szCs w:val="18"/>
+        </w:rPr>
+        <w:t xml:space="preserve">        </w:t>
+      </w:r>
+      <w:r>
+        <w:rPr>
+          <w:color w:val="AB6464"/>
+          <w:sz w:val="18"/>
+          <w:szCs w:val="18"/>
+        </w:rPr>
+        <w:t>double</w:t>
+      </w:r>
+      <w:r>
+        <w:rPr>
+          <w:sz w:val="18"/>
+          <w:szCs w:val="18"/>
+        </w:rPr>
+        <w:t xml:space="preserve"> mRatio </w:t>
+      </w:r>
+      <w:r>
+        <w:rPr>
+          <w:color w:val="6D6F24"/>
+          <w:sz w:val="18"/>
+          <w:szCs w:val="18"/>
+        </w:rPr>
+        <w:t>=</w:t>
+      </w:r>
+      <w:r>
+        <w:rPr>
+          <w:sz w:val="18"/>
+          <w:szCs w:val="18"/>
+        </w:rPr>
+        <w:t xml:space="preserve"> matches</w:t>
+      </w:r>
+      <w:r>
+        <w:rPr>
+          <w:color w:val="6D6F24"/>
+          <w:sz w:val="18"/>
+          <w:szCs w:val="18"/>
+        </w:rPr>
+        <w:t>.</w:t>
+      </w:r>
+      <w:r>
+        <w:rPr>
+          <w:sz w:val="18"/>
+          <w:szCs w:val="18"/>
+        </w:rPr>
+        <w:t>get</w:t>
+      </w:r>
+      <w:r>
+        <w:rPr>
+          <w:color w:val="6D6F24"/>
+          <w:sz w:val="18"/>
+          <w:szCs w:val="18"/>
+        </w:rPr>
+        <w:t>(</w:t>
+      </w:r>
+      <w:r>
+        <w:rPr>
+          <w:sz w:val="18"/>
+          <w:szCs w:val="18"/>
+        </w:rPr>
+        <w:t>j</w:t>
+      </w:r>
+      <w:r>
+        <w:rPr>
+          <w:color w:val="6D6F24"/>
+          <w:sz w:val="18"/>
+          <w:szCs w:val="18"/>
+        </w:rPr>
+        <w:t>,</w:t>
+      </w:r>
+      <w:r>
+        <w:rPr>
+          <w:sz w:val="18"/>
+          <w:szCs w:val="18"/>
+        </w:rPr>
+        <w:t xml:space="preserve"> </w:t>
+      </w:r>
+      <w:r>
+        <w:rPr>
+          <w:color w:val="107D02"/>
+          <w:sz w:val="18"/>
+          <w:szCs w:val="18"/>
+        </w:rPr>
+        <w:t>0</w:t>
+      </w:r>
+      <w:r>
+        <w:rPr>
+          <w:color w:val="6D6F24"/>
+          <w:sz w:val="18"/>
+          <w:szCs w:val="18"/>
+        </w:rPr>
+        <w:t>).</w:t>
+      </w:r>
+      <w:r>
+        <w:rPr>
+          <w:sz w:val="18"/>
+          <w:szCs w:val="18"/>
+        </w:rPr>
+        <w:t>distance</w:t>
+      </w:r>
+      <w:r>
+        <w:rPr>
+          <w:color w:val="6D6F24"/>
+          <w:sz w:val="18"/>
+          <w:szCs w:val="18"/>
+        </w:rPr>
+        <w:t>()</w:t>
+      </w:r>
+      <w:r>
+        <w:rPr>
+          <w:sz w:val="18"/>
+          <w:szCs w:val="18"/>
+        </w:rPr>
+        <w:t xml:space="preserve"> </w:t>
+      </w:r>
+      <w:r>
+        <w:rPr>
+          <w:color w:val="6D6F24"/>
+          <w:sz w:val="18"/>
+          <w:szCs w:val="18"/>
+        </w:rPr>
+        <w:t>/</w:t>
+      </w:r>
+      <w:r>
+        <w:rPr>
+          <w:sz w:val="18"/>
+          <w:szCs w:val="18"/>
+        </w:rPr>
+        <w:t xml:space="preserve"> </w:t>
+      </w:r>
+    </w:p>
+    <w:p>
+      <w:pPr>
+        <w:pStyle w:val="Code"/>
+        <w:rPr>
+          <w:sz w:val="18"/>
+          <w:szCs w:val="18"/>
+        </w:rPr>
+      </w:pPr>
+      <w:r>
+        <w:rPr>
+          <w:sz w:val="18"/>
+          <w:szCs w:val="18"/>
+        </w:rPr>
+        <w:tab/>
+      </w:r>
+      <w:r>
+        <w:rPr>
+          <w:sz w:val="18"/>
+          <w:szCs w:val="18"/>
+        </w:rPr>
+        <w:tab/>
+        <w:t>matches</w:t>
+      </w:r>
+      <w:r>
+        <w:rPr>
+          <w:color w:val="6D6F24"/>
+          <w:sz w:val="18"/>
+          <w:szCs w:val="18"/>
+        </w:rPr>
+        <w:t>.</w:t>
+      </w:r>
+      <w:r>
+        <w:rPr>
+          <w:sz w:val="18"/>
+          <w:szCs w:val="18"/>
+        </w:rPr>
+        <w:t>get</w:t>
+      </w:r>
+      <w:r>
+        <w:rPr>
+          <w:color w:val="6D6F24"/>
+          <w:sz w:val="18"/>
+          <w:szCs w:val="18"/>
+        </w:rPr>
+        <w:t>(</w:t>
+      </w:r>
+      <w:r>
+        <w:rPr>
+          <w:sz w:val="18"/>
+          <w:szCs w:val="18"/>
+        </w:rPr>
+        <w:t>j</w:t>
+      </w:r>
+      <w:r>
+        <w:rPr>
+          <w:color w:val="6D6F24"/>
+          <w:sz w:val="18"/>
+          <w:szCs w:val="18"/>
+        </w:rPr>
+        <w:t>,</w:t>
+      </w:r>
+      <w:r>
+        <w:rPr>
+          <w:sz w:val="18"/>
+          <w:szCs w:val="18"/>
+        </w:rPr>
+        <w:t xml:space="preserve"> </w:t>
+      </w:r>
+      <w:r>
+        <w:rPr>
+          <w:color w:val="107D02"/>
+          <w:sz w:val="18"/>
+          <w:szCs w:val="18"/>
+        </w:rPr>
+        <w:t>1</w:t>
+      </w:r>
+      <w:r>
+        <w:rPr>
+          <w:color w:val="6D6F24"/>
+          <w:sz w:val="18"/>
+          <w:szCs w:val="18"/>
+        </w:rPr>
+        <w:t>).</w:t>
+      </w:r>
+      <w:r>
+        <w:rPr>
+          <w:sz w:val="18"/>
+          <w:szCs w:val="18"/>
+        </w:rPr>
+        <w:t>distance</w:t>
+      </w:r>
+      <w:r>
+        <w:rPr>
+          <w:color w:val="6D6F24"/>
+          <w:sz w:val="18"/>
+          <w:szCs w:val="18"/>
+        </w:rPr>
+        <w:t>()</w:t>
+      </w:r>
+      <w:r>
+        <w:rPr>
+          <w:color w:val="6B006D"/>
+          <w:sz w:val="18"/>
+          <w:szCs w:val="18"/>
+        </w:rPr>
+        <w:t>;</w:t>
+      </w:r>
+    </w:p>
+    <w:p>
+      <w:pPr>
+        <w:pStyle w:val="Code"/>
+        <w:rPr>
+          <w:sz w:val="18"/>
+          <w:szCs w:val="18"/>
+        </w:rPr>
+      </w:pPr>
+      <w:r>
+        <w:rPr>
+          <w:sz w:val="18"/>
+          <w:szCs w:val="18"/>
+        </w:rPr>
+        <w:t xml:space="preserve">        </w:t>
+      </w:r>
+      <w:r>
+        <w:rPr>
+          <w:b/>
+          <w:sz w:val="18"/>
+          <w:szCs w:val="18"/>
+        </w:rPr>
+        <w:t>if</w:t>
+      </w:r>
+      <w:r>
+        <w:rPr>
+          <w:sz w:val="18"/>
+          <w:szCs w:val="18"/>
+        </w:rPr>
+        <w:t xml:space="preserve"> </w:t>
+      </w:r>
+      <w:r>
+        <w:rPr>
+          <w:color w:val="6D6F24"/>
+          <w:sz w:val="18"/>
+          <w:szCs w:val="18"/>
+        </w:rPr>
+        <w:t>(</w:t>
+      </w:r>
+      <w:r>
+        <w:rPr>
+          <w:sz w:val="18"/>
+          <w:szCs w:val="18"/>
+        </w:rPr>
+        <w:t xml:space="preserve">mRatio </w:t>
+      </w:r>
+      <w:r>
+        <w:rPr>
+          <w:color w:val="6D6F24"/>
+          <w:sz w:val="18"/>
+          <w:szCs w:val="18"/>
+        </w:rPr>
+        <w:t>&lt;=</w:t>
+      </w:r>
+      <w:r>
+        <w:rPr>
+          <w:sz w:val="18"/>
+          <w:szCs w:val="18"/>
+        </w:rPr>
+        <w:t xml:space="preserve"> RATIO</w:t>
+      </w:r>
+      <w:r>
+        <w:rPr>
+          <w:color w:val="6D6F24"/>
+          <w:sz w:val="18"/>
+          <w:szCs w:val="18"/>
+        </w:rPr>
+        <w:t>)</w:t>
+      </w:r>
+      <w:r>
+        <w:rPr>
+          <w:sz w:val="18"/>
+          <w:szCs w:val="18"/>
+        </w:rPr>
+        <w:t xml:space="preserve"> </w:t>
+      </w:r>
+    </w:p>
+    <w:p>
+      <w:pPr>
+        <w:pStyle w:val="Code"/>
+        <w:rPr>
+          <w:sz w:val="18"/>
+          <w:szCs w:val="18"/>
+        </w:rPr>
+      </w:pPr>
+      <w:r>
+        <w:rPr>
+          <w:sz w:val="18"/>
+          <w:szCs w:val="18"/>
+        </w:rPr>
+        <w:t xml:space="preserve">            goodMatches</w:t>
+      </w:r>
+      <w:r>
+        <w:rPr>
+          <w:color w:val="6D6F24"/>
+          <w:sz w:val="18"/>
+          <w:szCs w:val="18"/>
+        </w:rPr>
+        <w:t>.</w:t>
+      </w:r>
+      <w:r>
+        <w:rPr>
+          <w:sz w:val="18"/>
+          <w:szCs w:val="18"/>
+        </w:rPr>
+        <w:t>add</w:t>
+      </w:r>
+      <w:r>
+        <w:rPr>
+          <w:color w:val="6D6F24"/>
+          <w:sz w:val="18"/>
+          <w:szCs w:val="18"/>
+        </w:rPr>
+        <w:t>(</w:t>
+      </w:r>
+      <w:r>
+        <w:rPr>
+          <w:sz w:val="18"/>
+          <w:szCs w:val="18"/>
+        </w:rPr>
+        <w:t>matches</w:t>
+      </w:r>
+      <w:r>
+        <w:rPr>
+          <w:color w:val="6D6F24"/>
+          <w:sz w:val="18"/>
+          <w:szCs w:val="18"/>
+        </w:rPr>
+        <w:t>.</w:t>
+      </w:r>
+      <w:r>
+        <w:rPr>
+          <w:sz w:val="18"/>
+          <w:szCs w:val="18"/>
+        </w:rPr>
+        <w:t>get</w:t>
+      </w:r>
+      <w:r>
+        <w:rPr>
+          <w:color w:val="6D6F24"/>
+          <w:sz w:val="18"/>
+          <w:szCs w:val="18"/>
+        </w:rPr>
+        <w:t>(</w:t>
+      </w:r>
+      <w:r>
+        <w:rPr>
+          <w:sz w:val="18"/>
+          <w:szCs w:val="18"/>
+        </w:rPr>
+        <w:t>j</w:t>
+      </w:r>
+      <w:r>
+        <w:rPr>
+          <w:color w:val="6D6F24"/>
+          <w:sz w:val="18"/>
+          <w:szCs w:val="18"/>
+        </w:rPr>
+        <w:t>,</w:t>
+      </w:r>
+      <w:r>
+        <w:rPr>
+          <w:sz w:val="18"/>
+          <w:szCs w:val="18"/>
+        </w:rPr>
+        <w:t xml:space="preserve"> </w:t>
+      </w:r>
+      <w:r>
+        <w:rPr>
+          <w:color w:val="107D02"/>
+          <w:sz w:val="18"/>
+          <w:szCs w:val="18"/>
+        </w:rPr>
+        <w:t>0</w:t>
+      </w:r>
+      <w:r>
+        <w:rPr>
+          <w:color w:val="6D6F24"/>
+          <w:sz w:val="18"/>
+          <w:szCs w:val="18"/>
+        </w:rPr>
+        <w:t>))</w:t>
+      </w:r>
+      <w:r>
+        <w:rPr>
+          <w:color w:val="6B006D"/>
+          <w:sz w:val="18"/>
+          <w:szCs w:val="18"/>
+        </w:rPr>
+        <w:t>;</w:t>
+      </w:r>
+      <w:r>
+        <w:rPr>
+          <w:sz w:val="18"/>
+          <w:szCs w:val="18"/>
+        </w:rPr>
+        <w:t xml:space="preserve">        </w:t>
+      </w:r>
+    </w:p>
+    <w:p>
+      <w:pPr>
+        <w:pStyle w:val="Code"/>
+        <w:rPr>
+          <w:sz w:val="18"/>
+          <w:szCs w:val="18"/>
+        </w:rPr>
+      </w:pPr>
+      <w:r>
+        <w:rPr>
+          <w:sz w:val="18"/>
+          <w:szCs w:val="18"/>
+        </w:rPr>
+        <w:t xml:space="preserve">    </w:t>
+      </w:r>
+      <w:r>
+        <w:rPr>
+          <w:color w:val="6B006D"/>
+          <w:sz w:val="18"/>
+          <w:szCs w:val="18"/>
+        </w:rPr>
+        <w:t>}</w:t>
+      </w:r>
+    </w:p>
+    <w:p>
+      <w:pPr>
+        <w:pStyle w:val="Code"/>
+        <w:rPr>
+          <w:sz w:val="18"/>
+          <w:szCs w:val="18"/>
+        </w:rPr>
+      </w:pPr>
+      <w:r>
+        <w:rPr>
+          <w:sz w:val="18"/>
+          <w:szCs w:val="18"/>
+        </w:rPr>
+        <w:t xml:space="preserve">    </w:t>
+      </w:r>
+      <w:r>
+        <w:rPr>
+          <w:b/>
+          <w:sz w:val="18"/>
+          <w:szCs w:val="18"/>
+        </w:rPr>
+        <w:t>return</w:t>
+      </w:r>
+      <w:r>
+        <w:rPr>
+          <w:sz w:val="18"/>
+          <w:szCs w:val="18"/>
+        </w:rPr>
+        <w:t xml:space="preserve"> goodMatches</w:t>
+      </w:r>
+      <w:r>
+        <w:rPr>
+          <w:color w:val="6B006D"/>
+          <w:sz w:val="18"/>
+          <w:szCs w:val="18"/>
+        </w:rPr>
+        <w:t>;</w:t>
+      </w:r>
+    </w:p>
+    <w:p>
+      <w:pPr>
+        <w:pStyle w:val="Code"/>
+        <w:rPr>
+          <w:sz w:val="18"/>
+          <w:szCs w:val="18"/>
+        </w:rPr>
+      </w:pPr>
+      <w:r>
+        <w:rPr>
+          <w:color w:val="6B006D"/>
+          <w:sz w:val="18"/>
+          <w:szCs w:val="18"/>
+        </w:rPr>
+        <w:t>}</w:t>
+      </w:r>
     </w:p>
     <w:p>
       <w:pPr>
         <w:pStyle w:val="berschrift2"/>
       </w:pPr>
-      <w:bookmarkStart w:id="35" w:name="_Toc276292553"/>
+      <w:bookmarkStart w:id="39" w:name="_Toc276292553"/>
       <w:r>
         <w:t>Fallstudie / Auswertung der Applikation</w:t>
       </w:r>
-      <w:bookmarkEnd w:id="35"/>
+      <w:bookmarkEnd w:id="39"/>
     </w:p>
     <w:p>
       <w:pPr>
@@ -5805,12 +7055,12 @@
       <w:pPr>
         <w:pStyle w:val="berschrift1"/>
       </w:pPr>
-      <w:bookmarkStart w:id="36" w:name="_Toc276292554"/>
+      <w:bookmarkStart w:id="40" w:name="_Toc276292554"/>
       <w:r>
         <w:lastRenderedPageBreak/>
         <w:t>Fazit und Ausblick</w:t>
       </w:r>
-      <w:bookmarkEnd w:id="36"/>
+      <w:bookmarkEnd w:id="40"/>
     </w:p>
     <w:p>
       <w:pPr>
@@ -5820,18 +7070,18 @@
           <w:numId w:val="0"/>
         </w:numPr>
       </w:pPr>
-      <w:bookmarkStart w:id="37" w:name="Literaturverzeichnis"/>
-      <w:bookmarkStart w:id="38" w:name="_Toc70927232"/>
-      <w:bookmarkStart w:id="39" w:name="_Toc276292555"/>
+      <w:bookmarkStart w:id="41" w:name="Literaturverzeichnis"/>
+      <w:bookmarkStart w:id="42" w:name="_Toc70927232"/>
+      <w:bookmarkStart w:id="43" w:name="_Toc276292555"/>
       <w:r>
         <w:lastRenderedPageBreak/>
         <w:t>Literaturverzeichnis</w:t>
       </w:r>
-      <w:bookmarkEnd w:id="37"/>
-      <w:bookmarkEnd w:id="38"/>
-      <w:bookmarkEnd w:id="39"/>
-    </w:p>
-    <w:bookmarkStart w:id="40" w:name="_Toc70927233"/>
+      <w:bookmarkEnd w:id="41"/>
+      <w:bookmarkEnd w:id="42"/>
+      <w:bookmarkEnd w:id="43"/>
+    </w:p>
+    <w:bookmarkStart w:id="44" w:name="_Toc70927233"/>
     <w:p>
       <w:pPr>
         <w:pStyle w:val="StandardWeb"/>
@@ -6120,19 +7370,7 @@
         <w:rPr>
           <w:noProof/>
         </w:rPr>
-        <w:t>Leutenegger, Stefan; Chli, Margarita; Siegwart, Roland Y. (2011) BRISK: Binary Robust invariant scalable keypoints. 2011 International Conference on Computer V</w:t>
-      </w:r>
-      <w:r>
-        <w:rPr>
-          <w:noProof/>
-        </w:rPr>
-        <w:t>i</w:t>
-      </w:r>
-      <w:r>
-        <w:rPr>
-          <w:noProof/>
-        </w:rPr>
-        <w:t>sion. Ieee, 2548–2555.</w:t>
+        <w:t>Leutenegger, Stefan; Chli, Margarita; Siegwart, Roland Y. (2011) BRISK: Binary Robust invariant scalable keypoints. 2011 International Conference on Computer Vision. Ieee, 2548–2555.</w:t>
       </w:r>
     </w:p>
     <w:p>
@@ -6310,30 +7548,27 @@
     </w:p>
     <w:p>
       <w:pPr>
-        <w:pStyle w:val="StandardWeb"/>
-        <w:ind w:left="480" w:hanging="480"/>
+        <w:pStyle w:val="berschrift1"/>
         <w:divId w:val="177013939"/>
       </w:pPr>
       <w:r>
-        <w:rPr>
-          <w:b/>
-        </w:rPr>
+        <w:lastRenderedPageBreak/>
         <w:fldChar w:fldCharType="end"/>
       </w:r>
       <w:r>
         <w:t>Anhang</w:t>
       </w:r>
-      <w:bookmarkEnd w:id="40"/>
+      <w:bookmarkEnd w:id="44"/>
     </w:p>
     <w:p>
       <w:pPr>
         <w:pStyle w:val="berschrift8"/>
       </w:pPr>
-      <w:bookmarkStart w:id="41" w:name="_Toc276292556"/>
+      <w:bookmarkStart w:id="45" w:name="_Toc276292556"/>
       <w:r>
         <w:t>Unterkapitel des Anhangs</w:t>
       </w:r>
-      <w:bookmarkEnd w:id="41"/>
+      <w:bookmarkEnd w:id="45"/>
     </w:p>
     <w:p>
       <w:pPr>
@@ -6355,11 +7590,11 @@
       <w:pPr>
         <w:pStyle w:val="berschrift8"/>
       </w:pPr>
-      <w:bookmarkStart w:id="42" w:name="_Toc276292557"/>
+      <w:bookmarkStart w:id="46" w:name="_Toc276292557"/>
       <w:r>
         <w:t>Zweites Unterkapitel des Anhangs</w:t>
       </w:r>
-      <w:bookmarkEnd w:id="42"/>
+      <w:bookmarkEnd w:id="46"/>
     </w:p>
     <w:p>
       <w:pPr>
@@ -6396,7 +7631,7 @@
       <w:pPr>
         <w:pStyle w:val="BasicText"/>
         <w:sectPr>
-          <w:headerReference w:type="default" r:id="rId16"/>
+          <w:headerReference w:type="default" r:id="rId17"/>
           <w:pgSz w:w="11906" w:h="16838"/>
           <w:pgMar w:top="1701" w:right="1701" w:bottom="1134" w:left="1701" w:header="708" w:footer="708" w:gutter="0"/>
           <w:pgNumType w:start="1"/>
@@ -6414,6 +7649,7 @@
         </w:numPr>
       </w:pPr>
       <w:r>
+        <w:lastRenderedPageBreak/>
         <w:t>Abschließende Erklärung</w:t>
       </w:r>
     </w:p>
@@ -6422,22 +7658,40 @@
         <w:pStyle w:val="BasicText"/>
       </w:pPr>
       <w:r>
-        <w:t>Ich versichere hiermit, dass ich diese Bachelora</w:t>
-      </w:r>
-      <w:r>
-        <w:t>r</w:t>
-      </w:r>
-      <w:r>
-        <w:t xml:space="preserve">beit/Masterarbeit/Diplomarbeit/Ausarbeitung </w:t>
+        <w:t>Ich versichere hiermit, dass ich diese Bachelorar</w:t>
+      </w:r>
+      <w:r>
+        <w:t>beit</w:t>
+      </w:r>
+      <w:r>
+        <w:t xml:space="preserve"> </w:t>
       </w:r>
       <w:r>
         <w:rPr>
           <w:rStyle w:val="BasicCharItalic"/>
         </w:rPr>
-        <w:t>Thema der Ausarbeitung</w:t>
-      </w:r>
-      <w:r>
-        <w:t xml:space="preserve"> selbstständig und ohne Benutzung anderer als der angegebenen Hilfsmittel und Quellen angefertigt habe, sowie den benutzten Quellen wörtlich oder sinngemäß entnommenen Stellen als solche kenntlich gemacht habe.</w:t>
+        <w:t>Einblendung von kontextsensitiven Inhalten auf der Google Glass</w:t>
+      </w:r>
+      <w:r>
+        <w:t xml:space="preserve"> selbstständig und ohne Benutzung anderer als der ang</w:t>
+      </w:r>
+      <w:r>
+        <w:t>e</w:t>
+      </w:r>
+      <w:r>
+        <w:t>gebenen Hilfsmittel und Quellen angefertigt habe, sowie den benutzten Quellen wör</w:t>
+      </w:r>
+      <w:r>
+        <w:t>t</w:t>
+      </w:r>
+      <w:r>
+        <w:t>lich oder sinngemäß entnommenen Stellen als solche kenn</w:t>
+      </w:r>
+      <w:r>
+        <w:t>t</w:t>
+      </w:r>
+      <w:r>
+        <w:t>lich gemacht habe.</w:t>
       </w:r>
     </w:p>
     <w:p>
@@ -6463,7 +7717,7 @@
         <w:rPr>
           <w:noProof/>
         </w:rPr>
-        <w:t>29. Oktober 2014</w:t>
+        <w:t>19. November 2014</w:t>
       </w:r>
       <w:r>
         <w:fldChar w:fldCharType="end"/>
@@ -6484,17 +7738,11 @@
         <w:pStyle w:val="BasicText"/>
       </w:pPr>
       <w:r>
-        <w:t>…(Unterschrift</w:t>
-      </w:r>
-      <w:r>
-        <w:t xml:space="preserve"> mit Vor- und Zuname</w:t>
-      </w:r>
-      <w:r>
-        <w:t>)…</w:t>
+        <w:t>Jannik Hoffjann</w:t>
       </w:r>
     </w:p>
     <w:sectPr>
-      <w:headerReference w:type="default" r:id="rId17"/>
+      <w:headerReference w:type="default" r:id="rId18"/>
       <w:pgSz w:w="11906" w:h="16838"/>
       <w:pgMar w:top="1701" w:right="1701" w:bottom="1134" w:left="1701" w:header="708" w:footer="708" w:gutter="0"/>
       <w:pgNumType w:start="1"/>
@@ -6545,6 +7793,110 @@
       </w:pPr>
     </w:p>
   </w:comment>
+  <w:comment w:id="16" w:author="Jannik Hoffjann" w:date="2014-11-19T10:10:00Z" w:initials="JH">
+    <w:p>
+      <w:pPr>
+        <w:pStyle w:val="Kommentartext"/>
+      </w:pPr>
+      <w:r>
+        <w:rPr>
+          <w:rStyle w:val="Kommentarzeichen"/>
+        </w:rPr>
+        <w:annotationRef/>
+      </w:r>
+      <w:r>
+        <w:t>https://de.foursquare.com</w:t>
+      </w:r>
+    </w:p>
+  </w:comment>
+  <w:comment w:id="17" w:author="Jannik Hoffjann" w:date="2014-11-19T10:10:00Z" w:initials="JH">
+    <w:p>
+      <w:pPr>
+        <w:pStyle w:val="Kommentartext"/>
+      </w:pPr>
+      <w:r>
+        <w:rPr>
+          <w:rStyle w:val="Kommentarzeichen"/>
+        </w:rPr>
+        <w:annotationRef/>
+      </w:r>
+      <w:r>
+        <w:t>http://www.yelp.de</w:t>
+      </w:r>
+    </w:p>
+  </w:comment>
+  <w:comment w:id="24" w:author="Jannik Hoffjann" w:date="2014-11-19T10:09:00Z" w:initials="JH">
+    <w:p>
+      <w:pPr>
+        <w:pStyle w:val="Kommentartext"/>
+      </w:pPr>
+      <w:r>
+        <w:rPr>
+          <w:rStyle w:val="Kommentarzeichen"/>
+        </w:rPr>
+        <w:annotationRef/>
+      </w:r>
+      <w:r>
+        <w:t>https://support.google.com/websearch/answer/166331</w:t>
+      </w:r>
+    </w:p>
+  </w:comment>
+  <w:comment w:id="32" w:author="Jannik Hoffjann" w:date="2014-11-19T10:36:00Z" w:initials="JH">
+    <w:p>
+      <w:pPr>
+        <w:pStyle w:val="Kommentartext"/>
+      </w:pPr>
+      <w:r>
+        <w:rPr>
+          <w:rStyle w:val="Kommentarzeichen"/>
+        </w:rPr>
+        <w:annotationRef/>
+      </w:r>
+      <w:r>
+        <w:t>Skalierbarkeit</w:t>
+      </w:r>
+    </w:p>
+    <w:p>
+      <w:pPr>
+        <w:pStyle w:val="Kommentartext"/>
+      </w:pPr>
+      <w:r>
+        <w:t>Einfacher Wechsel zu neueren Produkten</w:t>
+      </w:r>
+    </w:p>
+    <w:p>
+      <w:pPr>
+        <w:pStyle w:val="Kommentartext"/>
+      </w:pPr>
+      <w:r>
+        <w:t>Konsistenz</w:t>
+      </w:r>
+    </w:p>
+    <w:p>
+      <w:pPr>
+        <w:pStyle w:val="Kommentartext"/>
+      </w:pPr>
+      <w:r>
+        <w:t>Redundanzvermeidung</w:t>
+      </w:r>
+    </w:p>
+  </w:comment>
+  <w:comment w:id="34" w:author="Jannik Hoffjann" w:date="2014-11-19T10:57:00Z" w:initials="JH">
+    <w:p>
+      <w:pPr>
+        <w:pStyle w:val="Kommentartext"/>
+      </w:pPr>
+      <w:r>
+        <w:rPr>
+          <w:rStyle w:val="Kommentarzeichen"/>
+        </w:rPr>
+        <w:annotationRef/>
+      </w:r>
+      <w:r>
+        <w:t>https://github.com/bytedeco/javacv</w:t>
+      </w:r>
+    </w:p>
+  </w:comment>
 </w:comments>
 </file>
 
@@ -6596,14 +7948,27 @@
     <w:pPr>
       <w:pStyle w:val="Kopfzeile"/>
     </w:pPr>
-    <w:fldSimple w:instr=" STYLEREF  &quot;Überschrift 1&quot; \t  \* MERGEFORMAT ">
-      <w:r>
-        <w:rPr>
-          <w:noProof/>
-        </w:rPr>
-        <w:t>Zusammenfassung / Expose</w:t>
-      </w:r>
-    </w:fldSimple>
+    <w:r>
+      <w:fldChar w:fldCharType="begin"/>
+    </w:r>
+    <w:r>
+      <w:instrText xml:space="preserve"> STYLEREF  "Überschrift 1" \t  \* MERGEFORMAT </w:instrText>
+    </w:r>
+    <w:r>
+      <w:fldChar w:fldCharType="separate"/>
+    </w:r>
+    <w:r>
+      <w:rPr>
+        <w:noProof/>
+      </w:rPr>
+      <w:t>Zusammenfassung / Expose</w:t>
+    </w:r>
+    <w:r>
+      <w:rPr>
+        <w:noProof/>
+      </w:rPr>
+      <w:fldChar w:fldCharType="end"/>
+    </w:r>
     <w:r>
       <w:tab/>
     </w:r>
@@ -6886,14 +8251,27 @@
     <w:pPr>
       <w:pStyle w:val="Kopfzeile"/>
     </w:pPr>
-    <w:fldSimple w:instr=" STYLEREF  &quot;Überschrift 1&quot; \t  \* MERGEFORMAT ">
-      <w:r>
-        <w:rPr>
-          <w:noProof/>
-        </w:rPr>
-        <w:t>Symbolverzeichnis</w:t>
-      </w:r>
-    </w:fldSimple>
+    <w:r>
+      <w:fldChar w:fldCharType="begin"/>
+    </w:r>
+    <w:r>
+      <w:instrText xml:space="preserve"> STYLEREF  "Überschrift 1" \t  \* MERGEFORMAT </w:instrText>
+    </w:r>
+    <w:r>
+      <w:fldChar w:fldCharType="separate"/>
+    </w:r>
+    <w:r>
+      <w:rPr>
+        <w:noProof/>
+      </w:rPr>
+      <w:t>Tabellenverzeichnis</w:t>
+    </w:r>
+    <w:r>
+      <w:rPr>
+        <w:noProof/>
+      </w:rPr>
+      <w:fldChar w:fldCharType="end"/>
+    </w:r>
     <w:r>
       <w:tab/>
     </w:r>
@@ -6913,7 +8291,7 @@
       <w:rPr>
         <w:noProof/>
       </w:rPr>
-      <w:t>VII</w:t>
+      <w:t>V</w:t>
     </w:r>
     <w:r>
       <w:fldChar w:fldCharType="end"/>
@@ -7141,14 +8519,27 @@
     <w:pPr>
       <w:pStyle w:val="Kopfzeile"/>
     </w:pPr>
-    <w:fldSimple w:instr=" STYLEREF  &quot;Überschrift 1&quot; \t  \* MERGEFORMAT ">
-      <w:r>
-        <w:rPr>
-          <w:noProof/>
-        </w:rPr>
-        <w:t>Abbildungsverzeichnis</w:t>
-      </w:r>
-    </w:fldSimple>
+    <w:r>
+      <w:fldChar w:fldCharType="begin"/>
+    </w:r>
+    <w:r>
+      <w:instrText xml:space="preserve"> STYLEREF  "Überschrift 1" \t  \* MERGEFORMAT </w:instrText>
+    </w:r>
+    <w:r>
+      <w:fldChar w:fldCharType="separate"/>
+    </w:r>
+    <w:r>
+      <w:rPr>
+        <w:noProof/>
+      </w:rPr>
+      <w:t>Abbildungsverzeichnis</w:t>
+    </w:r>
+    <w:r>
+      <w:rPr>
+        <w:noProof/>
+      </w:rPr>
+      <w:fldChar w:fldCharType="end"/>
+    </w:r>
     <w:r>
       <w:tab/>
     </w:r>
@@ -7275,14 +8666,27 @@
         <w:tab w:val="right" w:pos="8505"/>
       </w:tabs>
     </w:pPr>
-    <w:fldSimple w:instr=" STYLEREF  &quot;Überschrift 1&quot; \t  \* MERGEFORMAT ">
-      <w:r>
-        <w:rPr>
-          <w:noProof/>
-        </w:rPr>
-        <w:t>Literaturverzeichnis</w:t>
-      </w:r>
-    </w:fldSimple>
+    <w:r>
+      <w:fldChar w:fldCharType="begin"/>
+    </w:r>
+    <w:r>
+      <w:instrText xml:space="preserve"> STYLEREF  "Überschrift 1" \t  \* MERGEFORMAT </w:instrText>
+    </w:r>
+    <w:r>
+      <w:fldChar w:fldCharType="separate"/>
+    </w:r>
+    <w:r>
+      <w:rPr>
+        <w:noProof/>
+      </w:rPr>
+      <w:t>Einleitung / Motivation</w:t>
+    </w:r>
+    <w:r>
+      <w:rPr>
+        <w:noProof/>
+      </w:rPr>
+      <w:fldChar w:fldCharType="end"/>
+    </w:r>
     <w:r>
       <w:tab/>
     </w:r>
@@ -7302,7 +8706,7 @@
       <w:rPr>
         <w:noProof/>
       </w:rPr>
-      <w:t>13</w:t>
+      <w:t>1</w:t>
     </w:r>
     <w:r>
       <w:fldChar w:fldCharType="end"/>
@@ -8565,6 +9969,7 @@
   <w:style w:type="character" w:default="1" w:styleId="Absatzstandardschriftart">
     <w:name w:val="Default Paragraph Font"/>
     <w:uiPriority w:val="1"/>
+    <w:semiHidden/>
     <w:unhideWhenUsed/>
   </w:style>
   <w:style w:type="table" w:default="1" w:styleId="NormaleTabelle">
@@ -9675,6 +11080,78 @@
       <w:smallCaps/>
       <w:color w:val="C0504D" w:themeColor="accent2"/>
       <w:u w:val="single"/>
+    </w:rPr>
+  </w:style>
+  <w:style w:type="paragraph" w:styleId="HTMLVorformatiert">
+    <w:name w:val="HTML Preformatted"/>
+    <w:basedOn w:val="Standard"/>
+    <w:link w:val="HTMLVorformatiertZeichen"/>
+    <w:uiPriority w:val="99"/>
+    <w:semiHidden/>
+    <w:unhideWhenUsed/>
+    <w:rsid w:val="00411E27"/>
+    <w:pPr>
+      <w:tabs>
+        <w:tab w:val="left" w:pos="916"/>
+        <w:tab w:val="left" w:pos="1832"/>
+        <w:tab w:val="left" w:pos="2748"/>
+        <w:tab w:val="left" w:pos="3664"/>
+        <w:tab w:val="left" w:pos="4580"/>
+        <w:tab w:val="left" w:pos="5496"/>
+        <w:tab w:val="left" w:pos="6412"/>
+        <w:tab w:val="left" w:pos="7328"/>
+        <w:tab w:val="left" w:pos="8244"/>
+        <w:tab w:val="left" w:pos="9160"/>
+        <w:tab w:val="left" w:pos="10076"/>
+        <w:tab w:val="left" w:pos="10992"/>
+        <w:tab w:val="left" w:pos="11908"/>
+        <w:tab w:val="left" w:pos="12824"/>
+        <w:tab w:val="left" w:pos="13740"/>
+        <w:tab w:val="left" w:pos="14656"/>
+      </w:tabs>
+      <w:spacing w:after="0" w:line="240" w:lineRule="auto"/>
+      <w:jc w:val="left"/>
+    </w:pPr>
+    <w:rPr>
+      <w:rFonts w:ascii="Courier" w:eastAsiaTheme="minorHAnsi" w:hAnsi="Courier" w:cs="Courier"/>
+      <w:sz w:val="20"/>
+    </w:rPr>
+  </w:style>
+  <w:style w:type="character" w:customStyle="1" w:styleId="HTMLVorformatiertZeichen">
+    <w:name w:val="HTML Vorformatiert Zeichen"/>
+    <w:basedOn w:val="Absatzstandardschriftart"/>
+    <w:link w:val="HTMLVorformatiert"/>
+    <w:uiPriority w:val="99"/>
+    <w:semiHidden/>
+    <w:rsid w:val="00411E27"/>
+    <w:rPr>
+      <w:rFonts w:ascii="Courier" w:hAnsi="Courier" w:cs="Courier"/>
+      <w:sz w:val="20"/>
+      <w:szCs w:val="20"/>
+      <w:lang w:eastAsia="de-DE"/>
+    </w:rPr>
+  </w:style>
+  <w:style w:type="paragraph" w:customStyle="1" w:styleId="Code">
+    <w:name w:val="Code"/>
+    <w:basedOn w:val="Standard"/>
+    <w:uiPriority w:val="1"/>
+    <w:qFormat/>
+    <w:rsid w:val="00392910"/>
+    <w:pPr>
+      <w:widowControl w:val="0"/>
+      <w:autoSpaceDE w:val="0"/>
+      <w:autoSpaceDN w:val="0"/>
+      <w:adjustRightInd w:val="0"/>
+      <w:spacing w:after="0" w:line="240" w:lineRule="auto"/>
+      <w:ind w:left="708"/>
+      <w:jc w:val="left"/>
+    </w:pPr>
+    <w:rPr>
+      <w:rFonts w:ascii="Droid Sans Mono" w:eastAsiaTheme="minorHAnsi" w:hAnsi="Droid Sans Mono" w:cs="Courier"/>
+      <w:bCs/>
+      <w:color w:val="6B0001"/>
+      <w:sz w:val="20"/>
+      <w:lang w:eastAsia="en-US"/>
     </w:rPr>
   </w:style>
 </w:styles>
@@ -10041,6 +11518,7 @@
   <w:style w:type="character" w:default="1" w:styleId="Absatzstandardschriftart">
     <w:name w:val="Default Paragraph Font"/>
     <w:uiPriority w:val="1"/>
+    <w:semiHidden/>
     <w:unhideWhenUsed/>
   </w:style>
   <w:style w:type="table" w:default="1" w:styleId="NormaleTabelle">
@@ -11151,6 +12629,78 @@
       <w:smallCaps/>
       <w:color w:val="C0504D" w:themeColor="accent2"/>
       <w:u w:val="single"/>
+    </w:rPr>
+  </w:style>
+  <w:style w:type="paragraph" w:styleId="HTMLVorformatiert">
+    <w:name w:val="HTML Preformatted"/>
+    <w:basedOn w:val="Standard"/>
+    <w:link w:val="HTMLVorformatiertZeichen"/>
+    <w:uiPriority w:val="99"/>
+    <w:semiHidden/>
+    <w:unhideWhenUsed/>
+    <w:rsid w:val="00411E27"/>
+    <w:pPr>
+      <w:tabs>
+        <w:tab w:val="left" w:pos="916"/>
+        <w:tab w:val="left" w:pos="1832"/>
+        <w:tab w:val="left" w:pos="2748"/>
+        <w:tab w:val="left" w:pos="3664"/>
+        <w:tab w:val="left" w:pos="4580"/>
+        <w:tab w:val="left" w:pos="5496"/>
+        <w:tab w:val="left" w:pos="6412"/>
+        <w:tab w:val="left" w:pos="7328"/>
+        <w:tab w:val="left" w:pos="8244"/>
+        <w:tab w:val="left" w:pos="9160"/>
+        <w:tab w:val="left" w:pos="10076"/>
+        <w:tab w:val="left" w:pos="10992"/>
+        <w:tab w:val="left" w:pos="11908"/>
+        <w:tab w:val="left" w:pos="12824"/>
+        <w:tab w:val="left" w:pos="13740"/>
+        <w:tab w:val="left" w:pos="14656"/>
+      </w:tabs>
+      <w:spacing w:after="0" w:line="240" w:lineRule="auto"/>
+      <w:jc w:val="left"/>
+    </w:pPr>
+    <w:rPr>
+      <w:rFonts w:ascii="Courier" w:eastAsiaTheme="minorHAnsi" w:hAnsi="Courier" w:cs="Courier"/>
+      <w:sz w:val="20"/>
+    </w:rPr>
+  </w:style>
+  <w:style w:type="character" w:customStyle="1" w:styleId="HTMLVorformatiertZeichen">
+    <w:name w:val="HTML Vorformatiert Zeichen"/>
+    <w:basedOn w:val="Absatzstandardschriftart"/>
+    <w:link w:val="HTMLVorformatiert"/>
+    <w:uiPriority w:val="99"/>
+    <w:semiHidden/>
+    <w:rsid w:val="00411E27"/>
+    <w:rPr>
+      <w:rFonts w:ascii="Courier" w:hAnsi="Courier" w:cs="Courier"/>
+      <w:sz w:val="20"/>
+      <w:szCs w:val="20"/>
+      <w:lang w:eastAsia="de-DE"/>
+    </w:rPr>
+  </w:style>
+  <w:style w:type="paragraph" w:customStyle="1" w:styleId="Code">
+    <w:name w:val="Code"/>
+    <w:basedOn w:val="Standard"/>
+    <w:uiPriority w:val="1"/>
+    <w:qFormat/>
+    <w:rsid w:val="00392910"/>
+    <w:pPr>
+      <w:widowControl w:val="0"/>
+      <w:autoSpaceDE w:val="0"/>
+      <w:autoSpaceDN w:val="0"/>
+      <w:adjustRightInd w:val="0"/>
+      <w:spacing w:after="0" w:line="240" w:lineRule="auto"/>
+      <w:ind w:left="708"/>
+      <w:jc w:val="left"/>
+    </w:pPr>
+    <w:rPr>
+      <w:rFonts w:ascii="Droid Sans Mono" w:eastAsiaTheme="minorHAnsi" w:hAnsi="Droid Sans Mono" w:cs="Courier"/>
+      <w:bCs/>
+      <w:color w:val="6B0001"/>
+      <w:sz w:val="20"/>
+      <w:lang w:eastAsia="en-US"/>
     </w:rPr>
   </w:style>
 </w:styles>
@@ -11444,7 +12994,7 @@
 </file>
 
 <file path=customXml/itemProps1.xml><?xml version="1.0" encoding="utf-8"?>
-<ds:datastoreItem xmlns:ds="http://schemas.openxmlformats.org/officeDocument/2006/customXml" ds:itemID="{753DEB99-D559-2C41-AC67-EE811613CE4B}">
+<ds:datastoreItem xmlns:ds="http://schemas.openxmlformats.org/officeDocument/2006/customXml" ds:itemID="{FAFAE306-7872-2548-894D-F2D1C170FDAC}">
   <ds:schemaRefs>
     <ds:schemaRef ds:uri="http://schemas.openxmlformats.org/officeDocument/2006/bibliography"/>
   </ds:schemaRefs>

</xml_diff>

<commit_message>
Beschreibung der Architektur + Definition von AR
</commit_message>
<xml_diff>
--- a/Bachelorarbeit.docx
+++ b/Bachelorarbeit.docx
@@ -974,7 +974,7 @@
         <w:fldChar w:fldCharType="begin" w:fldLock="1"/>
       </w:r>
       <w:r>
-        <w:instrText>ADDIN CSL_CITATION { "citationItems" : [ { "id" : "ITEM-1", "itemData" : { "URL" : "http://docs.opencv.org/modules/refman.html", "accessed" : { "date-parts" : [ [ "2014", "10", "9" ] ] }, "author" : [ { "dropping-particle" : "", "family" : "opencv dev team", "given" : "", "non-dropping-particle" : "", "parse-names" : false, "suffix" : "" } ], "container-title" : "OpenCV Documentation", "id" : "ITEM-1", "issued" : { "date-parts" : [ [ "0" ] ] }, "title" : "OpenCV API Reference \u2014 OpenCV 2.4.9.0 Documentation", "type" : "webpage" }, "uris" : [ "http://www.mendeley.com/documents/?uuid=6d2f0987-6f71-4107-9eea-c9afd8e614df" ] } ], "mendeley" : { "previouslyFormattedCitation" : "(opencv dev team)" }, "properties" : { "noteIndex" : 0 }, "schema" : "https://github.com/citation-style-language/schema/raw/master/csl-citation.json" }</w:instrText>
+        <w:instrText>ADDIN CSL_CITATION { "citationItems" : [ { "id" : "ITEM-1", "itemData" : { "URL" : "http://docs.opencv.org/modules/refman.html", "accessed" : { "date-parts" : [ [ "2014", "10", "9" ] ] }, "author" : [ { "dropping-particle" : "", "family" : "opencv dev team", "given" : "", "non-dropping-particle" : "", "parse-names" : false, "suffix" : "" } ], "container-title" : "OpenCV Documentation", "id" : "ITEM-1", "issued" : { "date-parts" : [ [ "0" ] ] }, "title" : "OpenCV API Reference \u2014 OpenCV 2.4.9.0 Documentation", "type" : "webpage" }, "uris" : [ "http://www.mendeley.com/documents/?uuid=6d2f0987-6f71-4107-9eea-c9afd8e614df" ] } ], "mendeley" : { "formattedCitation" : "(opencv dev team)", "plainTextFormattedCitation" : "(opencv dev team)", "previouslyFormattedCitation" : "(opencv dev team)" }, "properties" : { "noteIndex" : 0 }, "schema" : "https://github.com/citation-style-language/schema/raw/master/csl-citation.json" }</w:instrText>
       </w:r>
       <w:r>
         <w:fldChar w:fldCharType="separate"/>
@@ -1001,7 +1001,7 @@
         <w:fldChar w:fldCharType="begin" w:fldLock="1"/>
       </w:r>
       <w:r>
-        <w:instrText>ADDIN CSL_CITATION { "citationItems" : [ { "id" : "ITEM-1", "itemData" : { "author" : [ { "dropping-particle" : "", "family" : "Bay", "given" : "Herbert", "non-dropping-particle" : "", "parse-names" : false, "suffix" : "" }, { "dropping-particle" : "", "family" : "Tuytelaars", "given" : "Tinne", "non-dropping-particle" : "", "parse-names" : false, "suffix" : "" }, { "dropping-particle" : "Van", "family" : "Gool", "given" : "Luc", "non-dropping-particle" : "", "parse-names" : false, "suffix" : "" } ], "container-title" : "Computer Vision\u2013ECCV 2006", "id" : "ITEM-1", "issue" : "September", "issued" : { "date-parts" : [ [ "2006" ] ] }, "page" : "346-359", "title" : "Speeded Up Robust Features", "type" : "article-journal", "volume" : "3951" }, "uris" : [ "http://www.mendeley.com/documents/?uuid=f72dd077-0aa0-4c02-9f17-d7f1b813ebc8" ] } ], "mendeley" : { "previouslyFormattedCitation" : "(Bay et al. 2006)" }, "properties" : { "noteIndex" : 0 }, "schema" : "https://github.com/citation-style-language/schema/raw/master/csl-citation.json" }</w:instrText>
+        <w:instrText>ADDIN CSL_CITATION { "citationItems" : [ { "id" : "ITEM-1", "itemData" : { "author" : [ { "dropping-particle" : "", "family" : "Bay", "given" : "Herbert", "non-dropping-particle" : "", "parse-names" : false, "suffix" : "" }, { "dropping-particle" : "", "family" : "Tuytelaars", "given" : "Tinne", "non-dropping-particle" : "", "parse-names" : false, "suffix" : "" }, { "dropping-particle" : "Van", "family" : "Gool", "given" : "Luc", "non-dropping-particle" : "", "parse-names" : false, "suffix" : "" } ], "container-title" : "Computer Vision\u2013ECCV 2006", "id" : "ITEM-1", "issue" : "September", "issued" : { "date-parts" : [ [ "2006" ] ] }, "page" : "346-359", "title" : "Speeded Up Robust Features", "type" : "article-journal", "volume" : "3951" }, "uris" : [ "http://www.mendeley.com/documents/?uuid=f72dd077-0aa0-4c02-9f17-d7f1b813ebc8" ] } ], "mendeley" : { "formattedCitation" : "(Bay et al. 2006)", "plainTextFormattedCitation" : "(Bay et al. 2006)", "previouslyFormattedCitation" : "(Bay et al. 2006)" }, "properties" : { "noteIndex" : 0 }, "schema" : "https://github.com/citation-style-language/schema/raw/master/csl-citation.json" }</w:instrText>
       </w:r>
       <w:r>
         <w:fldChar w:fldCharType="separate"/>
@@ -1022,7 +1022,7 @@
         <w:fldChar w:fldCharType="begin" w:fldLock="1"/>
       </w:r>
       <w:r>
-        <w:instrText>ADDIN CSL_CITATION { "citationItems" : [ { "id" : "ITEM-1", "itemData" : { "DOI" : "10.1109/CVPR.2012.6247715", "ISBN" : "978-1-4673-1228-8", "author" : [ { "dropping-particle" : "", "family" : "Alahi", "given" : "a.", "non-dropping-particle" : "", "parse-names" : false, "suffix" : "" }, { "dropping-particle" : "", "family" : "Ortiz", "given" : "R.", "non-dropping-particle" : "", "parse-names" : false, "suffix" : "" }, { "dropping-particle" : "", "family" : "Vandergheynst", "given" : "P.", "non-dropping-particle" : "", "parse-names" : false, "suffix" : "" } ], "container-title" : "2012 IEEE Conference on Computer Vision and Pattern Recognition", "id" : "ITEM-1", "issued" : { "date-parts" : [ [ "2012", "6" ] ] }, "page" : "510-517", "publisher" : "Ieee", "title" : "FREAK: Fast Retina Keypoint", "type" : "paper-conference" }, "uris" : [ "http://www.mendeley.com/documents/?uuid=005d56ed-ac44-4560-8651-dec4ed12c509" ] } ], "mendeley" : { "previouslyFormattedCitation" : "(Alahi et al. 2012)" }, "properties" : { "noteIndex" : 0 }, "schema" : "https://github.com/citation-style-language/schema/raw/master/csl-citation.json" }</w:instrText>
+        <w:instrText>ADDIN CSL_CITATION { "citationItems" : [ { "id" : "ITEM-1", "itemData" : { "DOI" : "10.1109/CVPR.2012.6247715", "ISBN" : "978-1-4673-1228-8", "author" : [ { "dropping-particle" : "", "family" : "Alahi", "given" : "a.", "non-dropping-particle" : "", "parse-names" : false, "suffix" : "" }, { "dropping-particle" : "", "family" : "Ortiz", "given" : "R.", "non-dropping-particle" : "", "parse-names" : false, "suffix" : "" }, { "dropping-particle" : "", "family" : "Vandergheynst", "given" : "P.", "non-dropping-particle" : "", "parse-names" : false, "suffix" : "" } ], "container-title" : "2012 IEEE Conference on Computer Vision and Pattern Recognition", "id" : "ITEM-1", "issued" : { "date-parts" : [ [ "2012", "6" ] ] }, "page" : "510-517", "publisher" : "Ieee", "title" : "FREAK: Fast Retina Keypoint", "type" : "paper-conference" }, "uris" : [ "http://www.mendeley.com/documents/?uuid=005d56ed-ac44-4560-8651-dec4ed12c509" ] } ], "mendeley" : { "formattedCitation" : "(Alahi et al. 2012)", "plainTextFormattedCitation" : "(Alahi et al. 2012)", "previouslyFormattedCitation" : "(Alahi et al. 2012)" }, "properties" : { "noteIndex" : 0 }, "schema" : "https://github.com/citation-style-language/schema/raw/master/csl-citation.json" }</w:instrText>
       </w:r>
       <w:r>
         <w:fldChar w:fldCharType="separate"/>
@@ -1043,7 +1043,7 @@
         <w:fldChar w:fldCharType="begin" w:fldLock="1"/>
       </w:r>
       <w:r>
-        <w:instrText>ADDIN CSL_CITATION { "citationItems" : [ { "id" : "ITEM-1", "itemData" : { "DOI" : "10.1109/ICCV.2011.6126542", "ISBN" : "978-1-4577-1102-2", "author" : [ { "dropping-particle" : "", "family" : "Leutenegger", "given" : "Stefan", "non-dropping-particle" : "", "parse-names" : false, "suffix" : "" }, { "dropping-particle" : "", "family" : "Chli", "given" : "Margarita", "non-dropping-particle" : "", "parse-names" : false, "suffix" : "" }, { "dropping-particle" : "", "family" : "Siegwart", "given" : "Roland Y.", "non-dropping-particle" : "", "parse-names" : false, "suffix" : "" } ], "container-title" : "2011 International Conference on Computer Vision", "id" : "ITEM-1", "issued" : { "date-parts" : [ [ "2011", "11" ] ] }, "page" : "2548-2555", "publisher" : "Ieee", "title" : "BRISK: Binary Robust invariant scalable keypoints", "type" : "paper-conference" }, "uris" : [ "http://www.mendeley.com/documents/?uuid=5c2e1107-9fb4-4e3f-9611-814a0d0e6b9c" ] } ], "mendeley" : { "previouslyFormattedCitation" : "(Leutenegger et al. 2011)" }, "properties" : { "noteIndex" : 0 }, "schema" : "https://github.com/citation-style-language/schema/raw/master/csl-citation.json" }</w:instrText>
+        <w:instrText>ADDIN CSL_CITATION { "citationItems" : [ { "id" : "ITEM-1", "itemData" : { "DOI" : "10.1109/ICCV.2011.6126542", "ISBN" : "978-1-4577-1102-2", "author" : [ { "dropping-particle" : "", "family" : "Leutenegger", "given" : "Stefan", "non-dropping-particle" : "", "parse-names" : false, "suffix" : "" }, { "dropping-particle" : "", "family" : "Chli", "given" : "Margarita", "non-dropping-particle" : "", "parse-names" : false, "suffix" : "" }, { "dropping-particle" : "", "family" : "Siegwart", "given" : "Roland Y.", "non-dropping-particle" : "", "parse-names" : false, "suffix" : "" } ], "container-title" : "2011 International Conference on Computer Vision", "id" : "ITEM-1", "issued" : { "date-parts" : [ [ "2011", "11" ] ] }, "page" : "2548-2555", "publisher" : "Ieee", "title" : "BRISK: Binary Robust invariant scalable keypoints", "type" : "paper-conference" }, "uris" : [ "http://www.mendeley.com/documents/?uuid=5c2e1107-9fb4-4e3f-9611-814a0d0e6b9c" ] } ], "mendeley" : { "formattedCitation" : "(Leutenegger et al. 2011)", "plainTextFormattedCitation" : "(Leutenegger et al. 2011)", "previouslyFormattedCitation" : "(Leutenegger et al. 2011)" }, "properties" : { "noteIndex" : 0 }, "schema" : "https://github.com/citation-style-language/schema/raw/master/csl-citation.json" }</w:instrText>
       </w:r>
       <w:r>
         <w:fldChar w:fldCharType="separate"/>
@@ -2506,7 +2506,7 @@
         <w:rPr>
           <w:noProof/>
         </w:rPr>
-        <w:t>Foursquare auf iOS 8</w:t>
+        <w:t>QR Code für den Titel dieser Arbeit</w:t>
       </w:r>
       <w:r>
         <w:rPr>
@@ -2524,7 +2524,7 @@
         <w:rPr>
           <w:noProof/>
         </w:rPr>
-        <w:instrText xml:space="preserve"> PAGEREF _Toc278010680 \h </w:instrText>
+        <w:instrText xml:space="preserve"> PAGEREF _Toc278119267 \h </w:instrText>
       </w:r>
       <w:r>
         <w:rPr>
@@ -2541,7 +2541,7 @@
         <w:rPr>
           <w:noProof/>
         </w:rPr>
-        <w:t>5</w:t>
+        <w:t>4</w:t>
       </w:r>
       <w:r>
         <w:rPr>
@@ -2582,7 +2582,7 @@
         <w:rPr>
           <w:noProof/>
         </w:rPr>
-        <w:t>QR Code für den Titel dieser Arbeit</w:t>
+        <w:t>Foursquare auf Apple iOS 8.1</w:t>
       </w:r>
       <w:r>
         <w:rPr>
@@ -2600,7 +2600,7 @@
         <w:rPr>
           <w:noProof/>
         </w:rPr>
-        <w:instrText xml:space="preserve"> PAGEREF _Toc278010681 \h </w:instrText>
+        <w:instrText xml:space="preserve"> PAGEREF _Toc278119268 \h </w:instrText>
       </w:r>
       <w:r>
         <w:rPr>
@@ -2618,6 +2618,82 @@
           <w:noProof/>
         </w:rPr>
         <w:t>6</w:t>
+      </w:r>
+      <w:r>
+        <w:rPr>
+          <w:noProof/>
+        </w:rPr>
+        <w:fldChar w:fldCharType="end"/>
+      </w:r>
+    </w:p>
+    <w:p>
+      <w:pPr>
+        <w:pStyle w:val="Abbildungsverzeichnis"/>
+        <w:tabs>
+          <w:tab w:val="left" w:pos="1073"/>
+        </w:tabs>
+        <w:rPr>
+          <w:rFonts w:asciiTheme="minorHAnsi" w:eastAsiaTheme="minorEastAsia" w:hAnsiTheme="minorHAnsi" w:cstheme="minorBidi"/>
+          <w:noProof/>
+          <w:szCs w:val="24"/>
+          <w:lang w:eastAsia="ja-JP"/>
+        </w:rPr>
+      </w:pPr>
+      <w:r>
+        <w:rPr>
+          <w:noProof/>
+        </w:rPr>
+        <w:t>Abb. 4.1</w:t>
+      </w:r>
+      <w:r>
+        <w:rPr>
+          <w:rFonts w:asciiTheme="minorHAnsi" w:eastAsiaTheme="minorEastAsia" w:hAnsiTheme="minorHAnsi" w:cstheme="minorBidi"/>
+          <w:noProof/>
+          <w:szCs w:val="24"/>
+          <w:lang w:eastAsia="ja-JP"/>
+        </w:rPr>
+        <w:tab/>
+      </w:r>
+      <w:r>
+        <w:rPr>
+          <w:noProof/>
+        </w:rPr>
+        <w:t>Architektur der Applikation</w:t>
+      </w:r>
+      <w:r>
+        <w:rPr>
+          <w:noProof/>
+        </w:rPr>
+        <w:tab/>
+      </w:r>
+      <w:r>
+        <w:rPr>
+          <w:noProof/>
+        </w:rPr>
+        <w:fldChar w:fldCharType="begin"/>
+      </w:r>
+      <w:r>
+        <w:rPr>
+          <w:noProof/>
+        </w:rPr>
+        <w:instrText xml:space="preserve"> PAGEREF _Toc278119269 \h </w:instrText>
+      </w:r>
+      <w:r>
+        <w:rPr>
+          <w:noProof/>
+        </w:rPr>
+      </w:r>
+      <w:r>
+        <w:rPr>
+          <w:noProof/>
+        </w:rPr>
+        <w:fldChar w:fldCharType="separate"/>
+      </w:r>
+      <w:r>
+        <w:rPr>
+          <w:noProof/>
+        </w:rPr>
+        <w:t>9</w:t>
       </w:r>
       <w:r>
         <w:rPr>
@@ -3141,7 +3217,7 @@
           <w:rFonts w:eastAsiaTheme="minorHAnsi"/>
           <w:lang w:eastAsia="en-US"/>
         </w:rPr>
-        <w:instrText>ADDIN CSL_CITATION { "citationItems" : [ { "id" : "ITEM-1", "itemData" : { "DOI" : "10.1109/65.313011", "ISSN" : "0890-8044", "author" : [ { "dropping-particle" : "", "family" : "Schilit", "given" : "B.N.", "non-dropping-particle" : "", "parse-names" : false, "suffix" : "" }, { "dropping-particle" : "", "family" : "Theimer", "given" : "M.M.", "non-dropping-particle" : "", "parse-names" : false, "suffix" : "" } ], "container-title" : "IEEE Network", "id" : "ITEM-1", "issue" : "5", "issued" : { "date-parts" : [ [ "1994", "9" ] ] }, "page" : "22-32", "title" : "Disseminating active map information to mobile hosts", "type" : "article-journal", "volume" : "8" }, "locator" : "23", "suppress-author" : 1, "uris" : [ "http://www.mendeley.com/documents/?uuid=61ba02b7-e856-4223-914d-db959684d24f" ] } ], "mendeley" : { "previouslyFormattedCitation" : "( 1994, S. 23)" }, "properties" : { "noteIndex" : 0 }, "schema" : "https://github.com/citation-style-language/schema/raw/master/csl-citation.json" }</w:instrText>
+        <w:instrText>ADDIN CSL_CITATION { "citationItems" : [ { "id" : "ITEM-1", "itemData" : { "DOI" : "10.1109/65.313011", "ISSN" : "0890-8044", "author" : [ { "dropping-particle" : "", "family" : "Schilit", "given" : "B.N.", "non-dropping-particle" : "", "parse-names" : false, "suffix" : "" }, { "dropping-particle" : "", "family" : "Theimer", "given" : "M.M.", "non-dropping-particle" : "", "parse-names" : false, "suffix" : "" } ], "container-title" : "IEEE Network", "id" : "ITEM-1", "issue" : "5", "issued" : { "date-parts" : [ [ "1994", "9" ] ] }, "page" : "22-32", "title" : "Disseminating active map information to mobile hosts", "type" : "article-journal", "volume" : "8" }, "locator" : "23", "suppress-author" : 1, "uris" : [ "http://www.mendeley.com/documents/?uuid=61ba02b7-e856-4223-914d-db959684d24f" ] } ], "mendeley" : { "formattedCitation" : "( 1994, S. 23)", "plainTextFormattedCitation" : "( 1994, S. 23)", "previouslyFormattedCitation" : "( 1994, S. 23)" }, "properties" : { "noteIndex" : 0 }, "schema" : "https://github.com/citation-style-language/schema/raw/master/csl-citation.json" }</w:instrText>
       </w:r>
       <w:r>
         <w:rPr>
@@ -3191,7 +3267,7 @@
           <w:rFonts w:eastAsiaTheme="minorHAnsi"/>
           <w:lang w:eastAsia="en-US"/>
         </w:rPr>
-        <w:instrText>ADDIN CSL_CITATION { "citationItems" : [ { "id" : "ITEM-1", "itemData" : { "DOI" : "10.1145/128756.128759", "ISSN" : "10468188", "author" : [ { "dropping-particle" : "", "family" : "Want", "given" : "Roy", "non-dropping-particle" : "", "parse-names" : false, "suffix" : "" }, { "dropping-particle" : "", "family" : "Hopper", "given" : "Andy", "non-dropping-particle" : "", "parse-names" : false, "suffix" : "" }, { "dropping-particle" : "", "family" : "Falc\u00e3o", "given" : "Veronica", "non-dropping-particle" : "", "parse-names" : false, "suffix" : "" }, { "dropping-particle" : "", "family" : "Gibbons", "given" : "Jonathan", "non-dropping-particle" : "", "parse-names" : false, "suffix" : "" } ], "container-title" : "ACM Transactions on Information Systems", "id" : "ITEM-1", "issue" : "1", "issued" : { "date-parts" : [ [ "1992", "1", "2" ] ] }, "page" : "91-102", "title" : "The active badge location system", "type" : "article-journal", "volume" : "10" }, "suppress-author" : 1, "uris" : [ "http://www.mendeley.com/documents/?uuid=7d1dffe8-a321-4c2a-9164-f2e98c3d0b27" ] } ], "mendeley" : { "previouslyFormattedCitation" : "( 1992)" }, "properties" : { "noteIndex" : 0 }, "schema" : "https://github.com/citation-style-language/schema/raw/master/csl-citation.json" }</w:instrText>
+        <w:instrText>ADDIN CSL_CITATION { "citationItems" : [ { "id" : "ITEM-1", "itemData" : { "DOI" : "10.1145/128756.128759", "ISSN" : "10468188", "author" : [ { "dropping-particle" : "", "family" : "Want", "given" : "Roy", "non-dropping-particle" : "", "parse-names" : false, "suffix" : "" }, { "dropping-particle" : "", "family" : "Hopper", "given" : "Andy", "non-dropping-particle" : "", "parse-names" : false, "suffix" : "" }, { "dropping-particle" : "", "family" : "Falc\u00e3o", "given" : "Veronica", "non-dropping-particle" : "", "parse-names" : false, "suffix" : "" }, { "dropping-particle" : "", "family" : "Gibbons", "given" : "Jonathan", "non-dropping-particle" : "", "parse-names" : false, "suffix" : "" } ], "container-title" : "ACM Transactions on Information Systems", "id" : "ITEM-1", "issue" : "1", "issued" : { "date-parts" : [ [ "1992", "1", "2" ] ] }, "page" : "91-102", "title" : "The active badge location system", "type" : "article-journal", "volume" : "10" }, "suppress-author" : 1, "uris" : [ "http://www.mendeley.com/documents/?uuid=7d1dffe8-a321-4c2a-9164-f2e98c3d0b27" ] } ], "mendeley" : { "formattedCitation" : "( 1992)", "plainTextFormattedCitation" : "( 1992)", "previouslyFormattedCitation" : "( 1992)" }, "properties" : { "noteIndex" : 0 }, "schema" : "https://github.com/citation-style-language/schema/raw/master/csl-citation.json" }</w:instrText>
       </w:r>
       <w:r>
         <w:rPr>
@@ -3403,7 +3479,7 @@
           <w:rFonts w:eastAsiaTheme="minorHAnsi"/>
           <w:lang w:eastAsia="en-US"/>
         </w:rPr>
-        <w:instrText>ADDIN CSL_CITATION { "citationItems" : [ { "id" : "ITEM-1", "itemData" : { "author" : [ { "dropping-particle" : "", "family" : "Baldauf", "given" : "Matthias", "non-dropping-particle" : "", "parse-names" : false, "suffix" : "" }, { "dropping-particle" : "", "family" : "Dustdar", "given" : "Schahram", "non-dropping-particle" : "", "parse-names" : false, "suffix" : "" }, { "dropping-particle" : "", "family" : "Rosenberg", "given" : "Florian", "non-dropping-particle" : "", "parse-names" : false, "suffix" : "" } ], "container-title" : "International Journal of Ad Hoc and Ubiquitous Computing", "id" : "ITEM-1", "issue" : "4", "issued" : { "date-parts" : [ [ "2007" ] ] }, "page" : "263-277", "title" : "A survey on context-aware systems", "type" : "article-journal", "volume" : "2" }, "locator" : "263-264", "uris" : [ "http://www.mendeley.com/documents/?uuid=6104ce2d-a21a-43de-a50b-e0c3229ba310" ] }, { "id" : "ITEM-2", "itemData" : { "DOI" : "10.1109/SURV.2013.042313.00197", "ISSN" : "1553-877X", "abstract" : "As we are moving towards the Internet of Things (IoT), the number of sensors deployed around the world is growing at a rapid pace. Market research has shown a significant growth of sensor deployments over the past decade and has predicted a significant increment of the growth rate in the future. These sensors continuously generate enormous amounts of data. However, in order to add value to raw sensor data we need to understand it. Collection, modelling, reasoning, and distribution of context in relation to sensor data plays critical role in this challenge. Context-aware computing has proven to be successful in understanding sensor data. In this paper, we survey context awareness from an IoT perspective. We present the necessary background by introducing the IoT paradigm and context-aware fundamentals at the beginning. Then we provide an in-depth analysis of context life cycle. We evaluate a subset of projects (50) which represent the majority of research and commercial solutions proposed in the field of context-aware computing conducted over the last decade (2001-2011) based on our own taxonomy. Finally, based on our evaluation, we highlight the lessons to be learnt from the past and some possible directions for future research. The survey addresses a broad range of techniques, methods, models, functionalities, systems, applications, and middleware solutions related to context awareness and IoT. Our goal is not only to analyse, compare and consolidate past research work but also to appreciate their findings and discuss their applicability towards the IoT.", "author" : [ { "dropping-particle" : "", "family" : "Perera", "given" : "Charith", "non-dropping-particle" : "", "parse-names" : false, "suffix" : "" }, { "dropping-particle" : "", "family" : "Zaslavsky", "given" : "Arkady", "non-dropping-particle" : "", "parse-names" : false, "suffix" : "" }, { "dropping-particle" : "", "family" : "Christen", "given" : "Peter", "non-dropping-particle" : "", "parse-names" : false, "suffix" : "" }, { "dropping-particle" : "", "family" : "Georgakopoulos", "given" : "Dimitrios", "non-dropping-particle" : "", "parse-names" : false, "suffix" : "" } ], "container-title" : "IEEE Communications Surveys &amp; Tutorials", "id" : "ITEM-2", "issue" : "1", "issued" : { "date-parts" : [ [ "2014", "1" ] ] }, "page" : "414-454", "shortTitle" : "Communications Surveys &amp; Tutorials, IEEE", "title" : "Context Aware Computing for The Internet of Things: A Survey", "type" : "article-journal", "volume" : "16" }, "locator" : "414", "prefix" : " ", "uris" : [ "http://www.mendeley.com/documents/?uuid=c573c0bb-3d8c-4bad-9b46-9802c4d7e30f" ] }, { "id" : "ITEM-3", "itemData" : { "DOI" : "10.1145/2333112.2333119", "ISSN" : "03600300", "author" : [ { "dropping-particle" : "", "family" : "Bellavista", "given" : "Paolo", "non-dropping-particle" : "", "parse-names" : false, "suffix" : "" }, { "dropping-particle" : "", "family" : "Corradi", "given" : "Antonio", "non-dropping-particle" : "", "parse-names" : false, "suffix" : "" }, { "dropping-particle" : "", "family" : "Fanelli", "given" : "Mario", "non-dropping-particle" : "", "parse-names" : false, "suffix" : "" }, { "dropping-particle" : "", "family" : "Foschini", "given" : "Luca", "non-dropping-particle" : "", "parse-names" : false, "suffix" : "" } ], "container-title" : "ACM Computing Surveys", "id" : "ITEM-3", "issue" : "4", "issued" : { "date-parts" : [ [ "2012", "8", "1" ] ] }, "page" : "1-45", "publisher" : "ACM", "title" : "A survey of context data distribution for mobile ubiquitous systems", "type" : "article-journal", "volume" : "44" }, "locator" : "2", "prefix" : " ", "uris" : [ "http://www.mendeley.com/documents/?uuid=81f8e64f-935e-46c5-a4dc-61ca2c70e35c" ] } ], "mendeley" : { "previouslyFormattedCitation" : "(Baldauf et al. 2007, S. 263\u2013264; Perera et al. 2014, S. 414; Bellavista et al. 2012, S. 2)" }, "properties" : { "noteIndex" : 0 }, "schema" : "https://github.com/citation-style-language/schema/raw/master/csl-citation.json" }</w:instrText>
+        <w:instrText>ADDIN CSL_CITATION { "citationItems" : [ { "id" : "ITEM-1", "itemData" : { "author" : [ { "dropping-particle" : "", "family" : "Baldauf", "given" : "Matthias", "non-dropping-particle" : "", "parse-names" : false, "suffix" : "" }, { "dropping-particle" : "", "family" : "Dustdar", "given" : "Schahram", "non-dropping-particle" : "", "parse-names" : false, "suffix" : "" }, { "dropping-particle" : "", "family" : "Rosenberg", "given" : "Florian", "non-dropping-particle" : "", "parse-names" : false, "suffix" : "" } ], "container-title" : "International Journal of Ad Hoc and Ubiquitous Computing", "id" : "ITEM-1", "issue" : "4", "issued" : { "date-parts" : [ [ "2007" ] ] }, "page" : "263-277", "title" : "A survey on context-aware systems", "type" : "article-journal", "volume" : "2" }, "locator" : "263-264", "uris" : [ "http://www.mendeley.com/documents/?uuid=6104ce2d-a21a-43de-a50b-e0c3229ba310" ] }, { "id" : "ITEM-2", "itemData" : { "DOI" : "10.1109/SURV.2013.042313.00197", "ISSN" : "1553-877X", "abstract" : "As we are moving towards the Internet of Things (IoT), the number of sensors deployed around the world is growing at a rapid pace. Market research has shown a significant growth of sensor deployments over the past decade and has predicted a significant increment of the growth rate in the future. These sensors continuously generate enormous amounts of data. However, in order to add value to raw sensor data we need to understand it. Collection, modelling, reasoning, and distribution of context in relation to sensor data plays critical role in this challenge. Context-aware computing has proven to be successful in understanding sensor data. In this paper, we survey context awareness from an IoT perspective. We present the necessary background by introducing the IoT paradigm and context-aware fundamentals at the beginning. Then we provide an in-depth analysis of context life cycle. We evaluate a subset of projects (50) which represent the majority of research and commercial solutions proposed in the field of context-aware computing conducted over the last decade (2001-2011) based on our own taxonomy. Finally, based on our evaluation, we highlight the lessons to be learnt from the past and some possible directions for future research. The survey addresses a broad range of techniques, methods, models, functionalities, systems, applications, and middleware solutions related to context awareness and IoT. Our goal is not only to analyse, compare and consolidate past research work but also to appreciate their findings and discuss their applicability towards the IoT.", "author" : [ { "dropping-particle" : "", "family" : "Perera", "given" : "Charith", "non-dropping-particle" : "", "parse-names" : false, "suffix" : "" }, { "dropping-particle" : "", "family" : "Zaslavsky", "given" : "Arkady", "non-dropping-particle" : "", "parse-names" : false, "suffix" : "" }, { "dropping-particle" : "", "family" : "Christen", "given" : "Peter", "non-dropping-particle" : "", "parse-names" : false, "suffix" : "" }, { "dropping-particle" : "", "family" : "Georgakopoulos", "given" : "Dimitrios", "non-dropping-particle" : "", "parse-names" : false, "suffix" : "" } ], "container-title" : "IEEE Communications Surveys &amp; Tutorials", "id" : "ITEM-2", "issue" : "1", "issued" : { "date-parts" : [ [ "2014", "1" ] ] }, "page" : "414-454", "shortTitle" : "Communications Surveys &amp; Tutorials, IEEE", "title" : "Context Aware Computing for The Internet of Things: A Survey", "type" : "article-journal", "volume" : "16" }, "locator" : "414", "prefix" : " ", "uris" : [ "http://www.mendeley.com/documents/?uuid=c573c0bb-3d8c-4bad-9b46-9802c4d7e30f" ] }, { "id" : "ITEM-3", "itemData" : { "DOI" : "10.1145/2333112.2333119", "ISSN" : "03600300", "author" : [ { "dropping-particle" : "", "family" : "Bellavista", "given" : "Paolo", "non-dropping-particle" : "", "parse-names" : false, "suffix" : "" }, { "dropping-particle" : "", "family" : "Corradi", "given" : "Antonio", "non-dropping-particle" : "", "parse-names" : false, "suffix" : "" }, { "dropping-particle" : "", "family" : "Fanelli", "given" : "Mario", "non-dropping-particle" : "", "parse-names" : false, "suffix" : "" }, { "dropping-particle" : "", "family" : "Foschini", "given" : "Luca", "non-dropping-particle" : "", "parse-names" : false, "suffix" : "" } ], "container-title" : "ACM Computing Surveys", "id" : "ITEM-3", "issue" : "4", "issued" : { "date-parts" : [ [ "2012", "8", "1" ] ] }, "page" : "1-45", "publisher" : "ACM", "title" : "A survey of context data distribution for mobile ubiquitous systems", "type" : "article-journal", "volume" : "44" }, "locator" : "2", "prefix" : " ", "uris" : [ "http://www.mendeley.com/documents/?uuid=81f8e64f-935e-46c5-a4dc-61ca2c70e35c" ] } ], "mendeley" : { "formattedCitation" : "(Baldauf et al. 2007, S. 263\u2013264; Perera et al. 2014, S. 414; Bellavista et al. 2012, S. 2)", "plainTextFormattedCitation" : "(Baldauf et al. 2007, S. 263\u2013264; Perera et al. 2014, S. 414; Bellavista et al. 2012, S. 2)", "previouslyFormattedCitation" : "(Baldauf et al. 2007, S. 263\u2013264; Perera et al. 2014, S. 414; Bellavista et al. 2012, S. 2)" }, "properties" : { "noteIndex" : 0 }, "schema" : "https://github.com/citation-style-language/schema/raw/master/csl-citation.json" }</w:instrText>
       </w:r>
       <w:r>
         <w:rPr>
@@ -3467,7 +3543,7 @@
           <w:rFonts w:eastAsiaTheme="minorHAnsi"/>
           <w:lang w:eastAsia="en-US"/>
         </w:rPr>
-        <w:instrText>ADDIN CSL_CITATION { "citationItems" : [ { "id" : "ITEM-1", "itemData" : { "DOI" : "10.1109/SURV.2013.042313.00197", "ISSN" : "1553-877X", "abstract" : "As we are moving towards the Internet of Things (IoT), the number of sensors deployed around the world is growing at a rapid pace. Market research has shown a significant growth of sensor deployments over the past decade and has predicted a significant increment of the growth rate in the future. These sensors continuously generate enormous amounts of data. However, in order to add value to raw sensor data we need to understand it. Collection, modelling, reasoning, and distribution of context in relation to sensor data plays critical role in this challenge. Context-aware computing has proven to be successful in understanding sensor data. In this paper, we survey context awareness from an IoT perspective. We present the necessary background by introducing the IoT paradigm and context-aware fundamentals at the beginning. Then we provide an in-depth analysis of context life cycle. We evaluate a subset of projects (50) which represent the majority of research and commercial solutions proposed in the field of context-aware computing conducted over the last decade (2001-2011) based on our own taxonomy. Finally, based on our evaluation, we highlight the lessons to be learnt from the past and some possible directions for future research. The survey addresses a broad range of techniques, methods, models, functionalities, systems, applications, and middleware solutions related to context awareness and IoT. Our goal is not only to analyse, compare and consolidate past research work but also to appreciate their findings and discuss their applicability towards the IoT.", "author" : [ { "dropping-particle" : "", "family" : "Perera", "given" : "Charith", "non-dropping-particle" : "", "parse-names" : false, "suffix" : "" }, { "dropping-particle" : "", "family" : "Zaslavsky", "given" : "Arkady", "non-dropping-particle" : "", "parse-names" : false, "suffix" : "" }, { "dropping-particle" : "", "family" : "Christen", "given" : "Peter", "non-dropping-particle" : "", "parse-names" : false, "suffix" : "" }, { "dropping-particle" : "", "family" : "Georgakopoulos", "given" : "Dimitrios", "non-dropping-particle" : "", "parse-names" : false, "suffix" : "" } ], "container-title" : "IEEE Communications Surveys &amp; Tutorials", "id" : "ITEM-1", "issue" : "1", "issued" : { "date-parts" : [ [ "2014", "1" ] ] }, "page" : "414-454", "shortTitle" : "Communications Surveys &amp; Tutorials, IEEE", "title" : "Context Aware Computing for The Internet of Things: A Survey", "type" : "article-journal", "volume" : "16" }, "locator" : "414", "uris" : [ "http://www.mendeley.com/documents/?uuid=c573c0bb-3d8c-4bad-9b46-9802c4d7e30f" ] } ], "mendeley" : { "previouslyFormattedCitation" : "(Perera et al. 2014, S. 414)" }, "properties" : { "noteIndex" : 0 }, "schema" : "https://github.com/citation-style-language/schema/raw/master/csl-citation.json" }</w:instrText>
+        <w:instrText>ADDIN CSL_CITATION { "citationItems" : [ { "id" : "ITEM-1", "itemData" : { "DOI" : "10.1109/SURV.2013.042313.00197", "ISSN" : "1553-877X", "abstract" : "As we are moving towards the Internet of Things (IoT), the number of sensors deployed around the world is growing at a rapid pace. Market research has shown a significant growth of sensor deployments over the past decade and has predicted a significant increment of the growth rate in the future. These sensors continuously generate enormous amounts of data. However, in order to add value to raw sensor data we need to understand it. Collection, modelling, reasoning, and distribution of context in relation to sensor data plays critical role in this challenge. Context-aware computing has proven to be successful in understanding sensor data. In this paper, we survey context awareness from an IoT perspective. We present the necessary background by introducing the IoT paradigm and context-aware fundamentals at the beginning. Then we provide an in-depth analysis of context life cycle. We evaluate a subset of projects (50) which represent the majority of research and commercial solutions proposed in the field of context-aware computing conducted over the last decade (2001-2011) based on our own taxonomy. Finally, based on our evaluation, we highlight the lessons to be learnt from the past and some possible directions for future research. The survey addresses a broad range of techniques, methods, models, functionalities, systems, applications, and middleware solutions related to context awareness and IoT. Our goal is not only to analyse, compare and consolidate past research work but also to appreciate their findings and discuss their applicability towards the IoT.", "author" : [ { "dropping-particle" : "", "family" : "Perera", "given" : "Charith", "non-dropping-particle" : "", "parse-names" : false, "suffix" : "" }, { "dropping-particle" : "", "family" : "Zaslavsky", "given" : "Arkady", "non-dropping-particle" : "", "parse-names" : false, "suffix" : "" }, { "dropping-particle" : "", "family" : "Christen", "given" : "Peter", "non-dropping-particle" : "", "parse-names" : false, "suffix" : "" }, { "dropping-particle" : "", "family" : "Georgakopoulos", "given" : "Dimitrios", "non-dropping-particle" : "", "parse-names" : false, "suffix" : "" } ], "container-title" : "IEEE Communications Surveys &amp; Tutorials", "id" : "ITEM-1", "issue" : "1", "issued" : { "date-parts" : [ [ "2014", "1" ] ] }, "page" : "414-454", "shortTitle" : "Communications Surveys &amp; Tutorials, IEEE", "title" : "Context Aware Computing for The Internet of Things: A Survey", "type" : "article-journal", "volume" : "16" }, "locator" : "414", "uris" : [ "http://www.mendeley.com/documents/?uuid=c573c0bb-3d8c-4bad-9b46-9802c4d7e30f" ] } ], "mendeley" : { "formattedCitation" : "(Perera et al. 2014, S. 414)", "plainTextFormattedCitation" : "(Perera et al. 2014, S. 414)", "previouslyFormattedCitation" : "(Perera et al. 2014, S. 414)" }, "properties" : { "noteIndex" : 0 }, "schema" : "https://github.com/citation-style-language/schema/raw/master/csl-citation.json" }</w:instrText>
       </w:r>
       <w:r>
         <w:rPr>
@@ -3517,7 +3593,7 @@
           <w:rFonts w:eastAsiaTheme="minorHAnsi"/>
           <w:lang w:eastAsia="en-US"/>
         </w:rPr>
-        <w:instrText>ADDIN CSL_CITATION { "citationItems" : [ { "id" : "ITEM-1", "itemData" : { "author" : [ { "dropping-particle" : "", "family" : "Indulska", "given" : "J", "non-dropping-particle" : "", "parse-names" : false, "suffix" : "" }, { "dropping-particle" : "", "family" : "Sutton", "given" : "P", "non-dropping-particle" : "", "parse-names" : false, "suffix" : "" } ], "container-title" : "Workshop on Wearable, Invisible, Context-Aware, Ambient, Pervasive and Ubiquitous Computing", "id" : "ITEM-1", "issued" : { "date-parts" : [ [ "2003" ] ] }, "page" : "143-151", "publisher" : "Australian Computer Society", "publisher-place" : "Adelaide, Australia", "title" : "Location management in pervasive systems", "type" : "paper-conference" }, "locator" : "1", "suppress-author" : 1, "uris" : [ "http://www.mendeley.com/documents/?uuid=072c6ef8-64d6-4a57-853a-b958fc787961" ] } ], "mendeley" : { "previouslyFormattedCitation" : "( 2003, S. 1)" }, "properties" : { "noteIndex" : 0 }, "schema" : "https://github.com/citation-style-language/schema/raw/master/csl-citation.json" }</w:instrText>
+        <w:instrText>ADDIN CSL_CITATION { "citationItems" : [ { "id" : "ITEM-1", "itemData" : { "author" : [ { "dropping-particle" : "", "family" : "Indulska", "given" : "J", "non-dropping-particle" : "", "parse-names" : false, "suffix" : "" }, { "dropping-particle" : "", "family" : "Sutton", "given" : "P", "non-dropping-particle" : "", "parse-names" : false, "suffix" : "" } ], "container-title" : "Workshop on Wearable, Invisible, Context-Aware, Ambient, Pervasive and Ubiquitous Computing", "id" : "ITEM-1", "issued" : { "date-parts" : [ [ "2003" ] ] }, "page" : "143-151", "publisher" : "Australian Computer Society", "publisher-place" : "Adelaide, Australia", "title" : "Location management in pervasive systems", "type" : "paper-conference" }, "locator" : "1", "suppress-author" : 1, "uris" : [ "http://www.mendeley.com/documents/?uuid=072c6ef8-64d6-4a57-853a-b958fc787961" ] } ], "mendeley" : { "formattedCitation" : "( 2003, S. 1)", "plainTextFormattedCitation" : "( 2003, S. 1)", "previouslyFormattedCitation" : "( 2003, S. 1)" }, "properties" : { "noteIndex" : 0 }, "schema" : "https://github.com/citation-style-language/schema/raw/master/csl-citation.json" }</w:instrText>
       </w:r>
       <w:r>
         <w:rPr>
@@ -3625,7 +3701,7 @@
           <w:rFonts w:eastAsiaTheme="minorHAnsi"/>
           <w:lang w:eastAsia="en-US"/>
         </w:rPr>
-        <w:instrText>ADDIN CSL_CITATION { "citationItems" : [ { "id" : "ITEM-1", "itemData" : { "DOI" : "10.1007/3-540-48157-5", "ISBN" : "978-3-540-66550-2", "abstract" : "The use of context is important in interactive applications. It is par- ticularly important for applications where the users context is changing rap- idly, such as in both handheld and ubiquitous computing. In order to better un- derstand how we can use context and facilitate the building of context-aware applications, we need to more fully understand what constitutes a context- aware application and what context is. Towards this goal, we have surveyed existing work in context-aware computing. In this paper, we provide an over- view of the results of this survey and, in particular, definitions and categories of context and context-aware. We conclude with recommendations for how this better understanding of context inform a framework for the development of context-aware applications.", "author" : [ { "dropping-particle" : "", "family" : "Abowd", "given" : "Gregory D.", "non-dropping-particle" : "", "parse-names" : false, "suffix" : "" }, { "dropping-particle" : "", "family" : "Dey", "given" : "Anind K.", "non-dropping-particle" : "", "parse-names" : false, "suffix" : "" }, { "dropping-particle" : "", "family" : "Brown", "given" : "Peter J.", "non-dropping-particle" : "", "parse-names" : false, "suffix" : "" }, { "dropping-particle" : "", "family" : "Davies", "given" : "Nigel", "non-dropping-particle" : "", "parse-names" : false, "suffix" : "" }, { "dropping-particle" : "", "family" : "Smith", "given" : "Mark", "non-dropping-particle" : "", "parse-names" : false, "suffix" : "" }, { "dropping-particle" : "", "family" : "Steggles", "given" : "Pete", "non-dropping-particle" : "", "parse-names" : false, "suffix" : "" } ], "collection-title" : "Lecture Notes in Computer Science", "container-title" : "Handheld and ubiquitous computing", "editor" : [ { "dropping-particle" : "", "family" : "Gellersen", "given" : "Hans-W.", "non-dropping-particle" : "", "parse-names" : false, "suffix" : "" } ], "id" : "ITEM-1", "issued" : { "date-parts" : [ [ "1999", "11", "9" ] ] }, "page" : "304-307", "publisher" : "Springer Berlin Heidelberg", "publisher-place" : "Berlin, Heidelberg", "title" : "Towards a better understanding of context and context-awareness", "type" : "chapter", "volume" : "1707" }, "suppress-author" : 1, "uris" : [ "http://www.mendeley.com/documents/?uuid=db7a7c7b-a34b-4576-a8b4-941388ac059e" ] }, { "id" : "ITEM-2", "itemData" : { "DOI" : "10.1109/SURV.2013.042313.00197", "ISSN" : "1553-877X", "abstract" : "As we are moving towards the Internet of Things (IoT), the number of sensors deployed around the world is growing at a rapid pace. Market research has shown a significant growth of sensor deployments over the past decade and has predicted a significant increment of the growth rate in the future. These sensors continuously generate enormous amounts of data. However, in order to add value to raw sensor data we need to understand it. Collection, modelling, reasoning, and distribution of context in relation to sensor data plays critical role in this challenge. Context-aware computing has proven to be successful in understanding sensor data. In this paper, we survey context awareness from an IoT perspective. We present the necessary background by introducing the IoT paradigm and context-aware fundamentals at the beginning. Then we provide an in-depth analysis of context life cycle. We evaluate a subset of projects (50) which represent the majority of research and commercial solutions proposed in the field of context-aware computing conducted over the last decade (2001-2011) based on our own taxonomy. Finally, based on our evaluation, we highlight the lessons to be learnt from the past and some possible directions for future research. The survey addresses a broad range of techniques, methods, models, functionalities, systems, applications, and middleware solutions related to context awareness and IoT. Our goal is not only to analyse, compare and consolidate past research work but also to appreciate their findings and discuss their applicability towards the IoT.", "author" : [ { "dropping-particle" : "", "family" : "Perera", "given" : "Charith", "non-dropping-particle" : "", "parse-names" : false, "suffix" : "" }, { "dropping-particle" : "", "family" : "Zaslavsky", "given" : "Arkady", "non-dropping-particle" : "", "parse-names" : false, "suffix" : "" }, { "dropping-particle" : "", "family" : "Christen", "given" : "Peter", "non-dropping-particle" : "", "parse-names" : false, "suffix" : "" }, { "dropping-particle" : "", "family" : "Georgakopoulos", "given" : "Dimitrios", "non-dropping-particle" : "", "parse-names" : false, "suffix" : "" } ], "container-title" : "IEEE Communications Surveys &amp; Tutorials", "id" : "ITEM-2", "issue" : "1", "issued" : { "date-parts" : [ [ "2014", "1" ] ] }, "page" : "414-454", "shortTitle" : "Communications Surveys &amp; Tutorials, IEEE", "title" : "Context Aware Computing for The Internet of Things: A Survey", "type" : "article-journal", "volume" : "16" }, "locator" : "414", "prefix" : " ", "uris" : [ "http://www.mendeley.com/documents/?uuid=c573c0bb-3d8c-4bad-9b46-9802c4d7e30f" ] } ], "mendeley" : { "previouslyFormattedCitation" : "( 1999; Perera et al. 2014, S. 414)" }, "properties" : { "noteIndex" : 0 }, "schema" : "https://github.com/citation-style-language/schema/raw/master/csl-citation.json" }</w:instrText>
+        <w:instrText>ADDIN CSL_CITATION { "citationItems" : [ { "id" : "ITEM-1", "itemData" : { "DOI" : "10.1007/3-540-48157-5", "ISBN" : "978-3-540-66550-2", "abstract" : "The use of context is important in interactive applications. It is par- ticularly important for applications where the users context is changing rap- idly, such as in both handheld and ubiquitous computing. In order to better un- derstand how we can use context and facilitate the building of context-aware applications, we need to more fully understand what constitutes a context- aware application and what context is. Towards this goal, we have surveyed existing work in context-aware computing. In this paper, we provide an over- view of the results of this survey and, in particular, definitions and categories of context and context-aware. We conclude with recommendations for how this better understanding of context inform a framework for the development of context-aware applications.", "author" : [ { "dropping-particle" : "", "family" : "Abowd", "given" : "Gregory D.", "non-dropping-particle" : "", "parse-names" : false, "suffix" : "" }, { "dropping-particle" : "", "family" : "Dey", "given" : "Anind K.", "non-dropping-particle" : "", "parse-names" : false, "suffix" : "" }, { "dropping-particle" : "", "family" : "Brown", "given" : "Peter J.", "non-dropping-particle" : "", "parse-names" : false, "suffix" : "" }, { "dropping-particle" : "", "family" : "Davies", "given" : "Nigel", "non-dropping-particle" : "", "parse-names" : false, "suffix" : "" }, { "dropping-particle" : "", "family" : "Smith", "given" : "Mark", "non-dropping-particle" : "", "parse-names" : false, "suffix" : "" }, { "dropping-particle" : "", "family" : "Steggles", "given" : "Pete", "non-dropping-particle" : "", "parse-names" : false, "suffix" : "" } ], "collection-title" : "Lecture Notes in Computer Science", "container-title" : "Handheld and ubiquitous computing", "editor" : [ { "dropping-particle" : "", "family" : "Gellersen", "given" : "Hans-W.", "non-dropping-particle" : "", "parse-names" : false, "suffix" : "" } ], "id" : "ITEM-1", "issued" : { "date-parts" : [ [ "1999", "11", "9" ] ] }, "page" : "304-307", "publisher" : "Springer Berlin Heidelberg", "publisher-place" : "Berlin, Heidelberg", "title" : "Towards a better understanding of context and context-awareness", "type" : "chapter", "volume" : "1707" }, "suppress-author" : 1, "uris" : [ "http://www.mendeley.com/documents/?uuid=db7a7c7b-a34b-4576-a8b4-941388ac059e" ] }, { "id" : "ITEM-2", "itemData" : { "DOI" : "10.1109/SURV.2013.042313.00197", "ISSN" : "1553-877X", "abstract" : "As we are moving towards the Internet of Things (IoT), the number of sensors deployed around the world is growing at a rapid pace. Market research has shown a significant growth of sensor deployments over the past decade and has predicted a significant increment of the growth rate in the future. These sensors continuously generate enormous amounts of data. However, in order to add value to raw sensor data we need to understand it. Collection, modelling, reasoning, and distribution of context in relation to sensor data plays critical role in this challenge. Context-aware computing has proven to be successful in understanding sensor data. In this paper, we survey context awareness from an IoT perspective. We present the necessary background by introducing the IoT paradigm and context-aware fundamentals at the beginning. Then we provide an in-depth analysis of context life cycle. We evaluate a subset of projects (50) which represent the majority of research and commercial solutions proposed in the field of context-aware computing conducted over the last decade (2001-2011) based on our own taxonomy. Finally, based on our evaluation, we highlight the lessons to be learnt from the past and some possible directions for future research. The survey addresses a broad range of techniques, methods, models, functionalities, systems, applications, and middleware solutions related to context awareness and IoT. Our goal is not only to analyse, compare and consolidate past research work but also to appreciate their findings and discuss their applicability towards the IoT.", "author" : [ { "dropping-particle" : "", "family" : "Perera", "given" : "Charith", "non-dropping-particle" : "", "parse-names" : false, "suffix" : "" }, { "dropping-particle" : "", "family" : "Zaslavsky", "given" : "Arkady", "non-dropping-particle" : "", "parse-names" : false, "suffix" : "" }, { "dropping-particle" : "", "family" : "Christen", "given" : "Peter", "non-dropping-particle" : "", "parse-names" : false, "suffix" : "" }, { "dropping-particle" : "", "family" : "Georgakopoulos", "given" : "Dimitrios", "non-dropping-particle" : "", "parse-names" : false, "suffix" : "" } ], "container-title" : "IEEE Communications Surveys &amp; Tutorials", "id" : "ITEM-2", "issue" : "1", "issued" : { "date-parts" : [ [ "2014", "1" ] ] }, "page" : "414-454", "shortTitle" : "Communications Surveys &amp; Tutorials, IEEE", "title" : "Context Aware Computing for The Internet of Things: A Survey", "type" : "article-journal", "volume" : "16" }, "locator" : "414", "prefix" : " ", "uris" : [ "http://www.mendeley.com/documents/?uuid=c573c0bb-3d8c-4bad-9b46-9802c4d7e30f" ] } ], "mendeley" : { "formattedCitation" : "( 1999; Perera et al. 2014, S. 414)", "plainTextFormattedCitation" : "( 1999; Perera et al. 2014, S. 414)", "previouslyFormattedCitation" : "( 1999; Perera et al. 2014, S. 414)" }, "properties" : { "noteIndex" : 0 }, "schema" : "https://github.com/citation-style-language/schema/raw/master/csl-citation.json" }</w:instrText>
       </w:r>
       <w:r>
         <w:rPr>
@@ -3711,7 +3787,7 @@
           <w:rStyle w:val="AnfhrungszeichenZeichen"/>
           <w:rFonts w:eastAsiaTheme="minorHAnsi"/>
         </w:rPr>
-        <w:instrText>ADDIN CSL_CITATION { "citationItems" : [ { "id" : "ITEM-1", "itemData" : { "DOI" : "10.1007/3-540-48157-5", "ISBN" : "978-3-540-66550-2", "abstract" : "The use of context is important in interactive applications. It is par- ticularly important for applications where the users context is changing rap- idly, such as in both handheld and ubiquitous computing. In order to better un- derstand how we can use context and facilitate the building of context-aware applications, we need to more fully understand what constitutes a context- aware application and what context is. Towards this goal, we have surveyed existing work in context-aware computing. In this paper, we provide an over- view of the results of this survey and, in particular, definitions and categories of context and context-aware. We conclude with recommendations for how this better understanding of context inform a framework for the development of context-aware applications.", "author" : [ { "dropping-particle" : "", "family" : "Abowd", "given" : "Gregory D.", "non-dropping-particle" : "", "parse-names" : false, "suffix" : "" }, { "dropping-particle" : "", "family" : "Dey", "given" : "Anind K.", "non-dropping-particle" : "", "parse-names" : false, "suffix" : "" }, { "dropping-particle" : "", "family" : "Brown", "given" : "Peter J.", "non-dropping-particle" : "", "parse-names" : false, "suffix" : "" }, { "dropping-particle" : "", "family" : "Davies", "given" : "Nigel", "non-dropping-particle" : "", "parse-names" : false, "suffix" : "" }, { "dropping-particle" : "", "family" : "Smith", "given" : "Mark", "non-dropping-particle" : "", "parse-names" : false, "suffix" : "" }, { "dropping-particle" : "", "family" : "Steggles", "given" : "Pete", "non-dropping-particle" : "", "parse-names" : false, "suffix" : "" } ], "collection-title" : "Lecture Notes in Computer Science", "container-title" : "Handheld and ubiquitous computing", "editor" : [ { "dropping-particle" : "", "family" : "Gellersen", "given" : "Hans-W.", "non-dropping-particle" : "", "parse-names" : false, "suffix" : "" } ], "id" : "ITEM-1", "issued" : { "date-parts" : [ [ "1999", "11", "9" ] ] }, "page" : "304-307", "publisher" : "Springer Berlin Heidelberg", "publisher-place" : "Berlin, Heidelberg", "title" : "Towards a better understanding of context and context-awareness", "type" : "chapter", "volume" : "1707" }, "locator" : "3", "suppress-author" : 1, "uris" : [ "http://www.mendeley.com/documents/?uuid=db7a7c7b-a34b-4576-a8b4-941388ac059e" ] } ], "mendeley" : { "previouslyFormattedCitation" : "( 1999, S. 3)" }, "properties" : { "noteIndex" : 0 }, "schema" : "https://github.com/citation-style-language/schema/raw/master/csl-citation.json" }</w:instrText>
+        <w:instrText>ADDIN CSL_CITATION { "citationItems" : [ { "id" : "ITEM-1", "itemData" : { "DOI" : "10.1007/3-540-48157-5", "ISBN" : "978-3-540-66550-2", "abstract" : "The use of context is important in interactive applications. It is par- ticularly important for applications where the users context is changing rap- idly, such as in both handheld and ubiquitous computing. In order to better un- derstand how we can use context and facilitate the building of context-aware applications, we need to more fully understand what constitutes a context- aware application and what context is. Towards this goal, we have surveyed existing work in context-aware computing. In this paper, we provide an over- view of the results of this survey and, in particular, definitions and categories of context and context-aware. We conclude with recommendations for how this better understanding of context inform a framework for the development of context-aware applications.", "author" : [ { "dropping-particle" : "", "family" : "Abowd", "given" : "Gregory D.", "non-dropping-particle" : "", "parse-names" : false, "suffix" : "" }, { "dropping-particle" : "", "family" : "Dey", "given" : "Anind K.", "non-dropping-particle" : "", "parse-names" : false, "suffix" : "" }, { "dropping-particle" : "", "family" : "Brown", "given" : "Peter J.", "non-dropping-particle" : "", "parse-names" : false, "suffix" : "" }, { "dropping-particle" : "", "family" : "Davies", "given" : "Nigel", "non-dropping-particle" : "", "parse-names" : false, "suffix" : "" }, { "dropping-particle" : "", "family" : "Smith", "given" : "Mark", "non-dropping-particle" : "", "parse-names" : false, "suffix" : "" }, { "dropping-particle" : "", "family" : "Steggles", "given" : "Pete", "non-dropping-particle" : "", "parse-names" : false, "suffix" : "" } ], "collection-title" : "Lecture Notes in Computer Science", "container-title" : "Handheld and ubiquitous computing", "editor" : [ { "dropping-particle" : "", "family" : "Gellersen", "given" : "Hans-W.", "non-dropping-particle" : "", "parse-names" : false, "suffix" : "" } ], "id" : "ITEM-1", "issued" : { "date-parts" : [ [ "1999", "11", "9" ] ] }, "page" : "304-307", "publisher" : "Springer Berlin Heidelberg", "publisher-place" : "Berlin, Heidelberg", "title" : "Towards a better understanding of context and context-awareness", "type" : "chapter", "volume" : "1707" }, "locator" : "3", "suppress-author" : 1, "uris" : [ "http://www.mendeley.com/documents/?uuid=db7a7c7b-a34b-4576-a8b4-941388ac059e" ] } ], "mendeley" : { "formattedCitation" : "( 1999, S. 3)", "plainTextFormattedCitation" : "( 1999, S. 3)", "previouslyFormattedCitation" : "( 1999, S. 3)" }, "properties" : { "noteIndex" : 0 }, "schema" : "https://github.com/citation-style-language/schema/raw/master/csl-citation.json" }</w:instrText>
       </w:r>
       <w:r>
         <w:rPr>
@@ -3814,7 +3890,7 @@
           <w:rStyle w:val="AnfhrungszeichenZeichen"/>
           <w:rFonts w:eastAsiaTheme="minorHAnsi"/>
         </w:rPr>
-        <w:instrText>ADDIN CSL_CITATION { "citationItems" : [ { "id" : "ITEM-1", "itemData" : { "DOI" : "10.1007/3-540-48157-5", "ISBN" : "978-3-540-66550-2", "abstract" : "The use of context is important in interactive applications. It is par- ticularly important for applications where the users context is changing rap- idly, such as in both handheld and ubiquitous computing. In order to better un- derstand how we can use context and facilitate the building of context-aware applications, we need to more fully understand what constitutes a context- aware application and what context is. Towards this goal, we have surveyed existing work in context-aware computing. In this paper, we provide an over- view of the results of this survey and, in particular, definitions and categories of context and context-aware. We conclude with recommendations for how this better understanding of context inform a framework for the development of context-aware applications.", "author" : [ { "dropping-particle" : "", "family" : "Abowd", "given" : "Gregory D.", "non-dropping-particle" : "", "parse-names" : false, "suffix" : "" }, { "dropping-particle" : "", "family" : "Dey", "given" : "Anind K.", "non-dropping-particle" : "", "parse-names" : false, "suffix" : "" }, { "dropping-particle" : "", "family" : "Brown", "given" : "Peter J.", "non-dropping-particle" : "", "parse-names" : false, "suffix" : "" }, { "dropping-particle" : "", "family" : "Davies", "given" : "Nigel", "non-dropping-particle" : "", "parse-names" : false, "suffix" : "" }, { "dropping-particle" : "", "family" : "Smith", "given" : "Mark", "non-dropping-particle" : "", "parse-names" : false, "suffix" : "" }, { "dropping-particle" : "", "family" : "Steggles", "given" : "Pete", "non-dropping-particle" : "", "parse-names" : false, "suffix" : "" } ], "collection-title" : "Lecture Notes in Computer Science", "container-title" : "Handheld and ubiquitous computing", "editor" : [ { "dropping-particle" : "", "family" : "Gellersen", "given" : "Hans-W.", "non-dropping-particle" : "", "parse-names" : false, "suffix" : "" } ], "id" : "ITEM-1", "issued" : { "date-parts" : [ [ "1999", "11", "9" ] ] }, "page" : "304-307", "publisher" : "Springer Berlin Heidelberg", "publisher-place" : "Berlin, Heidelberg", "title" : "Towards a better understanding of context and context-awareness", "type" : "chapter", "volume" : "1707" }, "locator" : "6", "uris" : [ "http://www.mendeley.com/documents/?uuid=db7a7c7b-a34b-4576-a8b4-941388ac059e" ] } ], "mendeley" : { "previouslyFormattedCitation" : "(Abowd et al. 1999, S. 6)" }, "properties" : { "noteIndex" : 0 }, "schema" : "https://github.com/citation-style-language/schema/raw/master/csl-citation.json" }</w:instrText>
+        <w:instrText>ADDIN CSL_CITATION { "citationItems" : [ { "id" : "ITEM-1", "itemData" : { "DOI" : "10.1007/3-540-48157-5", "ISBN" : "978-3-540-66550-2", "abstract" : "The use of context is important in interactive applications. It is par- ticularly important for applications where the users context is changing rap- idly, such as in both handheld and ubiquitous computing. In order to better un- derstand how we can use context and facilitate the building of context-aware applications, we need to more fully understand what constitutes a context- aware application and what context is. Towards this goal, we have surveyed existing work in context-aware computing. In this paper, we provide an over- view of the results of this survey and, in particular, definitions and categories of context and context-aware. We conclude with recommendations for how this better understanding of context inform a framework for the development of context-aware applications.", "author" : [ { "dropping-particle" : "", "family" : "Abowd", "given" : "Gregory D.", "non-dropping-particle" : "", "parse-names" : false, "suffix" : "" }, { "dropping-particle" : "", "family" : "Dey", "given" : "Anind K.", "non-dropping-particle" : "", "parse-names" : false, "suffix" : "" }, { "dropping-particle" : "", "family" : "Brown", "given" : "Peter J.", "non-dropping-particle" : "", "parse-names" : false, "suffix" : "" }, { "dropping-particle" : "", "family" : "Davies", "given" : "Nigel", "non-dropping-particle" : "", "parse-names" : false, "suffix" : "" }, { "dropping-particle" : "", "family" : "Smith", "given" : "Mark", "non-dropping-particle" : "", "parse-names" : false, "suffix" : "" }, { "dropping-particle" : "", "family" : "Steggles", "given" : "Pete", "non-dropping-particle" : "", "parse-names" : false, "suffix" : "" } ], "collection-title" : "Lecture Notes in Computer Science", "container-title" : "Handheld and ubiquitous computing", "editor" : [ { "dropping-particle" : "", "family" : "Gellersen", "given" : "Hans-W.", "non-dropping-particle" : "", "parse-names" : false, "suffix" : "" } ], "id" : "ITEM-1", "issued" : { "date-parts" : [ [ "1999", "11", "9" ] ] }, "page" : "304-307", "publisher" : "Springer Berlin Heidelberg", "publisher-place" : "Berlin, Heidelberg", "title" : "Towards a better understanding of context and context-awareness", "type" : "chapter", "volume" : "1707" }, "locator" : "6", "uris" : [ "http://www.mendeley.com/documents/?uuid=db7a7c7b-a34b-4576-a8b4-941388ac059e" ] } ], "mendeley" : { "formattedCitation" : "(Abowd et al. 1999, S. 6)", "plainTextFormattedCitation" : "(Abowd et al. 1999, S. 6)", "previouslyFormattedCitation" : "(Abowd et al. 1999, S. 6)" }, "properties" : { "noteIndex" : 0 }, "schema" : "https://github.com/citation-style-language/schema/raw/master/csl-citation.json" }</w:instrText>
       </w:r>
       <w:r>
         <w:rPr>
@@ -3875,7 +3951,7 @@
         <w:rPr>
           <w:rFonts w:eastAsiaTheme="minorHAnsi"/>
         </w:rPr>
-        <w:instrText>ADDIN CSL_CITATION { "citationItems" : [ { "id" : "ITEM-1", "itemData" : { "DOI" : "10.1007/s007790170019", "ISSN" : "1617-4909", "author" : [ { "dropping-particle" : "", "family" : "Dey", "given" : "Anind K.", "non-dropping-particle" : "", "parse-names" : false, "suffix" : "" } ], "container-title" : "Personal and Ubiquitous Computing", "id" : "ITEM-1", "issue" : "1", "issued" : { "date-parts" : [ [ "2001", "2", "28" ] ] }, "page" : "4-7", "title" : "Understanding and Using Context", "type" : "article-journal", "volume" : "5" }, "locator" : "5", "uris" : [ "http://www.mendeley.com/documents/?uuid=1290ef42-b1a7-4f47-a1cb-a3e264017fa0" ] } ], "mendeley" : { "previouslyFormattedCitation" : "(Dey 2001, S. 5)" }, "properties" : { "noteIndex" : 0 }, "schema" : "https://github.com/citation-style-language/schema/raw/master/csl-citation.json" }</w:instrText>
+        <w:instrText>ADDIN CSL_CITATION { "citationItems" : [ { "id" : "ITEM-1", "itemData" : { "DOI" : "10.1007/s007790170019", "ISSN" : "1617-4909", "author" : [ { "dropping-particle" : "", "family" : "Dey", "given" : "Anind K.", "non-dropping-particle" : "", "parse-names" : false, "suffix" : "" } ], "container-title" : "Personal and Ubiquitous Computing", "id" : "ITEM-1", "issue" : "1", "issued" : { "date-parts" : [ [ "2001", "2", "28" ] ] }, "page" : "4-7", "title" : "Understanding and Using Context", "type" : "article-journal", "volume" : "5" }, "locator" : "5", "uris" : [ "http://www.mendeley.com/documents/?uuid=1290ef42-b1a7-4f47-a1cb-a3e264017fa0" ] } ], "mendeley" : { "formattedCitation" : "(Dey 2001, S. 5)", "plainTextFormattedCitation" : "(Dey 2001, S. 5)", "previouslyFormattedCitation" : "(Dey 2001, S. 5)" }, "properties" : { "noteIndex" : 0 }, "schema" : "https://github.com/citation-style-language/schema/raw/master/csl-citation.json" }</w:instrText>
       </w:r>
       <w:r>
         <w:rPr>
@@ -3912,7 +3988,7 @@
         <w:rPr>
           <w:rFonts w:eastAsiaTheme="minorHAnsi"/>
         </w:rPr>
-        <w:instrText>ADDIN CSL_CITATION { "citationItems" : [ { "id" : "ITEM-1", "itemData" : { "author" : [ { "dropping-particle" : "", "family" : "Baldauf", "given" : "Matthias", "non-dropping-particle" : "", "parse-names" : false, "suffix" : "" }, { "dropping-particle" : "", "family" : "Dustdar", "given" : "Schahram", "non-dropping-particle" : "", "parse-names" : false, "suffix" : "" }, { "dropping-particle" : "", "family" : "Rosenberg", "given" : "Florian", "non-dropping-particle" : "", "parse-names" : false, "suffix" : "" } ], "container-title" : "International Journal of Ad Hoc and Ubiquitous Computing", "id" : "ITEM-1", "issue" : "4", "issued" : { "date-parts" : [ [ "2007" ] ] }, "page" : "263-277", "title" : "A survey on context-aware systems", "type" : "article-journal", "volume" : "2" }, "locator" : "264", "uris" : [ "http://www.mendeley.com/documents/?uuid=6104ce2d-a21a-43de-a50b-e0c3229ba310" ] }, { "id" : "ITEM-2", "itemData" : { "DOI" : "10.1109/SURV.2013.042313.00197", "ISSN" : "1553-877X", "abstract" : "As we are moving towards the Internet of Things (IoT), the number of sensors deployed around the world is growing at a rapid pace. Market research has shown a significant growth of sensor deployments over the past decade and has predicted a significant increment of the growth rate in the future. These sensors continuously generate enormous amounts of data. However, in order to add value to raw sensor data we need to understand it. Collection, modelling, reasoning, and distribution of context in relation to sensor data plays critical role in this challenge. Context-aware computing has proven to be successful in understanding sensor data. In this paper, we survey context awareness from an IoT perspective. We present the necessary background by introducing the IoT paradigm and context-aware fundamentals at the beginning. Then we provide an in-depth analysis of context life cycle. We evaluate a subset of projects (50) which represent the majority of research and commercial solutions proposed in the field of context-aware computing conducted over the last decade (2001-2011) based on our own taxonomy. Finally, based on our evaluation, we highlight the lessons to be learnt from the past and some possible directions for future research. The survey addresses a broad range of techniques, methods, models, functionalities, systems, applications, and middleware solutions related to context awareness and IoT. Our goal is not only to analyse, compare and consolidate past research work but also to appreciate their findings and discuss their applicability towards the IoT.", "author" : [ { "dropping-particle" : "", "family" : "Perera", "given" : "Charith", "non-dropping-particle" : "", "parse-names" : false, "suffix" : "" }, { "dropping-particle" : "", "family" : "Zaslavsky", "given" : "Arkady", "non-dropping-particle" : "", "parse-names" : false, "suffix" : "" }, { "dropping-particle" : "", "family" : "Christen", "given" : "Peter", "non-dropping-particle" : "", "parse-names" : false, "suffix" : "" }, { "dropping-particle" : "", "family" : "Georgakopoulos", "given" : "Dimitrios", "non-dropping-particle" : "", "parse-names" : false, "suffix" : "" } ], "container-title" : "IEEE Communications Surveys &amp; Tutorials", "id" : "ITEM-2", "issue" : "1", "issued" : { "date-parts" : [ [ "2014", "1" ] ] }, "page" : "414-454", "shortTitle" : "Communications Surveys &amp; Tutorials, IEEE", "title" : "Context Aware Computing for The Internet of Things: A Survey", "type" : "article-journal", "volume" : "16" }, "locator" : "414", "prefix" : " ", "uris" : [ "http://www.mendeley.com/documents/?uuid=c573c0bb-3d8c-4bad-9b46-9802c4d7e30f" ] }, { "id" : "ITEM-3", "itemData" : { "ISSN" : "1744-0084", "author" : [ { "dropping-particle" : "", "family" : "Lee", "given" : "Sangkeun", "non-dropping-particle" : "", "parse-names" : false, "suffix" : "" }, { "dropping-particle" : "", "family" : "Chang", "given" : "Juno", "non-dropping-particle" : "", "parse-names" : false, "suffix" : "" }, { "dropping-particle" : "", "family" : "Lee", "given" : "Sang-goo", "non-dropping-particle" : "", "parse-names" : false, "suffix" : "" } ], "container-title" : "Information-An International Interdisciplinary Journal", "id" : "ITEM-3", "issue" : "2", "issued" : { "date-parts" : [ [ "2010" ] ] }, "page" : "527-548", "title" : "Survey and Trend Analysis of Context-Aware Systems", "type" : "article-journal", "volume" : "14" }, "locator" : "1", "prefix" : " ", "uris" : [ "http://www.mendeley.com/documents/?uuid=46dc9e13-327f-47af-b9de-b21fe01fc270" ] }, { "id" : "ITEM-4", "itemData" : { "DOI" : "10.1109/ISWC.1999.806639", "ISBN" : "0-7695-0428-0", "author" : [ { "dropping-particle" : "", "family" : "Dey", "given" : "A.K.", "non-dropping-particle" : "", "parse-names" : false, "suffix" : "" }, { "dropping-particle" : "", "family" : "Salber", "given" : "D.", "non-dropping-particle" : "", "parse-names" : false, "suffix" : "" }, { "dropping-particle" : "", "family" : "Abowd", "given" : "G.D.", "non-dropping-particle" : "", "parse-names" : false, "suffix" : "" }, { "dropping-particle" : "", "family" : "Futakawa", "given" : "M.", "non-dropping-particle" : "", "parse-names" : false, "suffix" : "" } ], "container-title" : "Digest of Papers. Third International Symposium on Wearable Computers", "id" : "ITEM-4", "issued" : { "date-parts" : [ [ "1999" ] ] }, "page" : "21-28", "publisher" : "IEEE Comput. Soc", "title" : "The Conference Assistant: combining context-awareness with wearable computing", "type" : "paper-conference" }, "locator" : "2", "prefix" : " ", "uris" : [ "http://www.mendeley.com/documents/?uuid=d2e3d6d7-e768-4024-b303-cefa2ffa205d" ] } ], "mendeley" : { "previouslyFormattedCitation" : "(Baldauf et al. 2007, S. 264; Perera et al. 2014, S. 414; Lee et al. 2010, S. 1; Dey et al. 1999, S. 2)" }, "properties" : { "noteIndex" : 0 }, "schema" : "https://github.com/citation-style-language/schema/raw/master/csl-citation.json" }</w:instrText>
+        <w:instrText>ADDIN CSL_CITATION { "citationItems" : [ { "id" : "ITEM-1", "itemData" : { "author" : [ { "dropping-particle" : "", "family" : "Baldauf", "given" : "Matthias", "non-dropping-particle" : "", "parse-names" : false, "suffix" : "" }, { "dropping-particle" : "", "family" : "Dustdar", "given" : "Schahram", "non-dropping-particle" : "", "parse-names" : false, "suffix" : "" }, { "dropping-particle" : "", "family" : "Rosenberg", "given" : "Florian", "non-dropping-particle" : "", "parse-names" : false, "suffix" : "" } ], "container-title" : "International Journal of Ad Hoc and Ubiquitous Computing", "id" : "ITEM-1", "issue" : "4", "issued" : { "date-parts" : [ [ "2007" ] ] }, "page" : "263-277", "title" : "A survey on context-aware systems", "type" : "article-journal", "volume" : "2" }, "locator" : "264", "uris" : [ "http://www.mendeley.com/documents/?uuid=6104ce2d-a21a-43de-a50b-e0c3229ba310" ] }, { "id" : "ITEM-2", "itemData" : { "DOI" : "10.1109/SURV.2013.042313.00197", "ISSN" : "1553-877X", "abstract" : "As we are moving towards the Internet of Things (IoT), the number of sensors deployed around the world is growing at a rapid pace. Market research has shown a significant growth of sensor deployments over the past decade and has predicted a significant increment of the growth rate in the future. These sensors continuously generate enormous amounts of data. However, in order to add value to raw sensor data we need to understand it. Collection, modelling, reasoning, and distribution of context in relation to sensor data plays critical role in this challenge. Context-aware computing has proven to be successful in understanding sensor data. In this paper, we survey context awareness from an IoT perspective. We present the necessary background by introducing the IoT paradigm and context-aware fundamentals at the beginning. Then we provide an in-depth analysis of context life cycle. We evaluate a subset of projects (50) which represent the majority of research and commercial solutions proposed in the field of context-aware computing conducted over the last decade (2001-2011) based on our own taxonomy. Finally, based on our evaluation, we highlight the lessons to be learnt from the past and some possible directions for future research. The survey addresses a broad range of techniques, methods, models, functionalities, systems, applications, and middleware solutions related to context awareness and IoT. Our goal is not only to analyse, compare and consolidate past research work but also to appreciate their findings and discuss their applicability towards the IoT.", "author" : [ { "dropping-particle" : "", "family" : "Perera", "given" : "Charith", "non-dropping-particle" : "", "parse-names" : false, "suffix" : "" }, { "dropping-particle" : "", "family" : "Zaslavsky", "given" : "Arkady", "non-dropping-particle" : "", "parse-names" : false, "suffix" : "" }, { "dropping-particle" : "", "family" : "Christen", "given" : "Peter", "non-dropping-particle" : "", "parse-names" : false, "suffix" : "" }, { "dropping-particle" : "", "family" : "Georgakopoulos", "given" : "Dimitrios", "non-dropping-particle" : "", "parse-names" : false, "suffix" : "" } ], "container-title" : "IEEE Communications Surveys &amp; Tutorials", "id" : "ITEM-2", "issue" : "1", "issued" : { "date-parts" : [ [ "2014", "1" ] ] }, "page" : "414-454", "shortTitle" : "Communications Surveys &amp; Tutorials, IEEE", "title" : "Context Aware Computing for The Internet of Things: A Survey", "type" : "article-journal", "volume" : "16" }, "locator" : "414", "prefix" : " ", "uris" : [ "http://www.mendeley.com/documents/?uuid=c573c0bb-3d8c-4bad-9b46-9802c4d7e30f" ] }, { "id" : "ITEM-3", "itemData" : { "ISSN" : "1744-0084", "author" : [ { "dropping-particle" : "", "family" : "Lee", "given" : "Sangkeun", "non-dropping-particle" : "", "parse-names" : false, "suffix" : "" }, { "dropping-particle" : "", "family" : "Chang", "given" : "Juno", "non-dropping-particle" : "", "parse-names" : false, "suffix" : "" }, { "dropping-particle" : "", "family" : "Lee", "given" : "Sang-goo", "non-dropping-particle" : "", "parse-names" : false, "suffix" : "" } ], "container-title" : "Information-An International Interdisciplinary Journal", "id" : "ITEM-3", "issue" : "2", "issued" : { "date-parts" : [ [ "2010" ] ] }, "page" : "527-548", "title" : "Survey and Trend Analysis of Context-Aware Systems", "type" : "article-journal", "volume" : "14" }, "locator" : "1", "prefix" : " ", "uris" : [ "http://www.mendeley.com/documents/?uuid=46dc9e13-327f-47af-b9de-b21fe01fc270" ] }, { "id" : "ITEM-4", "itemData" : { "DOI" : "10.1109/ISWC.1999.806639", "ISBN" : "0-7695-0428-0", "author" : [ { "dropping-particle" : "", "family" : "Dey", "given" : "A.K.", "non-dropping-particle" : "", "parse-names" : false, "suffix" : "" }, { "dropping-particle" : "", "family" : "Salber", "given" : "D.", "non-dropping-particle" : "", "parse-names" : false, "suffix" : "" }, { "dropping-particle" : "", "family" : "Abowd", "given" : "G.D.", "non-dropping-particle" : "", "parse-names" : false, "suffix" : "" }, { "dropping-particle" : "", "family" : "Futakawa", "given" : "M.", "non-dropping-particle" : "", "parse-names" : false, "suffix" : "" } ], "container-title" : "Digest of Papers. Third International Symposium on Wearable Computers", "id" : "ITEM-4", "issued" : { "date-parts" : [ [ "1999" ] ] }, "page" : "21-28", "publisher" : "IEEE Comput. Soc", "title" : "The Conference Assistant: combining context-awareness with wearable computing", "type" : "paper-conference" }, "locator" : "2", "prefix" : " ", "uris" : [ "http://www.mendeley.com/documents/?uuid=d2e3d6d7-e768-4024-b303-cefa2ffa205d" ] } ], "mendeley" : { "formattedCitation" : "(Baldauf et al. 2007, S. 264; Perera et al. 2014, S. 414; Lee et al. 2010, S. 1; Dey et al. 1999, S. 2)", "plainTextFormattedCitation" : "(Baldauf et al. 2007, S. 264; Perera et al. 2014, S. 414; Lee et al. 2010, S. 1; Dey et al. 1999, S. 2)", "previouslyFormattedCitation" : "(Baldauf et al. 2007, S. 264; Perera et al. 2014, S. 414; Lee et al. 2010, S. 1; Dey et al. 1999, S. 2)" }, "properties" : { "noteIndex" : 0 }, "schema" : "https://github.com/citation-style-language/schema/raw/master/csl-citation.json" }</w:instrText>
       </w:r>
       <w:r>
         <w:rPr>
@@ -4496,7 +4572,7 @@
         <w:rPr>
           <w:b w:val="0"/>
         </w:rPr>
-        <w:instrText>ADDIN CSL_CITATION { "citationItems" : [ { "id" : "ITEM-1", "itemData" : { "author" : [ { "dropping-particle" : "", "family" : "Baldauf", "given" : "Matthias", "non-dropping-particle" : "", "parse-names" : false, "suffix" : "" }, { "dropping-particle" : "", "family" : "Dustdar", "given" : "Schahram", "non-dropping-particle" : "", "parse-names" : false, "suffix" : "" }, { "dropping-particle" : "", "family" : "Rosenberg", "given" : "Florian", "non-dropping-particle" : "", "parse-names" : false, "suffix" : "" } ], "container-title" : "International Journal of Ad Hoc and Ubiquitous Computing", "id" : "ITEM-1", "issue" : "4", "issued" : { "date-parts" : [ [ "2007" ] ] }, "page" : "263-277", "title" : "A survey on context-aware systems", "type" : "article-journal", "volume" : "2" }, "locator" : "266", "uris" : [ "http://www.mendeley.com/documents/?uuid=6104ce2d-a21a-43de-a50b-e0c3229ba310" ] } ], "mendeley" : { "previouslyFormattedCitation" : "(Baldauf et al. 2007, S. 266)" }, "properties" : { "noteIndex" : 0 }, "schema" : "https://github.com/citation-style-language/schema/raw/master/csl-citation.json" }</w:instrText>
+        <w:instrText>ADDIN CSL_CITATION { "citationItems" : [ { "id" : "ITEM-1", "itemData" : { "author" : [ { "dropping-particle" : "", "family" : "Baldauf", "given" : "Matthias", "non-dropping-particle" : "", "parse-names" : false, "suffix" : "" }, { "dropping-particle" : "", "family" : "Dustdar", "given" : "Schahram", "non-dropping-particle" : "", "parse-names" : false, "suffix" : "" }, { "dropping-particle" : "", "family" : "Rosenberg", "given" : "Florian", "non-dropping-particle" : "", "parse-names" : false, "suffix" : "" } ], "container-title" : "International Journal of Ad Hoc and Ubiquitous Computing", "id" : "ITEM-1", "issue" : "4", "issued" : { "date-parts" : [ [ "2007" ] ] }, "page" : "263-277", "title" : "A survey on context-aware systems", "type" : "article-journal", "volume" : "2" }, "locator" : "266", "uris" : [ "http://www.mendeley.com/documents/?uuid=6104ce2d-a21a-43de-a50b-e0c3229ba310" ] } ], "mendeley" : { "formattedCitation" : "(Baldauf et al. 2007, S. 266)", "plainTextFormattedCitation" : "(Baldauf et al. 2007, S. 266)", "previouslyFormattedCitation" : "(Baldauf et al. 2007, S. 266)" }, "properties" : { "noteIndex" : 0 }, "schema" : "https://github.com/citation-style-language/schema/raw/master/csl-citation.json" }</w:instrText>
       </w:r>
       <w:r>
         <w:rPr>
@@ -4533,7 +4609,7 @@
         <w:fldChar w:fldCharType="begin" w:fldLock="1"/>
       </w:r>
       <w:r>
-        <w:instrText>ADDIN CSL_CITATION { "citationItems" : [ { "id" : "ITEM-1", "itemData" : { "author" : [ { "dropping-particle" : "", "family" : "Baldauf", "given" : "Matthias", "non-dropping-particle" : "", "parse-names" : false, "suffix" : "" }, { "dropping-particle" : "", "family" : "Dustdar", "given" : "Schahram", "non-dropping-particle" : "", "parse-names" : false, "suffix" : "" }, { "dropping-particle" : "", "family" : "Rosenberg", "given" : "Florian", "non-dropping-particle" : "", "parse-names" : false, "suffix" : "" } ], "container-title" : "International Journal of Ad Hoc and Ubiquitous Computing", "id" : "ITEM-1", "issue" : "4", "issued" : { "date-parts" : [ [ "2007" ] ] }, "page" : "263-277", "title" : "A survey on context-aware systems", "type" : "article-journal", "volume" : "2" }, "suppress-author" : 1, "uris" : [ "http://www.mendeley.com/documents/?uuid=6104ce2d-a21a-43de-a50b-e0c3229ba310" ] } ], "mendeley" : { "previouslyFormattedCitation" : "( 2007)" }, "properties" : { "noteIndex" : 0 }, "schema" : "https://github.com/citation-style-language/schema/raw/master/csl-citation.json" }</w:instrText>
+        <w:instrText>ADDIN CSL_CITATION { "citationItems" : [ { "id" : "ITEM-1", "itemData" : { "author" : [ { "dropping-particle" : "", "family" : "Baldauf", "given" : "Matthias", "non-dropping-particle" : "", "parse-names" : false, "suffix" : "" }, { "dropping-particle" : "", "family" : "Dustdar", "given" : "Schahram", "non-dropping-particle" : "", "parse-names" : false, "suffix" : "" }, { "dropping-particle" : "", "family" : "Rosenberg", "given" : "Florian", "non-dropping-particle" : "", "parse-names" : false, "suffix" : "" } ], "container-title" : "International Journal of Ad Hoc and Ubiquitous Computing", "id" : "ITEM-1", "issue" : "4", "issued" : { "date-parts" : [ [ "2007" ] ] }, "page" : "263-277", "title" : "A survey on context-aware systems", "type" : "article-journal", "volume" : "2" }, "suppress-author" : 1, "uris" : [ "http://www.mendeley.com/documents/?uuid=6104ce2d-a21a-43de-a50b-e0c3229ba310" ] } ], "mendeley" : { "formattedCitation" : "( 2007)", "plainTextFormattedCitation" : "( 2007)", "previouslyFormattedCitation" : "( 2007)" }, "properties" : { "noteIndex" : 0 }, "schema" : "https://github.com/citation-style-language/schema/raw/master/csl-citation.json" }</w:instrText>
       </w:r>
       <w:r>
         <w:fldChar w:fldCharType="separate"/>
@@ -4554,7 +4630,7 @@
         <w:fldChar w:fldCharType="begin" w:fldLock="1"/>
       </w:r>
       <w:r>
-        <w:instrText>ADDIN CSL_CITATION { "citationItems" : [ { "id" : "ITEM-1", "itemData" : { "DOI" : "10.1109/SURV.2013.042313.00197", "ISSN" : "1553-877X", "abstract" : "As we are moving towards the Internet of Things (IoT), the number of sensors deployed around the world is growing at a rapid pace. Market research has shown a significant growth of sensor deployments over the past decade and has predicted a significant increment of the growth rate in the future. These sensors continuously generate enormous amounts of data. However, in order to add value to raw sensor data we need to understand it. Collection, modelling, reasoning, and distribution of context in relation to sensor data plays critical role in this challenge. Context-aware computing has proven to be successful in understanding sensor data. In this paper, we survey context awareness from an IoT perspective. We present the necessary background by introducing the IoT paradigm and context-aware fundamentals at the beginning. Then we provide an in-depth analysis of context life cycle. We evaluate a subset of projects (50) which represent the majority of research and commercial solutions proposed in the field of context-aware computing conducted over the last decade (2001-2011) based on our own taxonomy. Finally, based on our evaluation, we highlight the lessons to be learnt from the past and some possible directions for future research. The survey addresses a broad range of techniques, methods, models, functionalities, systems, applications, and middleware solutions related to context awareness and IoT. Our goal is not only to analyse, compare and consolidate past research work but also to appreciate their findings and discuss their applicability towards the IoT.", "author" : [ { "dropping-particle" : "", "family" : "Perera", "given" : "Charith", "non-dropping-particle" : "", "parse-names" : false, "suffix" : "" }, { "dropping-particle" : "", "family" : "Zaslavsky", "given" : "Arkady", "non-dropping-particle" : "", "parse-names" : false, "suffix" : "" }, { "dropping-particle" : "", "family" : "Christen", "given" : "Peter", "non-dropping-particle" : "", "parse-names" : false, "suffix" : "" }, { "dropping-particle" : "", "family" : "Georgakopoulos", "given" : "Dimitrios", "non-dropping-particle" : "", "parse-names" : false, "suffix" : "" } ], "container-title" : "IEEE Communications Surveys &amp; Tutorials", "id" : "ITEM-1", "issue" : "1", "issued" : { "date-parts" : [ [ "2014", "1" ] ] }, "page" : "414-454", "shortTitle" : "Communications Surveys &amp; Tutorials, IEEE", "title" : "Context Aware Computing for The Internet of Things: A Survey", "type" : "article-journal", "volume" : "16" }, "suppress-author" : 1, "uris" : [ "http://www.mendeley.com/documents/?uuid=c573c0bb-3d8c-4bad-9b46-9802c4d7e30f" ] } ], "mendeley" : { "previouslyFormattedCitation" : "( 2014)" }, "properties" : { "noteIndex" : 0 }, "schema" : "https://github.com/citation-style-language/schema/raw/master/csl-citation.json" }</w:instrText>
+        <w:instrText>ADDIN CSL_CITATION { "citationItems" : [ { "id" : "ITEM-1", "itemData" : { "DOI" : "10.1109/SURV.2013.042313.00197", "ISSN" : "1553-877X", "abstract" : "As we are moving towards the Internet of Things (IoT), the number of sensors deployed around the world is growing at a rapid pace. Market research has shown a significant growth of sensor deployments over the past decade and has predicted a significant increment of the growth rate in the future. These sensors continuously generate enormous amounts of data. However, in order to add value to raw sensor data we need to understand it. Collection, modelling, reasoning, and distribution of context in relation to sensor data plays critical role in this challenge. Context-aware computing has proven to be successful in understanding sensor data. In this paper, we survey context awareness from an IoT perspective. We present the necessary background by introducing the IoT paradigm and context-aware fundamentals at the beginning. Then we provide an in-depth analysis of context life cycle. We evaluate a subset of projects (50) which represent the majority of research and commercial solutions proposed in the field of context-aware computing conducted over the last decade (2001-2011) based on our own taxonomy. Finally, based on our evaluation, we highlight the lessons to be learnt from the past and some possible directions for future research. The survey addresses a broad range of techniques, methods, models, functionalities, systems, applications, and middleware solutions related to context awareness and IoT. Our goal is not only to analyse, compare and consolidate past research work but also to appreciate their findings and discuss their applicability towards the IoT.", "author" : [ { "dropping-particle" : "", "family" : "Perera", "given" : "Charith", "non-dropping-particle" : "", "parse-names" : false, "suffix" : "" }, { "dropping-particle" : "", "family" : "Zaslavsky", "given" : "Arkady", "non-dropping-particle" : "", "parse-names" : false, "suffix" : "" }, { "dropping-particle" : "", "family" : "Christen", "given" : "Peter", "non-dropping-particle" : "", "parse-names" : false, "suffix" : "" }, { "dropping-particle" : "", "family" : "Georgakopoulos", "given" : "Dimitrios", "non-dropping-particle" : "", "parse-names" : false, "suffix" : "" } ], "container-title" : "IEEE Communications Surveys &amp; Tutorials", "id" : "ITEM-1", "issue" : "1", "issued" : { "date-parts" : [ [ "2014", "1" ] ] }, "page" : "414-454", "shortTitle" : "Communications Surveys &amp; Tutorials, IEEE", "title" : "Context Aware Computing for The Internet of Things: A Survey", "type" : "article-journal", "volume" : "16" }, "suppress-author" : 1, "uris" : [ "http://www.mendeley.com/documents/?uuid=c573c0bb-3d8c-4bad-9b46-9802c4d7e30f" ] } ], "mendeley" : { "formattedCitation" : "( 2014)", "plainTextFormattedCitation" : "( 2014)", "previouslyFormattedCitation" : "( 2014)" }, "properties" : { "noteIndex" : 0 }, "schema" : "https://github.com/citation-style-language/schema/raw/master/csl-citation.json" }</w:instrText>
       </w:r>
       <w:r>
         <w:fldChar w:fldCharType="separate"/>
@@ -4596,7 +4672,7 @@
         <w:fldChar w:fldCharType="begin" w:fldLock="1"/>
       </w:r>
       <w:r>
-        <w:instrText>ADDIN CSL_CITATION { "citationItems" : [ { "id" : "ITEM-1", "itemData" : { "author" : [ { "dropping-particle" : "", "family" : "Chen", "given" : "HL", "non-dropping-particle" : "", "parse-names" : false, "suffix" : "" } ], "id" : "ITEM-1", "issued" : { "date-parts" : [ [ "2004" ] ] }, "publisher" : "University of Maryland", "title" : "An intelligent broker architecture for pervasive context-aware systems", "type" : "thesis" }, "suppress-author" : 1, "uris" : [ "http://www.mendeley.com/documents/?uuid=466bc61a-c98b-4f85-a4ea-f71f726b5dc7" ] } ], "mendeley" : { "previouslyFormattedCitation" : "( 2004)" }, "properties" : { "noteIndex" : 0 }, "schema" : "https://github.com/citation-style-language/schema/raw/master/csl-citation.json" }</w:instrText>
+        <w:instrText>ADDIN CSL_CITATION { "citationItems" : [ { "id" : "ITEM-1", "itemData" : { "author" : [ { "dropping-particle" : "", "family" : "Chen", "given" : "HL", "non-dropping-particle" : "", "parse-names" : false, "suffix" : "" } ], "id" : "ITEM-1", "issued" : { "date-parts" : [ [ "2004" ] ] }, "publisher" : "University of Maryland", "title" : "An intelligent broker architecture for pervasive context-aware systems", "type" : "thesis" }, "suppress-author" : 1, "uris" : [ "http://www.mendeley.com/documents/?uuid=466bc61a-c98b-4f85-a4ea-f71f726b5dc7" ] } ], "mendeley" : { "formattedCitation" : "( 2004)", "plainTextFormattedCitation" : "( 2004)", "previouslyFormattedCitation" : "( 2004)" }, "properties" : { "noteIndex" : 0 }, "schema" : "https://github.com/citation-style-language/schema/raw/master/csl-citation.json" }</w:instrText>
       </w:r>
       <w:r>
         <w:fldChar w:fldCharType="separate"/>
@@ -4620,7 +4696,7 @@
         <w:fldChar w:fldCharType="begin" w:fldLock="1"/>
       </w:r>
       <w:r>
-        <w:instrText>ADDIN CSL_CITATION { "citationItems" : [ { "id" : "ITEM-1", "itemData" : { "author" : [ { "dropping-particle" : "", "family" : "Indulska", "given" : "J", "non-dropping-particle" : "", "parse-names" : false, "suffix" : "" }, { "dropping-particle" : "", "family" : "Sutton", "given" : "P", "non-dropping-particle" : "", "parse-names" : false, "suffix" : "" } ], "container-title" : "Workshop on Wearable, Invisible, Context-Aware, Ambient, Pervasive and Ubiquitous Computing", "id" : "ITEM-1", "issued" : { "date-parts" : [ [ "2003" ] ] }, "page" : "143-151", "publisher" : "Australian Computer Society", "publisher-place" : "Adelaide, Australia", "title" : "Location management in pervasive systems", "type" : "paper-conference" }, "uris" : [ "http://www.mendeley.com/documents/?uuid=072c6ef8-64d6-4a57-853a-b958fc787961" ] } ], "mendeley" : { "previouslyFormattedCitation" : "(Indulska und Sutton 2003)" }, "properties" : { "noteIndex" : 0 }, "schema" : "https://github.com/citation-style-language/schema/raw/master/csl-citation.json" }</w:instrText>
+        <w:instrText>ADDIN CSL_CITATION { "citationItems" : [ { "id" : "ITEM-1", "itemData" : { "author" : [ { "dropping-particle" : "", "family" : "Indulska", "given" : "J", "non-dropping-particle" : "", "parse-names" : false, "suffix" : "" }, { "dropping-particle" : "", "family" : "Sutton", "given" : "P", "non-dropping-particle" : "", "parse-names" : false, "suffix" : "" } ], "container-title" : "Workshop on Wearable, Invisible, Context-Aware, Ambient, Pervasive and Ubiquitous Computing", "id" : "ITEM-1", "issued" : { "date-parts" : [ [ "2003" ] ] }, "page" : "143-151", "publisher" : "Australian Computer Society", "publisher-place" : "Adelaide, Australia", "title" : "Location management in pervasive systems", "type" : "paper-conference" }, "uris" : [ "http://www.mendeley.com/documents/?uuid=072c6ef8-64d6-4a57-853a-b958fc787961" ] } ], "mendeley" : { "formattedCitation" : "(Indulska und Sutton 2003)", "plainTextFormattedCitation" : "(Indulska und Sutton 2003)", "previouslyFormattedCitation" : "(Indulska und Sutton 2003)" }, "properties" : { "noteIndex" : 0 }, "schema" : "https://github.com/citation-style-language/schema/raw/master/csl-citation.json" }</w:instrText>
       </w:r>
       <w:r>
         <w:fldChar w:fldCharType="separate"/>
@@ -4696,7 +4772,7 @@
         <w:fldChar w:fldCharType="begin" w:fldLock="1"/>
       </w:r>
       <w:r>
-        <w:instrText>ADDIN CSL_CITATION { "citationItems" : [ { "id" : "ITEM-1", "itemData" : { "author" : [ { "dropping-particle" : "", "family" : "Baldauf", "given" : "Matthias", "non-dropping-particle" : "", "parse-names" : false, "suffix" : "" }, { "dropping-particle" : "", "family" : "Dustdar", "given" : "Schahram", "non-dropping-particle" : "", "parse-names" : false, "suffix" : "" }, { "dropping-particle" : "", "family" : "Rosenberg", "given" : "Florian", "non-dropping-particle" : "", "parse-names" : false, "suffix" : "" } ], "container-title" : "International Journal of Ad Hoc and Ubiquitous Computing", "id" : "ITEM-1", "issue" : "4", "issued" : { "date-parts" : [ [ "2007" ] ] }, "page" : "263-277", "title" : "A survey on context-aware systems", "type" : "article-journal", "volume" : "2" }, "locator" : "264-265", "uris" : [ "http://www.mendeley.com/documents/?uuid=6104ce2d-a21a-43de-a50b-e0c3229ba310" ] }, { "id" : "ITEM-2", "itemData" : { "DOI" : "10.1109/SURV.2013.042313.00197", "ISSN" : "1553-877X", "abstract" : "As we are moving towards the Internet of Things (IoT), the number of sensors deployed around the world is growing at a rapid pace. Market research has shown a significant growth of sensor deployments over the past decade and has predicted a significant increment of the growth rate in the future. These sensors continuously generate enormous amounts of data. However, in order to add value to raw sensor data we need to understand it. Collection, modelling, reasoning, and distribution of context in relation to sensor data plays critical role in this challenge. Context-aware computing has proven to be successful in understanding sensor data. In this paper, we survey context awareness from an IoT perspective. We present the necessary background by introducing the IoT paradigm and context-aware fundamentals at the beginning. Then we provide an in-depth analysis of context life cycle. We evaluate a subset of projects (50) which represent the majority of research and commercial solutions proposed in the field of context-aware computing conducted over the last decade (2001-2011) based on our own taxonomy. Finally, based on our evaluation, we highlight the lessons to be learnt from the past and some possible directions for future research. The survey addresses a broad range of techniques, methods, models, functionalities, systems, applications, and middleware solutions related to context awareness and IoT. Our goal is not only to analyse, compare and consolidate past research work but also to appreciate their findings and discuss their applicability towards the IoT.", "author" : [ { "dropping-particle" : "", "family" : "Perera", "given" : "Charith", "non-dropping-particle" : "", "parse-names" : false, "suffix" : "" }, { "dropping-particle" : "", "family" : "Zaslavsky", "given" : "Arkady", "non-dropping-particle" : "", "parse-names" : false, "suffix" : "" }, { "dropping-particle" : "", "family" : "Christen", "given" : "Peter", "non-dropping-particle" : "", "parse-names" : false, "suffix" : "" }, { "dropping-particle" : "", "family" : "Georgakopoulos", "given" : "Dimitrios", "non-dropping-particle" : "", "parse-names" : false, "suffix" : "" } ], "container-title" : "IEEE Communications Surveys &amp; Tutorials", "id" : "ITEM-2", "issue" : "1", "issued" : { "date-parts" : [ [ "2014", "1" ] ] }, "page" : "414-454", "shortTitle" : "Communications Surveys &amp; Tutorials, IEEE", "title" : "Context Aware Computing for The Internet of Things: A Survey", "type" : "article-journal", "volume" : "16" }, "locator" : "428", "prefix" : " ", "uris" : [ "http://www.mendeley.com/documents/?uuid=c573c0bb-3d8c-4bad-9b46-9802c4d7e30f" ] } ], "mendeley" : { "previouslyFormattedCitation" : "(Baldauf et al. 2007, S. 264\u2013265; Perera et al. 2014, S. 428)" }, "properties" : { "noteIndex" : 0 }, "schema" : "https://github.com/citation-style-language/schema/raw/master/csl-citation.json" }</w:instrText>
+        <w:instrText>ADDIN CSL_CITATION { "citationItems" : [ { "id" : "ITEM-1", "itemData" : { "author" : [ { "dropping-particle" : "", "family" : "Baldauf", "given" : "Matthias", "non-dropping-particle" : "", "parse-names" : false, "suffix" : "" }, { "dropping-particle" : "", "family" : "Dustdar", "given" : "Schahram", "non-dropping-particle" : "", "parse-names" : false, "suffix" : "" }, { "dropping-particle" : "", "family" : "Rosenberg", "given" : "Florian", "non-dropping-particle" : "", "parse-names" : false, "suffix" : "" } ], "container-title" : "International Journal of Ad Hoc and Ubiquitous Computing", "id" : "ITEM-1", "issue" : "4", "issued" : { "date-parts" : [ [ "2007" ] ] }, "page" : "263-277", "title" : "A survey on context-aware systems", "type" : "article-journal", "volume" : "2" }, "locator" : "264-265", "uris" : [ "http://www.mendeley.com/documents/?uuid=6104ce2d-a21a-43de-a50b-e0c3229ba310" ] }, { "id" : "ITEM-2", "itemData" : { "DOI" : "10.1109/SURV.2013.042313.00197", "ISSN" : "1553-877X", "abstract" : "As we are moving towards the Internet of Things (IoT), the number of sensors deployed around the world is growing at a rapid pace. Market research has shown a significant growth of sensor deployments over the past decade and has predicted a significant increment of the growth rate in the future. These sensors continuously generate enormous amounts of data. However, in order to add value to raw sensor data we need to understand it. Collection, modelling, reasoning, and distribution of context in relation to sensor data plays critical role in this challenge. Context-aware computing has proven to be successful in understanding sensor data. In this paper, we survey context awareness from an IoT perspective. We present the necessary background by introducing the IoT paradigm and context-aware fundamentals at the beginning. Then we provide an in-depth analysis of context life cycle. We evaluate a subset of projects (50) which represent the majority of research and commercial solutions proposed in the field of context-aware computing conducted over the last decade (2001-2011) based on our own taxonomy. Finally, based on our evaluation, we highlight the lessons to be learnt from the past and some possible directions for future research. The survey addresses a broad range of techniques, methods, models, functionalities, systems, applications, and middleware solutions related to context awareness and IoT. Our goal is not only to analyse, compare and consolidate past research work but also to appreciate their findings and discuss their applicability towards the IoT.", "author" : [ { "dropping-particle" : "", "family" : "Perera", "given" : "Charith", "non-dropping-particle" : "", "parse-names" : false, "suffix" : "" }, { "dropping-particle" : "", "family" : "Zaslavsky", "given" : "Arkady", "non-dropping-particle" : "", "parse-names" : false, "suffix" : "" }, { "dropping-particle" : "", "family" : "Christen", "given" : "Peter", "non-dropping-particle" : "", "parse-names" : false, "suffix" : "" }, { "dropping-particle" : "", "family" : "Georgakopoulos", "given" : "Dimitrios", "non-dropping-particle" : "", "parse-names" : false, "suffix" : "" } ], "container-title" : "IEEE Communications Surveys &amp; Tutorials", "id" : "ITEM-2", "issue" : "1", "issued" : { "date-parts" : [ [ "2014", "1" ] ] }, "page" : "414-454", "shortTitle" : "Communications Surveys &amp; Tutorials, IEEE", "title" : "Context Aware Computing for The Internet of Things: A Survey", "type" : "article-journal", "volume" : "16" }, "locator" : "428", "prefix" : " ", "uris" : [ "http://www.mendeley.com/documents/?uuid=c573c0bb-3d8c-4bad-9b46-9802c4d7e30f" ] } ], "mendeley" : { "formattedCitation" : "(Baldauf et al. 2007, S. 264\u2013265; Perera et al. 2014, S. 428)", "plainTextFormattedCitation" : "(Baldauf et al. 2007, S. 264\u2013265; Perera et al. 2014, S. 428)", "previouslyFormattedCitation" : "(Baldauf et al. 2007, S. 264\u2013265; Perera et al. 2014, S. 428)" }, "properties" : { "noteIndex" : 0 }, "schema" : "https://github.com/citation-style-language/schema/raw/master/csl-citation.json" }</w:instrText>
       </w:r>
       <w:r>
         <w:fldChar w:fldCharType="separate"/>
@@ -4765,7 +4841,7 @@
         <w:fldChar w:fldCharType="begin" w:fldLock="1"/>
       </w:r>
       <w:r>
-        <w:instrText>ADDIN CSL_CITATION { "citationItems" : [ { "id" : "ITEM-1", "itemData" : { "DOI" : "10.1109/98.944006", "ISSN" : "1070-9916", "author" : [ { "dropping-particle" : "", "family" : "Schmidt", "given" : "A", "non-dropping-particle" : "", "parse-names" : false, "suffix" : "" }, { "dropping-particle" : "", "family" : "Laerhoven", "given" : "K.", "non-dropping-particle" : "van", "parse-names" : false, "suffix" : "" } ], "container-title" : "IEEE Personal Communications", "id" : "ITEM-1", "issue" : "4", "issued" : { "date-parts" : [ [ "2001", "8" ] ] }, "page" : "66-71", "title" : "How to build smart appliances?", "type" : "article-journal", "volume" : "8" }, "locator" : "67-68", "uris" : [ "http://www.mendeley.com/documents/?uuid=69a5c2d8-0231-44f1-a361-9809c17837c1" ] } ], "mendeley" : { "previouslyFormattedCitation" : "(Schmidt und van Laerhoven 2001, S. 67\u201368)" }, "properties" : { "noteIndex" : 0 }, "schema" : "https://github.com/citation-style-language/schema/raw/master/csl-citation.json" }</w:instrText>
+        <w:instrText>ADDIN CSL_CITATION { "citationItems" : [ { "id" : "ITEM-1", "itemData" : { "DOI" : "10.1109/98.944006", "ISSN" : "1070-9916", "author" : [ { "dropping-particle" : "", "family" : "Schmidt", "given" : "A", "non-dropping-particle" : "", "parse-names" : false, "suffix" : "" }, { "dropping-particle" : "", "family" : "Laerhoven", "given" : "K.", "non-dropping-particle" : "van", "parse-names" : false, "suffix" : "" } ], "container-title" : "IEEE Personal Communications", "id" : "ITEM-1", "issue" : "4", "issued" : { "date-parts" : [ [ "2001", "8" ] ] }, "page" : "66-71", "title" : "How to build smart appliances?", "type" : "article-journal", "volume" : "8" }, "locator" : "67-68", "uris" : [ "http://www.mendeley.com/documents/?uuid=69a5c2d8-0231-44f1-a361-9809c17837c1" ] } ], "mendeley" : { "formattedCitation" : "(Schmidt und van Laerhoven 2001, S. 67\u201368)", "plainTextFormattedCitation" : "(Schmidt und van Laerhoven 2001, S. 67\u201368)", "previouslyFormattedCitation" : "(Schmidt und van Laerhoven 2001, S. 67\u201368)" }, "properties" : { "noteIndex" : 0 }, "schema" : "https://github.com/citation-style-language/schema/raw/master/csl-citation.json" }</w:instrText>
       </w:r>
       <w:r>
         <w:fldChar w:fldCharType="separate"/>
@@ -4820,7 +4896,7 @@
         <w:fldChar w:fldCharType="begin" w:fldLock="1"/>
       </w:r>
       <w:r>
-        <w:instrText>ADDIN CSL_CITATION { "citationItems" : [ { "id" : "ITEM-1", "itemData" : { "author" : [ { "dropping-particle" : "", "family" : "Baldauf", "given" : "Matthias", "non-dropping-particle" : "", "parse-names" : false, "suffix" : "" }, { "dropping-particle" : "", "family" : "Dustdar", "given" : "Schahram", "non-dropping-particle" : "", "parse-names" : false, "suffix" : "" }, { "dropping-particle" : "", "family" : "Rosenberg", "given" : "Florian", "non-dropping-particle" : "", "parse-names" : false, "suffix" : "" } ], "container-title" : "International Journal of Ad Hoc and Ubiquitous Computing", "id" : "ITEM-1", "issue" : "4", "issued" : { "date-parts" : [ [ "2007" ] ] }, "page" : "263-277", "title" : "A survey on context-aware systems", "type" : "article-journal", "volume" : "2" }, "locator" : "266", "uris" : [ "http://www.mendeley.com/documents/?uuid=6104ce2d-a21a-43de-a50b-e0c3229ba310" ] }, { "id" : "ITEM-2", "itemData" : { "DOI" : "10.1109/SURV.2013.042313.00197", "ISSN" : "1553-877X", "abstract" : "As we are moving towards the Internet of Things (IoT), the number of sensors deployed around the world is growing at a rapid pace. Market research has shown a significant growth of sensor deployments over the past decade and has predicted a significant increment of the growth rate in the future. These sensors continuously generate enormous amounts of data. However, in order to add value to raw sensor data we need to understand it. Collection, modelling, reasoning, and distribution of context in relation to sensor data plays critical role in this challenge. Context-aware computing has proven to be successful in understanding sensor data. In this paper, we survey context awareness from an IoT perspective. We present the necessary background by introducing the IoT paradigm and context-aware fundamentals at the beginning. Then we provide an in-depth analysis of context life cycle. We evaluate a subset of projects (50) which represent the majority of research and commercial solutions proposed in the field of context-aware computing conducted over the last decade (2001-2011) based on our own taxonomy. Finally, based on our evaluation, we highlight the lessons to be learnt from the past and some possible directions for future research. The survey addresses a broad range of techniques, methods, models, functionalities, systems, applications, and middleware solutions related to context awareness and IoT. Our goal is not only to analyse, compare and consolidate past research work but also to appreciate their findings and discuss their applicability towards the IoT.", "author" : [ { "dropping-particle" : "", "family" : "Perera", "given" : "Charith", "non-dropping-particle" : "", "parse-names" : false, "suffix" : "" }, { "dropping-particle" : "", "family" : "Zaslavsky", "given" : "Arkady", "non-dropping-particle" : "", "parse-names" : false, "suffix" : "" }, { "dropping-particle" : "", "family" : "Christen", "given" : "Peter", "non-dropping-particle" : "", "parse-names" : false, "suffix" : "" }, { "dropping-particle" : "", "family" : "Georgakopoulos", "given" : "Dimitrios", "non-dropping-particle" : "", "parse-names" : false, "suffix" : "" } ], "container-title" : "IEEE Communications Surveys &amp; Tutorials", "id" : "ITEM-2", "issue" : "1", "issued" : { "date-parts" : [ [ "2014", "1" ] ] }, "page" : "414-454", "shortTitle" : "Communications Surveys &amp; Tutorials, IEEE", "title" : "Context Aware Computing for The Internet of Things: A Survey", "type" : "article-journal", "volume" : "16" }, "locator" : "428", "prefix" : " ", "uris" : [ "http://www.mendeley.com/documents/?uuid=c573c0bb-3d8c-4bad-9b46-9802c4d7e30f" ] } ], "mendeley" : { "previouslyFormattedCitation" : "(Baldauf et al. 2007, S. 266; Perera et al. 2014, S. 428)" }, "properties" : { "noteIndex" : 0 }, "schema" : "https://github.com/citation-style-language/schema/raw/master/csl-citation.json" }</w:instrText>
+        <w:instrText>ADDIN CSL_CITATION { "citationItems" : [ { "id" : "ITEM-1", "itemData" : { "author" : [ { "dropping-particle" : "", "family" : "Baldauf", "given" : "Matthias", "non-dropping-particle" : "", "parse-names" : false, "suffix" : "" }, { "dropping-particle" : "", "family" : "Dustdar", "given" : "Schahram", "non-dropping-particle" : "", "parse-names" : false, "suffix" : "" }, { "dropping-particle" : "", "family" : "Rosenberg", "given" : "Florian", "non-dropping-particle" : "", "parse-names" : false, "suffix" : "" } ], "container-title" : "International Journal of Ad Hoc and Ubiquitous Computing", "id" : "ITEM-1", "issue" : "4", "issued" : { "date-parts" : [ [ "2007" ] ] }, "page" : "263-277", "title" : "A survey on context-aware systems", "type" : "article-journal", "volume" : "2" }, "locator" : "266", "uris" : [ "http://www.mendeley.com/documents/?uuid=6104ce2d-a21a-43de-a50b-e0c3229ba310" ] }, { "id" : "ITEM-2", "itemData" : { "DOI" : "10.1109/SURV.2013.042313.00197", "ISSN" : "1553-877X", "abstract" : "As we are moving towards the Internet of Things (IoT), the number of sensors deployed around the world is growing at a rapid pace. Market research has shown a significant growth of sensor deployments over the past decade and has predicted a significant increment of the growth rate in the future. These sensors continuously generate enormous amounts of data. However, in order to add value to raw sensor data we need to understand it. Collection, modelling, reasoning, and distribution of context in relation to sensor data plays critical role in this challenge. Context-aware computing has proven to be successful in understanding sensor data. In this paper, we survey context awareness from an IoT perspective. We present the necessary background by introducing the IoT paradigm and context-aware fundamentals at the beginning. Then we provide an in-depth analysis of context life cycle. We evaluate a subset of projects (50) which represent the majority of research and commercial solutions proposed in the field of context-aware computing conducted over the last decade (2001-2011) based on our own taxonomy. Finally, based on our evaluation, we highlight the lessons to be learnt from the past and some possible directions for future research. The survey addresses a broad range of techniques, methods, models, functionalities, systems, applications, and middleware solutions related to context awareness and IoT. Our goal is not only to analyse, compare and consolidate past research work but also to appreciate their findings and discuss their applicability towards the IoT.", "author" : [ { "dropping-particle" : "", "family" : "Perera", "given" : "Charith", "non-dropping-particle" : "", "parse-names" : false, "suffix" : "" }, { "dropping-particle" : "", "family" : "Zaslavsky", "given" : "Arkady", "non-dropping-particle" : "", "parse-names" : false, "suffix" : "" }, { "dropping-particle" : "", "family" : "Christen", "given" : "Peter", "non-dropping-particle" : "", "parse-names" : false, "suffix" : "" }, { "dropping-particle" : "", "family" : "Georgakopoulos", "given" : "Dimitrios", "non-dropping-particle" : "", "parse-names" : false, "suffix" : "" } ], "container-title" : "IEEE Communications Surveys &amp; Tutorials", "id" : "ITEM-2", "issue" : "1", "issued" : { "date-parts" : [ [ "2014", "1" ] ] }, "page" : "414-454", "shortTitle" : "Communications Surveys &amp; Tutorials, IEEE", "title" : "Context Aware Computing for The Internet of Things: A Survey", "type" : "article-journal", "volume" : "16" }, "locator" : "428", "prefix" : " ", "uris" : [ "http://www.mendeley.com/documents/?uuid=c573c0bb-3d8c-4bad-9b46-9802c4d7e30f" ] } ], "mendeley" : { "formattedCitation" : "(Baldauf et al. 2007, S. 266; Perera et al. 2014, S. 428)", "plainTextFormattedCitation" : "(Baldauf et al. 2007, S. 266; Perera et al. 2014, S. 428)", "previouslyFormattedCitation" : "(Baldauf et al. 2007, S. 266; Perera et al. 2014, S. 428)" }, "properties" : { "noteIndex" : 0 }, "schema" : "https://github.com/citation-style-language/schema/raw/master/csl-citation.json" }</w:instrText>
       </w:r>
       <w:r>
         <w:fldChar w:fldCharType="separate"/>
@@ -4930,7 +5006,7 @@
       <w:bookmarkStart w:id="15" w:name="_Ref295840185"/>
       <w:bookmarkStart w:id="16" w:name="_Toc300656931"/>
       <w:bookmarkStart w:id="17" w:name="_Toc305486701"/>
-      <w:bookmarkStart w:id="18" w:name="_Toc278010681"/>
+      <w:bookmarkStart w:id="18" w:name="_Toc278119267"/>
       <w:r>
         <w:t xml:space="preserve">Abb. </w:t>
       </w:r>
@@ -5014,7 +5090,7 @@
         <w:fldChar w:fldCharType="begin" w:fldLock="1"/>
       </w:r>
       <w:r>
-        <w:instrText>ADDIN CSL_CITATION { "citationItems" : [ { "id" : "ITEM-1", "itemData" : { "DOI" : "10.1145/1296843.1296887", "ISBN" : "9781595935731", "author" : [ { "dropping-particle" : "", "family" : "Chang", "given" : "Yao-Jen", "non-dropping-particle" : "", "parse-names" : false, "suffix" : "" }, { "dropping-particle" : "", "family" : "Tsai", "given" : "Shih-Kai", "non-dropping-particle" : "", "parse-names" : false, "suffix" : "" }, { "dropping-particle" : "", "family" : "Chang", "given" : "Yao-Sheng", "non-dropping-particle" : "", "parse-names" : false, "suffix" : "" }, { "dropping-particle" : "", "family" : "Wang", "given" : "Tsen-Yung", "non-dropping-particle" : "", "parse-names" : false, "suffix" : "" } ], "container-title" : "Proceedings of the 9th international ACM SIGACCESS conference on Computers and accessibility - Assets '07", "id" : "ITEM-1", "issued" : { "date-parts" : [ [ "2007" ] ] }, "page" : "231", "publisher" : "ACM Press", "publisher-place" : "New York, New York, USA", "title" : "A novel wayfinding system based on geo-coded qr codes for individuals with cognitive impairments", "type" : "paper-conference" }, "locator" : "231", "uris" : [ "http://www.mendeley.com/documents/?uuid=0f8d773f-467c-4af9-af84-2d89c240fdf9" ] }, { "id" : "ITEM-2", "itemData" : { "DOI" : "10.1109/ICCGI.2008.25", "ISBN" : "9780769532752", "author" : [ { "dropping-particle" : "", "family" : "Rouillard", "given" : "Jos\u00e9", "non-dropping-particle" : "", "parse-names" : false, "suffix" : "" } ], "container-title" : "2008 The Third International Multi-Conference on Computing in the Global Information Technology (iccgi 2008)", "id" : "ITEM-2", "issued" : { "date-parts" : [ [ "2008", "7" ] ] }, "page" : "50-55", "publisher" : "Ieee", "title" : "Contextual QR Codes", "type" : "article-journal" }, "locator" : "52", "prefix" : " ", "uris" : [ "http://www.mendeley.com/documents/?uuid=2dff7963-d2f5-4abc-bb1a-f3f6ad742460" ] } ], "mendeley" : { "previouslyFormattedCitation" : "(Chang et al. 2007, S. 231; Rouillard 2008, S. 52)" }, "properties" : { "noteIndex" : 0 }, "schema" : "https://github.com/citation-style-language/schema/raw/master/csl-citation.json" }</w:instrText>
+        <w:instrText>ADDIN CSL_CITATION { "citationItems" : [ { "id" : "ITEM-1", "itemData" : { "DOI" : "10.1145/1296843.1296887", "ISBN" : "9781595935731", "author" : [ { "dropping-particle" : "", "family" : "Chang", "given" : "Yao-Jen", "non-dropping-particle" : "", "parse-names" : false, "suffix" : "" }, { "dropping-particle" : "", "family" : "Tsai", "given" : "Shih-Kai", "non-dropping-particle" : "", "parse-names" : false, "suffix" : "" }, { "dropping-particle" : "", "family" : "Chang", "given" : "Yao-Sheng", "non-dropping-particle" : "", "parse-names" : false, "suffix" : "" }, { "dropping-particle" : "", "family" : "Wang", "given" : "Tsen-Yung", "non-dropping-particle" : "", "parse-names" : false, "suffix" : "" } ], "container-title" : "Proceedings of the 9th international ACM SIGACCESS conference on Computers and accessibility - Assets '07", "id" : "ITEM-1", "issued" : { "date-parts" : [ [ "2007" ] ] }, "page" : "231", "publisher" : "ACM Press", "publisher-place" : "New York, New York, USA", "title" : "A novel wayfinding system based on geo-coded qr codes for individuals with cognitive impairments", "type" : "paper-conference" }, "locator" : "231", "uris" : [ "http://www.mendeley.com/documents/?uuid=0f8d773f-467c-4af9-af84-2d89c240fdf9" ] }, { "id" : "ITEM-2", "itemData" : { "DOI" : "10.1109/ICCGI.2008.25", "ISBN" : "9780769532752", "author" : [ { "dropping-particle" : "", "family" : "Rouillard", "given" : "Jos\u00e9", "non-dropping-particle" : "", "parse-names" : false, "suffix" : "" } ], "container-title" : "2008 The Third International Multi-Conference on Computing in the Global Information Technology (iccgi 2008)", "id" : "ITEM-2", "issued" : { "date-parts" : [ [ "2008", "7" ] ] }, "page" : "50-55", "publisher" : "Ieee", "title" : "Contextual QR Codes", "type" : "article-journal" }, "locator" : "52", "prefix" : " ", "uris" : [ "http://www.mendeley.com/documents/?uuid=2dff7963-d2f5-4abc-bb1a-f3f6ad742460" ] } ], "mendeley" : { "formattedCitation" : "(Chang et al. 2007, S. 231; Rouillard 2008, S. 52)", "plainTextFormattedCitation" : "(Chang et al. 2007, S. 231; Rouillard 2008, S. 52)", "previouslyFormattedCitation" : "(Chang et al. 2007, S. 231; Rouillard 2008, S. 52)" }, "properties" : { "noteIndex" : 0 }, "schema" : "https://github.com/citation-style-language/schema/raw/master/csl-citation.json" }</w:instrText>
       </w:r>
       <w:r>
         <w:fldChar w:fldCharType="separate"/>
@@ -5043,7 +5119,7 @@
         <w:fldChar w:fldCharType="begin" w:fldLock="1"/>
       </w:r>
       <w:r>
-        <w:instrText>ADDIN CSL_CITATION { "citationItems" : [ { "id" : "ITEM-1", "itemData" : { "URL" : "http://www.qrcode.com/en/index.html", "accessed" : { "date-parts" : [ [ "2014", "10", "16" ] ] }, "id" : "ITEM-1", "issued" : { "date-parts" : [ [ "0" ] ] }, "title" : "QRcode.com\uff5cDENSO WAVE", "type" : "webpage" }, "uris" : [ "http://www.mendeley.com/documents/?uuid=123baa2c-02c7-4550-b5e8-da5e7f063fb6" ] } ], "mendeley" : { "previouslyFormattedCitation" : "(QRcode.com\uff5cDENSO WAVE)" }, "properties" : { "noteIndex" : 0 }, "schema" : "https://github.com/citation-style-language/schema/raw/master/csl-citation.json" }</w:instrText>
+        <w:instrText>ADDIN CSL_CITATION { "citationItems" : [ { "id" : "ITEM-1", "itemData" : { "URL" : "http://www.qrcode.com/en/index.html", "accessed" : { "date-parts" : [ [ "2014", "10", "16" ] ] }, "id" : "ITEM-1", "issued" : { "date-parts" : [ [ "0" ] ] }, "title" : "QRcode.com\uff5cDENSO WAVE", "type" : "webpage" }, "uris" : [ "http://www.mendeley.com/documents/?uuid=123baa2c-02c7-4550-b5e8-da5e7f063fb6" ] } ], "mendeley" : { "formattedCitation" : "(QRcode.com\uff5cDENSO WAVE)", "plainTextFormattedCitation" : "(QRcode.com\uff5cDENSO WAVE)", "previouslyFormattedCitation" : "(QRcode.com\uff5cDENSO WAVE)" }, "properties" : { "noteIndex" : 0 }, "schema" : "https://github.com/citation-style-language/schema/raw/master/csl-citation.json" }</w:instrText>
       </w:r>
       <w:r>
         <w:fldChar w:fldCharType="separate"/>
@@ -5112,7 +5188,7 @@
         <w:fldChar w:fldCharType="begin" w:fldLock="1"/>
       </w:r>
       <w:r>
-        <w:instrText>ADDIN CSL_CITATION { "citationItems" : [ { "id" : "ITEM-1", "itemData" : { "DOI" : "10.1109/ICCGI.2008.25", "ISBN" : "9780769532752", "author" : [ { "dropping-particle" : "", "family" : "Rouillard", "given" : "Jos\u00e9", "non-dropping-particle" : "", "parse-names" : false, "suffix" : "" } ], "container-title" : "2008 The Third International Multi-Conference on Computing in the Global Information Technology (iccgi 2008)", "id" : "ITEM-1", "issued" : { "date-parts" : [ [ "2008", "7" ] ] }, "page" : "50-55", "publisher" : "Ieee", "title" : "Contextual QR Codes", "type" : "article-journal" }, "locator" : "52-53", "uris" : [ "http://www.mendeley.com/documents/?uuid=2dff7963-d2f5-4abc-bb1a-f3f6ad742460" ] } ], "mendeley" : { "previouslyFormattedCitation" : "(Rouillard 2008, S. 52\u201353)" }, "properties" : { "noteIndex" : 0 }, "schema" : "https://github.com/citation-style-language/schema/raw/master/csl-citation.json" }</w:instrText>
+        <w:instrText>ADDIN CSL_CITATION { "citationItems" : [ { "id" : "ITEM-1", "itemData" : { "DOI" : "10.1109/ICCGI.2008.25", "ISBN" : "9780769532752", "author" : [ { "dropping-particle" : "", "family" : "Rouillard", "given" : "Jos\u00e9", "non-dropping-particle" : "", "parse-names" : false, "suffix" : "" } ], "container-title" : "2008 The Third International Multi-Conference on Computing in the Global Information Technology (iccgi 2008)", "id" : "ITEM-1", "issued" : { "date-parts" : [ [ "2008", "7" ] ] }, "page" : "50-55", "publisher" : "Ieee", "title" : "Contextual QR Codes", "type" : "article-journal" }, "locator" : "52-53", "uris" : [ "http://www.mendeley.com/documents/?uuid=2dff7963-d2f5-4abc-bb1a-f3f6ad742460" ] } ], "mendeley" : { "formattedCitation" : "(Rouillard 2008, S. 52\u201353)", "plainTextFormattedCitation" : "(Rouillard 2008, S. 52\u201353)", "previouslyFormattedCitation" : "(Rouillard 2008, S. 52\u201353)" }, "properties" : { "noteIndex" : 0 }, "schema" : "https://github.com/citation-style-language/schema/raw/master/csl-citation.json" }</w:instrText>
       </w:r>
       <w:r>
         <w:fldChar w:fldCharType="separate"/>
@@ -5206,7 +5282,7 @@
       <w:pPr>
         <w:pStyle w:val="Beschriftung"/>
       </w:pPr>
-      <w:bookmarkStart w:id="20" w:name="_Toc278010680"/>
+      <w:bookmarkStart w:id="20" w:name="_Toc278119268"/>
       <w:r>
         <w:t xml:space="preserve">Abb. </w:t>
       </w:r>
@@ -5247,13 +5323,13 @@
         </w:rPr>
         <w:t xml:space="preserve"> iOS 8</w:t>
       </w:r>
+      <w:r>
+        <w:rPr>
+          <w:b w:val="0"/>
+        </w:rPr>
+        <w:t>.1</w:t>
+      </w:r>
       <w:bookmarkEnd w:id="20"/>
-      <w:r>
-        <w:rPr>
-          <w:b w:val="0"/>
-        </w:rPr>
-        <w:t>.1</w:t>
-      </w:r>
     </w:p>
     <w:p>
       <w:pPr>
@@ -5311,7 +5387,7 @@
         <w:fldChar w:fldCharType="begin" w:fldLock="1"/>
       </w:r>
       <w:r>
-        <w:instrText>ADDIN CSL_CITATION { "citationItems" : [ { "id" : "ITEM-1", "itemData" : { "author" : [ { "dropping-particle" : "", "family" : "Portman", "given" : "Eric A.", "non-dropping-particle" : "", "parse-names" : false, "suffix" : "" }, { "dropping-particle" : "", "family" : "Gailey", "given" : "Michael L.", "non-dropping-particle" : "", "parse-names" : false, "suffix" : "" }, { "dropping-particle" : "", "family" : "Holmes", "given" : "Chad S.", "non-dropping-particle" : "", "parse-names" : false, "suffix" : "" }, { "dropping-particle" : "", "family" : "Burgiss", "given" : "Michael J.", "non-dropping-particle" : "", "parse-names" : false, "suffix" : "" }, { "dropping-particle" : "", "family" : "Smith", "given" : "Angela King", "non-dropping-particle" : "", "parse-names" : false, "suffix" : "" }, { "dropping-particle" : "", "family" : "Pitts III", "given" : "Ashton F.", "non-dropping-particle" : "", "parse-names" : false, "suffix" : "" }, { "dropping-particle" : "", "family" : "Dempsen", "given" : "Stephen L.", "non-dropping-particle" : "", "parse-names" : false, "suffix" : "" }, { "dropping-particle" : "", "family" : "Che", "given" : "Vinny Wai-yan", "non-dropping-particle" : "", "parse-names" : false, "suffix" : "" } ], "id" : "ITEM-1", "issue" : "12", "issued" : { "date-parts" : [ [ "2005" ] ] }, "number" : "US 6944447 B2", "publisher-place" : "USA", "title" : "Location-based services", "type" : "patent", "volume" : "2" }, "uris" : [ "http://www.mendeley.com/documents/?uuid=b039671f-1f6a-415e-925b-88675e89a6f7" ] } ], "mendeley" : { "previouslyFormattedCitation" : "(Portman et al. 2005)" }, "properties" : { "noteIndex" : 0 }, "schema" : "https://github.com/citation-style-language/schema/raw/master/csl-citation.json" }</w:instrText>
+        <w:instrText>ADDIN CSL_CITATION { "citationItems" : [ { "id" : "ITEM-1", "itemData" : { "author" : [ { "dropping-particle" : "", "family" : "Portman", "given" : "Eric A.", "non-dropping-particle" : "", "parse-names" : false, "suffix" : "" }, { "dropping-particle" : "", "family" : "Gailey", "given" : "Michael L.", "non-dropping-particle" : "", "parse-names" : false, "suffix" : "" }, { "dropping-particle" : "", "family" : "Holmes", "given" : "Chad S.", "non-dropping-particle" : "", "parse-names" : false, "suffix" : "" }, { "dropping-particle" : "", "family" : "Burgiss", "given" : "Michael J.", "non-dropping-particle" : "", "parse-names" : false, "suffix" : "" }, { "dropping-particle" : "", "family" : "Smith", "given" : "Angela King", "non-dropping-particle" : "", "parse-names" : false, "suffix" : "" }, { "dropping-particle" : "", "family" : "Pitts III", "given" : "Ashton F.", "non-dropping-particle" : "", "parse-names" : false, "suffix" : "" }, { "dropping-particle" : "", "family" : "Dempsen", "given" : "Stephen L.", "non-dropping-particle" : "", "parse-names" : false, "suffix" : "" }, { "dropping-particle" : "", "family" : "Che", "given" : "Vinny Wai-yan", "non-dropping-particle" : "", "parse-names" : false, "suffix" : "" } ], "id" : "ITEM-1", "issue" : "12", "issued" : { "date-parts" : [ [ "2005" ] ] }, "number" : "US 6944447 B2", "publisher-place" : "USA", "title" : "Location-based services", "type" : "patent", "volume" : "2" }, "uris" : [ "http://www.mendeley.com/documents/?uuid=b039671f-1f6a-415e-925b-88675e89a6f7" ] } ], "mendeley" : { "formattedCitation" : "(Portman et al. 2005)", "plainTextFormattedCitation" : "(Portman et al. 2005)", "previouslyFormattedCitation" : "(Portman et al. 2005)" }, "properties" : { "noteIndex" : 0 }, "schema" : "https://github.com/citation-style-language/schema/raw/master/csl-citation.json" }</w:instrText>
       </w:r>
       <w:r>
         <w:fldChar w:fldCharType="separate"/>
@@ -5338,7 +5414,7 @@
         <w:fldChar w:fldCharType="begin" w:fldLock="1"/>
       </w:r>
       <w:r>
-        <w:instrText>ADDIN CSL_CITATION { "citationItems" : [ { "id" : "ITEM-1", "itemData" : { "abstract" : "The present invention discloses a method and system for providing location-based services to a remote terminal that is connected to various types of communication systems. A tailored request for information is generated with the remote terminal. In addition, a geographic indicator associated with the remote terminal is also generated in the preferred embodiment. The tailored request for information and the geographic indicator are transmitted to a location-based application server. A structured response to the tailored request for information is generated with the location-based application server, wherein the structured response is based on the geographic indicator of the remote terminal. The structured response is the transmitted to the remote terminal using one of several different types of communication protocols and/or mediums.", "author" : [ { "dropping-particle" : "", "family" : "K\u00f6lmel", "given" : "Dr. Bernhard", "non-dropping-particle" : "", "parse-names" : false, "suffix" : "" } ], "id" : "ITEM-1", "issued" : { "date-parts" : [ [ "2005", "9", "13" ] ] }, "title" : "Location-based services", "type" : "article" }, "uris" : [ "http://www.mendeley.com/documents/?uuid=e7f1e978-c6aa-4550-8e4d-0938ea7b6591" ] }, { "id" : "ITEM-2", "itemData" : { "DOI" : "10.1145/1325555.1325568", "ISSN" : "00010782", "author" : [ { "dropping-particle" : "", "family" : "Junglas", "given" : "Iris A.", "non-dropping-particle" : "", "parse-names" : false, "suffix" : "" }, { "dropping-particle" : "", "family" : "Watson", "given" : "Richard T.", "non-dropping-particle" : "", "parse-names" : false, "suffix" : "" } ], "container-title" : "Communications of the ACM", "id" : "ITEM-2", "issue" : "3", "issued" : { "date-parts" : [ [ "2008", "3", "1" ] ] }, "page" : "65-69", "publisher" : "ACM", "title" : "Location-based services", "type" : "article-journal", "volume" : "51" }, "prefix" : " ", "uris" : [ "http://www.mendeley.com/documents/?uuid=9f545d14-8470-46ff-935c-44cb9aaf2230" ] } ], "mendeley" : { "previouslyFormattedCitation" : "(K\u00f6lmel 2005; Junglas und Watson 2008)" }, "properties" : { "noteIndex" : 0 }, "schema" : "https://github.com/citation-style-language/schema/raw/master/csl-citation.json" }</w:instrText>
+        <w:instrText>ADDIN CSL_CITATION { "citationItems" : [ { "id" : "ITEM-1", "itemData" : { "abstract" : "The present invention discloses a method and system for providing location-based services to a remote terminal that is connected to various types of communication systems. A tailored request for information is generated with the remote terminal. In addition, a geographic indicator associated with the remote terminal is also generated in the preferred embodiment. The tailored request for information and the geographic indicator are transmitted to a location-based application server. A structured response to the tailored request for information is generated with the location-based application server, wherein the structured response is based on the geographic indicator of the remote terminal. The structured response is the transmitted to the remote terminal using one of several different types of communication protocols and/or mediums.", "author" : [ { "dropping-particle" : "", "family" : "K\u00f6lmel", "given" : "Dr. Bernhard", "non-dropping-particle" : "", "parse-names" : false, "suffix" : "" } ], "id" : "ITEM-1", "issued" : { "date-parts" : [ [ "2005", "9", "13" ] ] }, "title" : "Location-based services", "type" : "article" }, "uris" : [ "http://www.mendeley.com/documents/?uuid=e7f1e978-c6aa-4550-8e4d-0938ea7b6591" ] }, { "id" : "ITEM-2", "itemData" : { "DOI" : "10.1145/1325555.1325568", "ISSN" : "00010782", "author" : [ { "dropping-particle" : "", "family" : "Junglas", "given" : "Iris A.", "non-dropping-particle" : "", "parse-names" : false, "suffix" : "" }, { "dropping-particle" : "", "family" : "Watson", "given" : "Richard T.", "non-dropping-particle" : "", "parse-names" : false, "suffix" : "" } ], "container-title" : "Communications of the ACM", "id" : "ITEM-2", "issue" : "3", "issued" : { "date-parts" : [ [ "2008", "3", "1" ] ] }, "page" : "65-69", "publisher" : "ACM", "title" : "Location-based services", "type" : "article-journal", "volume" : "51" }, "prefix" : " ", "uris" : [ "http://www.mendeley.com/documents/?uuid=9f545d14-8470-46ff-935c-44cb9aaf2230" ] } ], "mendeley" : { "formattedCitation" : "(K\u00f6lmel 2005; Junglas und Watson 2008)", "plainTextFormattedCitation" : "(K\u00f6lmel 2005; Junglas und Watson 2008)", "previouslyFormattedCitation" : "(K\u00f6lmel 2005; Junglas und Watson 2008)" }, "properties" : { "noteIndex" : 0 }, "schema" : "https://github.com/citation-style-language/schema/raw/master/csl-citation.json" }</w:instrText>
       </w:r>
       <w:r>
         <w:fldChar w:fldCharType="separate"/>
@@ -5371,7 +5447,7 @@
         <w:fldChar w:fldCharType="begin" w:fldLock="1"/>
       </w:r>
       <w:r>
-        <w:instrText>ADDIN CSL_CITATION { "citationItems" : [ { "id" : "ITEM-1", "itemData" : { "author" : [ { "dropping-particle" : "", "family" : "Gao", "given" : "Huiji", "non-dropping-particle" : "", "parse-names" : false, "suffix" : "" }, { "dropping-particle" : "", "family" : "Tang", "given" : "Jiliang", "non-dropping-particle" : "", "parse-names" : false, "suffix" : "" }, { "dropping-particle" : "", "family" : "Liu", "given" : "Huan", "non-dropping-particle" : "", "parse-names" : false, "suffix" : "" } ], "container-title" : "ICWSM", "id" : "ITEM-1", "issued" : { "date-parts" : [ [ "2012" ] ] }, "page" : "114-121", "title" : "Exploring Social-Historical Ties on Location-Based Social Networks", "type" : "paper-conference" }, "uris" : [ "http://www.mendeley.com/documents/?uuid=d9a44125-6cd6-4ff1-9f4f-629a7ae933fe" ] }, { "id" : "ITEM-2", "itemData" : { "DOI" : "10.1145/2020408.2020579", "ISBN" : "9781450308137", "author" : [ { "dropping-particle" : "", "family" : "Cho", "given" : "Eunjoon", "non-dropping-particle" : "", "parse-names" : false, "suffix" : "" }, { "dropping-particle" : "", "family" : "Myers", "given" : "Seth A.", "non-dropping-particle" : "", "parse-names" : false, "suffix" : "" }, { "dropping-particle" : "", "family" : "Leskovec", "given" : "Jure", "non-dropping-particle" : "", "parse-names" : false, "suffix" : "" } ], "container-title" : "Proceedings of the 17th ACM SIGKDD international conference on Knowledge discovery and data mining - KDD '11", "id" : "ITEM-2", "issued" : { "date-parts" : [ [ "2011" ] ] }, "page" : "1082", "publisher" : "ACM Press", "publisher-place" : "New York, New York, USA", "title" : "Friendship and mobility", "type" : "paper-conference" }, "prefix" : " ", "uris" : [ "http://www.mendeley.com/documents/?uuid=7379d678-636d-41aa-912b-bd813d733375" ] } ], "mendeley" : { "previouslyFormattedCitation" : "(Gao et al. 2012; Cho et al. 2011)" }, "properties" : { "noteIndex" : 0 }, "schema" : "https://github.com/citation-style-language/schema/raw/master/csl-citation.json" }</w:instrText>
+        <w:instrText>ADDIN CSL_CITATION { "citationItems" : [ { "id" : "ITEM-1", "itemData" : { "author" : [ { "dropping-particle" : "", "family" : "Gao", "given" : "Huiji", "non-dropping-particle" : "", "parse-names" : false, "suffix" : "" }, { "dropping-particle" : "", "family" : "Tang", "given" : "Jiliang", "non-dropping-particle" : "", "parse-names" : false, "suffix" : "" }, { "dropping-particle" : "", "family" : "Liu", "given" : "Huan", "non-dropping-particle" : "", "parse-names" : false, "suffix" : "" } ], "container-title" : "ICWSM", "id" : "ITEM-1", "issued" : { "date-parts" : [ [ "2012" ] ] }, "page" : "114-121", "title" : "Exploring Social-Historical Ties on Location-Based Social Networks", "type" : "paper-conference" }, "uris" : [ "http://www.mendeley.com/documents/?uuid=d9a44125-6cd6-4ff1-9f4f-629a7ae933fe" ] }, { "id" : "ITEM-2", "itemData" : { "DOI" : "10.1145/2020408.2020579", "ISBN" : "9781450308137", "author" : [ { "dropping-particle" : "", "family" : "Cho", "given" : "Eunjoon", "non-dropping-particle" : "", "parse-names" : false, "suffix" : "" }, { "dropping-particle" : "", "family" : "Myers", "given" : "Seth A.", "non-dropping-particle" : "", "parse-names" : false, "suffix" : "" }, { "dropping-particle" : "", "family" : "Leskovec", "given" : "Jure", "non-dropping-particle" : "", "parse-names" : false, "suffix" : "" } ], "container-title" : "Proceedings of the 17th ACM SIGKDD international conference on Knowledge discovery and data mining - KDD '11", "id" : "ITEM-2", "issued" : { "date-parts" : [ [ "2011" ] ] }, "page" : "1082", "publisher" : "ACM Press", "publisher-place" : "New York, New York, USA", "title" : "Friendship and mobility", "type" : "paper-conference" }, "prefix" : " ", "uris" : [ "http://www.mendeley.com/documents/?uuid=7379d678-636d-41aa-912b-bd813d733375" ] } ], "mendeley" : { "formattedCitation" : "(Gao et al. 2012; Cho et al. 2011)", "plainTextFormattedCitation" : "(Gao et al. 2012; Cho et al. 2011)", "previouslyFormattedCitation" : "(Gao et al. 2012; Cho et al. 2011)" }, "properties" : { "noteIndex" : 0 }, "schema" : "https://github.com/citation-style-language/schema/raw/master/csl-citation.json" }</w:instrText>
       </w:r>
       <w:r>
         <w:fldChar w:fldCharType="separate"/>
@@ -5462,7 +5538,7 @@
         <w:fldChar w:fldCharType="begin" w:fldLock="1"/>
       </w:r>
       <w:r>
-        <w:instrText>ADDIN CSL_CITATION { "citationItems" : [ { "id" : "ITEM-1", "itemData" : { "author" : [ { "dropping-particle" : "", "family" : "UMTS Forum", "given" : "", "non-dropping-particle" : "", "parse-names" : false, "suffix" : "" } ], "id" : "ITEM-1", "issue" : "13", "issued" : { "date-parts" : [ [ "2001" ] ] }, "title" : "Report No. 13", "type" : "report" }, "locator" : "35", "uris" : [ "http://www.mendeley.com/documents/?uuid=8be1eb20-0944-47a9-b576-74d0da042451" ] } ], "mendeley" : { "previouslyFormattedCitation" : "(UMTS Forum 2001, S. 35)" }, "properties" : { "noteIndex" : 0 }, "schema" : "https://github.com/citation-style-language/schema/raw/master/csl-citation.json" }</w:instrText>
+        <w:instrText>ADDIN CSL_CITATION { "citationItems" : [ { "id" : "ITEM-1", "itemData" : { "author" : [ { "dropping-particle" : "", "family" : "UMTS Forum", "given" : "", "non-dropping-particle" : "", "parse-names" : false, "suffix" : "" } ], "id" : "ITEM-1", "issue" : "13", "issued" : { "date-parts" : [ [ "2001" ] ] }, "publisher-place" : "London", "title" : "Report No. 13", "type" : "report" }, "locator" : "35", "uris" : [ "http://www.mendeley.com/documents/?uuid=8be1eb20-0944-47a9-b576-74d0da042451" ] } ], "mendeley" : { "formattedCitation" : "(UMTS Forum 2001, S. 35)", "plainTextFormattedCitation" : "(UMTS Forum 2001, S. 35)", "previouslyFormattedCitation" : "(UMTS Forum 2001, S. 35)" }, "properties" : { "noteIndex" : 0 }, "schema" : "https://github.com/citation-style-language/schema/raw/master/csl-citation.json" }</w:instrText>
       </w:r>
       <w:r>
         <w:fldChar w:fldCharType="separate"/>
@@ -5523,7 +5599,7 @@
         <w:fldChar w:fldCharType="begin" w:fldLock="1"/>
       </w:r>
       <w:r>
-        <w:instrText>ADDIN CSL_CITATION { "citationItems" : [ { "id" : "ITEM-1", "itemData" : { "author" : [ { "dropping-particle" : "", "family" : "Indulska", "given" : "J", "non-dropping-particle" : "", "parse-names" : false, "suffix" : "" }, { "dropping-particle" : "", "family" : "Sutton", "given" : "P", "non-dropping-particle" : "", "parse-names" : false, "suffix" : "" } ], "container-title" : "Workshop on Wearable, Invisible, Context-Aware, Ambient, Pervasive and Ubiquitous Computing", "id" : "ITEM-1", "issued" : { "date-parts" : [ [ "2003" ] ] }, "page" : "143-151", "publisher" : "Australian Computer Society", "publisher-place" : "Adelaide, Australia", "title" : "Location management in pervasive systems", "type" : "paper-conference" }, "locator" : "1", "uris" : [ "http://www.mendeley.com/documents/?uuid=072c6ef8-64d6-4a57-853a-b958fc787961" ] } ], "mendeley" : { "previouslyFormattedCitation" : "(Indulska und Sutton 2003, S. 1)" }, "properties" : { "noteIndex" : 0 }, "schema" : "https://github.com/citation-style-language/schema/raw/master/csl-citation.json" }</w:instrText>
+        <w:instrText>ADDIN CSL_CITATION { "citationItems" : [ { "id" : "ITEM-1", "itemData" : { "author" : [ { "dropping-particle" : "", "family" : "Indulska", "given" : "J", "non-dropping-particle" : "", "parse-names" : false, "suffix" : "" }, { "dropping-particle" : "", "family" : "Sutton", "given" : "P", "non-dropping-particle" : "", "parse-names" : false, "suffix" : "" } ], "container-title" : "Workshop on Wearable, Invisible, Context-Aware, Ambient, Pervasive and Ubiquitous Computing", "id" : "ITEM-1", "issued" : { "date-parts" : [ [ "2003" ] ] }, "page" : "143-151", "publisher" : "Australian Computer Society", "publisher-place" : "Adelaide, Australia", "title" : "Location management in pervasive systems", "type" : "paper-conference" }, "locator" : "1", "uris" : [ "http://www.mendeley.com/documents/?uuid=072c6ef8-64d6-4a57-853a-b958fc787961" ] } ], "mendeley" : { "formattedCitation" : "(Indulska und Sutton 2003, S. 1)", "plainTextFormattedCitation" : "(Indulska und Sutton 2003, S. 1)", "previouslyFormattedCitation" : "(Indulska und Sutton 2003, S. 1)" }, "properties" : { "noteIndex" : 0 }, "schema" : "https://github.com/citation-style-language/schema/raw/master/csl-citation.json" }</w:instrText>
       </w:r>
       <w:r>
         <w:fldChar w:fldCharType="separate"/>
@@ -5647,13 +5723,49 @@
         <w:pStyle w:val="BasicText"/>
       </w:pPr>
       <w:r>
-        <w:t xml:space="preserve">Der selbe Trend welcher auch Mobile Devices in ihrer Bedeutung noch immer steigern lässt verhilft </w:t>
-      </w:r>
-      <w:r>
-        <w:t xml:space="preserve">auch </w:t>
-      </w:r>
-      <w:r>
-        <w:t>der Augmented Reality zu ihrer Stärke</w:t>
+        <w:t>Schon seit Mitte der 90er Jahre ist die erweiterte Realität (engl. Augmented Reality) ein intensiv beachteter Fo</w:t>
+      </w:r>
+      <w:r>
+        <w:t>r</w:t>
+      </w:r>
+      <w:r>
+        <w:t>schungsbereich. Anders als in der virtuellen Realität, die aktuell mit der Oculus Rift einen neuen starken Vertreter hat geht es bei der Augmented Realiy nicht um die künstliche Darstellung von Räumen und Objekten, sondern um die Integr</w:t>
+      </w:r>
+      <w:r>
+        <w:t>a</w:t>
+      </w:r>
+      <w:r>
+        <w:t xml:space="preserve">tion von virtuellen Elementen in die Realität </w:t>
+      </w:r>
+      <w:r>
+        <w:fldChar w:fldCharType="begin" w:fldLock="1"/>
+      </w:r>
+      <w:r>
+        <w:instrText>ADDIN CSL_CITATION { "citationItems" : [ { "id" : "ITEM-1", "itemData" : { "author" : [ { "dropping-particle" : "", "family" : "Azuma", "given" : "Ronald T", "non-dropping-particle" : "", "parse-names" : false, "suffix" : "" } ], "id" : "ITEM-1", "issue" : "August", "issued" : { "date-parts" : [ [ "1997" ] ] }, "page" : "355-385", "title" : "A Survey of Augmented Reality", "type" : "article-journal", "volume" : "4" }, "locator" : "2", "uris" : [ "http://www.mendeley.com/documents/?uuid=e024858d-422f-4be1-9534-01ba89deeb22" ] } ], "mendeley" : { "formattedCitation" : "(Azuma 1997, S. 2)", "plainTextFormattedCitation" : "(Azuma 1997, S. 2)", "previouslyFormattedCitation" : "(Azuma 1997, S. 2)" }, "properties" : { "noteIndex" : 0 }, "schema" : "https://github.com/citation-style-language/schema/raw/master/csl-citation.json" }</w:instrText>
+      </w:r>
+      <w:r>
+        <w:fldChar w:fldCharType="separate"/>
+      </w:r>
+      <w:r>
+        <w:rPr>
+          <w:noProof/>
+        </w:rPr>
+        <w:t>(Azuma 1997, S. 2)</w:t>
+      </w:r>
+      <w:r>
+        <w:fldChar w:fldCharType="end"/>
+      </w:r>
+      <w:r>
+        <w:t>. In dieser Weise wird die Augmented Re</w:t>
+      </w:r>
+      <w:r>
+        <w:t>a</w:t>
+      </w:r>
+      <w:r>
+        <w:t>lity genutzt um dem Nutzer die Möglichkeit zu bieten mit der ihm umgebenden Umwelt zu interagieren, während diese gleichzeitig um virtuelle Elemente erweitert wird.</w:t>
+      </w:r>
+      <w:r>
+        <w:t xml:space="preserve"> </w:t>
       </w:r>
     </w:p>
     <w:p>
@@ -5661,7 +5773,93 @@
         <w:pStyle w:val="BasicText"/>
       </w:pPr>
       <w:r>
-        <w:t>Schon früh beschäftigte sich die Forschung</w:t>
+        <w:t xml:space="preserve">Allerdings gibt es Uneinigkeit darüber ab welchem Zeitpunkt eine Erweiterung als Augmented Reality anerkannt werden kann. So bezeichnet Azuma </w:t>
+      </w:r>
+      <w:r>
+        <w:fldChar w:fldCharType="begin" w:fldLock="1"/>
+      </w:r>
+      <w:r>
+        <w:instrText>ADDIN CSL_CITATION { "citationItems" : [ { "id" : "ITEM-1", "itemData" : { "author" : [ { "dropping-particle" : "", "family" : "Azuma", "given" : "Ronald T", "non-dropping-particle" : "", "parse-names" : false, "suffix" : "" } ], "id" : "ITEM-1", "issue" : "August", "issued" : { "date-parts" : [ [ "1997" ] ] }, "page" : "355-385", "title" : "A Survey of Augmented Reality", "type" : "article-journal", "volume" : "4" }, "locator" : "2", "suppress-author" : 1, "uris" : [ "http://www.mendeley.com/documents/?uuid=e024858d-422f-4be1-9534-01ba89deeb22" ] } ], "mendeley" : { "formattedCitation" : "( 1997, S. 2)", "plainTextFormattedCitation" : "( 1997, S. 2)", "previouslyFormattedCitation" : "( 1997, S. 2)" }, "properties" : { "noteIndex" : 0 }, "schema" : "https://github.com/citation-style-language/schema/raw/master/csl-citation.json" }</w:instrText>
+      </w:r>
+      <w:r>
+        <w:fldChar w:fldCharType="separate"/>
+      </w:r>
+      <w:r>
+        <w:rPr>
+          <w:noProof/>
+        </w:rPr>
+        <w:t>( 1997, S. 2)</w:t>
+      </w:r>
+      <w:r>
+        <w:fldChar w:fldCharType="end"/>
+      </w:r>
+      <w:r>
+        <w:t xml:space="preserve"> Au</w:t>
+      </w:r>
+      <w:r>
+        <w:t>g</w:t>
+      </w:r>
+      <w:r>
+        <w:t>mented Reality noch als Systeme die Virtualität und Realität kombinieren, in Echtzeit interaktiv agieren und dreidimensional dargestellt werden. Er schließt zu dem 2D Ei</w:t>
+      </w:r>
+      <w:r>
+        <w:t>n</w:t>
+      </w:r>
+      <w:r>
+        <w:t>blendungen konsequent als Teil der Augmented Reality aus.</w:t>
+      </w:r>
+      <w:r>
+        <w:t xml:space="preserve"> Spätere Definitionen wie die von Huang et al. </w:t>
+      </w:r>
+      <w:r>
+        <w:fldChar w:fldCharType="begin" w:fldLock="1"/>
+      </w:r>
+      <w:r>
+        <w:instrText>ADDIN CSL_CITATION { "citationItems" : [ { "id" : "ITEM-1", "itemData" : { "author" : [ { "dropping-particle" : "", "family" : "Huang", "given" : "Zhanpeng", "non-dropping-particle" : "", "parse-names" : false, "suffix" : "" }, { "dropping-particle" : "", "family" : "Hui", "given" : "Pan", "non-dropping-particle" : "", "parse-names" : false, "suffix" : "" }, { "dropping-particle" : "", "family" : "Peylo", "given" : "Christoph", "non-dropping-particle" : "", "parse-names" : false, "suffix" : "" }, { "dropping-particle" : "", "family" : "Chatzopoulos", "given" : "Dimitris", "non-dropping-particle" : "", "parse-names" : false, "suffix" : "" } ], "container-title" : "Arxiv.Org", "id" : "ITEM-1", "issued" : { "date-parts" : [ [ "2013" ] ] }, "title" : "Mobile augmented reality survey: a bottom-up approach", "type" : "article-journal" }, "locator" : "1", "suppress-author" : 1, "uris" : [ "http://www.mendeley.com/documents/?uuid=d044852c-c597-41ac-b578-a8e8f78d87a1" ] } ], "mendeley" : { "formattedCitation" : "( 2013, S. 1)", "plainTextFormattedCitation" : "( 2013, S. 1)", "previouslyFormattedCitation" : "( 2014, S. 1)" }, "properties" : { "noteIndex" : 0 }, "schema" : "https://github.com/citation-style-language/schema/raw/master/csl-citation.json" }</w:instrText>
+      </w:r>
+      <w:r>
+        <w:fldChar w:fldCharType="separate"/>
+      </w:r>
+      <w:r>
+        <w:rPr>
+          <w:noProof/>
+        </w:rPr>
+        <w:t>( 2013, S. 1)</w:t>
+      </w:r>
+      <w:r>
+        <w:fldChar w:fldCharType="end"/>
+      </w:r>
+      <w:r>
+        <w:t xml:space="preserve"> heben diese Beschränkung auf und akzeptieren mobile Geräte als Vertreter der Augmented Reality, wenn sie mit dieser interagieren und um Elemente, gleich welcher Natur erweitern.</w:t>
+      </w:r>
+      <w:r>
+        <w:t xml:space="preserve"> Sie bezeichnen Vertreter dieser Geräte Kat</w:t>
+      </w:r>
+      <w:r>
+        <w:t>e</w:t>
+      </w:r>
+      <w:r>
+        <w:t xml:space="preserve">gorie als Mobile Augmented Reality (MAR) und unterteilen diese weiter in 6 </w:t>
+      </w:r>
+      <w:commentRangeStart w:id="25"/>
+      <w:r>
+        <w:t>Unterk</w:t>
+      </w:r>
+      <w:r>
+        <w:t>a</w:t>
+      </w:r>
+      <w:r>
+        <w:t>tegorien</w:t>
+      </w:r>
+      <w:commentRangeEnd w:id="25"/>
+      <w:r>
+        <w:rPr>
+          <w:rStyle w:val="Kommentarzeichen"/>
+        </w:rPr>
+        <w:commentReference w:id="25"/>
+      </w:r>
+      <w:r>
+        <w:t xml:space="preserve">. </w:t>
       </w:r>
     </w:p>
     <w:p>
@@ -5669,36 +5867,107 @@
         <w:pStyle w:val="BasicText"/>
       </w:pPr>
       <w:r>
-        <w:t>Definition von Augmented Reality und Abgrenzung zu Virtual Reality</w:t>
-      </w:r>
+        <w:t>Die AR Brille Google, die Google Glass,</w:t>
+      </w:r>
+      <w:r>
+        <w:t xml:space="preserve"> wurde erstmals im Februar 2012 </w:t>
+      </w:r>
+      <w:r>
+        <w:fldChar w:fldCharType="begin" w:fldLock="1"/>
+      </w:r>
+      <w:r>
+        <w:instrText>ADDIN CSL_CITATION { "citationItems" : [ { "id" : "ITEM-1", "itemData" : { "URL" : "http://bits.blogs.nytimes.com/2012/02/21/google-to-sell-terminator-style-glasses-by-years-end/?ref=technology", "accessed" : { "date-parts" : [ [ "2014", "11", "20" ] ] }, "id" : "ITEM-1", "issued" : { "date-parts" : [ [ "0" ] ] }, "title" : "Google to Sell Heads-Up Display Glasses by Year's End - NYTimes.com", "type" : "webpage" }, "uris" : [ "http://www.mendeley.com/documents/?uuid=c70905ff-5f9b-4927-9011-e43187c82431" ] } ], "mendeley" : { "formattedCitation" : "(Google to Sell Heads-Up Display Glasses by Year\u2019s End - NYTimes.com)", "plainTextFormattedCitation" : "(Google to Sell Heads-Up Display Glasses by Year\u2019s End - NYTimes.com)" }, "properties" : { "noteIndex" : 0 }, "schema" : "https://github.com/citation-style-language/schema/raw/master/csl-citation.json" }</w:instrText>
+      </w:r>
+      <w:r>
+        <w:fldChar w:fldCharType="separate"/>
+      </w:r>
+      <w:r>
+        <w:rPr>
+          <w:noProof/>
+        </w:rPr>
+        <w:t>(Google to Sell Heads-Up Display Glasses by Year’s End - NYTimes.com)</w:t>
+      </w:r>
+      <w:r>
+        <w:fldChar w:fldCharType="end"/>
+      </w:r>
+      <w:r>
+        <w:t xml:space="preserve"> erwähnt und im April offiziell vo</w:t>
+      </w:r>
+      <w:r>
+        <w:t>r</w:t>
+      </w:r>
+      <w:r>
+        <w:t xml:space="preserve">gestellt </w:t>
+      </w:r>
+      <w:r>
+        <w:t>(Quelle benötigt)</w:t>
+      </w:r>
+      <w:r>
+        <w:t>.</w:t>
+      </w:r>
+      <w:r>
+        <w:t xml:space="preserve"> In den Verkauf ging das Gerät dann im Frühjahr 2013 für Entwickler und anerkannte Tester. Bis heute ist sie nur in sehr kleiner Auflage und vor allem für Entwickler und Forschungszwecke ve</w:t>
+      </w:r>
+      <w:r>
+        <w:t>r</w:t>
+      </w:r>
+      <w:r>
+        <w:t>fügbar.</w:t>
+      </w:r>
+      <w:bookmarkStart w:id="26" w:name="_Toc278026367"/>
     </w:p>
     <w:p>
       <w:pPr>
         <w:pStyle w:val="BasicText"/>
       </w:pPr>
       <w:r>
-        <w:t>Wie die Google Glass dort reinpasst.</w:t>
+        <w:t>Allerdings stellt sie ihre Inhalte nicht durch Projektion auf Brillengläsern dar, sondern integriert ein kleines Di</w:t>
+      </w:r>
+      <w:r>
+        <w:t>s</w:t>
+      </w:r>
+      <w:r>
+        <w:t>play in die ob</w:t>
+      </w:r>
+      <w:r>
+        <w:t>ere rechte Ecke des Sichtfeldes, es handelt sich hier also um ein Head-up-Display (</w:t>
+      </w:r>
+      <w:commentRangeStart w:id="27"/>
+      <w:r>
+        <w:t>HUD</w:t>
+      </w:r>
+      <w:commentRangeEnd w:id="27"/>
+      <w:r>
+        <w:rPr>
+          <w:rStyle w:val="Kommentarzeichen"/>
+        </w:rPr>
+        <w:commentReference w:id="27"/>
+      </w:r>
+      <w:r>
+        <w:t xml:space="preserve">).  </w:t>
       </w:r>
     </w:p>
     <w:p>
       <w:pPr>
         <w:pStyle w:val="berschrift2"/>
       </w:pPr>
-      <w:bookmarkStart w:id="25" w:name="_Toc278026367"/>
+      <w:r>
+        <w:t xml:space="preserve"> </w:t>
+      </w:r>
       <w:r>
         <w:t>Spezifikationen und Besonderheiten der Google Glass</w:t>
       </w:r>
-      <w:bookmarkEnd w:id="25"/>
+      <w:bookmarkEnd w:id="26"/>
     </w:p>
     <w:p>
       <w:pPr>
         <w:pStyle w:val="berschrift3"/>
       </w:pPr>
-      <w:bookmarkStart w:id="26" w:name="_Toc278026368"/>
+      <w:bookmarkStart w:id="29" w:name="_Toc278026368"/>
       <w:r>
         <w:t>Hardwarespezifikationen</w:t>
       </w:r>
-      <w:bookmarkEnd w:id="26"/>
+      <w:bookmarkEnd w:id="29"/>
     </w:p>
     <w:p>
       <w:pPr>
@@ -5708,7 +5977,7 @@
         <w:fldChar w:fldCharType="begin" w:fldLock="1"/>
       </w:r>
       <w:r>
-        <w:instrText>ADDIN CSL_CITATION { "citationItems" : [ { "id" : "ITEM-1", "itemData" : { "URL" : "http://www.catwig.com/google-glass-teardown/", "accessed" : { "date-parts" : [ [ "2014", "10", "16" ] ] }, "id" : "ITEM-1", "issued" : { "date-parts" : [ [ "0" ] ] }, "title" : "Google Glass Teardown", "type" : "webpage" }, "uris" : [ "http://www.mendeley.com/documents/?uuid=353886ea-613d-476a-893a-d08922a75066" ] } ], "mendeley" : { "previouslyFormattedCitation" : "(Google Glass Teardown)" }, "properties" : { "noteIndex" : 0 }, "schema" : "https://github.com/citation-style-language/schema/raw/master/csl-citation.json" }</w:instrText>
+        <w:instrText>ADDIN CSL_CITATION { "citationItems" : [ { "id" : "ITEM-1", "itemData" : { "URL" : "http://www.catwig.com/google-glass-teardown/", "accessed" : { "date-parts" : [ [ "2014", "10", "16" ] ] }, "author" : [ { "dropping-particle" : "", "family" : "Torborg", "given" : "Scott", "non-dropping-particle" : "", "parse-names" : false, "suffix" : "" }, { "dropping-particle" : "", "family" : "Simpson", "given" : "Star", "non-dropping-particle" : "", "parse-names" : false, "suffix" : "" } ], "container-title" : "Catwig", "id" : "ITEM-1", "issued" : { "date-parts" : [ [ "2012" ] ] }, "title" : "Google Glass Teardown", "type" : "webpage" }, "uris" : [ "http://www.mendeley.com/documents/?uuid=353886ea-613d-476a-893a-d08922a75066" ] } ], "mendeley" : { "formattedCitation" : "(Torborg und Simpson 2012)", "plainTextFormattedCitation" : "(Torborg und Simpson 2012)", "previouslyFormattedCitation" : "(Torborg und Simpson 2012)" }, "properties" : { "noteIndex" : 0 }, "schema" : "https://github.com/citation-style-language/schema/raw/master/csl-citation.json" }</w:instrText>
       </w:r>
       <w:r>
         <w:fldChar w:fldCharType="separate"/>
@@ -5717,7 +5986,7 @@
         <w:rPr>
           <w:noProof/>
         </w:rPr>
-        <w:t>(Google Glass Teardown)</w:t>
+        <w:t>(Torborg und Simpson 2012)</w:t>
       </w:r>
       <w:r>
         <w:fldChar w:fldCharType="end"/>
@@ -5727,11 +5996,12 @@
       <w:pPr>
         <w:pStyle w:val="berschrift3"/>
       </w:pPr>
-      <w:bookmarkStart w:id="27" w:name="_Toc278026369"/>
-      <w:r>
+      <w:bookmarkStart w:id="30" w:name="_Toc278026369"/>
+      <w:r>
+        <w:lastRenderedPageBreak/>
         <w:t>Softwarespezifikationen</w:t>
       </w:r>
-      <w:bookmarkEnd w:id="27"/>
+      <w:bookmarkEnd w:id="30"/>
     </w:p>
     <w:p>
       <w:pPr>
@@ -5760,7 +6030,7 @@
       <w:pPr>
         <w:pStyle w:val="berschrift1"/>
       </w:pPr>
-      <w:bookmarkStart w:id="28" w:name="_Toc278026370"/>
+      <w:bookmarkStart w:id="31" w:name="_Toc278026370"/>
       <w:r>
         <w:lastRenderedPageBreak/>
         <w:t xml:space="preserve">Einblendung von kontextsensitiven Inhalten auf der </w:t>
@@ -5771,24 +6041,126 @@
       <w:r>
         <w:t>Glass</w:t>
       </w:r>
-      <w:bookmarkEnd w:id="28"/>
+      <w:bookmarkEnd w:id="31"/>
     </w:p>
     <w:p>
       <w:pPr>
         <w:pStyle w:val="berschrift2"/>
       </w:pPr>
-      <w:bookmarkStart w:id="29" w:name="_Toc278026371"/>
+      <w:bookmarkStart w:id="32" w:name="_Toc278026371"/>
       <w:r>
         <w:t>Idee und Funktionsweise der kontextsensitiven Applikation</w:t>
       </w:r>
-      <w:bookmarkEnd w:id="29"/>
+      <w:bookmarkEnd w:id="32"/>
     </w:p>
     <w:p>
       <w:pPr>
         <w:pStyle w:val="BasicText"/>
       </w:pPr>
       <w:r>
-        <w:t>Bringt man die Google Glass als Vertreter eines Geräts der Augmented Reality u</w:t>
+        <w:rPr>
+          <w:noProof/>
+        </w:rPr>
+        <w:drawing>
+          <wp:inline distT="0" distB="0" distL="0" distR="0" wp14:anchorId="580C73AA" wp14:editId="41990F80">
+            <wp:extent cx="5389880" cy="2372360"/>
+            <wp:effectExtent l="0" t="0" r="0" b="0"/>
+            <wp:docPr id="13" name="Bild 13" descr="HDD:Jannik:Downloads:Bachelorarbeit.jpg"/>
+            <wp:cNvGraphicFramePr>
+              <a:graphicFrameLocks xmlns:a="http://schemas.openxmlformats.org/drawingml/2006/main" noChangeAspect="1"/>
+            </wp:cNvGraphicFramePr>
+            <a:graphic xmlns:a="http://schemas.openxmlformats.org/drawingml/2006/main">
+              <a:graphicData uri="http://schemas.openxmlformats.org/drawingml/2006/picture">
+                <pic:pic xmlns:pic="http://schemas.openxmlformats.org/drawingml/2006/picture">
+                  <pic:nvPicPr>
+                    <pic:cNvPr id="0" name="Picture 2" descr="HDD:Jannik:Downloads:Bachelorarbeit.jpg"/>
+                    <pic:cNvPicPr>
+                      <a:picLocks noChangeAspect="1" noChangeArrowheads="1"/>
+                    </pic:cNvPicPr>
+                  </pic:nvPicPr>
+                  <pic:blipFill>
+                    <a:blip r:embed="rId17">
+                      <a:extLst>
+                        <a:ext uri="{28A0092B-C50C-407E-A947-70E740481C1C}">
+                          <a14:useLocalDpi xmlns:a14="http://schemas.microsoft.com/office/drawing/2010/main" val="0"/>
+                        </a:ext>
+                      </a:extLst>
+                    </a:blip>
+                    <a:srcRect/>
+                    <a:stretch>
+                      <a:fillRect/>
+                    </a:stretch>
+                  </pic:blipFill>
+                  <pic:spPr bwMode="auto">
+                    <a:xfrm>
+                      <a:off x="0" y="0"/>
+                      <a:ext cx="5389880" cy="2372360"/>
+                    </a:xfrm>
+                    <a:prstGeom prst="rect">
+                      <a:avLst/>
+                    </a:prstGeom>
+                    <a:noFill/>
+                    <a:ln>
+                      <a:noFill/>
+                    </a:ln>
+                  </pic:spPr>
+                </pic:pic>
+              </a:graphicData>
+            </a:graphic>
+          </wp:inline>
+        </w:drawing>
+      </w:r>
+    </w:p>
+    <w:p>
+      <w:pPr>
+        <w:pStyle w:val="Beschriftung"/>
+      </w:pPr>
+      <w:bookmarkStart w:id="33" w:name="_Toc278119269"/>
+      <w:r>
+        <w:t xml:space="preserve">Abb. </w:t>
+      </w:r>
+      <w:fldSimple w:instr=" STYLEREF 1 \s ">
+        <w:r>
+          <w:rPr>
+            <w:noProof/>
+          </w:rPr>
+          <w:t>4</w:t>
+        </w:r>
+      </w:fldSimple>
+      <w:r>
+        <w:t>.</w:t>
+      </w:r>
+      <w:fldSimple w:instr=" SEQ Abb. \* ARABIC \s 1 ">
+        <w:r>
+          <w:rPr>
+            <w:noProof/>
+          </w:rPr>
+          <w:t>1</w:t>
+        </w:r>
+      </w:fldSimple>
+      <w:r>
+        <w:rPr>
+          <w:b w:val="0"/>
+        </w:rPr>
+        <w:tab/>
+      </w:r>
+      <w:r>
+        <w:rPr>
+          <w:b w:val="0"/>
+        </w:rPr>
+        <w:t>Architektur der Applikation</w:t>
+      </w:r>
+      <w:bookmarkEnd w:id="33"/>
+    </w:p>
+    <w:p>
+      <w:pPr>
+        <w:pStyle w:val="BasicText"/>
+      </w:pPr>
+      <w:r>
+        <w:t>B</w:t>
+      </w:r>
+      <w:r>
+        <w:t>ringt man die Google Glass als Vertreter eines Geräts der Augmented Reality u</w:t>
       </w:r>
       <w:r>
         <w:t>nd Kontextsensitivität zusammen, f</w:t>
@@ -5836,7 +6208,13 @@
         <w:t>i</w:t>
       </w:r>
       <w:r>
-        <w:t>on des Nutzer</w:t>
+        <w:t>on des Nu</w:t>
+      </w:r>
+      <w:r>
+        <w:t>t</w:t>
+      </w:r>
+      <w:r>
+        <w:t>zer</w:t>
       </w:r>
       <w:r>
         <w:t>s</w:t>
@@ -5906,16 +6284,16 @@
       <w:r>
         <w:t xml:space="preserve"> die Möglichkeiten der Google Glass nutzen, um die über Sensoren ermittelten Außenwelteinflüsse auszuwerten und so dem Nutzer kontextsensitive Informationen </w:t>
       </w:r>
-      <w:commentRangeStart w:id="30"/>
+      <w:commentRangeStart w:id="34"/>
       <w:r>
         <w:t>anzubieten</w:t>
       </w:r>
-      <w:commentRangeEnd w:id="30"/>
+      <w:commentRangeEnd w:id="34"/>
       <w:r>
         <w:rPr>
           <w:rStyle w:val="Kommentarzeichen"/>
         </w:rPr>
-        <w:commentReference w:id="30"/>
+        <w:commentReference w:id="34"/>
       </w:r>
       <w:r>
         <w:t>.</w:t>
@@ -5953,6 +6331,7 @@
         <w:t>o</w:t>
       </w:r>
       <w:r>
+        <w:lastRenderedPageBreak/>
         <w:t>grafieren mit der Brille soll ermöglicht werden zusätzliche Informationen zu bereits bekannten Objekten anzubieten und diese dem Nutzer über Texteinblendung zur Verf</w:t>
       </w:r>
       <w:r>
@@ -6023,11 +6402,7 @@
         <w:t xml:space="preserve"> Cloud ausgelagert. Auf der </w:t>
       </w:r>
       <w:r>
-        <w:t xml:space="preserve">Glass selber </w:t>
-      </w:r>
-      <w:r>
-        <w:lastRenderedPageBreak/>
-        <w:t>verbleiben nur die</w:t>
+        <w:t>Glass selber verbleiben nur die</w:t>
       </w:r>
       <w:r>
         <w:t xml:space="preserve"> den User direkt betreffenden Prozesse wie UI-Darstellung</w:t>
@@ -6127,22 +6502,41 @@
         <w:t xml:space="preserve"> State Transfer - Application Programming Interface) verfügt </w:t>
       </w:r>
       <w:r>
-        <w:t>und so vielfältige Nutzungsmöglichkeiten nicht nur durch die hier spezifisch vorgestellte Applikation ermöglicht. Zudem verschwinden durch die serve</w:t>
+        <w:t>und so vielfältige Nutzungsmöglichkeiten nicht nur durch die hier spezifisch vorgestellte Applikation ermöglicht.</w:t>
+      </w:r>
+      <w:r>
+        <w:t xml:space="preserve"> Zudem verschwindet</w:t>
+      </w:r>
+      <w:r>
+        <w:t xml:space="preserve"> durch die serve</w:t>
       </w:r>
       <w:r>
         <w:t>r</w:t>
       </w:r>
       <w:r>
-        <w:t>seitige Pflege der Vergleichsdaten, das Problem der inkosistenten und redundaten D</w:t>
-      </w:r>
-      <w:r>
-        <w:t>a</w:t>
-      </w:r>
-      <w:r>
-        <w:t>tenhaltung.</w:t>
-      </w:r>
-      <w:bookmarkStart w:id="31" w:name="_GoBack"/>
-      <w:bookmarkEnd w:id="31"/>
+        <w:t>seitige Pflege der Vergleichsd</w:t>
+      </w:r>
+      <w:r>
+        <w:t>aten</w:t>
+      </w:r>
+      <w:r>
+        <w:tab/>
+      </w:r>
+      <w:r>
+        <w:t xml:space="preserve"> das Problem der </w:t>
+      </w:r>
+      <w:r>
+        <w:t>inkonsistenten</w:t>
+      </w:r>
+      <w:r>
+        <w:t xml:space="preserve"> und </w:t>
+      </w:r>
+      <w:r>
+        <w:t>redundanten</w:t>
+      </w:r>
+      <w:r>
+        <w:t xml:space="preserve"> Datenhaltung.</w:t>
+      </w:r>
       <w:r>
         <w:t xml:space="preserve"> </w:t>
       </w:r>
@@ -6151,21 +6545,21 @@
       <w:pPr>
         <w:pStyle w:val="berschrift2"/>
       </w:pPr>
-      <w:bookmarkStart w:id="32" w:name="_Toc278026372"/>
+      <w:bookmarkStart w:id="35" w:name="_Toc278026372"/>
       <w:r>
         <w:t>Vorstellung von OpenCV und der verwendeten Algorithmen</w:t>
       </w:r>
-      <w:bookmarkEnd w:id="32"/>
+      <w:bookmarkEnd w:id="35"/>
     </w:p>
     <w:p>
       <w:pPr>
         <w:pStyle w:val="berschrift3"/>
       </w:pPr>
-      <w:bookmarkStart w:id="33" w:name="_Toc278026373"/>
+      <w:bookmarkStart w:id="36" w:name="_Toc278026373"/>
       <w:r>
         <w:t>OpenCV</w:t>
       </w:r>
-      <w:bookmarkEnd w:id="33"/>
+      <w:bookmarkEnd w:id="36"/>
     </w:p>
     <w:p>
       <w:pPr>
@@ -6186,20 +6580,27 @@
       <w:r>
         <w:t xml:space="preserve"> beziehungsweise der Wrapper JavaCV von Samuel </w:t>
       </w:r>
-      <w:commentRangeStart w:id="34"/>
+      <w:commentRangeStart w:id="37"/>
       <w:r>
         <w:t>Audet</w:t>
       </w:r>
-      <w:commentRangeEnd w:id="34"/>
+      <w:commentRangeEnd w:id="37"/>
       <w:r>
         <w:rPr>
           <w:rStyle w:val="Kommentarzeichen"/>
         </w:rPr>
-        <w:commentReference w:id="34"/>
+        <w:commentReference w:id="37"/>
       </w:r>
       <w:r>
         <w:t xml:space="preserve">  genutzt. </w:t>
       </w:r>
+      <w:r>
+        <w:t xml:space="preserve">Bei OpenCV handelt es sich um eine </w:t>
+      </w:r>
+      <w:r>
+        <w:lastRenderedPageBreak/>
+        <w:t>in C++ implementierte Bibliothek die gängige Methoden der Computer Vision in sich vereint und so Forschern und interessierten Nutzern einen Eintritt bietet.</w:t>
+      </w:r>
     </w:p>
     <w:p>
       <w:pPr>
@@ -6209,7 +6610,7 @@
         <w:fldChar w:fldCharType="begin" w:fldLock="1"/>
       </w:r>
       <w:r>
-        <w:instrText>ADDIN CSL_CITATION { "citationItems" : [ { "id" : "ITEM-1", "itemData" : { "ISBN" : "978-0-596-51613-0.", "author" : [ { "dropping-particle" : "", "family" : "Bradski", "given" : "Gary", "non-dropping-particle" : "", "parse-names" : false, "suffix" : "" }, { "dropping-particle" : "", "family" : "Kaehler", "given" : "Adrian", "non-dropping-particle" : "", "parse-names" : false, "suffix" : "" } ], "edition" : "1", "editor" : [ { "dropping-particle" : "", "family" : "Loukides", "given" : "Mike", "non-dropping-particle" : "", "parse-names" : false, "suffix" : "" } ], "id" : "ITEM-1", "issued" : { "date-parts" : [ [ "2008" ] ] }, "publisher" : "O'Reilly, Inc", "publisher-place" : "Sebastopol, CA", "title" : "Learning OpenCV Computer Vision with the OpenCV Library", "type" : "book" }, "uris" : [ "http://www.mendeley.com/documents/?uuid=81b038eb-7d0c-4bc0-8968-5705735f6ef7" ] } ], "mendeley" : { "previouslyFormattedCitation" : "(Bradski und Kaehler 2008)" }, "properties" : { "noteIndex" : 0 }, "schema" : "https://github.com/citation-style-language/schema/raw/master/csl-citation.json" }</w:instrText>
+        <w:instrText>ADDIN CSL_CITATION { "citationItems" : [ { "id" : "ITEM-1", "itemData" : { "ISBN" : "978-0-596-51613-0.", "author" : [ { "dropping-particle" : "", "family" : "Bradski", "given" : "Gary", "non-dropping-particle" : "", "parse-names" : false, "suffix" : "" }, { "dropping-particle" : "", "family" : "Kaehler", "given" : "Adrian", "non-dropping-particle" : "", "parse-names" : false, "suffix" : "" } ], "edition" : "1", "editor" : [ { "dropping-particle" : "", "family" : "Loukides", "given" : "Mike", "non-dropping-particle" : "", "parse-names" : false, "suffix" : "" } ], "id" : "ITEM-1", "issued" : { "date-parts" : [ [ "2008" ] ] }, "publisher" : "O'Reilly, Inc", "publisher-place" : "Sebastopol, CA", "title" : "Learning OpenCV Computer Vision with the OpenCV Library", "type" : "book" }, "uris" : [ "http://www.mendeley.com/documents/?uuid=81b038eb-7d0c-4bc0-8968-5705735f6ef7" ] } ], "mendeley" : { "formattedCitation" : "(Bradski und Kaehler 2008)", "plainTextFormattedCitation" : "(Bradski und Kaehler 2008)", "previouslyFormattedCitation" : "(Bradski und Kaehler 2008)" }, "properties" : { "noteIndex" : 0 }, "schema" : "https://github.com/citation-style-language/schema/raw/master/csl-citation.json" }</w:instrText>
       </w:r>
       <w:r>
         <w:fldChar w:fldCharType="separate"/>
@@ -6228,14 +6629,14 @@
       <w:pPr>
         <w:pStyle w:val="berschrift3"/>
       </w:pPr>
-      <w:bookmarkStart w:id="35" w:name="_Toc278026374"/>
+      <w:bookmarkStart w:id="38" w:name="_Toc278026374"/>
       <w:r>
         <w:t>SURF</w:t>
       </w:r>
       <w:r>
         <w:t xml:space="preserve"> &amp; Nearest Neighbor Matching</w:t>
       </w:r>
-      <w:bookmarkEnd w:id="35"/>
+      <w:bookmarkEnd w:id="38"/>
     </w:p>
     <w:p>
       <w:pPr>
@@ -6249,22 +6650,22 @@
       <w:pPr>
         <w:pStyle w:val="berschrift1"/>
       </w:pPr>
-      <w:bookmarkStart w:id="36" w:name="_Toc278026375"/>
+      <w:bookmarkStart w:id="39" w:name="_Toc278026375"/>
       <w:r>
         <w:lastRenderedPageBreak/>
         <w:t>Umsetzung einer kontextsensitiven Applikation mit OpenCV</w:t>
       </w:r>
-      <w:bookmarkEnd w:id="36"/>
+      <w:bookmarkEnd w:id="39"/>
     </w:p>
     <w:p>
       <w:pPr>
         <w:pStyle w:val="berschrift2"/>
       </w:pPr>
-      <w:bookmarkStart w:id="37" w:name="_Toc278026376"/>
+      <w:bookmarkStart w:id="40" w:name="_Toc278026376"/>
       <w:r>
         <w:t>Vorstellung der Implementation / ausgewählter Programmteile</w:t>
       </w:r>
-      <w:bookmarkEnd w:id="37"/>
+      <w:bookmarkEnd w:id="40"/>
     </w:p>
     <w:p>
       <w:pPr>
@@ -7188,11 +7589,11 @@
       <w:pPr>
         <w:pStyle w:val="berschrift2"/>
       </w:pPr>
-      <w:bookmarkStart w:id="38" w:name="_Toc278026377"/>
+      <w:bookmarkStart w:id="41" w:name="_Toc278026377"/>
       <w:r>
         <w:t>Fallstudie / Auswertung der Applikation</w:t>
       </w:r>
-      <w:bookmarkEnd w:id="38"/>
+      <w:bookmarkEnd w:id="41"/>
     </w:p>
     <w:p>
       <w:pPr>
@@ -7203,12 +7604,12 @@
       <w:pPr>
         <w:pStyle w:val="berschrift1"/>
       </w:pPr>
-      <w:bookmarkStart w:id="39" w:name="_Toc278026378"/>
+      <w:bookmarkStart w:id="42" w:name="_Toc278026378"/>
       <w:r>
         <w:lastRenderedPageBreak/>
         <w:t>Fazit und Ausblick</w:t>
       </w:r>
-      <w:bookmarkEnd w:id="39"/>
+      <w:bookmarkEnd w:id="42"/>
     </w:p>
     <w:p>
       <w:pPr>
@@ -7218,23 +7619,23 @@
           <w:numId w:val="0"/>
         </w:numPr>
       </w:pPr>
-      <w:bookmarkStart w:id="40" w:name="Literaturverzeichnis"/>
-      <w:bookmarkStart w:id="41" w:name="_Toc70927232"/>
-      <w:bookmarkStart w:id="42" w:name="_Toc278026379"/>
+      <w:bookmarkStart w:id="43" w:name="Literaturverzeichnis"/>
+      <w:bookmarkStart w:id="44" w:name="_Toc70927232"/>
+      <w:bookmarkStart w:id="45" w:name="_Toc278026379"/>
       <w:r>
         <w:lastRenderedPageBreak/>
         <w:t>Literaturverzeichnis</w:t>
       </w:r>
-      <w:bookmarkEnd w:id="40"/>
-      <w:bookmarkEnd w:id="41"/>
-      <w:bookmarkEnd w:id="42"/>
-    </w:p>
-    <w:bookmarkStart w:id="43" w:name="_Toc70927233"/>
+      <w:bookmarkEnd w:id="43"/>
+      <w:bookmarkEnd w:id="44"/>
+      <w:bookmarkEnd w:id="45"/>
+    </w:p>
+    <w:bookmarkStart w:id="46" w:name="_Toc70927233"/>
     <w:p>
       <w:pPr>
         <w:pStyle w:val="StandardWeb"/>
         <w:ind w:left="480" w:hanging="480"/>
-        <w:divId w:val="178157134"/>
+        <w:divId w:val="133111449"/>
         <w:rPr>
           <w:noProof/>
         </w:rPr>
@@ -7268,7 +7669,7 @@
       <w:pPr>
         <w:pStyle w:val="StandardWeb"/>
         <w:ind w:left="480" w:hanging="480"/>
-        <w:divId w:val="178157134"/>
+        <w:divId w:val="133111449"/>
         <w:rPr>
           <w:noProof/>
         </w:rPr>
@@ -7284,481 +7685,528 @@
       <w:pPr>
         <w:pStyle w:val="StandardWeb"/>
         <w:ind w:left="480" w:hanging="480"/>
-        <w:divId w:val="178157134"/>
-        <w:rPr>
-          <w:noProof/>
-        </w:rPr>
-      </w:pPr>
-      <w:r>
-        <w:rPr>
-          <w:noProof/>
-        </w:rPr>
-        <w:t>Baldauf, Matthias; Dustdar, Schahram; Rosenberg, Florian (2007) A survey on context-aware systems. International Journal of Ad Hoc and Ubiquitous Computing, 2 (4):263–277.</w:t>
+        <w:divId w:val="133111449"/>
+        <w:rPr>
+          <w:noProof/>
+        </w:rPr>
+      </w:pPr>
+      <w:r>
+        <w:rPr>
+          <w:noProof/>
+        </w:rPr>
+        <w:t>Azuma, Ronald T (1997) A Survey of Augmented Reality. 4 (August):355–385.</w:t>
       </w:r>
     </w:p>
     <w:p>
       <w:pPr>
         <w:pStyle w:val="StandardWeb"/>
         <w:ind w:left="480" w:hanging="480"/>
-        <w:divId w:val="178157134"/>
-        <w:rPr>
-          <w:noProof/>
-        </w:rPr>
-      </w:pPr>
-      <w:r>
-        <w:rPr>
-          <w:noProof/>
-        </w:rPr>
-        <w:t>Bay, Herbert; Tuytelaars, Tinne; Gool, Luc Van (2006) Speeded Up Robust Features. Computer Vision–ECCV 2006, 3951 (September):346–359.</w:t>
+        <w:divId w:val="133111449"/>
+        <w:rPr>
+          <w:noProof/>
+        </w:rPr>
+      </w:pPr>
+      <w:r>
+        <w:rPr>
+          <w:noProof/>
+        </w:rPr>
+        <w:t>Baldauf, Matthias; Dustdar, Schahram; Rosenberg, Florian (2007) A survey on context-aware systems. International Journal of Ad Hoc and Ubiquitous Computing, 2 (4):263–277.</w:t>
       </w:r>
     </w:p>
     <w:p>
       <w:pPr>
         <w:pStyle w:val="StandardWeb"/>
         <w:ind w:left="480" w:hanging="480"/>
-        <w:divId w:val="178157134"/>
-        <w:rPr>
-          <w:noProof/>
-        </w:rPr>
-      </w:pPr>
-      <w:r>
-        <w:rPr>
-          <w:noProof/>
-        </w:rPr>
-        <w:t>Bellavista, Paolo; Corradi, Antonio; Fanelli, Mario; Foschini, Luca (2012) A survey of context data distribution for mobile ubiquitous systems. ACM Computing Surveys, 44 (4):1–45.</w:t>
+        <w:divId w:val="133111449"/>
+        <w:rPr>
+          <w:noProof/>
+        </w:rPr>
+      </w:pPr>
+      <w:r>
+        <w:rPr>
+          <w:noProof/>
+        </w:rPr>
+        <w:t>Bay, Herbert; Tuytelaars, Tinne; Gool, Luc Van (2006) Speeded Up Robust Features. Computer Vision–ECCV 2006, 3951 (September):346–359.</w:t>
       </w:r>
     </w:p>
     <w:p>
       <w:pPr>
         <w:pStyle w:val="StandardWeb"/>
         <w:ind w:left="480" w:hanging="480"/>
-        <w:divId w:val="178157134"/>
-        <w:rPr>
-          <w:noProof/>
-        </w:rPr>
-      </w:pPr>
-      <w:r>
-        <w:rPr>
-          <w:noProof/>
-        </w:rPr>
-        <w:t>Bradski, Gary; Kaehler, Adrian (2008) Learning OpenCV Computer Vision with the OpenCV Library. 1. Auflage, Sebastopol, CA, O’Reilly, Inc.</w:t>
+        <w:divId w:val="133111449"/>
+        <w:rPr>
+          <w:noProof/>
+        </w:rPr>
+      </w:pPr>
+      <w:r>
+        <w:rPr>
+          <w:noProof/>
+        </w:rPr>
+        <w:t>Bellavista, Paolo; Corradi, Antonio; Fanelli, Mario; Foschini, Luca (2012) A survey of context data distribution for mobile ubiquitous systems. ACM Computing Surveys, 44 (4):1–45.</w:t>
       </w:r>
     </w:p>
     <w:p>
       <w:pPr>
         <w:pStyle w:val="StandardWeb"/>
         <w:ind w:left="480" w:hanging="480"/>
-        <w:divId w:val="178157134"/>
-        <w:rPr>
-          <w:noProof/>
-        </w:rPr>
-      </w:pPr>
-      <w:r>
-        <w:rPr>
-          <w:noProof/>
-        </w:rPr>
-        <w:t>Chang, Yao-Jen; Tsai, Shih-Kai; Chang, Yao-Sheng; Wang, Tsen-Yung (2007) A novel wayfinding system based on geo-coded qr codes for individuals with cognitive impairments. Proceedings of the 9th international ACM SIGACCESS conference on Computers and accessibility - Assets ’07. New York, New York, USA, ACM Press, 231.</w:t>
+        <w:divId w:val="133111449"/>
+        <w:rPr>
+          <w:noProof/>
+        </w:rPr>
+      </w:pPr>
+      <w:r>
+        <w:rPr>
+          <w:noProof/>
+        </w:rPr>
+        <w:t>Bradski, Gary; Kaehler, Adrian (2008) Learning OpenCV Computer Vision with the OpenCV Library. 1. Auflage, Sebastopol, CA, O’Reilly, Inc.</w:t>
       </w:r>
     </w:p>
     <w:p>
       <w:pPr>
         <w:pStyle w:val="StandardWeb"/>
         <w:ind w:left="480" w:hanging="480"/>
-        <w:divId w:val="178157134"/>
-        <w:rPr>
-          <w:noProof/>
-        </w:rPr>
-      </w:pPr>
-      <w:r>
-        <w:rPr>
-          <w:noProof/>
-        </w:rPr>
-        <w:t>Chen, HL (2004) An intelligent broker architecture for pervasive context-aware systems. University of Maryland, .</w:t>
+        <w:divId w:val="133111449"/>
+        <w:rPr>
+          <w:noProof/>
+        </w:rPr>
+      </w:pPr>
+      <w:r>
+        <w:rPr>
+          <w:noProof/>
+        </w:rPr>
+        <w:t>Chang, Yao-Jen; Tsai, Shih-Kai; Chang, Yao-Sheng; Wang, Tsen-Yung (2007) A novel wayfinding system based on geo-coded qr codes for individuals with cognitive impairments. Proceedings of the 9th international ACM SIGACCESS conference on Computers and accessibility - Assets ’07. New York, New York, USA, ACM Press, 231.</w:t>
       </w:r>
     </w:p>
     <w:p>
       <w:pPr>
         <w:pStyle w:val="StandardWeb"/>
         <w:ind w:left="480" w:hanging="480"/>
-        <w:divId w:val="178157134"/>
-        <w:rPr>
-          <w:noProof/>
-        </w:rPr>
-      </w:pPr>
-      <w:r>
-        <w:rPr>
-          <w:noProof/>
-        </w:rPr>
-        <w:t>Cho, Eunjoon; Myers, Seth A.; Leskovec, Jure (2011) Friendship and mobility. Proceedings of the 17th ACM SIGKDD international conference on Knowledge discovery and data mining - KDD ’11. New York, New York, USA, ACM Press, 1082.</w:t>
+        <w:divId w:val="133111449"/>
+        <w:rPr>
+          <w:noProof/>
+        </w:rPr>
+      </w:pPr>
+      <w:r>
+        <w:rPr>
+          <w:noProof/>
+        </w:rPr>
+        <w:t>Chen, HL (2004) An intelligent broker architecture for pervasive context-aware systems. University of Maryland, .</w:t>
       </w:r>
     </w:p>
     <w:p>
       <w:pPr>
         <w:pStyle w:val="StandardWeb"/>
         <w:ind w:left="480" w:hanging="480"/>
-        <w:divId w:val="178157134"/>
-        <w:rPr>
-          <w:noProof/>
-        </w:rPr>
-      </w:pPr>
-      <w:r>
-        <w:rPr>
-          <w:noProof/>
-        </w:rPr>
-        <w:lastRenderedPageBreak/>
-        <w:t>Dey, A.K.; Salber, D.; Abowd, G.D.; Futakawa, M. (1999) The Conference Assistant: combining context-awareness with wearable computing. Digest of Papers. Third International Symposium on Wearable Computers. IEEE Comput. Soc, 21–28.</w:t>
+        <w:divId w:val="133111449"/>
+        <w:rPr>
+          <w:noProof/>
+        </w:rPr>
+      </w:pPr>
+      <w:r>
+        <w:rPr>
+          <w:noProof/>
+        </w:rPr>
+        <w:t>Cho, Eunjoon; Myers, Seth A.; Leskovec, Jure (2011) Friendship and mobility. Proceedings of the 17th ACM SIGKDD international conference on Knowledge discovery and data mining - KDD ’11. New York, New York, USA, ACM Press, 1082.</w:t>
       </w:r>
     </w:p>
     <w:p>
       <w:pPr>
         <w:pStyle w:val="StandardWeb"/>
         <w:ind w:left="480" w:hanging="480"/>
-        <w:divId w:val="178157134"/>
-        <w:rPr>
-          <w:noProof/>
-        </w:rPr>
-      </w:pPr>
-      <w:r>
-        <w:rPr>
-          <w:noProof/>
-        </w:rPr>
-        <w:t>Dey, Anind K. (2001) Understanding and Using Context. Personal and Ubiquitous Computing, 5 (1):4–7.</w:t>
+        <w:divId w:val="133111449"/>
+        <w:rPr>
+          <w:noProof/>
+        </w:rPr>
+      </w:pPr>
+      <w:r>
+        <w:rPr>
+          <w:noProof/>
+        </w:rPr>
+        <w:t>Dey, A.K.; Salber, D.; Abowd, G.D.; Futakawa, M. (1999) The Conference Assistant: combining context-awareness with wearable computing. Digest of Papers. Third International Symposium on Wearable Computers. IEEE Comput. Soc, 21–28.</w:t>
       </w:r>
     </w:p>
     <w:p>
       <w:pPr>
         <w:pStyle w:val="StandardWeb"/>
         <w:ind w:left="480" w:hanging="480"/>
-        <w:divId w:val="178157134"/>
-        <w:rPr>
-          <w:noProof/>
-        </w:rPr>
-      </w:pPr>
-      <w:r>
-        <w:rPr>
-          <w:noProof/>
-        </w:rPr>
-        <w:t>Gao, Huiji; Tang, Jiliang; Liu, Huan (2012) Exploring Social-Historical Ties on Location-Based Social Networks. ICWSM. 114–121.</w:t>
+        <w:divId w:val="133111449"/>
+        <w:rPr>
+          <w:noProof/>
+        </w:rPr>
+      </w:pPr>
+      <w:r>
+        <w:rPr>
+          <w:noProof/>
+        </w:rPr>
+        <w:t>Dey, Anind K. (2001) Understanding and Using Context. Personal and Ubiquitous Computing, 5 (1):4–7.</w:t>
       </w:r>
     </w:p>
     <w:p>
       <w:pPr>
         <w:pStyle w:val="StandardWeb"/>
         <w:ind w:left="480" w:hanging="480"/>
-        <w:divId w:val="178157134"/>
-        <w:rPr>
-          <w:noProof/>
-        </w:rPr>
-      </w:pPr>
-      <w:r>
-        <w:rPr>
-          <w:noProof/>
-        </w:rPr>
-        <w:t>Indulska, J; Sutton, P (2003) Location management in pervasive systems. Workshop on Wearable, Invisible, Context-Aware, Ambient, Pervasive and Ubiquitous Computing. Adelaide, Australia, Australian Computer Society, 143–151.</w:t>
+        <w:divId w:val="133111449"/>
+        <w:rPr>
+          <w:noProof/>
+        </w:rPr>
+      </w:pPr>
+      <w:r>
+        <w:rPr>
+          <w:noProof/>
+        </w:rPr>
+        <w:t>Gao, Huiji; Tang, Jiliang; Liu, Huan (2012) Exploring Social-Historical Ties on Location-Based Social Networks. ICWSM. 114–121.</w:t>
       </w:r>
     </w:p>
     <w:p>
       <w:pPr>
         <w:pStyle w:val="StandardWeb"/>
         <w:ind w:left="480" w:hanging="480"/>
-        <w:divId w:val="178157134"/>
-        <w:rPr>
-          <w:noProof/>
-        </w:rPr>
-      </w:pPr>
-      <w:r>
-        <w:rPr>
-          <w:noProof/>
-        </w:rPr>
-        <w:t>Junglas, Iris A.; Watson, Richard T. (2008) Location-based services. Communications of the ACM, 51 (3):65–69.</w:t>
+        <w:divId w:val="133111449"/>
+        <w:rPr>
+          <w:noProof/>
+        </w:rPr>
+      </w:pPr>
+      <w:r>
+        <w:rPr>
+          <w:noProof/>
+        </w:rPr>
+        <w:t>Huang, Zhanpeng; Hui, Pan; Peylo, Christoph; Chatzopoulos, Dimitris (2013) Mobile augmented reality survey: a bottom-up approach. Arxiv.Org, .</w:t>
       </w:r>
     </w:p>
     <w:p>
       <w:pPr>
         <w:pStyle w:val="StandardWeb"/>
         <w:ind w:left="480" w:hanging="480"/>
-        <w:divId w:val="178157134"/>
-        <w:rPr>
-          <w:noProof/>
-        </w:rPr>
-      </w:pPr>
-      <w:r>
-        <w:rPr>
-          <w:noProof/>
-        </w:rPr>
-        <w:t xml:space="preserve">Kölmel, Dr. Bernhard (2005) Location-based services. </w:t>
+        <w:divId w:val="133111449"/>
+        <w:rPr>
+          <w:noProof/>
+        </w:rPr>
+      </w:pPr>
+      <w:r>
+        <w:rPr>
+          <w:noProof/>
+        </w:rPr>
+        <w:t>Indulska, J; Sutton, P (2003) Location management in pervasive systems. Workshop on Wearable, Invisible, Context-Aware, Ambient, Pervasive and Ubiquitous Computing. Adelaide, Australia, Australian Computer Society, 143–151.</w:t>
       </w:r>
     </w:p>
     <w:p>
       <w:pPr>
         <w:pStyle w:val="StandardWeb"/>
         <w:ind w:left="480" w:hanging="480"/>
-        <w:divId w:val="178157134"/>
-        <w:rPr>
-          <w:noProof/>
-        </w:rPr>
-      </w:pPr>
-      <w:r>
-        <w:rPr>
-          <w:noProof/>
-        </w:rPr>
-        <w:t>Lee, Sangkeun; Chang, Juno; Lee, Sang-goo (2010) Survey and Trend Analysis of Context-Aware Systems. Information-An International Interdisciplinary Journal, 14 (2):527–548.</w:t>
+        <w:divId w:val="133111449"/>
+        <w:rPr>
+          <w:noProof/>
+        </w:rPr>
+      </w:pPr>
+      <w:r>
+        <w:rPr>
+          <w:noProof/>
+        </w:rPr>
+        <w:t>Junglas, Iris A.; Watson, Richard T. (2008) Location-based services. Communications of the ACM, 51 (3):65–69.</w:t>
       </w:r>
     </w:p>
     <w:p>
       <w:pPr>
         <w:pStyle w:val="StandardWeb"/>
         <w:ind w:left="480" w:hanging="480"/>
-        <w:divId w:val="178157134"/>
-        <w:rPr>
-          <w:noProof/>
-        </w:rPr>
-      </w:pPr>
-      <w:r>
-        <w:rPr>
-          <w:noProof/>
-        </w:rPr>
-        <w:t>Leutenegger, Stefan; Chli, Margarita; Siegwart, Roland Y. (2011) BRISK: Binary Robust invariant scalable keypoints. 2011 International Conference on Computer Vision. Ieee, 2548–2555.</w:t>
+        <w:divId w:val="133111449"/>
+        <w:rPr>
+          <w:noProof/>
+        </w:rPr>
+      </w:pPr>
+      <w:r>
+        <w:rPr>
+          <w:noProof/>
+        </w:rPr>
+        <w:t xml:space="preserve">Kölmel, Dr. Bernhard (2005) Location-based services. </w:t>
       </w:r>
     </w:p>
     <w:p>
       <w:pPr>
         <w:pStyle w:val="StandardWeb"/>
         <w:ind w:left="480" w:hanging="480"/>
-        <w:divId w:val="178157134"/>
-        <w:rPr>
-          <w:noProof/>
-        </w:rPr>
-      </w:pPr>
-      <w:r>
-        <w:rPr>
-          <w:noProof/>
-        </w:rPr>
-        <w:t>opencv dev team OpenCV API Reference — OpenCV 2.4.9.0 Documentation. http://docs.opencv.org/modules/refman.html, abgerufen am 09.10.2014.</w:t>
+        <w:divId w:val="133111449"/>
+        <w:rPr>
+          <w:noProof/>
+        </w:rPr>
+      </w:pPr>
+      <w:r>
+        <w:rPr>
+          <w:noProof/>
+        </w:rPr>
+        <w:t>Lee, Sangkeun; Chang, Juno; Lee, Sang-goo (2010) Survey and Trend Analysis of Context-Aware Systems. Information-An International Interdisciplinary Journal, 14 (2):527–548.</w:t>
       </w:r>
     </w:p>
     <w:p>
       <w:pPr>
         <w:pStyle w:val="StandardWeb"/>
         <w:ind w:left="480" w:hanging="480"/>
-        <w:divId w:val="178157134"/>
-        <w:rPr>
-          <w:noProof/>
-        </w:rPr>
-      </w:pPr>
-      <w:r>
-        <w:rPr>
-          <w:noProof/>
-        </w:rPr>
-        <w:t>Perera, Charith; Zaslavsky, Arkady; Christen, Peter; Georgakopoulos, Dimitrios (2014) Context Aware Computing for The Internet of Things: A Survey. IEEE Communications Surveys &amp; Tutorials, 16 (1):414–454.</w:t>
+        <w:divId w:val="133111449"/>
+        <w:rPr>
+          <w:noProof/>
+        </w:rPr>
+      </w:pPr>
+      <w:r>
+        <w:rPr>
+          <w:noProof/>
+        </w:rPr>
+        <w:t>Leutenegger, Stefan; Chli, Margarita; Siegwart, Roland Y. (2011) BRISK: Binary Robust invariant scalable keypoints. 2011 International Conference on Computer Vision. Ieee, 2548–2555.</w:t>
       </w:r>
     </w:p>
     <w:p>
       <w:pPr>
         <w:pStyle w:val="StandardWeb"/>
         <w:ind w:left="480" w:hanging="480"/>
-        <w:divId w:val="178157134"/>
-        <w:rPr>
-          <w:noProof/>
-        </w:rPr>
-      </w:pPr>
-      <w:r>
-        <w:rPr>
-          <w:noProof/>
-        </w:rPr>
-        <w:t>Portman, Eric A.; Gailey, Michael L.; Holmes, Chad S.; Burgiss, Michael J.; Smith, Angela King; Pitts III, Ashton F.; Dempsen, Stephen L.; Che, Vinny Wai-yan (2005) Location-based services. USA, .</w:t>
+        <w:divId w:val="133111449"/>
+        <w:rPr>
+          <w:noProof/>
+        </w:rPr>
+      </w:pPr>
+      <w:r>
+        <w:rPr>
+          <w:noProof/>
+        </w:rPr>
+        <w:t>opencv dev team OpenCV API Reference — OpenCV 2.4.9.0 Documentation. http://docs.opencv.org/modules/refman.html, abgerufen am 09.10.2014.</w:t>
       </w:r>
     </w:p>
     <w:p>
       <w:pPr>
         <w:pStyle w:val="StandardWeb"/>
         <w:ind w:left="480" w:hanging="480"/>
-        <w:divId w:val="178157134"/>
-        <w:rPr>
-          <w:noProof/>
-        </w:rPr>
-      </w:pPr>
-      <w:r>
-        <w:rPr>
-          <w:noProof/>
-        </w:rPr>
-        <w:t>Rouillard, José (2008) Contextual QR Codes. 2008 The Third International Multi-Conference on Computing in the Global Information Technology (iccgi 2008), :50–55.</w:t>
+        <w:divId w:val="133111449"/>
+        <w:rPr>
+          <w:noProof/>
+        </w:rPr>
+      </w:pPr>
+      <w:r>
+        <w:rPr>
+          <w:noProof/>
+        </w:rPr>
+        <w:t>Perera, Charith; Zaslavsky, Arkady; Christen, Peter; Georgakopoulos, Dimitrios (2014) Context Aware Computing for The Internet of Things: A Survey. IEEE Communications Surveys &amp; Tutorials, 16 (1):414–454.</w:t>
       </w:r>
     </w:p>
     <w:p>
       <w:pPr>
         <w:pStyle w:val="StandardWeb"/>
         <w:ind w:left="480" w:hanging="480"/>
-        <w:divId w:val="178157134"/>
-        <w:rPr>
-          <w:noProof/>
-        </w:rPr>
-      </w:pPr>
-      <w:r>
-        <w:rPr>
-          <w:noProof/>
-        </w:rPr>
-        <w:lastRenderedPageBreak/>
-        <w:t>Schilit, B.N.; Theimer, M.M. (1994) Disseminating active map information to mobile hosts. IEEE Network, 8 (5):22–32.</w:t>
+        <w:divId w:val="133111449"/>
+        <w:rPr>
+          <w:noProof/>
+        </w:rPr>
+      </w:pPr>
+      <w:r>
+        <w:rPr>
+          <w:noProof/>
+        </w:rPr>
+        <w:t>Portman, Eric A.; Gailey, Michael L.; Holmes, Chad S.; Burgiss, Michael J.; Smith, Angela King; Pitts III, Ashton F.; Dempsen, Stephen L.; Che, Vinny Wai-yan (2005) Location-based services. USA, .</w:t>
       </w:r>
     </w:p>
     <w:p>
       <w:pPr>
         <w:pStyle w:val="StandardWeb"/>
         <w:ind w:left="480" w:hanging="480"/>
-        <w:divId w:val="178157134"/>
-        <w:rPr>
-          <w:noProof/>
-        </w:rPr>
-      </w:pPr>
-      <w:r>
-        <w:rPr>
-          <w:noProof/>
-        </w:rPr>
-        <w:t>Schmidt, A; Laerhoven, K. van (2001) How to build smart appliances? IEEE Personal Communications, 8 (4):66–71.</w:t>
+        <w:divId w:val="133111449"/>
+        <w:rPr>
+          <w:noProof/>
+        </w:rPr>
+      </w:pPr>
+      <w:r>
+        <w:rPr>
+          <w:noProof/>
+        </w:rPr>
+        <w:t>Rouillard, José (2008) Contextual QR Codes. 2008 The Third International Multi-Conference on Computing in the Global Information Technology (iccgi 2008), :50–55.</w:t>
       </w:r>
     </w:p>
     <w:p>
       <w:pPr>
         <w:pStyle w:val="StandardWeb"/>
         <w:ind w:left="480" w:hanging="480"/>
-        <w:divId w:val="178157134"/>
-        <w:rPr>
-          <w:noProof/>
-        </w:rPr>
-      </w:pPr>
-      <w:r>
-        <w:rPr>
-          <w:noProof/>
-        </w:rPr>
-        <w:t xml:space="preserve">UMTS Forum (2001) Report No. 13. </w:t>
+        <w:divId w:val="133111449"/>
+        <w:rPr>
+          <w:noProof/>
+        </w:rPr>
+      </w:pPr>
+      <w:r>
+        <w:rPr>
+          <w:noProof/>
+        </w:rPr>
+        <w:t>Schilit, B.N.; Theimer, M.M. (1994) Disseminating active map information to mobile hosts. IEEE Network, 8 (5):22–32.</w:t>
       </w:r>
     </w:p>
     <w:p>
       <w:pPr>
         <w:pStyle w:val="StandardWeb"/>
         <w:ind w:left="480" w:hanging="480"/>
-        <w:divId w:val="178157134"/>
-        <w:rPr>
-          <w:noProof/>
-        </w:rPr>
-      </w:pPr>
-      <w:r>
-        <w:rPr>
-          <w:noProof/>
-        </w:rPr>
-        <w:t>Want, Roy; Hopper, Andy; Falcão, Veronica; Gibbons, Jonathan (1992) The active badge location system. ACM Transactions on Information Systems, 10 (1):91–102.</w:t>
+        <w:divId w:val="133111449"/>
+        <w:rPr>
+          <w:noProof/>
+        </w:rPr>
+      </w:pPr>
+      <w:r>
+        <w:rPr>
+          <w:noProof/>
+        </w:rPr>
+        <w:t>Schmidt, A; Laerhoven, K. van (2001) How to build smart appliances? IEEE Personal Communications, 8 (4):66–71.</w:t>
       </w:r>
     </w:p>
     <w:p>
       <w:pPr>
         <w:pStyle w:val="StandardWeb"/>
         <w:ind w:left="480" w:hanging="480"/>
-        <w:divId w:val="178157134"/>
-        <w:rPr>
-          <w:noProof/>
-        </w:rPr>
-      </w:pPr>
-      <w:r>
-        <w:rPr>
-          <w:noProof/>
-        </w:rPr>
-        <w:t>QRcode.com</w:t>
-      </w:r>
-      <w:r>
-        <w:rPr>
-          <w:noProof/>
-        </w:rPr>
-        <w:t>｜</w:t>
-      </w:r>
-      <w:r>
-        <w:rPr>
-          <w:noProof/>
-        </w:rPr>
-        <w:t>DENSO WAVE. http://www.qrcode.com/en/index.html, abgerufen am 16.10.2014.</w:t>
+        <w:divId w:val="133111449"/>
+        <w:rPr>
+          <w:noProof/>
+        </w:rPr>
+      </w:pPr>
+      <w:r>
+        <w:rPr>
+          <w:noProof/>
+        </w:rPr>
+        <w:t>Torborg, Scott; Simpson, Star (2012) Google Glass Teardown. http://www.catwig.com/google-glass-teardown/, abgerufen am 16.10.2014.</w:t>
       </w:r>
     </w:p>
     <w:p>
       <w:pPr>
         <w:pStyle w:val="StandardWeb"/>
         <w:ind w:left="480" w:hanging="480"/>
-        <w:divId w:val="178157134"/>
-        <w:rPr>
-          <w:noProof/>
-        </w:rPr>
-      </w:pPr>
-      <w:r>
-        <w:rPr>
-          <w:noProof/>
-        </w:rPr>
-        <w:t>Google Glass Teardown. http://www.catwig.com/google-glass-teardown/, abgerufen am 16.10.2014.</w:t>
-      </w:r>
-    </w:p>
-    <w:p>
-      <w:pPr>
-        <w:pStyle w:val="berschrift1"/>
-        <w:divId w:val="177013939"/>
+        <w:divId w:val="133111449"/>
+        <w:rPr>
+          <w:noProof/>
+        </w:rPr>
+      </w:pPr>
+      <w:r>
+        <w:rPr>
+          <w:noProof/>
+        </w:rPr>
+        <w:t>UMTS Forum (2001) Report No. 13. London, .</w:t>
+      </w:r>
+    </w:p>
+    <w:p>
+      <w:pPr>
+        <w:pStyle w:val="StandardWeb"/>
+        <w:ind w:left="480" w:hanging="480"/>
+        <w:divId w:val="133111449"/>
+        <w:rPr>
+          <w:noProof/>
+        </w:rPr>
+      </w:pPr>
+      <w:r>
+        <w:rPr>
+          <w:noProof/>
+        </w:rPr>
+        <w:t>Want, Roy; Hopper, Andy; Falcão, Veronica; Gibbons, Jonathan (1992) The active badge location system. ACM Transactions on Information Systems, 10 (1):91–102.</w:t>
+      </w:r>
+    </w:p>
+    <w:p>
+      <w:pPr>
+        <w:pStyle w:val="StandardWeb"/>
+        <w:ind w:left="480" w:hanging="480"/>
+        <w:divId w:val="133111449"/>
+        <w:rPr>
+          <w:noProof/>
+        </w:rPr>
+      </w:pPr>
+      <w:r>
+        <w:rPr>
+          <w:noProof/>
+        </w:rPr>
+        <w:t>QRcode.com</w:t>
+      </w:r>
+      <w:r>
+        <w:rPr>
+          <w:noProof/>
+        </w:rPr>
+        <w:t>｜</w:t>
+      </w:r>
+      <w:r>
+        <w:rPr>
+          <w:noProof/>
+        </w:rPr>
+        <w:t>DENSO WAVE. http://www.qrcode.com/en/index.html, abgerufen am 16.10.2014.</w:t>
+      </w:r>
+    </w:p>
+    <w:p>
+      <w:pPr>
+        <w:pStyle w:val="StandardWeb"/>
+        <w:ind w:left="480" w:hanging="480"/>
+        <w:divId w:val="133111449"/>
+        <w:rPr>
+          <w:noProof/>
+        </w:rPr>
+      </w:pPr>
+      <w:r>
+        <w:rPr>
+          <w:noProof/>
+        </w:rPr>
+        <w:t>Google to Sell Heads-Up Display Glasses by Year’s End - NYTimes.com. http://bits.blogs.nytimes.com/2012/02/21/google-to-sell-terminator-style-glasses-by-years-end/?ref=technology, abgerufen am 20.11.2014.</w:t>
+      </w:r>
+    </w:p>
+    <w:p>
+      <w:pPr>
+        <w:pStyle w:val="StandardWeb"/>
+        <w:ind w:left="480" w:hanging="480"/>
+        <w:divId w:val="562986904"/>
+      </w:pPr>
+      <w:r>
+        <w:fldChar w:fldCharType="end"/>
+      </w:r>
+      <w:bookmarkStart w:id="47" w:name="_Toc278026380"/>
+      <w:r>
+        <w:t>Anhang</w:t>
+      </w:r>
+      <w:bookmarkEnd w:id="46"/>
+      <w:bookmarkEnd w:id="47"/>
+    </w:p>
+    <w:p>
+      <w:pPr>
+        <w:pStyle w:val="berschrift8"/>
+      </w:pPr>
+      <w:bookmarkStart w:id="48" w:name="_Toc278026381"/>
+      <w:r>
+        <w:t>Unterkapitel des Anhangs</w:t>
+      </w:r>
+      <w:bookmarkEnd w:id="48"/>
+    </w:p>
+    <w:p>
+      <w:pPr>
+        <w:pStyle w:val="BasicText"/>
+      </w:pPr>
+      <w:r>
+        <w:t>Text Text Text Text Text Text Text Text Text Text Text Text Text Text Text Text Text Text Text Text Text Text Text Text Text Text Text Text Text Text Text Text Text Text Text Text.</w:t>
+      </w:r>
+    </w:p>
+    <w:p>
+      <w:pPr>
+        <w:pStyle w:val="BasicText"/>
+      </w:pPr>
+      <w:r>
+        <w:t>Text Text Text Text Text Text Text Text Text Text Text Text Text Text Text Text Text Text Text Text Text Text Text Text Text Text Text Text Text Text Text Text Text Text Text Text.</w:t>
+      </w:r>
+    </w:p>
+    <w:p>
+      <w:pPr>
+        <w:pStyle w:val="berschrift8"/>
+      </w:pPr>
+      <w:bookmarkStart w:id="49" w:name="_Toc278026382"/>
+      <w:r>
+        <w:t>Zweites Unterkapitel des Anhangs</w:t>
+      </w:r>
+      <w:bookmarkEnd w:id="49"/>
+    </w:p>
+    <w:p>
+      <w:pPr>
+        <w:pStyle w:val="BasicText"/>
+      </w:pPr>
+      <w:r>
+        <w:t>Text Text Text Text Text Text Text Text Text Text Text Text Text Text Text Text Text Text Text Text Text Text Text Text Text Text Text Text Text Text Text Text Text Text Text Text.</w:t>
+      </w:r>
+    </w:p>
+    <w:p>
+      <w:pPr>
+        <w:pStyle w:val="BasicText"/>
       </w:pPr>
       <w:r>
         <w:lastRenderedPageBreak/>
-        <w:fldChar w:fldCharType="end"/>
-      </w:r>
-      <w:bookmarkStart w:id="44" w:name="_Toc278026380"/>
-      <w:r>
-        <w:t>Anhang</w:t>
-      </w:r>
-      <w:bookmarkEnd w:id="43"/>
-      <w:bookmarkEnd w:id="44"/>
-    </w:p>
-    <w:p>
-      <w:pPr>
-        <w:pStyle w:val="berschrift8"/>
-      </w:pPr>
-      <w:bookmarkStart w:id="45" w:name="_Toc278026381"/>
-      <w:r>
-        <w:t>Unterkapitel des Anhangs</w:t>
-      </w:r>
-      <w:bookmarkEnd w:id="45"/>
-    </w:p>
-    <w:p>
-      <w:pPr>
-        <w:pStyle w:val="BasicText"/>
-      </w:pPr>
-      <w:r>
-        <w:t>Text Text Text Text Text Text Text Text Text Text Text Text Text Text Text Text Text Text Text Text Text Text Text Text Text Text Text Text Text Text Text Text Text Text Text Text.</w:t>
-      </w:r>
-    </w:p>
-    <w:p>
-      <w:pPr>
-        <w:pStyle w:val="BasicText"/>
-      </w:pPr>
-      <w:r>
-        <w:t>Text Text Text Text Text Text Text Text Text Text Text Text Text Text Text Text Text Text Text Text Text Text Text Text Text Text Text Text Text Text Text Text Text Text Text Text.</w:t>
-      </w:r>
-    </w:p>
-    <w:p>
-      <w:pPr>
-        <w:pStyle w:val="berschrift8"/>
-      </w:pPr>
-      <w:bookmarkStart w:id="46" w:name="_Toc278026382"/>
-      <w:r>
-        <w:t>Zweites Unterkapitel des Anhangs</w:t>
-      </w:r>
-      <w:bookmarkEnd w:id="46"/>
-    </w:p>
-    <w:p>
-      <w:pPr>
-        <w:pStyle w:val="BasicText"/>
-      </w:pPr>
-      <w:r>
-        <w:t>Text Text Text Text Text Text Text Text Text Text Text Text Text Text Text Text Text Text Text Text Text Text Text Text Text Text Text Text Text Text Text Text Text Text Text Text.</w:t>
-      </w:r>
-    </w:p>
-    <w:p>
-      <w:pPr>
-        <w:pStyle w:val="BasicText"/>
-      </w:pPr>
-      <w:r>
         <w:t>Text Text Text Text Text Text Text Text Text Text Text Text Text Text Text Text Text Text Text Text Text Text Text Text Text Text Text Text Text Text Text Text Text Text Text Text.</w:t>
       </w:r>
     </w:p>
@@ -7781,7 +8229,7 @@
       <w:pPr>
         <w:pStyle w:val="BasicText"/>
         <w:sectPr>
-          <w:headerReference w:type="default" r:id="rId17"/>
+          <w:headerReference w:type="default" r:id="rId18"/>
           <w:pgSz w:w="11906" w:h="16838"/>
           <w:pgMar w:top="1701" w:right="1701" w:bottom="1134" w:left="1701" w:header="708" w:footer="708" w:gutter="0"/>
           <w:pgNumType w:start="1"/>
@@ -7861,7 +8309,7 @@
         <w:rPr>
           <w:noProof/>
         </w:rPr>
-        <w:t>19. November 2014</w:t>
+        <w:t>20. November 2014</w:t>
       </w:r>
       <w:r>
         <w:fldChar w:fldCharType="end"/>
@@ -7886,7 +8334,7 @@
       </w:r>
     </w:p>
     <w:sectPr>
-      <w:headerReference w:type="default" r:id="rId18"/>
+      <w:headerReference w:type="default" r:id="rId19"/>
       <w:pgSz w:w="11906" w:h="16838"/>
       <w:pgMar w:top="1701" w:right="1701" w:bottom="1134" w:left="1701" w:header="708" w:footer="708" w:gutter="0"/>
       <w:pgNumType w:start="1"/>
@@ -7953,7 +8401,7 @@
       </w:r>
     </w:p>
   </w:comment>
-  <w:comment w:id="30" w:author="Jannik Hoffjann" w:date="2014-11-19T14:11:00Z" w:initials="JH">
+  <w:comment w:id="25" w:author="Jannik Hoffjann" w:date="2014-11-20T17:08:00Z" w:initials="JH">
     <w:p>
       <w:pPr>
         <w:pStyle w:val="Kommentartext"/>
@@ -7965,6 +8413,40 @@
         <w:annotationRef/>
       </w:r>
       <w:r>
+        <w:t>Kategorien erläutern? Tabelle?</w:t>
+      </w:r>
+    </w:p>
+  </w:comment>
+  <w:comment w:id="27" w:author="Jannik Hoffjann" w:date="2014-11-20T17:30:00Z" w:initials="JH">
+    <w:p>
+      <w:pPr>
+        <w:pStyle w:val="Kommentartext"/>
+      </w:pPr>
+      <w:r>
+        <w:rPr>
+          <w:rStyle w:val="Kommentarzeichen"/>
+        </w:rPr>
+        <w:annotationRef/>
+      </w:r>
+      <w:r>
+        <w:t>Quelle benötigt.</w:t>
+      </w:r>
+      <w:bookmarkStart w:id="28" w:name="_GoBack"/>
+      <w:bookmarkEnd w:id="28"/>
+    </w:p>
+  </w:comment>
+  <w:comment w:id="34" w:author="Jannik Hoffjann" w:date="2014-11-19T14:11:00Z" w:initials="JH">
+    <w:p>
+      <w:pPr>
+        <w:pStyle w:val="Kommentartext"/>
+      </w:pPr>
+      <w:r>
+        <w:rPr>
+          <w:rStyle w:val="Kommentarzeichen"/>
+        </w:rPr>
+        <w:annotationRef/>
+      </w:r>
+      <w:r>
         <w:t>Beispiel für solch eine App (</w:t>
       </w:r>
       <w:r>
@@ -7975,7 +8457,7 @@
       </w:r>
     </w:p>
   </w:comment>
-  <w:comment w:id="34" w:author="Jannik Hoffjann" w:date="2014-11-19T10:57:00Z" w:initials="JH">
+  <w:comment w:id="37" w:author="Jannik Hoffjann" w:date="2014-11-19T10:57:00Z" w:initials="JH">
     <w:p>
       <w:pPr>
         <w:pStyle w:val="Kommentartext"/>
@@ -8748,7 +9230,7 @@
       <w:rPr>
         <w:noProof/>
       </w:rPr>
-      <w:t>10</w:t>
+      <w:t>11</w:t>
     </w:r>
     <w:r>
       <w:fldChar w:fldCharType="end"/>
@@ -13125,7 +13607,7 @@
 </file>
 
 <file path=customXml/itemProps1.xml><?xml version="1.0" encoding="utf-8"?>
-<ds:datastoreItem xmlns:ds="http://schemas.openxmlformats.org/officeDocument/2006/customXml" ds:itemID="{43EF5597-2A11-E24B-B387-BD3C1D972B67}">
+<ds:datastoreItem xmlns:ds="http://schemas.openxmlformats.org/officeDocument/2006/customXml" ds:itemID="{8C93243A-3704-A94F-81CC-510A6AE0633A}">
   <ds:schemaRefs>
     <ds:schemaRef ds:uri="http://schemas.openxmlformats.org/officeDocument/2006/bibliography"/>
   </ds:schemaRefs>

</xml_diff>